<commit_message>
Updated unit testing document
</commit_message>
<xml_diff>
--- a/DOCUMENTATION TEAM 6/UNIT TESTING/Unit Testing T6.docx
+++ b/DOCUMENTATION TEAM 6/UNIT TESTING/Unit Testing T6.docx
@@ -790,15 +790,7 @@
                 <w:sz w:val="40"/>
                 <w:szCs w:val="40"/>
               </w:rPr>
-              <w:t>------</w:t>
-            </w:r>
-            <w:r>
-              <w:rPr>
-                <w:rFonts w:ascii="Adobe Caslon Pro" w:hAnsi="Adobe Caslon Pro"/>
-                <w:sz w:val="40"/>
-                <w:szCs w:val="40"/>
-              </w:rPr>
-              <w:t>---</w:t>
+              <w:t>---------</w:t>
             </w:r>
           </w:p>
         </w:tc>
@@ -1990,17 +1982,7 @@
                 <w:sz w:val="18"/>
                 <w:szCs w:val="18"/>
               </w:rPr>
-              <w:t>Auth0SessionPersistenceTest</w:t>
-            </w:r>
-            <w:r>
-              <w:rPr>
-                <w:rFonts w:ascii="Adobe Caslon Pro" w:hAnsi="Adobe Caslon Pro"/>
-                <w:b w:val="0"/>
-                <w:bCs w:val="0"/>
-                <w:sz w:val="18"/>
-                <w:szCs w:val="18"/>
-              </w:rPr>
-              <w:t>.php</w:t>
+              <w:t>Auth0SessionPersistenceTest.php</w:t>
             </w:r>
           </w:p>
         </w:tc>
@@ -3542,6 +3524,742 @@
                 <w:sz w:val="18"/>
                 <w:szCs w:val="18"/>
               </w:rPr>
+              <w:t>ListTaskPageTest.php</w:t>
+            </w:r>
+          </w:p>
+        </w:tc>
+        <w:tc>
+          <w:tcPr>
+            <w:tcW w:w="3249" w:type="dxa"/>
+          </w:tcPr>
+          <w:p>
+            <w:pPr>
+              <w:cnfStyle w:val="000000000000" w:firstRow="0" w:lastRow="0" w:firstColumn="0" w:lastColumn="0" w:oddVBand="0" w:evenVBand="0" w:oddHBand="0" w:evenHBand="0" w:firstRowFirstColumn="0" w:firstRowLastColumn="0" w:lastRowFirstColumn="0" w:lastRowLastColumn="0"/>
+              <w:rPr>
+                <w:rFonts w:ascii="Adobe Caslon Pro" w:hAnsi="Adobe Caslon Pro"/>
+                <w:sz w:val="18"/>
+                <w:szCs w:val="18"/>
+              </w:rPr>
+            </w:pPr>
+            <w:r>
+              <w:rPr>
+                <w:rFonts w:ascii="Adobe Caslon Pro" w:hAnsi="Adobe Caslon Pro"/>
+                <w:sz w:val="18"/>
+                <w:szCs w:val="18"/>
+              </w:rPr>
+              <w:t>testGuestUserRedirectedToLogin()</w:t>
+            </w:r>
+          </w:p>
+        </w:tc>
+        <w:tc>
+          <w:tcPr>
+            <w:tcW w:w="2333" w:type="dxa"/>
+          </w:tcPr>
+          <w:p>
+            <w:pPr>
+              <w:cnfStyle w:val="000000000000" w:firstRow="0" w:lastRow="0" w:firstColumn="0" w:lastColumn="0" w:oddVBand="0" w:evenVBand="0" w:oddHBand="0" w:evenHBand="0" w:firstRowFirstColumn="0" w:firstRowLastColumn="0" w:lastRowFirstColumn="0" w:lastRowLastColumn="0"/>
+              <w:rPr>
+                <w:rFonts w:ascii="Adobe Caslon Pro" w:hAnsi="Adobe Caslon Pro"/>
+                <w:sz w:val="18"/>
+                <w:szCs w:val="18"/>
+              </w:rPr>
+            </w:pPr>
+            <w:r>
+              <w:rPr>
+                <w:rFonts w:ascii="Adobe Caslon Pro" w:hAnsi="Adobe Caslon Pro"/>
+                <w:sz w:val="18"/>
+                <w:szCs w:val="18"/>
+              </w:rPr>
+              <w:t>Guest user should be redirected to login page</w:t>
+            </w:r>
+            <w:r>
+              <w:rPr>
+                <w:rFonts w:ascii="Adobe Caslon Pro" w:hAnsi="Adobe Caslon Pro"/>
+                <w:sz w:val="18"/>
+                <w:szCs w:val="18"/>
+              </w:rPr>
+              <w:t xml:space="preserve"> or expect “Please log in first” error.</w:t>
+            </w:r>
+          </w:p>
+        </w:tc>
+        <w:tc>
+          <w:tcPr>
+            <w:tcW w:w="3718" w:type="dxa"/>
+          </w:tcPr>
+          <w:p>
+            <w:pPr>
+              <w:cnfStyle w:val="000000000000" w:firstRow="0" w:lastRow="0" w:firstColumn="0" w:lastColumn="0" w:oddVBand="0" w:evenVBand="0" w:oddHBand="0" w:evenHBand="0" w:firstRowFirstColumn="0" w:firstRowLastColumn="0" w:lastRowFirstColumn="0" w:lastRowLastColumn="0"/>
+              <w:rPr>
+                <w:rFonts w:ascii="Adobe Caslon Pro" w:hAnsi="Adobe Caslon Pro"/>
+                <w:sz w:val="18"/>
+                <w:szCs w:val="18"/>
+              </w:rPr>
+            </w:pPr>
+          </w:p>
+        </w:tc>
+      </w:tr>
+      <w:tr>
+        <w:trPr>
+          <w:trHeight w:val="966"/>
+        </w:trPr>
+        <w:tc>
+          <w:tcPr>
+            <w:cnfStyle w:val="001000000000" w:firstRow="0" w:lastRow="0" w:firstColumn="1" w:lastColumn="0" w:oddVBand="0" w:evenVBand="0" w:oddHBand="0" w:evenHBand="0" w:firstRowFirstColumn="0" w:firstRowLastColumn="0" w:lastRowFirstColumn="0" w:lastRowLastColumn="0"/>
+            <w:tcW w:w="2357" w:type="dxa"/>
+          </w:tcPr>
+          <w:p>
+            <w:pPr>
+              <w:rPr>
+                <w:rFonts w:ascii="Adobe Caslon Pro" w:hAnsi="Adobe Caslon Pro"/>
+                <w:b w:val="0"/>
+                <w:bCs w:val="0"/>
+                <w:sz w:val="18"/>
+                <w:szCs w:val="18"/>
+              </w:rPr>
+            </w:pPr>
+          </w:p>
+        </w:tc>
+        <w:tc>
+          <w:tcPr>
+            <w:tcW w:w="3249" w:type="dxa"/>
+          </w:tcPr>
+          <w:p>
+            <w:pPr>
+              <w:cnfStyle w:val="000000000000" w:firstRow="0" w:lastRow="0" w:firstColumn="0" w:lastColumn="0" w:oddVBand="0" w:evenVBand="0" w:oddHBand="0" w:evenHBand="0" w:firstRowFirstColumn="0" w:firstRowLastColumn="0" w:lastRowFirstColumn="0" w:lastRowLastColumn="0"/>
+              <w:rPr>
+                <w:rFonts w:ascii="Adobe Caslon Pro" w:hAnsi="Adobe Caslon Pro"/>
+                <w:sz w:val="18"/>
+                <w:szCs w:val="18"/>
+              </w:rPr>
+            </w:pPr>
+            <w:r>
+              <w:rPr>
+                <w:rFonts w:ascii="Adobe Caslon Pro" w:hAnsi="Adobe Caslon Pro"/>
+                <w:sz w:val="18"/>
+                <w:szCs w:val="18"/>
+              </w:rPr>
+              <w:t>testAdminCanViewDashboard()</w:t>
+            </w:r>
+          </w:p>
+        </w:tc>
+        <w:tc>
+          <w:tcPr>
+            <w:tcW w:w="2333" w:type="dxa"/>
+          </w:tcPr>
+          <w:p>
+            <w:pPr>
+              <w:cnfStyle w:val="000000000000" w:firstRow="0" w:lastRow="0" w:firstColumn="0" w:lastColumn="0" w:oddVBand="0" w:evenVBand="0" w:oddHBand="0" w:evenHBand="0" w:firstRowFirstColumn="0" w:firstRowLastColumn="0" w:lastRowFirstColumn="0" w:lastRowLastColumn="0"/>
+              <w:rPr>
+                <w:rFonts w:ascii="Adobe Caslon Pro" w:hAnsi="Adobe Caslon Pro"/>
+                <w:sz w:val="18"/>
+                <w:szCs w:val="18"/>
+              </w:rPr>
+            </w:pPr>
+            <w:r>
+              <w:rPr>
+                <w:rFonts w:ascii="Adobe Caslon Pro" w:hAnsi="Adobe Caslon Pro"/>
+                <w:sz w:val="18"/>
+                <w:szCs w:val="18"/>
+              </w:rPr>
+              <w:t>Admin sees full task list</w:t>
+            </w:r>
+            <w:r>
+              <w:rPr>
+                <w:rFonts w:ascii="Adobe Caslon Pro" w:hAnsi="Adobe Caslon Pro"/>
+                <w:sz w:val="18"/>
+                <w:szCs w:val="18"/>
+              </w:rPr>
+              <w:t>, opposed to User seeing their tasks only.</w:t>
+            </w:r>
+          </w:p>
+        </w:tc>
+        <w:tc>
+          <w:tcPr>
+            <w:tcW w:w="3718" w:type="dxa"/>
+          </w:tcPr>
+          <w:p>
+            <w:pPr>
+              <w:cnfStyle w:val="000000000000" w:firstRow="0" w:lastRow="0" w:firstColumn="0" w:lastColumn="0" w:oddVBand="0" w:evenVBand="0" w:oddHBand="0" w:evenHBand="0" w:firstRowFirstColumn="0" w:firstRowLastColumn="0" w:lastRowFirstColumn="0" w:lastRowLastColumn="0"/>
+              <w:rPr>
+                <w:rFonts w:ascii="Adobe Caslon Pro" w:hAnsi="Adobe Caslon Pro"/>
+                <w:sz w:val="18"/>
+                <w:szCs w:val="18"/>
+              </w:rPr>
+            </w:pPr>
+          </w:p>
+        </w:tc>
+      </w:tr>
+      <w:tr>
+        <w:trPr>
+          <w:trHeight w:val="966"/>
+        </w:trPr>
+        <w:tc>
+          <w:tcPr>
+            <w:cnfStyle w:val="001000000000" w:firstRow="0" w:lastRow="0" w:firstColumn="1" w:lastColumn="0" w:oddVBand="0" w:evenVBand="0" w:oddHBand="0" w:evenHBand="0" w:firstRowFirstColumn="0" w:firstRowLastColumn="0" w:lastRowFirstColumn="0" w:lastRowLastColumn="0"/>
+            <w:tcW w:w="2357" w:type="dxa"/>
+          </w:tcPr>
+          <w:p>
+            <w:pPr>
+              <w:rPr>
+                <w:rFonts w:ascii="Adobe Caslon Pro" w:hAnsi="Adobe Caslon Pro"/>
+                <w:b w:val="0"/>
+                <w:bCs w:val="0"/>
+                <w:sz w:val="18"/>
+                <w:szCs w:val="18"/>
+              </w:rPr>
+            </w:pPr>
+          </w:p>
+        </w:tc>
+        <w:tc>
+          <w:tcPr>
+            <w:tcW w:w="3249" w:type="dxa"/>
+          </w:tcPr>
+          <w:p>
+            <w:pPr>
+              <w:cnfStyle w:val="000000000000" w:firstRow="0" w:lastRow="0" w:firstColumn="0" w:lastColumn="0" w:oddVBand="0" w:evenVBand="0" w:oddHBand="0" w:evenHBand="0" w:firstRowFirstColumn="0" w:firstRowLastColumn="0" w:lastRowFirstColumn="0" w:lastRowLastColumn="0"/>
+              <w:rPr>
+                <w:rFonts w:ascii="Adobe Caslon Pro" w:hAnsi="Adobe Caslon Pro"/>
+                <w:sz w:val="18"/>
+                <w:szCs w:val="18"/>
+              </w:rPr>
+            </w:pPr>
+            <w:r>
+              <w:rPr>
+                <w:rFonts w:ascii="Adobe Caslon Pro" w:hAnsi="Adobe Caslon Pro"/>
+                <w:sz w:val="18"/>
+                <w:szCs w:val="18"/>
+              </w:rPr>
+              <w:t>testUserSeesAssignedTasksOnly()</w:t>
+            </w:r>
+          </w:p>
+        </w:tc>
+        <w:tc>
+          <w:tcPr>
+            <w:tcW w:w="2333" w:type="dxa"/>
+          </w:tcPr>
+          <w:p>
+            <w:pPr>
+              <w:cnfStyle w:val="000000000000" w:firstRow="0" w:lastRow="0" w:firstColumn="0" w:lastColumn="0" w:oddVBand="0" w:evenVBand="0" w:oddHBand="0" w:evenHBand="0" w:firstRowFirstColumn="0" w:firstRowLastColumn="0" w:lastRowFirstColumn="0" w:lastRowLastColumn="0"/>
+              <w:rPr>
+                <w:rFonts w:ascii="Adobe Caslon Pro" w:hAnsi="Adobe Caslon Pro"/>
+                <w:sz w:val="18"/>
+                <w:szCs w:val="18"/>
+              </w:rPr>
+            </w:pPr>
+            <w:r>
+              <w:rPr>
+                <w:rFonts w:ascii="Adobe Caslon Pro" w:hAnsi="Adobe Caslon Pro"/>
+                <w:sz w:val="18"/>
+                <w:szCs w:val="18"/>
+              </w:rPr>
+              <w:t>Test: Normal user sees assigned tasks only (no create buttons)</w:t>
+            </w:r>
+          </w:p>
+        </w:tc>
+        <w:tc>
+          <w:tcPr>
+            <w:tcW w:w="3718" w:type="dxa"/>
+          </w:tcPr>
+          <w:p>
+            <w:pPr>
+              <w:cnfStyle w:val="000000000000" w:firstRow="0" w:lastRow="0" w:firstColumn="0" w:lastColumn="0" w:oddVBand="0" w:evenVBand="0" w:oddHBand="0" w:evenHBand="0" w:firstRowFirstColumn="0" w:firstRowLastColumn="0" w:lastRowFirstColumn="0" w:lastRowLastColumn="0"/>
+              <w:rPr>
+                <w:rFonts w:ascii="Adobe Caslon Pro" w:hAnsi="Adobe Caslon Pro"/>
+                <w:sz w:val="18"/>
+                <w:szCs w:val="18"/>
+              </w:rPr>
+            </w:pPr>
+          </w:p>
+        </w:tc>
+      </w:tr>
+      <w:tr>
+        <w:trPr>
+          <w:trHeight w:val="966"/>
+        </w:trPr>
+        <w:tc>
+          <w:tcPr>
+            <w:cnfStyle w:val="001000000000" w:firstRow="0" w:lastRow="0" w:firstColumn="1" w:lastColumn="0" w:oddVBand="0" w:evenVBand="0" w:oddHBand="0" w:evenHBand="0" w:firstRowFirstColumn="0" w:firstRowLastColumn="0" w:lastRowFirstColumn="0" w:lastRowLastColumn="0"/>
+            <w:tcW w:w="2357" w:type="dxa"/>
+          </w:tcPr>
+          <w:p>
+            <w:pPr>
+              <w:rPr>
+                <w:rFonts w:ascii="Adobe Caslon Pro" w:hAnsi="Adobe Caslon Pro"/>
+                <w:b w:val="0"/>
+                <w:bCs w:val="0"/>
+                <w:sz w:val="18"/>
+                <w:szCs w:val="18"/>
+              </w:rPr>
+            </w:pPr>
+          </w:p>
+        </w:tc>
+        <w:tc>
+          <w:tcPr>
+            <w:tcW w:w="3249" w:type="dxa"/>
+          </w:tcPr>
+          <w:p>
+            <w:pPr>
+              <w:cnfStyle w:val="000000000000" w:firstRow="0" w:lastRow="0" w:firstColumn="0" w:lastColumn="0" w:oddVBand="0" w:evenVBand="0" w:oddHBand="0" w:evenHBand="0" w:firstRowFirstColumn="0" w:firstRowLastColumn="0" w:lastRowFirstColumn="0" w:lastRowLastColumn="0"/>
+              <w:rPr>
+                <w:rFonts w:ascii="Adobe Caslon Pro" w:hAnsi="Adobe Caslon Pro"/>
+                <w:sz w:val="18"/>
+                <w:szCs w:val="18"/>
+              </w:rPr>
+            </w:pPr>
+            <w:r>
+              <w:rPr>
+                <w:rFonts w:ascii="Adobe Caslon Pro" w:hAnsi="Adobe Caslon Pro"/>
+                <w:sz w:val="18"/>
+                <w:szCs w:val="18"/>
+              </w:rPr>
+              <w:t>testAdminSeesAllTasks()</w:t>
+            </w:r>
+          </w:p>
+        </w:tc>
+        <w:tc>
+          <w:tcPr>
+            <w:tcW w:w="2333" w:type="dxa"/>
+          </w:tcPr>
+          <w:p>
+            <w:pPr>
+              <w:cnfStyle w:val="000000000000" w:firstRow="0" w:lastRow="0" w:firstColumn="0" w:lastColumn="0" w:oddVBand="0" w:evenVBand="0" w:oddHBand="0" w:evenHBand="0" w:firstRowFirstColumn="0" w:firstRowLastColumn="0" w:lastRowFirstColumn="0" w:lastRowLastColumn="0"/>
+              <w:rPr>
+                <w:rFonts w:ascii="Adobe Caslon Pro" w:hAnsi="Adobe Caslon Pro"/>
+                <w:sz w:val="18"/>
+                <w:szCs w:val="18"/>
+              </w:rPr>
+            </w:pPr>
+            <w:r>
+              <w:rPr>
+                <w:rFonts w:ascii="Adobe Caslon Pro" w:hAnsi="Adobe Caslon Pro"/>
+                <w:sz w:val="18"/>
+                <w:szCs w:val="18"/>
+              </w:rPr>
+              <w:t>Admin sees other users' tasks</w:t>
+            </w:r>
+            <w:r>
+              <w:rPr>
+                <w:rFonts w:ascii="Adobe Caslon Pro" w:hAnsi="Adobe Caslon Pro"/>
+                <w:sz w:val="18"/>
+                <w:szCs w:val="18"/>
+              </w:rPr>
+              <w:t>.</w:t>
+            </w:r>
+          </w:p>
+        </w:tc>
+        <w:tc>
+          <w:tcPr>
+            <w:tcW w:w="3718" w:type="dxa"/>
+          </w:tcPr>
+          <w:p>
+            <w:pPr>
+              <w:cnfStyle w:val="000000000000" w:firstRow="0" w:lastRow="0" w:firstColumn="0" w:lastColumn="0" w:oddVBand="0" w:evenVBand="0" w:oddHBand="0" w:evenHBand="0" w:firstRowFirstColumn="0" w:firstRowLastColumn="0" w:lastRowFirstColumn="0" w:lastRowLastColumn="0"/>
+              <w:rPr>
+                <w:rFonts w:ascii="Adobe Caslon Pro" w:hAnsi="Adobe Caslon Pro"/>
+                <w:sz w:val="18"/>
+                <w:szCs w:val="18"/>
+              </w:rPr>
+            </w:pPr>
+          </w:p>
+        </w:tc>
+      </w:tr>
+      <w:tr>
+        <w:trPr>
+          <w:trHeight w:val="966"/>
+        </w:trPr>
+        <w:tc>
+          <w:tcPr>
+            <w:cnfStyle w:val="001000000000" w:firstRow="0" w:lastRow="0" w:firstColumn="1" w:lastColumn="0" w:oddVBand="0" w:evenVBand="0" w:oddHBand="0" w:evenHBand="0" w:firstRowFirstColumn="0" w:firstRowLastColumn="0" w:lastRowFirstColumn="0" w:lastRowLastColumn="0"/>
+            <w:tcW w:w="2357" w:type="dxa"/>
+          </w:tcPr>
+          <w:p>
+            <w:pPr>
+              <w:rPr>
+                <w:rFonts w:ascii="Adobe Caslon Pro" w:hAnsi="Adobe Caslon Pro"/>
+                <w:b w:val="0"/>
+                <w:bCs w:val="0"/>
+                <w:sz w:val="18"/>
+                <w:szCs w:val="18"/>
+              </w:rPr>
+            </w:pPr>
+          </w:p>
+        </w:tc>
+        <w:tc>
+          <w:tcPr>
+            <w:tcW w:w="3249" w:type="dxa"/>
+          </w:tcPr>
+          <w:p>
+            <w:pPr>
+              <w:cnfStyle w:val="000000000000" w:firstRow="0" w:lastRow="0" w:firstColumn="0" w:lastColumn="0" w:oddVBand="0" w:evenVBand="0" w:oddHBand="0" w:evenHBand="0" w:firstRowFirstColumn="0" w:firstRowLastColumn="0" w:lastRowFirstColumn="0" w:lastRowLastColumn="0"/>
+              <w:rPr>
+                <w:rFonts w:ascii="Adobe Caslon Pro" w:hAnsi="Adobe Caslon Pro"/>
+                <w:sz w:val="18"/>
+                <w:szCs w:val="18"/>
+              </w:rPr>
+            </w:pPr>
+            <w:r>
+              <w:rPr>
+                <w:rFonts w:ascii="Adobe Caslon Pro" w:hAnsi="Adobe Caslon Pro"/>
+                <w:sz w:val="18"/>
+                <w:szCs w:val="18"/>
+              </w:rPr>
+              <w:t>testUserCannotSeeUnassignedTasks()</w:t>
+            </w:r>
+          </w:p>
+        </w:tc>
+        <w:tc>
+          <w:tcPr>
+            <w:tcW w:w="2333" w:type="dxa"/>
+          </w:tcPr>
+          <w:p>
+            <w:pPr>
+              <w:cnfStyle w:val="000000000000" w:firstRow="0" w:lastRow="0" w:firstColumn="0" w:lastColumn="0" w:oddVBand="0" w:evenVBand="0" w:oddHBand="0" w:evenHBand="0" w:firstRowFirstColumn="0" w:firstRowLastColumn="0" w:lastRowFirstColumn="0" w:lastRowLastColumn="0"/>
+              <w:rPr>
+                <w:rFonts w:ascii="Adobe Caslon Pro" w:hAnsi="Adobe Caslon Pro"/>
+                <w:sz w:val="18"/>
+                <w:szCs w:val="18"/>
+              </w:rPr>
+            </w:pPr>
+            <w:r>
+              <w:rPr>
+                <w:rFonts w:ascii="Adobe Caslon Pro" w:hAnsi="Adobe Caslon Pro"/>
+                <w:sz w:val="18"/>
+                <w:szCs w:val="18"/>
+              </w:rPr>
+              <w:t>User does not see unassigned tasks</w:t>
+            </w:r>
+            <w:r>
+              <w:rPr>
+                <w:rFonts w:ascii="Adobe Caslon Pro" w:hAnsi="Adobe Caslon Pro"/>
+                <w:sz w:val="18"/>
+                <w:szCs w:val="18"/>
+              </w:rPr>
+              <w:t>.</w:t>
+            </w:r>
+          </w:p>
+        </w:tc>
+        <w:tc>
+          <w:tcPr>
+            <w:tcW w:w="3718" w:type="dxa"/>
+          </w:tcPr>
+          <w:p>
+            <w:pPr>
+              <w:cnfStyle w:val="000000000000" w:firstRow="0" w:lastRow="0" w:firstColumn="0" w:lastColumn="0" w:oddVBand="0" w:evenVBand="0" w:oddHBand="0" w:evenHBand="0" w:firstRowFirstColumn="0" w:firstRowLastColumn="0" w:lastRowFirstColumn="0" w:lastRowLastColumn="0"/>
+              <w:rPr>
+                <w:rFonts w:ascii="Adobe Caslon Pro" w:hAnsi="Adobe Caslon Pro"/>
+                <w:sz w:val="18"/>
+                <w:szCs w:val="18"/>
+              </w:rPr>
+            </w:pPr>
+          </w:p>
+        </w:tc>
+      </w:tr>
+      <w:tr>
+        <w:trPr>
+          <w:trHeight w:val="966"/>
+        </w:trPr>
+        <w:tc>
+          <w:tcPr>
+            <w:cnfStyle w:val="001000000000" w:firstRow="0" w:lastRow="0" w:firstColumn="1" w:lastColumn="0" w:oddVBand="0" w:evenVBand="0" w:oddHBand="0" w:evenHBand="0" w:firstRowFirstColumn="0" w:firstRowLastColumn="0" w:lastRowFirstColumn="0" w:lastRowLastColumn="0"/>
+            <w:tcW w:w="2357" w:type="dxa"/>
+          </w:tcPr>
+          <w:p>
+            <w:pPr>
+              <w:rPr>
+                <w:rFonts w:ascii="Adobe Caslon Pro" w:hAnsi="Adobe Caslon Pro"/>
+                <w:b w:val="0"/>
+                <w:bCs w:val="0"/>
+                <w:sz w:val="18"/>
+                <w:szCs w:val="18"/>
+              </w:rPr>
+            </w:pPr>
+          </w:p>
+        </w:tc>
+        <w:tc>
+          <w:tcPr>
+            <w:tcW w:w="3249" w:type="dxa"/>
+          </w:tcPr>
+          <w:p>
+            <w:pPr>
+              <w:cnfStyle w:val="000000000000" w:firstRow="0" w:lastRow="0" w:firstColumn="0" w:lastColumn="0" w:oddVBand="0" w:evenVBand="0" w:oddHBand="0" w:evenHBand="0" w:firstRowFirstColumn="0" w:firstRowLastColumn="0" w:lastRowFirstColumn="0" w:lastRowLastColumn="0"/>
+              <w:rPr>
+                <w:rFonts w:ascii="Adobe Caslon Pro" w:hAnsi="Adobe Caslon Pro"/>
+                <w:sz w:val="18"/>
+                <w:szCs w:val="18"/>
+              </w:rPr>
+            </w:pPr>
+            <w:r>
+              <w:rPr>
+                <w:rFonts w:ascii="Adobe Caslon Pro" w:hAnsi="Adobe Caslon Pro"/>
+                <w:sz w:val="18"/>
+                <w:szCs w:val="18"/>
+              </w:rPr>
+              <w:t>testNoTasksFallbackMessage()</w:t>
+            </w:r>
+          </w:p>
+          <w:p>
+            <w:pPr>
+              <w:cnfStyle w:val="000000000000" w:firstRow="0" w:lastRow="0" w:firstColumn="0" w:lastColumn="0" w:oddVBand="0" w:evenVBand="0" w:oddHBand="0" w:evenHBand="0" w:firstRowFirstColumn="0" w:firstRowLastColumn="0" w:lastRowFirstColumn="0" w:lastRowLastColumn="0"/>
+              <w:rPr>
+                <w:rFonts w:ascii="Adobe Caslon Pro" w:hAnsi="Adobe Caslon Pro"/>
+                <w:sz w:val="18"/>
+                <w:szCs w:val="18"/>
+              </w:rPr>
+            </w:pPr>
+          </w:p>
+        </w:tc>
+        <w:tc>
+          <w:tcPr>
+            <w:tcW w:w="2333" w:type="dxa"/>
+          </w:tcPr>
+          <w:p>
+            <w:pPr>
+              <w:cnfStyle w:val="000000000000" w:firstRow="0" w:lastRow="0" w:firstColumn="0" w:lastColumn="0" w:oddVBand="0" w:evenVBand="0" w:oddHBand="0" w:evenHBand="0" w:firstRowFirstColumn="0" w:firstRowLastColumn="0" w:lastRowFirstColumn="0" w:lastRowLastColumn="0"/>
+              <w:rPr>
+                <w:rFonts w:ascii="Adobe Caslon Pro" w:hAnsi="Adobe Caslon Pro"/>
+                <w:sz w:val="18"/>
+                <w:szCs w:val="18"/>
+              </w:rPr>
+            </w:pPr>
+            <w:r>
+              <w:rPr>
+                <w:rFonts w:ascii="Adobe Caslon Pro" w:hAnsi="Adobe Caslon Pro"/>
+                <w:sz w:val="18"/>
+                <w:szCs w:val="18"/>
+              </w:rPr>
+              <w:t>Dashboard shows fallback message when no tasks</w:t>
+            </w:r>
+            <w:r>
+              <w:rPr>
+                <w:rFonts w:ascii="Adobe Caslon Pro" w:hAnsi="Adobe Caslon Pro"/>
+                <w:sz w:val="18"/>
+                <w:szCs w:val="18"/>
+              </w:rPr>
+              <w:t>, expect “</w:t>
+            </w:r>
+            <w:r>
+              <w:rPr>
+                <w:rFonts w:ascii="Adobe Caslon Pro" w:hAnsi="Adobe Caslon Pro"/>
+                <w:sz w:val="18"/>
+                <w:szCs w:val="18"/>
+              </w:rPr>
+              <w:t>No tasks found</w:t>
+            </w:r>
+            <w:r>
+              <w:rPr>
+                <w:rFonts w:ascii="Adobe Caslon Pro" w:hAnsi="Adobe Caslon Pro"/>
+                <w:sz w:val="18"/>
+                <w:szCs w:val="18"/>
+              </w:rPr>
+              <w:t>”.</w:t>
+            </w:r>
+          </w:p>
+        </w:tc>
+        <w:tc>
+          <w:tcPr>
+            <w:tcW w:w="3718" w:type="dxa"/>
+          </w:tcPr>
+          <w:p>
+            <w:pPr>
+              <w:cnfStyle w:val="000000000000" w:firstRow="0" w:lastRow="0" w:firstColumn="0" w:lastColumn="0" w:oddVBand="0" w:evenVBand="0" w:oddHBand="0" w:evenHBand="0" w:firstRowFirstColumn="0" w:firstRowLastColumn="0" w:lastRowFirstColumn="0" w:lastRowLastColumn="0"/>
+              <w:rPr>
+                <w:rFonts w:ascii="Adobe Caslon Pro" w:hAnsi="Adobe Caslon Pro"/>
+                <w:sz w:val="18"/>
+                <w:szCs w:val="18"/>
+              </w:rPr>
+            </w:pPr>
+            <w:r>
+              <w:rPr>
+                <w:noProof/>
+              </w:rPr>
+              <w:drawing>
+                <wp:inline distT="0" distB="0" distL="0" distR="0" wp14:anchorId="4C8C4080" wp14:editId="3B934E8F">
+                  <wp:extent cx="2223770" cy="1835785"/>
+                  <wp:effectExtent l="0" t="0" r="5080" b="0"/>
+                  <wp:docPr id="1697402203" name="Picture 1"/>
+                  <wp:cNvGraphicFramePr>
+                    <a:graphicFrameLocks xmlns:a="http://schemas.openxmlformats.org/drawingml/2006/main" noChangeAspect="1"/>
+                  </wp:cNvGraphicFramePr>
+                  <a:graphic xmlns:a="http://schemas.openxmlformats.org/drawingml/2006/main">
+                    <a:graphicData uri="http://schemas.openxmlformats.org/drawingml/2006/picture">
+                      <pic:pic xmlns:pic="http://schemas.openxmlformats.org/drawingml/2006/picture">
+                        <pic:nvPicPr>
+                          <pic:cNvPr id="1697402203" name=""/>
+                          <pic:cNvPicPr/>
+                        </pic:nvPicPr>
+                        <pic:blipFill>
+                          <a:blip r:embed="rId12"/>
+                          <a:stretch>
+                            <a:fillRect/>
+                          </a:stretch>
+                        </pic:blipFill>
+                        <pic:spPr>
+                          <a:xfrm>
+                            <a:off x="0" y="0"/>
+                            <a:ext cx="2223770" cy="1835785"/>
+                          </a:xfrm>
+                          <a:prstGeom prst="rect">
+                            <a:avLst/>
+                          </a:prstGeom>
+                        </pic:spPr>
+                      </pic:pic>
+                    </a:graphicData>
+                  </a:graphic>
+                </wp:inline>
+              </w:drawing>
+            </w:r>
+          </w:p>
+        </w:tc>
+      </w:tr>
+      <w:tr>
+        <w:trPr>
+          <w:trHeight w:val="966"/>
+        </w:trPr>
+        <w:tc>
+          <w:tcPr>
+            <w:cnfStyle w:val="001000000000" w:firstRow="0" w:lastRow="0" w:firstColumn="1" w:lastColumn="0" w:oddVBand="0" w:evenVBand="0" w:oddHBand="0" w:evenHBand="0" w:firstRowFirstColumn="0" w:firstRowLastColumn="0" w:lastRowFirstColumn="0" w:lastRowLastColumn="0"/>
+            <w:tcW w:w="2357" w:type="dxa"/>
+          </w:tcPr>
+          <w:p>
+            <w:pPr>
+              <w:rPr>
+                <w:rFonts w:ascii="Adobe Caslon Pro" w:hAnsi="Adobe Caslon Pro"/>
+                <w:sz w:val="18"/>
+                <w:szCs w:val="18"/>
+              </w:rPr>
+            </w:pPr>
+            <w:r>
+              <w:rPr>
+                <w:rFonts w:ascii="Adobe Caslon Pro" w:hAnsi="Adobe Caslon Pro"/>
+                <w:b w:val="0"/>
+                <w:bCs w:val="0"/>
+                <w:sz w:val="40"/>
+                <w:szCs w:val="40"/>
+              </w:rPr>
+              <w:t>NEXT FILE</w:t>
+            </w:r>
+          </w:p>
+        </w:tc>
+        <w:tc>
+          <w:tcPr>
+            <w:tcW w:w="3249" w:type="dxa"/>
+          </w:tcPr>
+          <w:p>
+            <w:pPr>
+              <w:cnfStyle w:val="000000000000" w:firstRow="0" w:lastRow="0" w:firstColumn="0" w:lastColumn="0" w:oddVBand="0" w:evenVBand="0" w:oddHBand="0" w:evenHBand="0" w:firstRowFirstColumn="0" w:firstRowLastColumn="0" w:lastRowFirstColumn="0" w:lastRowLastColumn="0"/>
+              <w:rPr>
+                <w:rFonts w:ascii="Adobe Caslon Pro" w:hAnsi="Adobe Caslon Pro"/>
+                <w:sz w:val="18"/>
+                <w:szCs w:val="18"/>
+              </w:rPr>
+            </w:pPr>
+            <w:r>
+              <w:rPr>
+                <w:rFonts w:ascii="Adobe Caslon Pro" w:hAnsi="Adobe Caslon Pro"/>
+                <w:sz w:val="40"/>
+                <w:szCs w:val="40"/>
+              </w:rPr>
+              <w:t>------------</w:t>
+            </w:r>
+            <w:r>
+              <w:rPr>
+                <w:rFonts w:ascii="Adobe Caslon Pro" w:hAnsi="Adobe Caslon Pro"/>
+                <w:sz w:val="40"/>
+                <w:szCs w:val="40"/>
+              </w:rPr>
+              <w:t>------</w:t>
+            </w:r>
+          </w:p>
+        </w:tc>
+        <w:tc>
+          <w:tcPr>
+            <w:tcW w:w="2333" w:type="dxa"/>
+          </w:tcPr>
+          <w:p>
+            <w:pPr>
+              <w:cnfStyle w:val="000000000000" w:firstRow="0" w:lastRow="0" w:firstColumn="0" w:lastColumn="0" w:oddVBand="0" w:evenVBand="0" w:oddHBand="0" w:evenHBand="0" w:firstRowFirstColumn="0" w:firstRowLastColumn="0" w:lastRowFirstColumn="0" w:lastRowLastColumn="0"/>
+              <w:rPr>
+                <w:rFonts w:ascii="Adobe Caslon Pro" w:hAnsi="Adobe Caslon Pro"/>
+                <w:sz w:val="18"/>
+                <w:szCs w:val="18"/>
+              </w:rPr>
+            </w:pPr>
+            <w:r>
+              <w:rPr>
+                <w:rFonts w:ascii="Adobe Caslon Pro" w:hAnsi="Adobe Caslon Pro"/>
+                <w:sz w:val="40"/>
+                <w:szCs w:val="40"/>
+              </w:rPr>
+              <w:t>-------</w:t>
+            </w:r>
+            <w:r>
+              <w:rPr>
+                <w:rFonts w:ascii="Adobe Caslon Pro" w:hAnsi="Adobe Caslon Pro"/>
+                <w:sz w:val="40"/>
+                <w:szCs w:val="40"/>
+              </w:rPr>
+              <w:t>------</w:t>
+            </w:r>
+          </w:p>
+        </w:tc>
+        <w:tc>
+          <w:tcPr>
+            <w:tcW w:w="3718" w:type="dxa"/>
+          </w:tcPr>
+          <w:p>
+            <w:pPr>
+              <w:cnfStyle w:val="000000000000" w:firstRow="0" w:lastRow="0" w:firstColumn="0" w:lastColumn="0" w:oddVBand="0" w:evenVBand="0" w:oddHBand="0" w:evenHBand="0" w:firstRowFirstColumn="0" w:firstRowLastColumn="0" w:lastRowFirstColumn="0" w:lastRowLastColumn="0"/>
+              <w:rPr>
+                <w:noProof/>
+              </w:rPr>
+            </w:pPr>
+            <w:r>
+              <w:rPr>
+                <w:rFonts w:ascii="Adobe Caslon Pro" w:hAnsi="Adobe Caslon Pro"/>
+                <w:sz w:val="40"/>
+                <w:szCs w:val="40"/>
+              </w:rPr>
+              <w:t>------------</w:t>
+            </w:r>
+            <w:r>
+              <w:rPr>
+                <w:rFonts w:ascii="Adobe Caslon Pro" w:hAnsi="Adobe Caslon Pro"/>
+                <w:sz w:val="40"/>
+                <w:szCs w:val="40"/>
+              </w:rPr>
+              <w:t>---------</w:t>
+            </w:r>
+          </w:p>
+        </w:tc>
+      </w:tr>
+      <w:tr>
+        <w:trPr>
+          <w:trHeight w:val="966"/>
+        </w:trPr>
+        <w:tc>
+          <w:tcPr>
+            <w:cnfStyle w:val="001000000000" w:firstRow="0" w:lastRow="0" w:firstColumn="1" w:lastColumn="0" w:oddVBand="0" w:evenVBand="0" w:oddHBand="0" w:evenHBand="0" w:firstRowFirstColumn="0" w:firstRowLastColumn="0" w:lastRowFirstColumn="0" w:lastRowLastColumn="0"/>
+            <w:tcW w:w="2357" w:type="dxa"/>
+          </w:tcPr>
+          <w:p>
+            <w:pPr>
+              <w:rPr>
+                <w:rFonts w:ascii="Adobe Caslon Pro" w:hAnsi="Adobe Caslon Pro"/>
+                <w:b w:val="0"/>
+                <w:bCs w:val="0"/>
+                <w:sz w:val="18"/>
+                <w:szCs w:val="18"/>
+              </w:rPr>
+            </w:pPr>
+            <w:r>
+              <w:rPr>
+                <w:rFonts w:ascii="Adobe Caslon Pro" w:hAnsi="Adobe Caslon Pro"/>
+                <w:b w:val="0"/>
+                <w:bCs w:val="0"/>
+                <w:sz w:val="18"/>
+                <w:szCs w:val="18"/>
+              </w:rPr>
+              <w:lastRenderedPageBreak/>
               <w:t>CreateTaskPageTest.php</w:t>
             </w:r>
           </w:p>
@@ -3943,7 +4661,7 @@
                           <pic:cNvPicPr/>
                         </pic:nvPicPr>
                         <pic:blipFill>
-                          <a:blip r:embed="rId12"/>
+                          <a:blip r:embed="rId13"/>
                           <a:stretch>
                             <a:fillRect/>
                           </a:stretch>
@@ -4490,7 +5208,7 @@
                           <pic:cNvPicPr/>
                         </pic:nvPicPr>
                         <pic:blipFill>
-                          <a:blip r:embed="rId13"/>
+                          <a:blip r:embed="rId14"/>
                           <a:stretch>
                             <a:fillRect/>
                           </a:stretch>
@@ -4908,7 +5626,7 @@
                           <pic:cNvPicPr/>
                         </pic:nvPicPr>
                         <pic:blipFill>
-                          <a:blip r:embed="rId14"/>
+                          <a:blip r:embed="rId15"/>
                           <a:stretch>
                             <a:fillRect/>
                           </a:stretch>
@@ -5356,7 +6074,7 @@
                           <pic:cNvPicPr/>
                         </pic:nvPicPr>
                         <pic:blipFill>
-                          <a:blip r:embed="rId15"/>
+                          <a:blip r:embed="rId16"/>
                           <a:stretch>
                             <a:fillRect/>
                           </a:stretch>
@@ -5583,23 +6301,7 @@
                 <w:sz w:val="18"/>
                 <w:szCs w:val="18"/>
               </w:rPr>
-              <w:t xml:space="preserve">Invalid </w:t>
-            </w:r>
-            <w:r>
-              <w:rPr>
-                <w:rFonts w:ascii="Adobe Caslon Pro" w:hAnsi="Adobe Caslon Pro"/>
-                <w:sz w:val="18"/>
-                <w:szCs w:val="18"/>
-              </w:rPr>
-              <w:t>t</w:t>
-            </w:r>
-            <w:r>
-              <w:rPr>
-                <w:rFonts w:ascii="Adobe Caslon Pro" w:hAnsi="Adobe Caslon Pro"/>
-                <w:sz w:val="18"/>
-                <w:szCs w:val="18"/>
-              </w:rPr>
-              <w:t>ask ID</w:t>
+              <w:t>Invalid task ID</w:t>
             </w:r>
             <w:r>
               <w:rPr>
@@ -6049,7 +6751,7 @@
                           <pic:cNvPicPr/>
                         </pic:nvPicPr>
                         <pic:blipFill>
-                          <a:blip r:embed="rId16"/>
+                          <a:blip r:embed="rId17"/>
                           <a:stretch>
                             <a:fillRect/>
                           </a:stretch>
@@ -6740,7 +7442,7 @@
                           <pic:cNvPicPr/>
                         </pic:nvPicPr>
                         <pic:blipFill>
-                          <a:blip r:embed="rId17"/>
+                          <a:blip r:embed="rId18"/>
                           <a:stretch>
                             <a:fillRect/>
                           </a:stretch>
@@ -6790,6 +7492,7 @@
                 <w:sz w:val="40"/>
                 <w:szCs w:val="40"/>
               </w:rPr>
+              <w:lastRenderedPageBreak/>
               <w:t>NEXT FILE</w:t>
             </w:r>
           </w:p>
@@ -7477,7 +8180,7 @@
                           <pic:cNvPicPr/>
                         </pic:nvPicPr>
                         <pic:blipFill>
-                          <a:blip r:embed="rId18"/>
+                          <a:blip r:embed="rId19"/>
                           <a:stretch>
                             <a:fillRect/>
                           </a:stretch>
@@ -8223,7 +8926,7 @@
                           <pic:cNvPicPr/>
                         </pic:nvPicPr>
                         <pic:blipFill>
-                          <a:blip r:embed="rId19"/>
+                          <a:blip r:embed="rId20"/>
                           <a:stretch>
                             <a:fillRect/>
                           </a:stretch>
@@ -8591,7 +9294,16 @@
                 <w:sz w:val="18"/>
                 <w:szCs w:val="18"/>
               </w:rPr>
-              <w:t>the "dark-mode" class should be removed, and localStorage should store "light".</w:t>
+              <w:t xml:space="preserve">the "dark-mode" </w:t>
+            </w:r>
+            <w:r>
+              <w:rPr>
+                <w:rFonts w:ascii="Adobe Caslon Pro" w:hAnsi="Adobe Caslon Pro"/>
+                <w:sz w:val="18"/>
+                <w:szCs w:val="18"/>
+              </w:rPr>
+              <w:lastRenderedPageBreak/>
+              <w:t>class should be removed, and localStorage should store "light".</w:t>
             </w:r>
           </w:p>
         </w:tc>
@@ -8922,16 +9634,7 @@
                 <w:sz w:val="18"/>
                 <w:szCs w:val="18"/>
               </w:rPr>
-              <w:t xml:space="preserve">Expects the input field's type to revert to </w:t>
-            </w:r>
-            <w:r>
-              <w:rPr>
-                <w:rFonts w:ascii="Adobe Caslon Pro" w:hAnsi="Adobe Caslon Pro"/>
-                <w:sz w:val="18"/>
-                <w:szCs w:val="18"/>
-              </w:rPr>
-              <w:lastRenderedPageBreak/>
-              <w:t>"password" and the icon source to update to show "eye-crossed.png".</w:t>
+              <w:t>Expects the input field's type to revert to "password" and the icon source to update to show "eye-crossed.png".</w:t>
             </w:r>
           </w:p>
         </w:tc>
@@ -9454,7 +10157,16 @@
                 <w:sz w:val="18"/>
                 <w:szCs w:val="18"/>
               </w:rPr>
-              <w:t>with a lightgreen fill at 80% and the submit button enabled.</w:t>
+              <w:t xml:space="preserve">with a lightgreen fill </w:t>
+            </w:r>
+            <w:r>
+              <w:rPr>
+                <w:rFonts w:ascii="Adobe Caslon Pro" w:hAnsi="Adobe Caslon Pro"/>
+                <w:sz w:val="18"/>
+                <w:szCs w:val="18"/>
+              </w:rPr>
+              <w:lastRenderedPageBreak/>
+              <w:t>at 80% and the submit button enabled.</w:t>
             </w:r>
           </w:p>
         </w:tc>
@@ -9480,11 +10192,11 @@
         </w:trPr>
         <w:tc>
           <w:tcPr>
+            <w:cnfStyle w:val="001000000000" w:firstRow="0" w:lastRow="0" w:firstColumn="1" w:lastColumn="0" w:oddVBand="0" w:evenVBand="0" w:oddHBand="0" w:evenHBand="0" w:firstRowFirstColumn="0" w:firstRowLastColumn="0" w:lastRowFirstColumn="0" w:lastRowLastColumn="0"/>
             <w:tcW w:w="2357" w:type="dxa"/>
           </w:tcPr>
           <w:p>
             <w:pPr>
-              <w:cnfStyle w:val="001000000000" w:firstRow="0" w:lastRow="0" w:firstColumn="1" w:lastColumn="0" w:oddVBand="0" w:evenVBand="0" w:oddHBand="0" w:evenHBand="0" w:firstRowFirstColumn="0" w:firstRowLastColumn="0" w:lastRowFirstColumn="0" w:lastRowLastColumn="0"/>
               <w:rPr>
                 <w:rFonts w:ascii="Adobe Caslon Pro" w:hAnsi="Adobe Caslon Pro"/>
                 <w:sz w:val="18"/>
@@ -9499,6 +10211,7 @@
           </w:tcPr>
           <w:p>
             <w:pPr>
+              <w:cnfStyle w:val="000000000000" w:firstRow="0" w:lastRow="0" w:firstColumn="0" w:lastColumn="0" w:oddVBand="0" w:evenVBand="0" w:oddHBand="0" w:evenHBand="0" w:firstRowFirstColumn="0" w:firstRowLastColumn="0" w:lastRowFirstColumn="0" w:lastRowLastColumn="0"/>
               <w:rPr>
                 <w:rFonts w:ascii="Adobe Caslon Pro" w:hAnsi="Adobe Caslon Pro"/>
                 <w:sz w:val="18"/>
@@ -9521,6 +10234,7 @@
           </w:tcPr>
           <w:p>
             <w:pPr>
+              <w:cnfStyle w:val="000000000000" w:firstRow="0" w:lastRow="0" w:firstColumn="0" w:lastColumn="0" w:oddVBand="0" w:evenVBand="0" w:oddHBand="0" w:evenHBand="0" w:firstRowFirstColumn="0" w:firstRowLastColumn="0" w:lastRowFirstColumn="0" w:lastRowLastColumn="0"/>
               <w:rPr>
                 <w:rFonts w:ascii="Adobe Caslon Pro" w:hAnsi="Adobe Caslon Pro"/>
                 <w:sz w:val="18"/>
@@ -9567,6 +10281,7 @@
           </w:tcPr>
           <w:p>
             <w:pPr>
+              <w:cnfStyle w:val="000000000000" w:firstRow="0" w:lastRow="0" w:firstColumn="0" w:lastColumn="0" w:oddVBand="0" w:evenVBand="0" w:oddHBand="0" w:evenHBand="0" w:firstRowFirstColumn="0" w:firstRowLastColumn="0" w:lastRowFirstColumn="0" w:lastRowLastColumn="0"/>
               <w:rPr>
                 <w:rFonts w:ascii="Adobe Caslon Pro" w:hAnsi="Adobe Caslon Pro"/>
                 <w:sz w:val="18"/>

</xml_diff>

<commit_message>
Updated unit testing docx
</commit_message>
<xml_diff>
--- a/DOCUMENTATION TEAM 6/UNIT TESTING/Unit Testing T6.docx
+++ b/DOCUMENTATION TEAM 6/UNIT TESTING/Unit Testing T6.docx
@@ -63,7 +63,33 @@
           <w:sz w:val="24"/>
           <w:szCs w:val="24"/>
         </w:rPr>
-        <w:t>To run tests:</w:t>
+        <w:t>To run</w:t>
+      </w:r>
+      <w:r>
+        <w:rPr>
+          <w:rFonts w:ascii="Adobe Caslon Pro" w:hAnsi="Adobe Caslon Pro"/>
+          <w:sz w:val="24"/>
+          <w:szCs w:val="24"/>
+        </w:rPr>
+        <w:t xml:space="preserve"> </w:t>
+      </w:r>
+      <w:proofErr w:type="spellStart"/>
+      <w:r>
+        <w:rPr>
+          <w:rFonts w:ascii="Adobe Caslon Pro" w:hAnsi="Adobe Caslon Pro"/>
+          <w:sz w:val="24"/>
+          <w:szCs w:val="24"/>
+        </w:rPr>
+        <w:t>php</w:t>
+      </w:r>
+      <w:proofErr w:type="spellEnd"/>
+      <w:r>
+        <w:rPr>
+          <w:rFonts w:ascii="Adobe Caslon Pro" w:hAnsi="Adobe Caslon Pro"/>
+          <w:sz w:val="24"/>
+          <w:szCs w:val="24"/>
+        </w:rPr>
+        <w:t xml:space="preserve"> tests:</w:t>
       </w:r>
     </w:p>
     <w:p>
@@ -85,7 +111,15 @@
           <w:sz w:val="24"/>
           <w:szCs w:val="24"/>
         </w:rPr>
-        <w:t>open a terminal inside C:\xampp\htdocs\YHROCU-CLONE\Team6-YHROCU-workflow\SOFTWARE_AUTH.</w:t>
+        <w:t>O</w:t>
+      </w:r>
+      <w:r>
+        <w:rPr>
+          <w:rFonts w:ascii="Adobe Caslon Pro" w:hAnsi="Adobe Caslon Pro"/>
+          <w:sz w:val="24"/>
+          <w:szCs w:val="24"/>
+        </w:rPr>
+        <w:t>pen a terminal inside C:\xampp\htdocs\YHROCU-CLONE\Team6-YHROCU-workflow\SOFTWARE_AUTH.</w:t>
       </w:r>
     </w:p>
     <w:p>
@@ -145,8 +179,18 @@
           <w:sz w:val="24"/>
           <w:szCs w:val="24"/>
         </w:rPr>
-        <w:t>vendor\bin\phpunit</w:t>
+        <w:t>vendor\bin\</w:t>
       </w:r>
+      <w:proofErr w:type="spellStart"/>
+      <w:r>
+        <w:rPr>
+          <w:rFonts w:ascii="Adobe Caslon Pro" w:hAnsi="Adobe Caslon Pro"/>
+          <w:sz w:val="24"/>
+          <w:szCs w:val="24"/>
+        </w:rPr>
+        <w:t>phpunit</w:t>
+      </w:r>
+      <w:proofErr w:type="spellEnd"/>
       <w:r>
         <w:rPr>
           <w:rFonts w:ascii="Adobe Caslon Pro" w:hAnsi="Adobe Caslon Pro"/>
@@ -161,7 +205,280 @@
           <w:sz w:val="24"/>
           <w:szCs w:val="24"/>
         </w:rPr>
-        <w:t xml:space="preserve"> for all tests or append with UNITTESTING/[TEST FILE] to test a specific file.</w:t>
+        <w:t xml:space="preserve"> for all tests or append with UNITTESTING/[</w:t>
+      </w:r>
+      <w:r>
+        <w:rPr>
+          <w:rFonts w:ascii="Adobe Caslon Pro" w:hAnsi="Adobe Caslon Pro"/>
+          <w:sz w:val="24"/>
+          <w:szCs w:val="24"/>
+        </w:rPr>
+        <w:t>test file</w:t>
+      </w:r>
+      <w:r>
+        <w:rPr>
+          <w:rFonts w:ascii="Adobe Caslon Pro" w:hAnsi="Adobe Caslon Pro"/>
+          <w:sz w:val="24"/>
+          <w:szCs w:val="24"/>
+        </w:rPr>
+        <w:t>] to test a specific file.</w:t>
+      </w:r>
+    </w:p>
+    <w:p>
+      <w:pPr>
+        <w:rPr>
+          <w:rFonts w:ascii="Adobe Caslon Pro" w:hAnsi="Adobe Caslon Pro"/>
+          <w:sz w:val="24"/>
+          <w:szCs w:val="24"/>
+        </w:rPr>
+      </w:pPr>
+      <w:r>
+        <w:rPr>
+          <w:rFonts w:ascii="Adobe Caslon Pro" w:hAnsi="Adobe Caslon Pro"/>
+          <w:sz w:val="24"/>
+          <w:szCs w:val="24"/>
+        </w:rPr>
+        <w:t>To run node.js tests:</w:t>
+      </w:r>
+    </w:p>
+    <w:p>
+      <w:pPr>
+        <w:pStyle w:val="ListParagraph"/>
+        <w:numPr>
+          <w:ilvl w:val="0"/>
+          <w:numId w:val="1"/>
+        </w:numPr>
+        <w:rPr>
+          <w:rFonts w:ascii="Adobe Caslon Pro" w:hAnsi="Adobe Caslon Pro"/>
+          <w:sz w:val="24"/>
+          <w:szCs w:val="24"/>
+        </w:rPr>
+      </w:pPr>
+      <w:r>
+        <w:rPr>
+          <w:rFonts w:ascii="Adobe Caslon Pro" w:hAnsi="Adobe Caslon Pro"/>
+          <w:sz w:val="24"/>
+          <w:szCs w:val="24"/>
+        </w:rPr>
+        <w:t>I</w:t>
+      </w:r>
+      <w:r>
+        <w:rPr>
+          <w:rFonts w:ascii="Adobe Caslon Pro" w:hAnsi="Adobe Caslon Pro"/>
+          <w:sz w:val="24"/>
+          <w:szCs w:val="24"/>
+        </w:rPr>
+        <w:t>nstall Node.js &amp; NPM</w:t>
+      </w:r>
+      <w:r>
+        <w:rPr>
+          <w:rFonts w:ascii="Adobe Caslon Pro" w:hAnsi="Adobe Caslon Pro"/>
+          <w:sz w:val="24"/>
+          <w:szCs w:val="24"/>
+        </w:rPr>
+        <w:t xml:space="preserve"> with commands: “node -v” and “</w:t>
+      </w:r>
+      <w:proofErr w:type="spellStart"/>
+      <w:r>
+        <w:rPr>
+          <w:rFonts w:ascii="Adobe Caslon Pro" w:hAnsi="Adobe Caslon Pro"/>
+          <w:sz w:val="24"/>
+          <w:szCs w:val="24"/>
+        </w:rPr>
+        <w:t>npm</w:t>
+      </w:r>
+      <w:proofErr w:type="spellEnd"/>
+      <w:r>
+        <w:rPr>
+          <w:rFonts w:ascii="Adobe Caslon Pro" w:hAnsi="Adobe Caslon Pro"/>
+          <w:sz w:val="24"/>
+          <w:szCs w:val="24"/>
+        </w:rPr>
+        <w:t xml:space="preserve"> -v”</w:t>
+      </w:r>
+    </w:p>
+    <w:p>
+      <w:pPr>
+        <w:pStyle w:val="ListParagraph"/>
+        <w:numPr>
+          <w:ilvl w:val="0"/>
+          <w:numId w:val="1"/>
+        </w:numPr>
+        <w:rPr>
+          <w:rFonts w:ascii="Adobe Caslon Pro" w:hAnsi="Adobe Caslon Pro"/>
+          <w:sz w:val="24"/>
+          <w:szCs w:val="24"/>
+        </w:rPr>
+      </w:pPr>
+      <w:r>
+        <w:rPr>
+          <w:rFonts w:ascii="Adobe Caslon Pro" w:hAnsi="Adobe Caslon Pro"/>
+          <w:sz w:val="24"/>
+          <w:szCs w:val="24"/>
+        </w:rPr>
+        <w:t>Install jest with commands: “</w:t>
+      </w:r>
+      <w:proofErr w:type="spellStart"/>
+      <w:r>
+        <w:rPr>
+          <w:rFonts w:ascii="Adobe Caslon Pro" w:hAnsi="Adobe Caslon Pro"/>
+          <w:sz w:val="24"/>
+          <w:szCs w:val="24"/>
+        </w:rPr>
+        <w:t>npm</w:t>
+      </w:r>
+      <w:proofErr w:type="spellEnd"/>
+      <w:r>
+        <w:rPr>
+          <w:rFonts w:ascii="Adobe Caslon Pro" w:hAnsi="Adobe Caslon Pro"/>
+          <w:sz w:val="24"/>
+          <w:szCs w:val="24"/>
+        </w:rPr>
+        <w:t xml:space="preserve"> </w:t>
+      </w:r>
+      <w:proofErr w:type="spellStart"/>
+      <w:r>
+        <w:rPr>
+          <w:rFonts w:ascii="Adobe Caslon Pro" w:hAnsi="Adobe Caslon Pro"/>
+          <w:sz w:val="24"/>
+          <w:szCs w:val="24"/>
+        </w:rPr>
+        <w:t>init</w:t>
+      </w:r>
+      <w:proofErr w:type="spellEnd"/>
+      <w:r>
+        <w:rPr>
+          <w:rFonts w:ascii="Adobe Caslon Pro" w:hAnsi="Adobe Caslon Pro"/>
+          <w:sz w:val="24"/>
+          <w:szCs w:val="24"/>
+        </w:rPr>
+        <w:t xml:space="preserve"> -y</w:t>
+      </w:r>
+      <w:r>
+        <w:rPr>
+          <w:rFonts w:ascii="Adobe Caslon Pro" w:hAnsi="Adobe Caslon Pro"/>
+          <w:sz w:val="24"/>
+          <w:szCs w:val="24"/>
+        </w:rPr>
+        <w:t>” and “</w:t>
+      </w:r>
+      <w:proofErr w:type="spellStart"/>
+      <w:r>
+        <w:rPr>
+          <w:rFonts w:ascii="Adobe Caslon Pro" w:hAnsi="Adobe Caslon Pro"/>
+          <w:sz w:val="24"/>
+          <w:szCs w:val="24"/>
+        </w:rPr>
+        <w:t>npm</w:t>
+      </w:r>
+      <w:proofErr w:type="spellEnd"/>
+      <w:r>
+        <w:rPr>
+          <w:rFonts w:ascii="Adobe Caslon Pro" w:hAnsi="Adobe Caslon Pro"/>
+          <w:sz w:val="24"/>
+          <w:szCs w:val="24"/>
+        </w:rPr>
+        <w:t xml:space="preserve"> install --save-dev jest</w:t>
+      </w:r>
+      <w:r>
+        <w:rPr>
+          <w:rFonts w:ascii="Adobe Caslon Pro" w:hAnsi="Adobe Caslon Pro"/>
+          <w:sz w:val="24"/>
+          <w:szCs w:val="24"/>
+        </w:rPr>
+        <w:t>”</w:t>
+      </w:r>
+    </w:p>
+    <w:p>
+      <w:pPr>
+        <w:pStyle w:val="ListParagraph"/>
+        <w:numPr>
+          <w:ilvl w:val="0"/>
+          <w:numId w:val="1"/>
+        </w:numPr>
+        <w:rPr>
+          <w:rFonts w:ascii="Adobe Caslon Pro" w:hAnsi="Adobe Caslon Pro"/>
+          <w:sz w:val="24"/>
+          <w:szCs w:val="24"/>
+        </w:rPr>
+      </w:pPr>
+      <w:r>
+        <w:rPr>
+          <w:rFonts w:ascii="Adobe Caslon Pro" w:hAnsi="Adobe Caslon Pro"/>
+          <w:sz w:val="24"/>
+          <w:szCs w:val="24"/>
+        </w:rPr>
+        <w:t>Run “</w:t>
+      </w:r>
+      <w:proofErr w:type="spellStart"/>
+      <w:r>
+        <w:rPr>
+          <w:rFonts w:ascii="Adobe Caslon Pro" w:hAnsi="Adobe Caslon Pro"/>
+          <w:sz w:val="24"/>
+          <w:szCs w:val="24"/>
+        </w:rPr>
+        <w:t>npm</w:t>
+      </w:r>
+      <w:proofErr w:type="spellEnd"/>
+      <w:r>
+        <w:rPr>
+          <w:rFonts w:ascii="Adobe Caslon Pro" w:hAnsi="Adobe Caslon Pro"/>
+          <w:sz w:val="24"/>
+          <w:szCs w:val="24"/>
+        </w:rPr>
+        <w:t xml:space="preserve"> test” or “</w:t>
+      </w:r>
+      <w:proofErr w:type="spellStart"/>
+      <w:r>
+        <w:rPr>
+          <w:rFonts w:ascii="Adobe Caslon Pro" w:hAnsi="Adobe Caslon Pro"/>
+          <w:sz w:val="24"/>
+          <w:szCs w:val="24"/>
+        </w:rPr>
+        <w:t>npx</w:t>
+      </w:r>
+      <w:proofErr w:type="spellEnd"/>
+      <w:r>
+        <w:rPr>
+          <w:rFonts w:ascii="Adobe Caslon Pro" w:hAnsi="Adobe Caslon Pro"/>
+          <w:sz w:val="24"/>
+          <w:szCs w:val="24"/>
+        </w:rPr>
+        <w:t xml:space="preserve"> jest path/to/</w:t>
+      </w:r>
+      <w:r>
+        <w:rPr>
+          <w:rFonts w:ascii="Adobe Caslon Pro" w:hAnsi="Adobe Caslon Pro"/>
+          <w:sz w:val="24"/>
+          <w:szCs w:val="24"/>
+        </w:rPr>
+        <w:t>[test file]</w:t>
+      </w:r>
+      <w:r>
+        <w:rPr>
+          <w:rFonts w:ascii="Adobe Caslon Pro" w:hAnsi="Adobe Caslon Pro"/>
+          <w:sz w:val="24"/>
+          <w:szCs w:val="24"/>
+        </w:rPr>
+        <w:t>.</w:t>
+      </w:r>
+      <w:proofErr w:type="spellStart"/>
+      <w:r>
+        <w:rPr>
+          <w:rFonts w:ascii="Adobe Caslon Pro" w:hAnsi="Adobe Caslon Pro"/>
+          <w:sz w:val="24"/>
+          <w:szCs w:val="24"/>
+        </w:rPr>
+        <w:t>js</w:t>
+      </w:r>
+      <w:proofErr w:type="spellEnd"/>
+      <w:r>
+        <w:rPr>
+          <w:rFonts w:ascii="Adobe Caslon Pro" w:hAnsi="Adobe Caslon Pro"/>
+          <w:sz w:val="24"/>
+          <w:szCs w:val="24"/>
+        </w:rPr>
+        <w:t>”</w:t>
       </w:r>
     </w:p>
     <w:p>
@@ -345,7 +662,6 @@
                 <w:sz w:val="18"/>
                 <w:szCs w:val="18"/>
               </w:rPr>
-              <w:lastRenderedPageBreak/>
               <w:t>Test File</w:t>
             </w:r>
           </w:p>
@@ -439,6 +755,7 @@
                 <w:szCs w:val="18"/>
               </w:rPr>
             </w:pPr>
+            <w:proofErr w:type="spellStart"/>
             <w:r>
               <w:rPr>
                 <w:rFonts w:ascii="Adobe Caslon Pro" w:hAnsi="Adobe Caslon Pro"/>
@@ -449,6 +766,7 @@
               </w:rPr>
               <w:t>DatabaseConnectionTest.php</w:t>
             </w:r>
+            <w:proofErr w:type="spellEnd"/>
           </w:p>
         </w:tc>
         <w:tc>
@@ -464,13 +782,23 @@
                 <w:szCs w:val="18"/>
               </w:rPr>
             </w:pPr>
-            <w:r>
-              <w:rPr>
-                <w:rFonts w:ascii="Adobe Caslon Pro" w:hAnsi="Adobe Caslon Pro"/>
-                <w:sz w:val="18"/>
-                <w:szCs w:val="18"/>
-              </w:rPr>
-              <w:t>testConnectionIsValid()</w:t>
+            <w:proofErr w:type="spellStart"/>
+            <w:r>
+              <w:rPr>
+                <w:rFonts w:ascii="Adobe Caslon Pro" w:hAnsi="Adobe Caslon Pro"/>
+                <w:sz w:val="18"/>
+                <w:szCs w:val="18"/>
+              </w:rPr>
+              <w:t>testConnectionIsValid</w:t>
+            </w:r>
+            <w:proofErr w:type="spellEnd"/>
+            <w:r>
+              <w:rPr>
+                <w:rFonts w:ascii="Adobe Caslon Pro" w:hAnsi="Adobe Caslon Pro"/>
+                <w:sz w:val="18"/>
+                <w:szCs w:val="18"/>
+              </w:rPr>
+              <w:t>()</w:t>
             </w:r>
           </w:p>
         </w:tc>
@@ -501,7 +829,25 @@
                 <w:sz w:val="18"/>
                 <w:szCs w:val="18"/>
               </w:rPr>
-              <w:t xml:space="preserve"> by using inc_connect.php and </w:t>
+              <w:t xml:space="preserve"> by using </w:t>
+            </w:r>
+            <w:proofErr w:type="spellStart"/>
+            <w:r>
+              <w:rPr>
+                <w:rFonts w:ascii="Adobe Caslon Pro" w:hAnsi="Adobe Caslon Pro"/>
+                <w:sz w:val="18"/>
+                <w:szCs w:val="18"/>
+              </w:rPr>
+              <w:t>inc_connect.php</w:t>
+            </w:r>
+            <w:proofErr w:type="spellEnd"/>
+            <w:r>
+              <w:rPr>
+                <w:rFonts w:ascii="Adobe Caslon Pro" w:hAnsi="Adobe Caslon Pro"/>
+                <w:sz w:val="18"/>
+                <w:szCs w:val="18"/>
+              </w:rPr>
+              <w:t xml:space="preserve"> and </w:t>
             </w:r>
             <w:r>
               <w:rPr>
@@ -517,7 +863,43 @@
                 <w:sz w:val="18"/>
                 <w:szCs w:val="18"/>
               </w:rPr>
-              <w:t>asserting the connection is a instance of mysqli class.</w:t>
+              <w:t xml:space="preserve">asserting the connection is </w:t>
+            </w:r>
+            <w:proofErr w:type="gramStart"/>
+            <w:r>
+              <w:rPr>
+                <w:rFonts w:ascii="Adobe Caslon Pro" w:hAnsi="Adobe Caslon Pro"/>
+                <w:sz w:val="18"/>
+                <w:szCs w:val="18"/>
+              </w:rPr>
+              <w:t>a</w:t>
+            </w:r>
+            <w:proofErr w:type="gramEnd"/>
+            <w:r>
+              <w:rPr>
+                <w:rFonts w:ascii="Adobe Caslon Pro" w:hAnsi="Adobe Caslon Pro"/>
+                <w:sz w:val="18"/>
+                <w:szCs w:val="18"/>
+              </w:rPr>
+              <w:t xml:space="preserve"> instance of </w:t>
+            </w:r>
+            <w:proofErr w:type="spellStart"/>
+            <w:r>
+              <w:rPr>
+                <w:rFonts w:ascii="Adobe Caslon Pro" w:hAnsi="Adobe Caslon Pro"/>
+                <w:sz w:val="18"/>
+                <w:szCs w:val="18"/>
+              </w:rPr>
+              <w:t>mysqli</w:t>
+            </w:r>
+            <w:proofErr w:type="spellEnd"/>
+            <w:r>
+              <w:rPr>
+                <w:rFonts w:ascii="Adobe Caslon Pro" w:hAnsi="Adobe Caslon Pro"/>
+                <w:sz w:val="18"/>
+                <w:szCs w:val="18"/>
+              </w:rPr>
+              <w:t xml:space="preserve"> class.</w:t>
             </w:r>
           </w:p>
         </w:tc>
@@ -571,13 +953,23 @@
                 <w:szCs w:val="18"/>
               </w:rPr>
             </w:pPr>
-            <w:r>
-              <w:rPr>
-                <w:rFonts w:ascii="Adobe Caslon Pro" w:hAnsi="Adobe Caslon Pro"/>
-                <w:sz w:val="18"/>
-                <w:szCs w:val="18"/>
-              </w:rPr>
-              <w:t>testInsertAndFetch()</w:t>
+            <w:proofErr w:type="spellStart"/>
+            <w:r>
+              <w:rPr>
+                <w:rFonts w:ascii="Adobe Caslon Pro" w:hAnsi="Adobe Caslon Pro"/>
+                <w:sz w:val="18"/>
+                <w:szCs w:val="18"/>
+              </w:rPr>
+              <w:t>testInsertAndFetch</w:t>
+            </w:r>
+            <w:proofErr w:type="spellEnd"/>
+            <w:r>
+              <w:rPr>
+                <w:rFonts w:ascii="Adobe Caslon Pro" w:hAnsi="Adobe Caslon Pro"/>
+                <w:sz w:val="18"/>
+                <w:szCs w:val="18"/>
+              </w:rPr>
+              <w:t>()</w:t>
             </w:r>
           </w:p>
         </w:tc>
@@ -600,7 +992,25 @@
                 <w:sz w:val="18"/>
                 <w:szCs w:val="18"/>
               </w:rPr>
-              <w:t>Test inserting a dummy row into the test_table and then fetching it.</w:t>
+              <w:t xml:space="preserve">Test inserting a dummy row into the </w:t>
+            </w:r>
+            <w:proofErr w:type="spellStart"/>
+            <w:r>
+              <w:rPr>
+                <w:rFonts w:ascii="Adobe Caslon Pro" w:hAnsi="Adobe Caslon Pro"/>
+                <w:sz w:val="18"/>
+                <w:szCs w:val="18"/>
+              </w:rPr>
+              <w:t>test_table</w:t>
+            </w:r>
+            <w:proofErr w:type="spellEnd"/>
+            <w:r>
+              <w:rPr>
+                <w:rFonts w:ascii="Adobe Caslon Pro" w:hAnsi="Adobe Caslon Pro"/>
+                <w:sz w:val="18"/>
+                <w:szCs w:val="18"/>
+              </w:rPr>
+              <w:t xml:space="preserve"> and then fetching it.</w:t>
             </w:r>
           </w:p>
           <w:p>
@@ -932,13 +1342,23 @@
                 <w:szCs w:val="18"/>
               </w:rPr>
             </w:pPr>
-            <w:r>
-              <w:rPr>
-                <w:rFonts w:ascii="Adobe Caslon Pro" w:hAnsi="Adobe Caslon Pro"/>
-                <w:sz w:val="18"/>
-                <w:szCs w:val="18"/>
-              </w:rPr>
-              <w:t>testLoginDoesNotCrash()</w:t>
+            <w:proofErr w:type="spellStart"/>
+            <w:r>
+              <w:rPr>
+                <w:rFonts w:ascii="Adobe Caslon Pro" w:hAnsi="Adobe Caslon Pro"/>
+                <w:sz w:val="18"/>
+                <w:szCs w:val="18"/>
+              </w:rPr>
+              <w:t>testLoginDoesNotCrash</w:t>
+            </w:r>
+            <w:proofErr w:type="spellEnd"/>
+            <w:r>
+              <w:rPr>
+                <w:rFonts w:ascii="Adobe Caslon Pro" w:hAnsi="Adobe Caslon Pro"/>
+                <w:sz w:val="18"/>
+                <w:szCs w:val="18"/>
+              </w:rPr>
+              <w:t>()</w:t>
             </w:r>
           </w:p>
         </w:tc>
@@ -1023,13 +1443,23 @@
                 <w:szCs w:val="18"/>
               </w:rPr>
             </w:pPr>
-            <w:r>
-              <w:rPr>
-                <w:rFonts w:ascii="Adobe Caslon Pro" w:hAnsi="Adobe Caslon Pro"/>
-                <w:sz w:val="18"/>
-                <w:szCs w:val="18"/>
-              </w:rPr>
-              <w:t>testLogoutUrlGenerated()</w:t>
+            <w:proofErr w:type="spellStart"/>
+            <w:r>
+              <w:rPr>
+                <w:rFonts w:ascii="Adobe Caslon Pro" w:hAnsi="Adobe Caslon Pro"/>
+                <w:sz w:val="18"/>
+                <w:szCs w:val="18"/>
+              </w:rPr>
+              <w:t>testLogoutUrlGenerated</w:t>
+            </w:r>
+            <w:proofErr w:type="spellEnd"/>
+            <w:r>
+              <w:rPr>
+                <w:rFonts w:ascii="Adobe Caslon Pro" w:hAnsi="Adobe Caslon Pro"/>
+                <w:sz w:val="18"/>
+                <w:szCs w:val="18"/>
+              </w:rPr>
+              <w:t>()</w:t>
             </w:r>
           </w:p>
         </w:tc>
@@ -1114,13 +1544,23 @@
                 <w:szCs w:val="18"/>
               </w:rPr>
             </w:pPr>
-            <w:r>
-              <w:rPr>
-                <w:rFonts w:ascii="Adobe Caslon Pro" w:hAnsi="Adobe Caslon Pro"/>
-                <w:sz w:val="18"/>
-                <w:szCs w:val="18"/>
-              </w:rPr>
-              <w:t>testLogoutClearsSession()</w:t>
+            <w:proofErr w:type="spellStart"/>
+            <w:r>
+              <w:rPr>
+                <w:rFonts w:ascii="Adobe Caslon Pro" w:hAnsi="Adobe Caslon Pro"/>
+                <w:sz w:val="18"/>
+                <w:szCs w:val="18"/>
+              </w:rPr>
+              <w:t>testLogoutClearsSession</w:t>
+            </w:r>
+            <w:proofErr w:type="spellEnd"/>
+            <w:r>
+              <w:rPr>
+                <w:rFonts w:ascii="Adobe Caslon Pro" w:hAnsi="Adobe Caslon Pro"/>
+                <w:sz w:val="18"/>
+                <w:szCs w:val="18"/>
+              </w:rPr>
+              <w:t>()</w:t>
             </w:r>
           </w:p>
         </w:tc>
@@ -1245,7 +1685,6 @@
                 <w:sz w:val="40"/>
                 <w:szCs w:val="40"/>
               </w:rPr>
-              <w:lastRenderedPageBreak/>
               <w:t>NEXT FILE</w:t>
             </w:r>
           </w:p>
@@ -1388,13 +1827,23 @@
                 <w:szCs w:val="18"/>
               </w:rPr>
             </w:pPr>
-            <w:r>
-              <w:rPr>
-                <w:rFonts w:ascii="Adobe Caslon Pro" w:hAnsi="Adobe Caslon Pro"/>
-                <w:sz w:val="18"/>
-                <w:szCs w:val="18"/>
-              </w:rPr>
-              <w:t>testCallbackFlowSetsSessionData()</w:t>
+            <w:proofErr w:type="spellStart"/>
+            <w:r>
+              <w:rPr>
+                <w:rFonts w:ascii="Adobe Caslon Pro" w:hAnsi="Adobe Caslon Pro"/>
+                <w:sz w:val="18"/>
+                <w:szCs w:val="18"/>
+              </w:rPr>
+              <w:t>testCallbackFlowSetsSessionData</w:t>
+            </w:r>
+            <w:proofErr w:type="spellEnd"/>
+            <w:r>
+              <w:rPr>
+                <w:rFonts w:ascii="Adobe Caslon Pro" w:hAnsi="Adobe Caslon Pro"/>
+                <w:sz w:val="18"/>
+                <w:szCs w:val="18"/>
+              </w:rPr>
+              <w:t>()</w:t>
             </w:r>
           </w:p>
         </w:tc>
@@ -1433,8 +1882,18 @@
                 <w:sz w:val="18"/>
                 <w:szCs w:val="18"/>
               </w:rPr>
-              <w:t>Uses a fake Auth0 instance (FakeAuth0) to simulate the Auth0 SDK behavior</w:t>
-            </w:r>
+              <w:t xml:space="preserve">Uses a fake Auth0 instance (FakeAuth0) to simulate the Auth0 SDK </w:t>
+            </w:r>
+            <w:proofErr w:type="spellStart"/>
+            <w:r>
+              <w:rPr>
+                <w:rFonts w:ascii="Adobe Caslon Pro" w:hAnsi="Adobe Caslon Pro"/>
+                <w:sz w:val="18"/>
+                <w:szCs w:val="18"/>
+              </w:rPr>
+              <w:t>behavior</w:t>
+            </w:r>
+            <w:proofErr w:type="spellEnd"/>
             <w:r>
               <w:rPr>
                 <w:rFonts w:ascii="Adobe Caslon Pro" w:hAnsi="Adobe Caslon Pro"/>
@@ -1725,13 +2184,23 @@
                 <w:szCs w:val="18"/>
               </w:rPr>
             </w:pPr>
-            <w:r>
-              <w:rPr>
-                <w:rFonts w:ascii="Adobe Caslon Pro" w:hAnsi="Adobe Caslon Pro"/>
-                <w:sz w:val="18"/>
-                <w:szCs w:val="18"/>
-              </w:rPr>
-              <w:t>testLogoutClearsSession()</w:t>
+            <w:proofErr w:type="spellStart"/>
+            <w:r>
+              <w:rPr>
+                <w:rFonts w:ascii="Adobe Caslon Pro" w:hAnsi="Adobe Caslon Pro"/>
+                <w:sz w:val="18"/>
+                <w:szCs w:val="18"/>
+              </w:rPr>
+              <w:t>testLogoutClearsSession</w:t>
+            </w:r>
+            <w:proofErr w:type="spellEnd"/>
+            <w:r>
+              <w:rPr>
+                <w:rFonts w:ascii="Adobe Caslon Pro" w:hAnsi="Adobe Caslon Pro"/>
+                <w:sz w:val="18"/>
+                <w:szCs w:val="18"/>
+              </w:rPr>
+              <w:t>()</w:t>
             </w:r>
           </w:p>
         </w:tc>
@@ -1999,13 +2468,23 @@
                 <w:szCs w:val="18"/>
               </w:rPr>
             </w:pPr>
-            <w:r>
-              <w:rPr>
-                <w:rFonts w:ascii="Adobe Caslon Pro" w:hAnsi="Adobe Caslon Pro"/>
-                <w:sz w:val="18"/>
-                <w:szCs w:val="18"/>
-              </w:rPr>
-              <w:t>testSessionContainsExpectedKeysAfterLogin()</w:t>
+            <w:proofErr w:type="spellStart"/>
+            <w:r>
+              <w:rPr>
+                <w:rFonts w:ascii="Adobe Caslon Pro" w:hAnsi="Adobe Caslon Pro"/>
+                <w:sz w:val="18"/>
+                <w:szCs w:val="18"/>
+              </w:rPr>
+              <w:t>testSessionContainsExpectedKeysAfterLogin</w:t>
+            </w:r>
+            <w:proofErr w:type="spellEnd"/>
+            <w:r>
+              <w:rPr>
+                <w:rFonts w:ascii="Adobe Caslon Pro" w:hAnsi="Adobe Caslon Pro"/>
+                <w:sz w:val="18"/>
+                <w:szCs w:val="18"/>
+              </w:rPr>
+              <w:t>()</w:t>
             </w:r>
           </w:p>
         </w:tc>
@@ -2161,6 +2640,7 @@
                 <w:sz w:val="40"/>
                 <w:szCs w:val="40"/>
               </w:rPr>
+              <w:lastRenderedPageBreak/>
               <w:t>NEXT FILE</w:t>
             </w:r>
           </w:p>
@@ -2276,6 +2756,7 @@
                 <w:szCs w:val="18"/>
               </w:rPr>
             </w:pPr>
+            <w:proofErr w:type="spellStart"/>
             <w:r>
               <w:rPr>
                 <w:rFonts w:ascii="Adobe Caslon Pro" w:hAnsi="Adobe Caslon Pro"/>
@@ -2296,6 +2777,7 @@
               </w:rPr>
               <w:t>.php</w:t>
             </w:r>
+            <w:proofErr w:type="spellEnd"/>
           </w:p>
         </w:tc>
         <w:tc>
@@ -2311,13 +2793,23 @@
                 <w:szCs w:val="18"/>
               </w:rPr>
             </w:pPr>
-            <w:r>
-              <w:rPr>
-                <w:rFonts w:ascii="Adobe Caslon Pro" w:hAnsi="Adobe Caslon Pro"/>
-                <w:sz w:val="18"/>
-                <w:szCs w:val="18"/>
-              </w:rPr>
-              <w:t>testAdminHasAllPermissions()</w:t>
+            <w:proofErr w:type="spellStart"/>
+            <w:r>
+              <w:rPr>
+                <w:rFonts w:ascii="Adobe Caslon Pro" w:hAnsi="Adobe Caslon Pro"/>
+                <w:sz w:val="18"/>
+                <w:szCs w:val="18"/>
+              </w:rPr>
+              <w:t>testAdminHasAllPermissions</w:t>
+            </w:r>
+            <w:proofErr w:type="spellEnd"/>
+            <w:r>
+              <w:rPr>
+                <w:rFonts w:ascii="Adobe Caslon Pro" w:hAnsi="Adobe Caslon Pro"/>
+                <w:sz w:val="18"/>
+                <w:szCs w:val="18"/>
+              </w:rPr>
+              <w:t>()</w:t>
             </w:r>
           </w:p>
         </w:tc>
@@ -2392,13 +2884,23 @@
                 <w:szCs w:val="18"/>
               </w:rPr>
             </w:pPr>
-            <w:r>
-              <w:rPr>
-                <w:rFonts w:ascii="Adobe Caslon Pro" w:hAnsi="Adobe Caslon Pro"/>
-                <w:sz w:val="18"/>
-                <w:szCs w:val="18"/>
-              </w:rPr>
-              <w:t>testUserHasLimitedPermissions()</w:t>
+            <w:proofErr w:type="spellStart"/>
+            <w:r>
+              <w:rPr>
+                <w:rFonts w:ascii="Adobe Caslon Pro" w:hAnsi="Adobe Caslon Pro"/>
+                <w:sz w:val="18"/>
+                <w:szCs w:val="18"/>
+              </w:rPr>
+              <w:t>testUserHasLimitedPermissions</w:t>
+            </w:r>
+            <w:proofErr w:type="spellEnd"/>
+            <w:r>
+              <w:rPr>
+                <w:rFonts w:ascii="Adobe Caslon Pro" w:hAnsi="Adobe Caslon Pro"/>
+                <w:sz w:val="18"/>
+                <w:szCs w:val="18"/>
+              </w:rPr>
+              <w:t>()</w:t>
             </w:r>
           </w:p>
         </w:tc>
@@ -2483,13 +2985,23 @@
                 <w:szCs w:val="18"/>
               </w:rPr>
             </w:pPr>
-            <w:r>
-              <w:rPr>
-                <w:rFonts w:ascii="Adobe Caslon Pro" w:hAnsi="Adobe Caslon Pro"/>
-                <w:sz w:val="18"/>
-                <w:szCs w:val="18"/>
-              </w:rPr>
-              <w:t>testManagerCanEditTasks()</w:t>
+            <w:proofErr w:type="spellStart"/>
+            <w:r>
+              <w:rPr>
+                <w:rFonts w:ascii="Adobe Caslon Pro" w:hAnsi="Adobe Caslon Pro"/>
+                <w:sz w:val="18"/>
+                <w:szCs w:val="18"/>
+              </w:rPr>
+              <w:t>testManagerCanEditTasks</w:t>
+            </w:r>
+            <w:proofErr w:type="spellEnd"/>
+            <w:r>
+              <w:rPr>
+                <w:rFonts w:ascii="Adobe Caslon Pro" w:hAnsi="Adobe Caslon Pro"/>
+                <w:sz w:val="18"/>
+                <w:szCs w:val="18"/>
+              </w:rPr>
+              <w:t>()</w:t>
             </w:r>
           </w:p>
         </w:tc>
@@ -2714,6 +3226,7 @@
                 <w:szCs w:val="40"/>
               </w:rPr>
             </w:pPr>
+            <w:proofErr w:type="spellStart"/>
             <w:r>
               <w:rPr>
                 <w:rFonts w:ascii="Adobe Caslon Pro" w:hAnsi="Adobe Caslon Pro"/>
@@ -2754,6 +3267,7 @@
               </w:rPr>
               <w:t>.php</w:t>
             </w:r>
+            <w:proofErr w:type="spellEnd"/>
           </w:p>
         </w:tc>
         <w:tc>
@@ -2769,13 +3283,23 @@
                 <w:szCs w:val="18"/>
               </w:rPr>
             </w:pPr>
-            <w:r>
-              <w:rPr>
-                <w:rFonts w:ascii="Adobe Caslon Pro" w:hAnsi="Adobe Caslon Pro"/>
-                <w:sz w:val="18"/>
-                <w:szCs w:val="18"/>
-              </w:rPr>
-              <w:t>testAccessDeniedForGuest()</w:t>
+            <w:proofErr w:type="spellStart"/>
+            <w:r>
+              <w:rPr>
+                <w:rFonts w:ascii="Adobe Caslon Pro" w:hAnsi="Adobe Caslon Pro"/>
+                <w:sz w:val="18"/>
+                <w:szCs w:val="18"/>
+              </w:rPr>
+              <w:t>testAccessDeniedForGuest</w:t>
+            </w:r>
+            <w:proofErr w:type="spellEnd"/>
+            <w:r>
+              <w:rPr>
+                <w:rFonts w:ascii="Adobe Caslon Pro" w:hAnsi="Adobe Caslon Pro"/>
+                <w:sz w:val="18"/>
+                <w:szCs w:val="18"/>
+              </w:rPr>
+              <w:t>()</w:t>
             </w:r>
           </w:p>
         </w:tc>
@@ -2866,13 +3390,23 @@
                 <w:szCs w:val="18"/>
               </w:rPr>
             </w:pPr>
-            <w:r>
-              <w:rPr>
-                <w:rFonts w:ascii="Adobe Caslon Pro" w:hAnsi="Adobe Caslon Pro"/>
-                <w:sz w:val="18"/>
-                <w:szCs w:val="18"/>
-              </w:rPr>
-              <w:t>testAccessDeniedForNonAdmin()</w:t>
+            <w:proofErr w:type="spellStart"/>
+            <w:r>
+              <w:rPr>
+                <w:rFonts w:ascii="Adobe Caslon Pro" w:hAnsi="Adobe Caslon Pro"/>
+                <w:sz w:val="18"/>
+                <w:szCs w:val="18"/>
+              </w:rPr>
+              <w:t>testAccessDeniedForNonAdmin</w:t>
+            </w:r>
+            <w:proofErr w:type="spellEnd"/>
+            <w:r>
+              <w:rPr>
+                <w:rFonts w:ascii="Adobe Caslon Pro" w:hAnsi="Adobe Caslon Pro"/>
+                <w:sz w:val="18"/>
+                <w:szCs w:val="18"/>
+              </w:rPr>
+              <w:t>()</w:t>
             </w:r>
           </w:p>
         </w:tc>
@@ -2947,13 +3481,23 @@
                 <w:szCs w:val="18"/>
               </w:rPr>
             </w:pPr>
-            <w:r>
-              <w:rPr>
-                <w:rFonts w:ascii="Adobe Caslon Pro" w:hAnsi="Adobe Caslon Pro"/>
-                <w:sz w:val="18"/>
-                <w:szCs w:val="18"/>
-              </w:rPr>
-              <w:t>testAdminGetsAccess()</w:t>
+            <w:proofErr w:type="spellStart"/>
+            <w:r>
+              <w:rPr>
+                <w:rFonts w:ascii="Adobe Caslon Pro" w:hAnsi="Adobe Caslon Pro"/>
+                <w:sz w:val="18"/>
+                <w:szCs w:val="18"/>
+              </w:rPr>
+              <w:t>testAdminGetsAccess</w:t>
+            </w:r>
+            <w:proofErr w:type="spellEnd"/>
+            <w:r>
+              <w:rPr>
+                <w:rFonts w:ascii="Adobe Caslon Pro" w:hAnsi="Adobe Caslon Pro"/>
+                <w:sz w:val="18"/>
+                <w:szCs w:val="18"/>
+              </w:rPr>
+              <w:t>()</w:t>
             </w:r>
           </w:p>
         </w:tc>
@@ -3028,13 +3572,23 @@
                 <w:szCs w:val="18"/>
               </w:rPr>
             </w:pPr>
-            <w:r>
-              <w:rPr>
-                <w:rFonts w:ascii="Adobe Caslon Pro" w:hAnsi="Adobe Caslon Pro"/>
-                <w:sz w:val="18"/>
-                <w:szCs w:val="18"/>
-              </w:rPr>
-              <w:t>testAdminCanCreateUserWithMockedManager()</w:t>
+            <w:proofErr w:type="spellStart"/>
+            <w:r>
+              <w:rPr>
+                <w:rFonts w:ascii="Adobe Caslon Pro" w:hAnsi="Adobe Caslon Pro"/>
+                <w:sz w:val="18"/>
+                <w:szCs w:val="18"/>
+              </w:rPr>
+              <w:t>testAdminCanCreateUserWithMockedManager</w:t>
+            </w:r>
+            <w:proofErr w:type="spellEnd"/>
+            <w:r>
+              <w:rPr>
+                <w:rFonts w:ascii="Adobe Caslon Pro" w:hAnsi="Adobe Caslon Pro"/>
+                <w:sz w:val="18"/>
+                <w:szCs w:val="18"/>
+              </w:rPr>
+              <w:t>()</w:t>
             </w:r>
           </w:p>
         </w:tc>
@@ -3125,13 +3679,23 @@
                 <w:szCs w:val="18"/>
               </w:rPr>
             </w:pPr>
-            <w:r>
-              <w:rPr>
-                <w:rFonts w:ascii="Adobe Caslon Pro" w:hAnsi="Adobe Caslon Pro"/>
-                <w:sz w:val="18"/>
-                <w:szCs w:val="18"/>
-              </w:rPr>
-              <w:t>testAccessDeniedForManager()</w:t>
+            <w:proofErr w:type="spellStart"/>
+            <w:r>
+              <w:rPr>
+                <w:rFonts w:ascii="Adobe Caslon Pro" w:hAnsi="Adobe Caslon Pro"/>
+                <w:sz w:val="18"/>
+                <w:szCs w:val="18"/>
+              </w:rPr>
+              <w:t>testAccessDeniedForManager</w:t>
+            </w:r>
+            <w:proofErr w:type="spellEnd"/>
+            <w:r>
+              <w:rPr>
+                <w:rFonts w:ascii="Adobe Caslon Pro" w:hAnsi="Adobe Caslon Pro"/>
+                <w:sz w:val="18"/>
+                <w:szCs w:val="18"/>
+              </w:rPr>
+              <w:t>()</w:t>
             </w:r>
           </w:p>
         </w:tc>
@@ -3206,13 +3770,23 @@
                 <w:szCs w:val="18"/>
               </w:rPr>
             </w:pPr>
-            <w:r>
-              <w:rPr>
-                <w:rFonts w:ascii="Adobe Caslon Pro" w:hAnsi="Adobe Caslon Pro"/>
-                <w:sz w:val="18"/>
-                <w:szCs w:val="18"/>
-              </w:rPr>
-              <w:t>testAccessDeniedForUnknownRole()</w:t>
+            <w:proofErr w:type="spellStart"/>
+            <w:r>
+              <w:rPr>
+                <w:rFonts w:ascii="Adobe Caslon Pro" w:hAnsi="Adobe Caslon Pro"/>
+                <w:sz w:val="18"/>
+                <w:szCs w:val="18"/>
+              </w:rPr>
+              <w:t>testAccessDeniedForUnknownRole</w:t>
+            </w:r>
+            <w:proofErr w:type="spellEnd"/>
+            <w:r>
+              <w:rPr>
+                <w:rFonts w:ascii="Adobe Caslon Pro" w:hAnsi="Adobe Caslon Pro"/>
+                <w:sz w:val="18"/>
+                <w:szCs w:val="18"/>
+              </w:rPr>
+              <w:t>()</w:t>
             </w:r>
           </w:p>
         </w:tc>
@@ -3287,13 +3861,23 @@
                 <w:szCs w:val="18"/>
               </w:rPr>
             </w:pPr>
-            <w:r>
-              <w:rPr>
-                <w:rFonts w:ascii="Adobe Caslon Pro" w:hAnsi="Adobe Caslon Pro"/>
-                <w:sz w:val="18"/>
-                <w:szCs w:val="18"/>
-              </w:rPr>
-              <w:t>testAccessDeniedWhenRoleIsMissing()</w:t>
+            <w:proofErr w:type="spellStart"/>
+            <w:r>
+              <w:rPr>
+                <w:rFonts w:ascii="Adobe Caslon Pro" w:hAnsi="Adobe Caslon Pro"/>
+                <w:sz w:val="18"/>
+                <w:szCs w:val="18"/>
+              </w:rPr>
+              <w:t>testAccessDeniedWhenRoleIsMissing</w:t>
+            </w:r>
+            <w:proofErr w:type="spellEnd"/>
+            <w:r>
+              <w:rPr>
+                <w:rFonts w:ascii="Adobe Caslon Pro" w:hAnsi="Adobe Caslon Pro"/>
+                <w:sz w:val="18"/>
+                <w:szCs w:val="18"/>
+              </w:rPr>
+              <w:t>()</w:t>
             </w:r>
           </w:p>
         </w:tc>
@@ -3516,6 +4100,7 @@
                 <w:szCs w:val="18"/>
               </w:rPr>
             </w:pPr>
+            <w:proofErr w:type="spellStart"/>
             <w:r>
               <w:rPr>
                 <w:rFonts w:ascii="Adobe Caslon Pro" w:hAnsi="Adobe Caslon Pro"/>
@@ -3526,6 +4111,7 @@
               </w:rPr>
               <w:t>ListTaskPageTest.php</w:t>
             </w:r>
+            <w:proofErr w:type="spellEnd"/>
           </w:p>
         </w:tc>
         <w:tc>
@@ -3541,13 +4127,23 @@
                 <w:szCs w:val="18"/>
               </w:rPr>
             </w:pPr>
-            <w:r>
-              <w:rPr>
-                <w:rFonts w:ascii="Adobe Caslon Pro" w:hAnsi="Adobe Caslon Pro"/>
-                <w:sz w:val="18"/>
-                <w:szCs w:val="18"/>
-              </w:rPr>
-              <w:t>testGuestUserRedirectedToLogin()</w:t>
+            <w:proofErr w:type="spellStart"/>
+            <w:r>
+              <w:rPr>
+                <w:rFonts w:ascii="Adobe Caslon Pro" w:hAnsi="Adobe Caslon Pro"/>
+                <w:sz w:val="18"/>
+                <w:szCs w:val="18"/>
+              </w:rPr>
+              <w:t>testGuestUserRedirectedToLogin</w:t>
+            </w:r>
+            <w:proofErr w:type="spellEnd"/>
+            <w:r>
+              <w:rPr>
+                <w:rFonts w:ascii="Adobe Caslon Pro" w:hAnsi="Adobe Caslon Pro"/>
+                <w:sz w:val="18"/>
+                <w:szCs w:val="18"/>
+              </w:rPr>
+              <w:t>()</w:t>
             </w:r>
           </w:p>
         </w:tc>
@@ -3632,13 +4228,23 @@
                 <w:szCs w:val="18"/>
               </w:rPr>
             </w:pPr>
-            <w:r>
-              <w:rPr>
-                <w:rFonts w:ascii="Adobe Caslon Pro" w:hAnsi="Adobe Caslon Pro"/>
-                <w:sz w:val="18"/>
-                <w:szCs w:val="18"/>
-              </w:rPr>
-              <w:t>testAdminCanViewDashboard()</w:t>
+            <w:proofErr w:type="spellStart"/>
+            <w:r>
+              <w:rPr>
+                <w:rFonts w:ascii="Adobe Caslon Pro" w:hAnsi="Adobe Caslon Pro"/>
+                <w:sz w:val="18"/>
+                <w:szCs w:val="18"/>
+              </w:rPr>
+              <w:t>testAdminCanViewDashboard</w:t>
+            </w:r>
+            <w:proofErr w:type="spellEnd"/>
+            <w:r>
+              <w:rPr>
+                <w:rFonts w:ascii="Adobe Caslon Pro" w:hAnsi="Adobe Caslon Pro"/>
+                <w:sz w:val="18"/>
+                <w:szCs w:val="18"/>
+              </w:rPr>
+              <w:t>()</w:t>
             </w:r>
           </w:p>
         </w:tc>
@@ -3723,13 +4329,23 @@
                 <w:szCs w:val="18"/>
               </w:rPr>
             </w:pPr>
-            <w:r>
-              <w:rPr>
-                <w:rFonts w:ascii="Adobe Caslon Pro" w:hAnsi="Adobe Caslon Pro"/>
-                <w:sz w:val="18"/>
-                <w:szCs w:val="18"/>
-              </w:rPr>
-              <w:t>testUserSeesAssignedTasksOnly()</w:t>
+            <w:proofErr w:type="spellStart"/>
+            <w:r>
+              <w:rPr>
+                <w:rFonts w:ascii="Adobe Caslon Pro" w:hAnsi="Adobe Caslon Pro"/>
+                <w:sz w:val="18"/>
+                <w:szCs w:val="18"/>
+              </w:rPr>
+              <w:t>testUserSeesAssignedTasksOnly</w:t>
+            </w:r>
+            <w:proofErr w:type="spellEnd"/>
+            <w:r>
+              <w:rPr>
+                <w:rFonts w:ascii="Adobe Caslon Pro" w:hAnsi="Adobe Caslon Pro"/>
+                <w:sz w:val="18"/>
+                <w:szCs w:val="18"/>
+              </w:rPr>
+              <w:t>()</w:t>
             </w:r>
           </w:p>
         </w:tc>
@@ -3806,13 +4422,23 @@
                 <w:szCs w:val="18"/>
               </w:rPr>
             </w:pPr>
-            <w:r>
-              <w:rPr>
-                <w:rFonts w:ascii="Adobe Caslon Pro" w:hAnsi="Adobe Caslon Pro"/>
-                <w:sz w:val="18"/>
-                <w:szCs w:val="18"/>
-              </w:rPr>
-              <w:t>testAdminSeesAllTasks()</w:t>
+            <w:proofErr w:type="spellStart"/>
+            <w:r>
+              <w:rPr>
+                <w:rFonts w:ascii="Adobe Caslon Pro" w:hAnsi="Adobe Caslon Pro"/>
+                <w:sz w:val="18"/>
+                <w:szCs w:val="18"/>
+              </w:rPr>
+              <w:t>testAdminSeesAllTasks</w:t>
+            </w:r>
+            <w:proofErr w:type="spellEnd"/>
+            <w:r>
+              <w:rPr>
+                <w:rFonts w:ascii="Adobe Caslon Pro" w:hAnsi="Adobe Caslon Pro"/>
+                <w:sz w:val="18"/>
+                <w:szCs w:val="18"/>
+              </w:rPr>
+              <w:t>()</w:t>
             </w:r>
           </w:p>
         </w:tc>
@@ -3897,13 +4523,23 @@
                 <w:szCs w:val="18"/>
               </w:rPr>
             </w:pPr>
-            <w:r>
-              <w:rPr>
-                <w:rFonts w:ascii="Adobe Caslon Pro" w:hAnsi="Adobe Caslon Pro"/>
-                <w:sz w:val="18"/>
-                <w:szCs w:val="18"/>
-              </w:rPr>
-              <w:t>testUserCannotSeeUnassignedTasks()</w:t>
+            <w:proofErr w:type="spellStart"/>
+            <w:r>
+              <w:rPr>
+                <w:rFonts w:ascii="Adobe Caslon Pro" w:hAnsi="Adobe Caslon Pro"/>
+                <w:sz w:val="18"/>
+                <w:szCs w:val="18"/>
+              </w:rPr>
+              <w:t>testUserCannotSeeUnassignedTasks</w:t>
+            </w:r>
+            <w:proofErr w:type="spellEnd"/>
+            <w:r>
+              <w:rPr>
+                <w:rFonts w:ascii="Adobe Caslon Pro" w:hAnsi="Adobe Caslon Pro"/>
+                <w:sz w:val="18"/>
+                <w:szCs w:val="18"/>
+              </w:rPr>
+              <w:t>()</w:t>
             </w:r>
           </w:p>
         </w:tc>
@@ -3988,13 +4624,23 @@
                 <w:szCs w:val="18"/>
               </w:rPr>
             </w:pPr>
-            <w:r>
-              <w:rPr>
-                <w:rFonts w:ascii="Adobe Caslon Pro" w:hAnsi="Adobe Caslon Pro"/>
-                <w:sz w:val="18"/>
-                <w:szCs w:val="18"/>
-              </w:rPr>
-              <w:t>testNoTasksFallbackMessage()</w:t>
+            <w:proofErr w:type="spellStart"/>
+            <w:r>
+              <w:rPr>
+                <w:rFonts w:ascii="Adobe Caslon Pro" w:hAnsi="Adobe Caslon Pro"/>
+                <w:sz w:val="18"/>
+                <w:szCs w:val="18"/>
+              </w:rPr>
+              <w:t>testNoTasksFallbackMessage</w:t>
+            </w:r>
+            <w:proofErr w:type="spellEnd"/>
+            <w:r>
+              <w:rPr>
+                <w:rFonts w:ascii="Adobe Caslon Pro" w:hAnsi="Adobe Caslon Pro"/>
+                <w:sz w:val="18"/>
+                <w:szCs w:val="18"/>
+              </w:rPr>
+              <w:t>()</w:t>
             </w:r>
           </w:p>
           <w:p>
@@ -4251,6 +4897,7 @@
                 <w:szCs w:val="18"/>
               </w:rPr>
             </w:pPr>
+            <w:proofErr w:type="spellStart"/>
             <w:r>
               <w:rPr>
                 <w:rFonts w:ascii="Adobe Caslon Pro" w:hAnsi="Adobe Caslon Pro"/>
@@ -4262,6 +4909,7 @@
               <w:lastRenderedPageBreak/>
               <w:t>CreateTaskPageTest.php</w:t>
             </w:r>
+            <w:proofErr w:type="spellEnd"/>
           </w:p>
           <w:p>
             <w:pPr>
@@ -4288,13 +4936,23 @@
                 <w:szCs w:val="18"/>
               </w:rPr>
             </w:pPr>
-            <w:r>
-              <w:rPr>
-                <w:rFonts w:ascii="Adobe Caslon Pro" w:hAnsi="Adobe Caslon Pro"/>
-                <w:sz w:val="18"/>
-                <w:szCs w:val="18"/>
-              </w:rPr>
-              <w:t>testAccessDeniedForGuest()</w:t>
+            <w:proofErr w:type="spellStart"/>
+            <w:r>
+              <w:rPr>
+                <w:rFonts w:ascii="Adobe Caslon Pro" w:hAnsi="Adobe Caslon Pro"/>
+                <w:sz w:val="18"/>
+                <w:szCs w:val="18"/>
+              </w:rPr>
+              <w:t>testAccessDeniedForGuest</w:t>
+            </w:r>
+            <w:proofErr w:type="spellEnd"/>
+            <w:r>
+              <w:rPr>
+                <w:rFonts w:ascii="Adobe Caslon Pro" w:hAnsi="Adobe Caslon Pro"/>
+                <w:sz w:val="18"/>
+                <w:szCs w:val="18"/>
+              </w:rPr>
+              <w:t>()</w:t>
             </w:r>
           </w:p>
         </w:tc>
@@ -4385,13 +5043,23 @@
                 <w:szCs w:val="18"/>
               </w:rPr>
             </w:pPr>
-            <w:r>
-              <w:rPr>
-                <w:rFonts w:ascii="Adobe Caslon Pro" w:hAnsi="Adobe Caslon Pro"/>
-                <w:sz w:val="18"/>
-                <w:szCs w:val="18"/>
-              </w:rPr>
-              <w:t>testAccessGrantedForAdmin()</w:t>
+            <w:proofErr w:type="spellStart"/>
+            <w:r>
+              <w:rPr>
+                <w:rFonts w:ascii="Adobe Caslon Pro" w:hAnsi="Adobe Caslon Pro"/>
+                <w:sz w:val="18"/>
+                <w:szCs w:val="18"/>
+              </w:rPr>
+              <w:t>testAccessGrantedForAdmin</w:t>
+            </w:r>
+            <w:proofErr w:type="spellEnd"/>
+            <w:r>
+              <w:rPr>
+                <w:rFonts w:ascii="Adobe Caslon Pro" w:hAnsi="Adobe Caslon Pro"/>
+                <w:sz w:val="18"/>
+                <w:szCs w:val="18"/>
+              </w:rPr>
+              <w:t>()</w:t>
             </w:r>
           </w:p>
         </w:tc>
@@ -4482,13 +5150,23 @@
                 <w:szCs w:val="18"/>
               </w:rPr>
             </w:pPr>
-            <w:r>
-              <w:rPr>
-                <w:rFonts w:ascii="Adobe Caslon Pro" w:hAnsi="Adobe Caslon Pro"/>
-                <w:sz w:val="18"/>
-                <w:szCs w:val="18"/>
-              </w:rPr>
-              <w:t>testInvalidFormSubmissionShowsError()</w:t>
+            <w:proofErr w:type="spellStart"/>
+            <w:r>
+              <w:rPr>
+                <w:rFonts w:ascii="Adobe Caslon Pro" w:hAnsi="Adobe Caslon Pro"/>
+                <w:sz w:val="18"/>
+                <w:szCs w:val="18"/>
+              </w:rPr>
+              <w:t>testInvalidFormSubmissionShowsError</w:t>
+            </w:r>
+            <w:proofErr w:type="spellEnd"/>
+            <w:r>
+              <w:rPr>
+                <w:rFonts w:ascii="Adobe Caslon Pro" w:hAnsi="Adobe Caslon Pro"/>
+                <w:sz w:val="18"/>
+                <w:szCs w:val="18"/>
+              </w:rPr>
+              <w:t>()</w:t>
             </w:r>
           </w:p>
         </w:tc>
@@ -4579,13 +5257,23 @@
                 <w:szCs w:val="18"/>
               </w:rPr>
             </w:pPr>
-            <w:r>
-              <w:rPr>
-                <w:rFonts w:ascii="Adobe Caslon Pro" w:hAnsi="Adobe Caslon Pro"/>
-                <w:sz w:val="18"/>
-                <w:szCs w:val="18"/>
-              </w:rPr>
-              <w:t>testTaskCreationWorks()</w:t>
+            <w:proofErr w:type="spellStart"/>
+            <w:r>
+              <w:rPr>
+                <w:rFonts w:ascii="Adobe Caslon Pro" w:hAnsi="Adobe Caslon Pro"/>
+                <w:sz w:val="18"/>
+                <w:szCs w:val="18"/>
+              </w:rPr>
+              <w:t>testTaskCreationWorks</w:t>
+            </w:r>
+            <w:proofErr w:type="spellEnd"/>
+            <w:r>
+              <w:rPr>
+                <w:rFonts w:ascii="Adobe Caslon Pro" w:hAnsi="Adobe Caslon Pro"/>
+                <w:sz w:val="18"/>
+                <w:szCs w:val="18"/>
+              </w:rPr>
+              <w:t>()</w:t>
             </w:r>
           </w:p>
         </w:tc>
@@ -4826,6 +5514,7 @@
                 <w:szCs w:val="18"/>
               </w:rPr>
             </w:pPr>
+            <w:proofErr w:type="spellStart"/>
             <w:r>
               <w:rPr>
                 <w:rFonts w:ascii="Adobe Caslon Pro" w:hAnsi="Adobe Caslon Pro"/>
@@ -4836,6 +5525,7 @@
               </w:rPr>
               <w:t>CreateProjectPageTest.php</w:t>
             </w:r>
+            <w:proofErr w:type="spellEnd"/>
           </w:p>
         </w:tc>
         <w:tc>
@@ -4851,13 +5541,23 @@
                 <w:szCs w:val="18"/>
               </w:rPr>
             </w:pPr>
-            <w:r>
-              <w:rPr>
-                <w:rFonts w:ascii="Adobe Caslon Pro" w:hAnsi="Adobe Caslon Pro"/>
-                <w:sz w:val="18"/>
-                <w:szCs w:val="18"/>
-              </w:rPr>
-              <w:t>testAccessDeniedForGuest()</w:t>
+            <w:proofErr w:type="spellStart"/>
+            <w:r>
+              <w:rPr>
+                <w:rFonts w:ascii="Adobe Caslon Pro" w:hAnsi="Adobe Caslon Pro"/>
+                <w:sz w:val="18"/>
+                <w:szCs w:val="18"/>
+              </w:rPr>
+              <w:t>testAccessDeniedForGuest</w:t>
+            </w:r>
+            <w:proofErr w:type="spellEnd"/>
+            <w:r>
+              <w:rPr>
+                <w:rFonts w:ascii="Adobe Caslon Pro" w:hAnsi="Adobe Caslon Pro"/>
+                <w:sz w:val="18"/>
+                <w:szCs w:val="18"/>
+              </w:rPr>
+              <w:t>()</w:t>
             </w:r>
           </w:p>
         </w:tc>
@@ -4932,13 +5632,23 @@
                 <w:szCs w:val="18"/>
               </w:rPr>
             </w:pPr>
-            <w:r>
-              <w:rPr>
-                <w:rFonts w:ascii="Adobe Caslon Pro" w:hAnsi="Adobe Caslon Pro"/>
-                <w:sz w:val="18"/>
-                <w:szCs w:val="18"/>
-              </w:rPr>
-              <w:t>testAccessGrantedForAdmin()</w:t>
+            <w:proofErr w:type="spellStart"/>
+            <w:r>
+              <w:rPr>
+                <w:rFonts w:ascii="Adobe Caslon Pro" w:hAnsi="Adobe Caslon Pro"/>
+                <w:sz w:val="18"/>
+                <w:szCs w:val="18"/>
+              </w:rPr>
+              <w:t>testAccessGrantedForAdmin</w:t>
+            </w:r>
+            <w:proofErr w:type="spellEnd"/>
+            <w:r>
+              <w:rPr>
+                <w:rFonts w:ascii="Adobe Caslon Pro" w:hAnsi="Adobe Caslon Pro"/>
+                <w:sz w:val="18"/>
+                <w:szCs w:val="18"/>
+              </w:rPr>
+              <w:t>()</w:t>
             </w:r>
           </w:p>
         </w:tc>
@@ -5029,13 +5739,23 @@
                 <w:szCs w:val="18"/>
               </w:rPr>
             </w:pPr>
-            <w:r>
-              <w:rPr>
-                <w:rFonts w:ascii="Adobe Caslon Pro" w:hAnsi="Adobe Caslon Pro"/>
-                <w:sz w:val="18"/>
-                <w:szCs w:val="18"/>
-              </w:rPr>
-              <w:t>testInvalidFormSubmissionShowsError()</w:t>
+            <w:proofErr w:type="spellStart"/>
+            <w:r>
+              <w:rPr>
+                <w:rFonts w:ascii="Adobe Caslon Pro" w:hAnsi="Adobe Caslon Pro"/>
+                <w:sz w:val="18"/>
+                <w:szCs w:val="18"/>
+              </w:rPr>
+              <w:t>testInvalidFormSubmissionShowsError</w:t>
+            </w:r>
+            <w:proofErr w:type="spellEnd"/>
+            <w:r>
+              <w:rPr>
+                <w:rFonts w:ascii="Adobe Caslon Pro" w:hAnsi="Adobe Caslon Pro"/>
+                <w:sz w:val="18"/>
+                <w:szCs w:val="18"/>
+              </w:rPr>
+              <w:t>()</w:t>
             </w:r>
           </w:p>
         </w:tc>
@@ -5110,13 +5830,23 @@
                 <w:szCs w:val="18"/>
               </w:rPr>
             </w:pPr>
-            <w:r>
-              <w:rPr>
-                <w:rFonts w:ascii="Adobe Caslon Pro" w:hAnsi="Adobe Caslon Pro"/>
-                <w:sz w:val="18"/>
-                <w:szCs w:val="18"/>
-              </w:rPr>
-              <w:t>testProjectCreationWorks()</w:t>
+            <w:proofErr w:type="spellStart"/>
+            <w:r>
+              <w:rPr>
+                <w:rFonts w:ascii="Adobe Caslon Pro" w:hAnsi="Adobe Caslon Pro"/>
+                <w:sz w:val="18"/>
+                <w:szCs w:val="18"/>
+              </w:rPr>
+              <w:t>testProjectCreationWorks</w:t>
+            </w:r>
+            <w:proofErr w:type="spellEnd"/>
+            <w:r>
+              <w:rPr>
+                <w:rFonts w:ascii="Adobe Caslon Pro" w:hAnsi="Adobe Caslon Pro"/>
+                <w:sz w:val="18"/>
+                <w:szCs w:val="18"/>
+              </w:rPr>
+              <w:t>()</w:t>
             </w:r>
           </w:p>
         </w:tc>
@@ -5171,7 +5901,25 @@
                 <w:sz w:val="18"/>
                 <w:szCs w:val="18"/>
               </w:rPr>
-              <w:t>the project actually exists in the database.</w:t>
+              <w:t xml:space="preserve">the project </w:t>
+            </w:r>
+            <w:proofErr w:type="gramStart"/>
+            <w:r>
+              <w:rPr>
+                <w:rFonts w:ascii="Adobe Caslon Pro" w:hAnsi="Adobe Caslon Pro"/>
+                <w:sz w:val="18"/>
+                <w:szCs w:val="18"/>
+              </w:rPr>
+              <w:t>actually exists</w:t>
+            </w:r>
+            <w:proofErr w:type="gramEnd"/>
+            <w:r>
+              <w:rPr>
+                <w:rFonts w:ascii="Adobe Caslon Pro" w:hAnsi="Adobe Caslon Pro"/>
+                <w:sz w:val="18"/>
+                <w:szCs w:val="18"/>
+              </w:rPr>
+              <w:t xml:space="preserve"> in the database.</w:t>
             </w:r>
           </w:p>
         </w:tc>
@@ -5373,6 +6121,7 @@
                 <w:szCs w:val="18"/>
               </w:rPr>
             </w:pPr>
+            <w:proofErr w:type="spellStart"/>
             <w:r>
               <w:rPr>
                 <w:rFonts w:ascii="Adobe Caslon Pro" w:hAnsi="Adobe Caslon Pro"/>
@@ -5383,6 +6132,7 @@
               </w:rPr>
               <w:t>ViewTaskPageTest.php</w:t>
             </w:r>
+            <w:proofErr w:type="spellEnd"/>
           </w:p>
         </w:tc>
         <w:tc>
@@ -5398,13 +6148,23 @@
                 <w:szCs w:val="18"/>
               </w:rPr>
             </w:pPr>
-            <w:r>
-              <w:rPr>
-                <w:rFonts w:ascii="Adobe Caslon Pro" w:hAnsi="Adobe Caslon Pro"/>
-                <w:sz w:val="18"/>
-                <w:szCs w:val="18"/>
-              </w:rPr>
-              <w:t>testInvalidTaskIdShowsError()</w:t>
+            <w:proofErr w:type="spellStart"/>
+            <w:r>
+              <w:rPr>
+                <w:rFonts w:ascii="Adobe Caslon Pro" w:hAnsi="Adobe Caslon Pro"/>
+                <w:sz w:val="18"/>
+                <w:szCs w:val="18"/>
+              </w:rPr>
+              <w:t>testInvalidTaskIdShowsError</w:t>
+            </w:r>
+            <w:proofErr w:type="spellEnd"/>
+            <w:r>
+              <w:rPr>
+                <w:rFonts w:ascii="Adobe Caslon Pro" w:hAnsi="Adobe Caslon Pro"/>
+                <w:sz w:val="18"/>
+                <w:szCs w:val="18"/>
+              </w:rPr>
+              <w:t>()</w:t>
             </w:r>
           </w:p>
         </w:tc>
@@ -5479,13 +6239,23 @@
                 <w:szCs w:val="18"/>
               </w:rPr>
             </w:pPr>
-            <w:r>
-              <w:rPr>
-                <w:rFonts w:ascii="Adobe Caslon Pro" w:hAnsi="Adobe Caslon Pro"/>
-                <w:sz w:val="18"/>
-                <w:szCs w:val="18"/>
-              </w:rPr>
-              <w:t>testNonexistentTaskShowsError()</w:t>
+            <w:proofErr w:type="spellStart"/>
+            <w:r>
+              <w:rPr>
+                <w:rFonts w:ascii="Adobe Caslon Pro" w:hAnsi="Adobe Caslon Pro"/>
+                <w:sz w:val="18"/>
+                <w:szCs w:val="18"/>
+              </w:rPr>
+              <w:t>testNonexistentTaskShowsError</w:t>
+            </w:r>
+            <w:proofErr w:type="spellEnd"/>
+            <w:r>
+              <w:rPr>
+                <w:rFonts w:ascii="Adobe Caslon Pro" w:hAnsi="Adobe Caslon Pro"/>
+                <w:sz w:val="18"/>
+                <w:szCs w:val="18"/>
+              </w:rPr>
+              <w:t>()</w:t>
             </w:r>
           </w:p>
         </w:tc>
@@ -5508,7 +6278,25 @@
                 <w:sz w:val="18"/>
                 <w:szCs w:val="18"/>
               </w:rPr>
-              <w:t>Test that a nonexistent task ID (e.g. 99999) returns "Task not found" error.</w:t>
+              <w:t xml:space="preserve">Test that a </w:t>
+            </w:r>
+            <w:proofErr w:type="spellStart"/>
+            <w:r>
+              <w:rPr>
+                <w:rFonts w:ascii="Adobe Caslon Pro" w:hAnsi="Adobe Caslon Pro"/>
+                <w:sz w:val="18"/>
+                <w:szCs w:val="18"/>
+              </w:rPr>
+              <w:t>nonexistent</w:t>
+            </w:r>
+            <w:proofErr w:type="spellEnd"/>
+            <w:r>
+              <w:rPr>
+                <w:rFonts w:ascii="Adobe Caslon Pro" w:hAnsi="Adobe Caslon Pro"/>
+                <w:sz w:val="18"/>
+                <w:szCs w:val="18"/>
+              </w:rPr>
+              <w:t xml:space="preserve"> task ID (e.g. 99999) returns "Task not found" error.</w:t>
             </w:r>
           </w:p>
         </w:tc>
@@ -5560,13 +6348,23 @@
                 <w:szCs w:val="18"/>
               </w:rPr>
             </w:pPr>
-            <w:r>
-              <w:rPr>
-                <w:rFonts w:ascii="Adobe Caslon Pro" w:hAnsi="Adobe Caslon Pro"/>
-                <w:sz w:val="18"/>
-                <w:szCs w:val="18"/>
-              </w:rPr>
-              <w:t>testViewTaskPageDisplaysTask()</w:t>
+            <w:proofErr w:type="spellStart"/>
+            <w:r>
+              <w:rPr>
+                <w:rFonts w:ascii="Adobe Caslon Pro" w:hAnsi="Adobe Caslon Pro"/>
+                <w:sz w:val="18"/>
+                <w:szCs w:val="18"/>
+              </w:rPr>
+              <w:t>testViewTaskPageDisplaysTask</w:t>
+            </w:r>
+            <w:proofErr w:type="spellEnd"/>
+            <w:r>
+              <w:rPr>
+                <w:rFonts w:ascii="Adobe Caslon Pro" w:hAnsi="Adobe Caslon Pro"/>
+                <w:sz w:val="18"/>
+                <w:szCs w:val="18"/>
+              </w:rPr>
+              <w:t>()</w:t>
             </w:r>
           </w:p>
         </w:tc>
@@ -5791,6 +6589,7 @@
                 <w:szCs w:val="18"/>
               </w:rPr>
             </w:pPr>
+            <w:proofErr w:type="spellStart"/>
             <w:r>
               <w:rPr>
                 <w:rFonts w:ascii="Adobe Caslon Pro" w:hAnsi="Adobe Caslon Pro"/>
@@ -5831,6 +6630,7 @@
               </w:rPr>
               <w:t>.php</w:t>
             </w:r>
+            <w:proofErr w:type="spellEnd"/>
           </w:p>
         </w:tc>
         <w:tc>
@@ -5846,13 +6646,23 @@
                 <w:szCs w:val="18"/>
               </w:rPr>
             </w:pPr>
-            <w:r>
-              <w:rPr>
-                <w:rFonts w:ascii="Adobe Caslon Pro" w:hAnsi="Adobe Caslon Pro"/>
-                <w:sz w:val="18"/>
-                <w:szCs w:val="18"/>
-              </w:rPr>
-              <w:t>testInvalidProjectIdShowsError()</w:t>
+            <w:proofErr w:type="spellStart"/>
+            <w:r>
+              <w:rPr>
+                <w:rFonts w:ascii="Adobe Caslon Pro" w:hAnsi="Adobe Caslon Pro"/>
+                <w:sz w:val="18"/>
+                <w:szCs w:val="18"/>
+              </w:rPr>
+              <w:t>testInvalidProjectIdShowsError</w:t>
+            </w:r>
+            <w:proofErr w:type="spellEnd"/>
+            <w:r>
+              <w:rPr>
+                <w:rFonts w:ascii="Adobe Caslon Pro" w:hAnsi="Adobe Caslon Pro"/>
+                <w:sz w:val="18"/>
+                <w:szCs w:val="18"/>
+              </w:rPr>
+              <w:t>()</w:t>
             </w:r>
           </w:p>
         </w:tc>
@@ -5927,13 +6737,23 @@
                 <w:szCs w:val="18"/>
               </w:rPr>
             </w:pPr>
-            <w:r>
-              <w:rPr>
-                <w:rFonts w:ascii="Adobe Caslon Pro" w:hAnsi="Adobe Caslon Pro"/>
-                <w:sz w:val="18"/>
-                <w:szCs w:val="18"/>
-              </w:rPr>
-              <w:t>testNonexistentProjectShowsError()</w:t>
+            <w:proofErr w:type="spellStart"/>
+            <w:r>
+              <w:rPr>
+                <w:rFonts w:ascii="Adobe Caslon Pro" w:hAnsi="Adobe Caslon Pro"/>
+                <w:sz w:val="18"/>
+                <w:szCs w:val="18"/>
+              </w:rPr>
+              <w:t>testNonexistentProjectShowsError</w:t>
+            </w:r>
+            <w:proofErr w:type="spellEnd"/>
+            <w:r>
+              <w:rPr>
+                <w:rFonts w:ascii="Adobe Caslon Pro" w:hAnsi="Adobe Caslon Pro"/>
+                <w:sz w:val="18"/>
+                <w:szCs w:val="18"/>
+              </w:rPr>
+              <w:t>()</w:t>
             </w:r>
           </w:p>
         </w:tc>
@@ -5956,7 +6776,25 @@
                 <w:sz w:val="18"/>
                 <w:szCs w:val="18"/>
               </w:rPr>
-              <w:t>Test that a nonexistent project ID returns a "Project not found" error.</w:t>
+              <w:t xml:space="preserve">Test that a </w:t>
+            </w:r>
+            <w:proofErr w:type="spellStart"/>
+            <w:r>
+              <w:rPr>
+                <w:rFonts w:ascii="Adobe Caslon Pro" w:hAnsi="Adobe Caslon Pro"/>
+                <w:sz w:val="18"/>
+                <w:szCs w:val="18"/>
+              </w:rPr>
+              <w:t>nonexistent</w:t>
+            </w:r>
+            <w:proofErr w:type="spellEnd"/>
+            <w:r>
+              <w:rPr>
+                <w:rFonts w:ascii="Adobe Caslon Pro" w:hAnsi="Adobe Caslon Pro"/>
+                <w:sz w:val="18"/>
+                <w:szCs w:val="18"/>
+              </w:rPr>
+              <w:t xml:space="preserve"> project ID returns a "Project not found" error.</w:t>
             </w:r>
           </w:p>
         </w:tc>
@@ -6008,13 +6846,23 @@
                 <w:szCs w:val="18"/>
               </w:rPr>
             </w:pPr>
-            <w:r>
-              <w:rPr>
-                <w:rFonts w:ascii="Adobe Caslon Pro" w:hAnsi="Adobe Caslon Pro"/>
-                <w:sz w:val="18"/>
-                <w:szCs w:val="18"/>
-              </w:rPr>
-              <w:t>testViewProjectPageDisplaysProject()</w:t>
+            <w:proofErr w:type="spellStart"/>
+            <w:r>
+              <w:rPr>
+                <w:rFonts w:ascii="Adobe Caslon Pro" w:hAnsi="Adobe Caslon Pro"/>
+                <w:sz w:val="18"/>
+                <w:szCs w:val="18"/>
+              </w:rPr>
+              <w:t>testViewProjectPageDisplaysProject</w:t>
+            </w:r>
+            <w:proofErr w:type="spellEnd"/>
+            <w:r>
+              <w:rPr>
+                <w:rFonts w:ascii="Adobe Caslon Pro" w:hAnsi="Adobe Caslon Pro"/>
+                <w:sz w:val="18"/>
+                <w:szCs w:val="18"/>
+              </w:rPr>
+              <w:t>()</w:t>
             </w:r>
           </w:p>
         </w:tc>
@@ -6122,6 +6970,7 @@
                 <w:sz w:val="40"/>
                 <w:szCs w:val="40"/>
               </w:rPr>
+              <w:lastRenderedPageBreak/>
               <w:t>NEXT FILE</w:t>
             </w:r>
           </w:p>
@@ -6239,6 +7088,7 @@
                 <w:szCs w:val="18"/>
               </w:rPr>
             </w:pPr>
+            <w:proofErr w:type="spellStart"/>
             <w:r>
               <w:rPr>
                 <w:rFonts w:ascii="Adobe Caslon Pro" w:hAnsi="Adobe Caslon Pro"/>
@@ -6249,6 +7099,7 @@
               </w:rPr>
               <w:t>EditTaskPageTest.php</w:t>
             </w:r>
+            <w:proofErr w:type="spellEnd"/>
           </w:p>
         </w:tc>
         <w:tc>
@@ -6264,13 +7115,23 @@
                 <w:szCs w:val="18"/>
               </w:rPr>
             </w:pPr>
-            <w:r>
-              <w:rPr>
-                <w:rFonts w:ascii="Adobe Caslon Pro" w:hAnsi="Adobe Caslon Pro"/>
-                <w:sz w:val="18"/>
-                <w:szCs w:val="18"/>
-              </w:rPr>
-              <w:t>testInvalidTaskId()</w:t>
+            <w:proofErr w:type="spellStart"/>
+            <w:r>
+              <w:rPr>
+                <w:rFonts w:ascii="Adobe Caslon Pro" w:hAnsi="Adobe Caslon Pro"/>
+                <w:sz w:val="18"/>
+                <w:szCs w:val="18"/>
+              </w:rPr>
+              <w:t>testInvalidTaskId</w:t>
+            </w:r>
+            <w:proofErr w:type="spellEnd"/>
+            <w:r>
+              <w:rPr>
+                <w:rFonts w:ascii="Adobe Caslon Pro" w:hAnsi="Adobe Caslon Pro"/>
+                <w:sz w:val="18"/>
+                <w:szCs w:val="18"/>
+              </w:rPr>
+              <w:t>()</w:t>
             </w:r>
           </w:p>
         </w:tc>
@@ -6361,13 +7222,23 @@
                 <w:szCs w:val="18"/>
               </w:rPr>
             </w:pPr>
-            <w:r>
-              <w:rPr>
-                <w:rFonts w:ascii="Adobe Caslon Pro" w:hAnsi="Adobe Caslon Pro"/>
-                <w:sz w:val="18"/>
-                <w:szCs w:val="18"/>
-              </w:rPr>
-              <w:t>testNonexistentTask()</w:t>
+            <w:proofErr w:type="spellStart"/>
+            <w:r>
+              <w:rPr>
+                <w:rFonts w:ascii="Adobe Caslon Pro" w:hAnsi="Adobe Caslon Pro"/>
+                <w:sz w:val="18"/>
+                <w:szCs w:val="18"/>
+              </w:rPr>
+              <w:t>testNonexistentTask</w:t>
+            </w:r>
+            <w:proofErr w:type="spellEnd"/>
+            <w:r>
+              <w:rPr>
+                <w:rFonts w:ascii="Adobe Caslon Pro" w:hAnsi="Adobe Caslon Pro"/>
+                <w:sz w:val="18"/>
+                <w:szCs w:val="18"/>
+              </w:rPr>
+              <w:t>()</w:t>
             </w:r>
           </w:p>
         </w:tc>
@@ -6442,13 +7313,23 @@
                 <w:szCs w:val="18"/>
               </w:rPr>
             </w:pPr>
-            <w:r>
-              <w:rPr>
-                <w:rFonts w:ascii="Adobe Caslon Pro" w:hAnsi="Adobe Caslon Pro"/>
-                <w:sz w:val="18"/>
-                <w:szCs w:val="18"/>
-              </w:rPr>
-              <w:t>testUnauthorizedUser()</w:t>
+            <w:proofErr w:type="spellStart"/>
+            <w:r>
+              <w:rPr>
+                <w:rFonts w:ascii="Adobe Caslon Pro" w:hAnsi="Adobe Caslon Pro"/>
+                <w:sz w:val="18"/>
+                <w:szCs w:val="18"/>
+              </w:rPr>
+              <w:t>testUnauthorizedUser</w:t>
+            </w:r>
+            <w:proofErr w:type="spellEnd"/>
+            <w:r>
+              <w:rPr>
+                <w:rFonts w:ascii="Adobe Caslon Pro" w:hAnsi="Adobe Caslon Pro"/>
+                <w:sz w:val="18"/>
+                <w:szCs w:val="18"/>
+              </w:rPr>
+              <w:t>()</w:t>
             </w:r>
           </w:p>
         </w:tc>
@@ -6523,13 +7404,23 @@
                 <w:szCs w:val="18"/>
               </w:rPr>
             </w:pPr>
-            <w:r>
-              <w:rPr>
-                <w:rFonts w:ascii="Adobe Caslon Pro" w:hAnsi="Adobe Caslon Pro"/>
-                <w:sz w:val="18"/>
-                <w:szCs w:val="18"/>
-              </w:rPr>
-              <w:t>testAllFieldsRequired()</w:t>
+            <w:proofErr w:type="spellStart"/>
+            <w:r>
+              <w:rPr>
+                <w:rFonts w:ascii="Adobe Caslon Pro" w:hAnsi="Adobe Caslon Pro"/>
+                <w:sz w:val="18"/>
+                <w:szCs w:val="18"/>
+              </w:rPr>
+              <w:t>testAllFieldsRequired</w:t>
+            </w:r>
+            <w:proofErr w:type="spellEnd"/>
+            <w:r>
+              <w:rPr>
+                <w:rFonts w:ascii="Adobe Caslon Pro" w:hAnsi="Adobe Caslon Pro"/>
+                <w:sz w:val="18"/>
+                <w:szCs w:val="18"/>
+              </w:rPr>
+              <w:t>()</w:t>
             </w:r>
           </w:p>
         </w:tc>
@@ -6604,13 +7495,23 @@
                 <w:szCs w:val="18"/>
               </w:rPr>
             </w:pPr>
-            <w:r>
-              <w:rPr>
-                <w:rFonts w:ascii="Adobe Caslon Pro" w:hAnsi="Adobe Caslon Pro"/>
-                <w:sz w:val="18"/>
-                <w:szCs w:val="18"/>
-              </w:rPr>
-              <w:t>testEditTaskSuccessNoAssign()</w:t>
+            <w:proofErr w:type="spellStart"/>
+            <w:r>
+              <w:rPr>
+                <w:rFonts w:ascii="Adobe Caslon Pro" w:hAnsi="Adobe Caslon Pro"/>
+                <w:sz w:val="18"/>
+                <w:szCs w:val="18"/>
+              </w:rPr>
+              <w:t>testEditTaskSuccessNoAssign</w:t>
+            </w:r>
+            <w:proofErr w:type="spellEnd"/>
+            <w:r>
+              <w:rPr>
+                <w:rFonts w:ascii="Adobe Caslon Pro" w:hAnsi="Adobe Caslon Pro"/>
+                <w:sz w:val="18"/>
+                <w:szCs w:val="18"/>
+              </w:rPr>
+              <w:t>()</w:t>
             </w:r>
           </w:p>
         </w:tc>
@@ -6685,13 +7586,23 @@
                 <w:szCs w:val="18"/>
               </w:rPr>
             </w:pPr>
-            <w:r>
-              <w:rPr>
-                <w:rFonts w:ascii="Adobe Caslon Pro" w:hAnsi="Adobe Caslon Pro"/>
-                <w:sz w:val="18"/>
-                <w:szCs w:val="18"/>
-              </w:rPr>
-              <w:t>testEditTaskSuccessWithAssign()</w:t>
+            <w:proofErr w:type="spellStart"/>
+            <w:r>
+              <w:rPr>
+                <w:rFonts w:ascii="Adobe Caslon Pro" w:hAnsi="Adobe Caslon Pro"/>
+                <w:sz w:val="18"/>
+                <w:szCs w:val="18"/>
+              </w:rPr>
+              <w:t>testEditTaskSuccessWithAssign</w:t>
+            </w:r>
+            <w:proofErr w:type="spellEnd"/>
+            <w:r>
+              <w:rPr>
+                <w:rFonts w:ascii="Adobe Caslon Pro" w:hAnsi="Adobe Caslon Pro"/>
+                <w:sz w:val="18"/>
+                <w:szCs w:val="18"/>
+              </w:rPr>
+              <w:t>()</w:t>
             </w:r>
           </w:p>
         </w:tc>
@@ -6916,6 +7827,7 @@
                 <w:szCs w:val="18"/>
               </w:rPr>
             </w:pPr>
+            <w:proofErr w:type="spellStart"/>
             <w:r>
               <w:rPr>
                 <w:rFonts w:ascii="Adobe Caslon Pro" w:hAnsi="Adobe Caslon Pro"/>
@@ -6946,6 +7858,7 @@
               </w:rPr>
               <w:t>.php</w:t>
             </w:r>
+            <w:proofErr w:type="spellEnd"/>
           </w:p>
         </w:tc>
         <w:tc>
@@ -6961,13 +7874,23 @@
                 <w:szCs w:val="18"/>
               </w:rPr>
             </w:pPr>
-            <w:r>
-              <w:rPr>
-                <w:rFonts w:ascii="Adobe Caslon Pro" w:hAnsi="Adobe Caslon Pro"/>
-                <w:sz w:val="18"/>
-                <w:szCs w:val="18"/>
-              </w:rPr>
-              <w:t>testInvalidProjectId()</w:t>
+            <w:proofErr w:type="spellStart"/>
+            <w:r>
+              <w:rPr>
+                <w:rFonts w:ascii="Adobe Caslon Pro" w:hAnsi="Adobe Caslon Pro"/>
+                <w:sz w:val="18"/>
+                <w:szCs w:val="18"/>
+              </w:rPr>
+              <w:t>testInvalidProjectId</w:t>
+            </w:r>
+            <w:proofErr w:type="spellEnd"/>
+            <w:r>
+              <w:rPr>
+                <w:rFonts w:ascii="Adobe Caslon Pro" w:hAnsi="Adobe Caslon Pro"/>
+                <w:sz w:val="18"/>
+                <w:szCs w:val="18"/>
+              </w:rPr>
+              <w:t>()</w:t>
             </w:r>
           </w:p>
         </w:tc>
@@ -7044,13 +7967,23 @@
                 <w:szCs w:val="18"/>
               </w:rPr>
             </w:pPr>
-            <w:r>
-              <w:rPr>
-                <w:rFonts w:ascii="Adobe Caslon Pro" w:hAnsi="Adobe Caslon Pro"/>
-                <w:sz w:val="18"/>
-                <w:szCs w:val="18"/>
-              </w:rPr>
-              <w:t>testNonexistentProjectShowsError()</w:t>
+            <w:proofErr w:type="spellStart"/>
+            <w:r>
+              <w:rPr>
+                <w:rFonts w:ascii="Adobe Caslon Pro" w:hAnsi="Adobe Caslon Pro"/>
+                <w:sz w:val="18"/>
+                <w:szCs w:val="18"/>
+              </w:rPr>
+              <w:t>testNonexistentProjectShowsError</w:t>
+            </w:r>
+            <w:proofErr w:type="spellEnd"/>
+            <w:r>
+              <w:rPr>
+                <w:rFonts w:ascii="Adobe Caslon Pro" w:hAnsi="Adobe Caslon Pro"/>
+                <w:sz w:val="18"/>
+                <w:szCs w:val="18"/>
+              </w:rPr>
+              <w:t>()</w:t>
             </w:r>
           </w:p>
         </w:tc>
@@ -7127,13 +8060,23 @@
                 <w:szCs w:val="18"/>
               </w:rPr>
             </w:pPr>
-            <w:r>
-              <w:rPr>
-                <w:rFonts w:ascii="Adobe Caslon Pro" w:hAnsi="Adobe Caslon Pro"/>
-                <w:sz w:val="18"/>
-                <w:szCs w:val="18"/>
-              </w:rPr>
-              <w:t>testUnauthorizedUser()</w:t>
+            <w:proofErr w:type="spellStart"/>
+            <w:r>
+              <w:rPr>
+                <w:rFonts w:ascii="Adobe Caslon Pro" w:hAnsi="Adobe Caslon Pro"/>
+                <w:sz w:val="18"/>
+                <w:szCs w:val="18"/>
+              </w:rPr>
+              <w:t>testUnauthorizedUser</w:t>
+            </w:r>
+            <w:proofErr w:type="spellEnd"/>
+            <w:r>
+              <w:rPr>
+                <w:rFonts w:ascii="Adobe Caslon Pro" w:hAnsi="Adobe Caslon Pro"/>
+                <w:sz w:val="18"/>
+                <w:szCs w:val="18"/>
+              </w:rPr>
+              <w:t>()</w:t>
             </w:r>
           </w:p>
         </w:tc>
@@ -7210,13 +8153,23 @@
                 <w:szCs w:val="18"/>
               </w:rPr>
             </w:pPr>
-            <w:r>
-              <w:rPr>
-                <w:rFonts w:ascii="Adobe Caslon Pro" w:hAnsi="Adobe Caslon Pro"/>
-                <w:sz w:val="18"/>
-                <w:szCs w:val="18"/>
-              </w:rPr>
-              <w:t>testEditProjectAllFieldsRequired()</w:t>
+            <w:proofErr w:type="spellStart"/>
+            <w:r>
+              <w:rPr>
+                <w:rFonts w:ascii="Adobe Caslon Pro" w:hAnsi="Adobe Caslon Pro"/>
+                <w:sz w:val="18"/>
+                <w:szCs w:val="18"/>
+              </w:rPr>
+              <w:t>testEditProjectAllFieldsRequired</w:t>
+            </w:r>
+            <w:proofErr w:type="spellEnd"/>
+            <w:r>
+              <w:rPr>
+                <w:rFonts w:ascii="Adobe Caslon Pro" w:hAnsi="Adobe Caslon Pro"/>
+                <w:sz w:val="18"/>
+                <w:szCs w:val="18"/>
+              </w:rPr>
+              <w:t>()</w:t>
             </w:r>
           </w:p>
         </w:tc>
@@ -7293,13 +8246,23 @@
                 <w:szCs w:val="18"/>
               </w:rPr>
             </w:pPr>
-            <w:r>
-              <w:rPr>
-                <w:rFonts w:ascii="Adobe Caslon Pro" w:hAnsi="Adobe Caslon Pro"/>
-                <w:sz w:val="18"/>
-                <w:szCs w:val="18"/>
-              </w:rPr>
-              <w:t>testEditProjectSuccessAsManager()</w:t>
+            <w:proofErr w:type="spellStart"/>
+            <w:r>
+              <w:rPr>
+                <w:rFonts w:ascii="Adobe Caslon Pro" w:hAnsi="Adobe Caslon Pro"/>
+                <w:sz w:val="18"/>
+                <w:szCs w:val="18"/>
+              </w:rPr>
+              <w:t>testEditProjectSuccessAsManager</w:t>
+            </w:r>
+            <w:proofErr w:type="spellEnd"/>
+            <w:r>
+              <w:rPr>
+                <w:rFonts w:ascii="Adobe Caslon Pro" w:hAnsi="Adobe Caslon Pro"/>
+                <w:sz w:val="18"/>
+                <w:szCs w:val="18"/>
+              </w:rPr>
+              <w:t>()</w:t>
             </w:r>
           </w:p>
         </w:tc>
@@ -7376,13 +8339,23 @@
                 <w:szCs w:val="18"/>
               </w:rPr>
             </w:pPr>
-            <w:r>
-              <w:rPr>
-                <w:rFonts w:ascii="Adobe Caslon Pro" w:hAnsi="Adobe Caslon Pro"/>
-                <w:sz w:val="18"/>
-                <w:szCs w:val="18"/>
-              </w:rPr>
-              <w:t>testEditProjectSuccessAsAdmin()</w:t>
+            <w:proofErr w:type="spellStart"/>
+            <w:r>
+              <w:rPr>
+                <w:rFonts w:ascii="Adobe Caslon Pro" w:hAnsi="Adobe Caslon Pro"/>
+                <w:sz w:val="18"/>
+                <w:szCs w:val="18"/>
+              </w:rPr>
+              <w:t>testEditProjectSuccessAsAdmin</w:t>
+            </w:r>
+            <w:proofErr w:type="spellEnd"/>
+            <w:r>
+              <w:rPr>
+                <w:rFonts w:ascii="Adobe Caslon Pro" w:hAnsi="Adobe Caslon Pro"/>
+                <w:sz w:val="18"/>
+                <w:szCs w:val="18"/>
+              </w:rPr>
+              <w:t>()</w:t>
             </w:r>
           </w:p>
         </w:tc>
@@ -7492,7 +8465,6 @@
                 <w:sz w:val="40"/>
                 <w:szCs w:val="40"/>
               </w:rPr>
-              <w:lastRenderedPageBreak/>
               <w:t>NEXT FILE</w:t>
             </w:r>
           </w:p>
@@ -7610,6 +8582,7 @@
                 <w:szCs w:val="18"/>
               </w:rPr>
             </w:pPr>
+            <w:proofErr w:type="spellStart"/>
             <w:r>
               <w:rPr>
                 <w:rFonts w:ascii="Adobe Caslon Pro" w:hAnsi="Adobe Caslon Pro"/>
@@ -7620,6 +8593,7 @@
               </w:rPr>
               <w:t>TaskLogsTest.php</w:t>
             </w:r>
+            <w:proofErr w:type="spellEnd"/>
           </w:p>
         </w:tc>
         <w:tc>
@@ -7635,13 +8609,23 @@
                 <w:szCs w:val="18"/>
               </w:rPr>
             </w:pPr>
-            <w:r>
-              <w:rPr>
-                <w:rFonts w:ascii="Adobe Caslon Pro" w:hAnsi="Adobe Caslon Pro"/>
-                <w:sz w:val="18"/>
-                <w:szCs w:val="18"/>
-              </w:rPr>
-              <w:t>testUnauthorizedUser()</w:t>
+            <w:proofErr w:type="spellStart"/>
+            <w:r>
+              <w:rPr>
+                <w:rFonts w:ascii="Adobe Caslon Pro" w:hAnsi="Adobe Caslon Pro"/>
+                <w:sz w:val="18"/>
+                <w:szCs w:val="18"/>
+              </w:rPr>
+              <w:t>testUnauthorizedUser</w:t>
+            </w:r>
+            <w:proofErr w:type="spellEnd"/>
+            <w:r>
+              <w:rPr>
+                <w:rFonts w:ascii="Adobe Caslon Pro" w:hAnsi="Adobe Caslon Pro"/>
+                <w:sz w:val="18"/>
+                <w:szCs w:val="18"/>
+              </w:rPr>
+              <w:t>()</w:t>
             </w:r>
           </w:p>
         </w:tc>
@@ -7734,13 +8718,23 @@
                 <w:szCs w:val="18"/>
               </w:rPr>
             </w:pPr>
-            <w:r>
-              <w:rPr>
-                <w:rFonts w:ascii="Adobe Caslon Pro" w:hAnsi="Adobe Caslon Pro"/>
-                <w:sz w:val="18"/>
-                <w:szCs w:val="18"/>
-              </w:rPr>
-              <w:t>testInvalidId()</w:t>
+            <w:proofErr w:type="spellStart"/>
+            <w:r>
+              <w:rPr>
+                <w:rFonts w:ascii="Adobe Caslon Pro" w:hAnsi="Adobe Caslon Pro"/>
+                <w:sz w:val="18"/>
+                <w:szCs w:val="18"/>
+              </w:rPr>
+              <w:t>testInvalidId</w:t>
+            </w:r>
+            <w:proofErr w:type="spellEnd"/>
+            <w:r>
+              <w:rPr>
+                <w:rFonts w:ascii="Adobe Caslon Pro" w:hAnsi="Adobe Caslon Pro"/>
+                <w:sz w:val="18"/>
+                <w:szCs w:val="18"/>
+              </w:rPr>
+              <w:t>()</w:t>
             </w:r>
           </w:p>
         </w:tc>
@@ -7817,13 +8811,23 @@
                 <w:szCs w:val="18"/>
               </w:rPr>
             </w:pPr>
-            <w:r>
-              <w:rPr>
-                <w:rFonts w:ascii="Adobe Caslon Pro" w:hAnsi="Adobe Caslon Pro"/>
-                <w:sz w:val="18"/>
-                <w:szCs w:val="18"/>
-              </w:rPr>
-              <w:t>testNonexistentTask()</w:t>
+            <w:proofErr w:type="spellStart"/>
+            <w:r>
+              <w:rPr>
+                <w:rFonts w:ascii="Adobe Caslon Pro" w:hAnsi="Adobe Caslon Pro"/>
+                <w:sz w:val="18"/>
+                <w:szCs w:val="18"/>
+              </w:rPr>
+              <w:t>testNonexistentTask</w:t>
+            </w:r>
+            <w:proofErr w:type="spellEnd"/>
+            <w:r>
+              <w:rPr>
+                <w:rFonts w:ascii="Adobe Caslon Pro" w:hAnsi="Adobe Caslon Pro"/>
+                <w:sz w:val="18"/>
+                <w:szCs w:val="18"/>
+              </w:rPr>
+              <w:t>()</w:t>
             </w:r>
           </w:p>
         </w:tc>
@@ -7900,13 +8904,23 @@
                 <w:szCs w:val="18"/>
               </w:rPr>
             </w:pPr>
-            <w:r>
-              <w:rPr>
-                <w:rFonts w:ascii="Adobe Caslon Pro" w:hAnsi="Adobe Caslon Pro"/>
-                <w:sz w:val="18"/>
-                <w:szCs w:val="18"/>
-              </w:rPr>
-              <w:t>testNoLogsFound()</w:t>
+            <w:proofErr w:type="spellStart"/>
+            <w:r>
+              <w:rPr>
+                <w:rFonts w:ascii="Adobe Caslon Pro" w:hAnsi="Adobe Caslon Pro"/>
+                <w:sz w:val="18"/>
+                <w:szCs w:val="18"/>
+              </w:rPr>
+              <w:t>testNoLogsFound</w:t>
+            </w:r>
+            <w:proofErr w:type="spellEnd"/>
+            <w:r>
+              <w:rPr>
+                <w:rFonts w:ascii="Adobe Caslon Pro" w:hAnsi="Adobe Caslon Pro"/>
+                <w:sz w:val="18"/>
+                <w:szCs w:val="18"/>
+              </w:rPr>
+              <w:t>()</w:t>
             </w:r>
           </w:p>
         </w:tc>
@@ -7999,13 +9013,23 @@
                 <w:szCs w:val="18"/>
               </w:rPr>
             </w:pPr>
-            <w:r>
-              <w:rPr>
-                <w:rFonts w:ascii="Adobe Caslon Pro" w:hAnsi="Adobe Caslon Pro"/>
-                <w:sz w:val="18"/>
-                <w:szCs w:val="18"/>
-              </w:rPr>
-              <w:t>testMockLogsReturned()</w:t>
+            <w:proofErr w:type="spellStart"/>
+            <w:r>
+              <w:rPr>
+                <w:rFonts w:ascii="Adobe Caslon Pro" w:hAnsi="Adobe Caslon Pro"/>
+                <w:sz w:val="18"/>
+                <w:szCs w:val="18"/>
+              </w:rPr>
+              <w:t>testMockLogsReturned</w:t>
+            </w:r>
+            <w:proofErr w:type="spellEnd"/>
+            <w:r>
+              <w:rPr>
+                <w:rFonts w:ascii="Adobe Caslon Pro" w:hAnsi="Adobe Caslon Pro"/>
+                <w:sz w:val="18"/>
+                <w:szCs w:val="18"/>
+              </w:rPr>
+              <w:t>()</w:t>
             </w:r>
           </w:p>
         </w:tc>
@@ -8028,7 +9052,25 @@
                 <w:sz w:val="18"/>
                 <w:szCs w:val="18"/>
               </w:rPr>
-              <w:t>Verifies that when using the mock_logs flag, the JSON response returns a logs array</w:t>
+              <w:t xml:space="preserve">Verifies that when using the </w:t>
+            </w:r>
+            <w:proofErr w:type="spellStart"/>
+            <w:r>
+              <w:rPr>
+                <w:rFonts w:ascii="Adobe Caslon Pro" w:hAnsi="Adobe Caslon Pro"/>
+                <w:sz w:val="18"/>
+                <w:szCs w:val="18"/>
+              </w:rPr>
+              <w:t>mock_logs</w:t>
+            </w:r>
+            <w:proofErr w:type="spellEnd"/>
+            <w:r>
+              <w:rPr>
+                <w:rFonts w:ascii="Adobe Caslon Pro" w:hAnsi="Adobe Caslon Pro"/>
+                <w:sz w:val="18"/>
+                <w:szCs w:val="18"/>
+              </w:rPr>
+              <w:t xml:space="preserve"> flag, the JSON response returns a logs array</w:t>
             </w:r>
             <w:r>
               <w:rPr>
@@ -8098,13 +9140,23 @@
                 <w:szCs w:val="18"/>
               </w:rPr>
             </w:pPr>
-            <w:r>
-              <w:rPr>
-                <w:rFonts w:ascii="Adobe Caslon Pro" w:hAnsi="Adobe Caslon Pro"/>
-                <w:sz w:val="18"/>
-                <w:szCs w:val="18"/>
-              </w:rPr>
-              <w:t>testCsvExportProductionMode()</w:t>
+            <w:proofErr w:type="spellStart"/>
+            <w:r>
+              <w:rPr>
+                <w:rFonts w:ascii="Adobe Caslon Pro" w:hAnsi="Adobe Caslon Pro"/>
+                <w:sz w:val="18"/>
+                <w:szCs w:val="18"/>
+              </w:rPr>
+              <w:t>testCsvExportProductionMode</w:t>
+            </w:r>
+            <w:proofErr w:type="spellEnd"/>
+            <w:r>
+              <w:rPr>
+                <w:rFonts w:ascii="Adobe Caslon Pro" w:hAnsi="Adobe Caslon Pro"/>
+                <w:sz w:val="18"/>
+                <w:szCs w:val="18"/>
+              </w:rPr>
+              <w:t>()</w:t>
             </w:r>
           </w:p>
         </w:tc>
@@ -8127,7 +9179,25 @@
                 <w:sz w:val="18"/>
                 <w:szCs w:val="18"/>
               </w:rPr>
-              <w:t>Forces production mode by setting force_prod=1 and export=1, then verifies that</w:t>
+              <w:t xml:space="preserve">Forces production mode by setting </w:t>
+            </w:r>
+            <w:proofErr w:type="spellStart"/>
+            <w:r>
+              <w:rPr>
+                <w:rFonts w:ascii="Adobe Caslon Pro" w:hAnsi="Adobe Caslon Pro"/>
+                <w:sz w:val="18"/>
+                <w:szCs w:val="18"/>
+              </w:rPr>
+              <w:t>force_prod</w:t>
+            </w:r>
+            <w:proofErr w:type="spellEnd"/>
+            <w:r>
+              <w:rPr>
+                <w:rFonts w:ascii="Adobe Caslon Pro" w:hAnsi="Adobe Caslon Pro"/>
+                <w:sz w:val="18"/>
+                <w:szCs w:val="18"/>
+              </w:rPr>
+              <w:t>=1 and export=1, then verifies that</w:t>
             </w:r>
             <w:r>
               <w:rPr>
@@ -8347,6 +9417,7 @@
                 <w:szCs w:val="18"/>
               </w:rPr>
             </w:pPr>
+            <w:proofErr w:type="spellStart"/>
             <w:r>
               <w:rPr>
                 <w:rFonts w:ascii="Adobe Caslon Pro" w:hAnsi="Adobe Caslon Pro"/>
@@ -8357,6 +9428,7 @@
               </w:rPr>
               <w:t>ProjectLogsTest.php</w:t>
             </w:r>
+            <w:proofErr w:type="spellEnd"/>
           </w:p>
           <w:p>
             <w:pPr>
@@ -8381,13 +9453,23 @@
                 <w:szCs w:val="18"/>
               </w:rPr>
             </w:pPr>
-            <w:r>
-              <w:rPr>
-                <w:rFonts w:ascii="Adobe Caslon Pro" w:hAnsi="Adobe Caslon Pro"/>
-                <w:sz w:val="18"/>
-                <w:szCs w:val="18"/>
-              </w:rPr>
-              <w:t>testUnauthorizedUser()</w:t>
+            <w:proofErr w:type="spellStart"/>
+            <w:r>
+              <w:rPr>
+                <w:rFonts w:ascii="Adobe Caslon Pro" w:hAnsi="Adobe Caslon Pro"/>
+                <w:sz w:val="18"/>
+                <w:szCs w:val="18"/>
+              </w:rPr>
+              <w:t>testUnauthorizedUser</w:t>
+            </w:r>
+            <w:proofErr w:type="spellEnd"/>
+            <w:r>
+              <w:rPr>
+                <w:rFonts w:ascii="Adobe Caslon Pro" w:hAnsi="Adobe Caslon Pro"/>
+                <w:sz w:val="18"/>
+                <w:szCs w:val="18"/>
+              </w:rPr>
+              <w:t>()</w:t>
             </w:r>
           </w:p>
         </w:tc>
@@ -8480,13 +9562,23 @@
                 <w:szCs w:val="18"/>
               </w:rPr>
             </w:pPr>
-            <w:r>
-              <w:rPr>
-                <w:rFonts w:ascii="Adobe Caslon Pro" w:hAnsi="Adobe Caslon Pro"/>
-                <w:sz w:val="18"/>
-                <w:szCs w:val="18"/>
-              </w:rPr>
-              <w:t>testInvalidProjectId()</w:t>
+            <w:proofErr w:type="spellStart"/>
+            <w:r>
+              <w:rPr>
+                <w:rFonts w:ascii="Adobe Caslon Pro" w:hAnsi="Adobe Caslon Pro"/>
+                <w:sz w:val="18"/>
+                <w:szCs w:val="18"/>
+              </w:rPr>
+              <w:t>testInvalidProjectId</w:t>
+            </w:r>
+            <w:proofErr w:type="spellEnd"/>
+            <w:r>
+              <w:rPr>
+                <w:rFonts w:ascii="Adobe Caslon Pro" w:hAnsi="Adobe Caslon Pro"/>
+                <w:sz w:val="18"/>
+                <w:szCs w:val="18"/>
+              </w:rPr>
+              <w:t>()</w:t>
             </w:r>
           </w:p>
         </w:tc>
@@ -8563,13 +9655,23 @@
                 <w:szCs w:val="18"/>
               </w:rPr>
             </w:pPr>
-            <w:r>
-              <w:rPr>
-                <w:rFonts w:ascii="Adobe Caslon Pro" w:hAnsi="Adobe Caslon Pro"/>
-                <w:sz w:val="18"/>
-                <w:szCs w:val="18"/>
-              </w:rPr>
-              <w:t>testNonexistentProject()</w:t>
+            <w:proofErr w:type="spellStart"/>
+            <w:r>
+              <w:rPr>
+                <w:rFonts w:ascii="Adobe Caslon Pro" w:hAnsi="Adobe Caslon Pro"/>
+                <w:sz w:val="18"/>
+                <w:szCs w:val="18"/>
+              </w:rPr>
+              <w:t>testNonexistentProject</w:t>
+            </w:r>
+            <w:proofErr w:type="spellEnd"/>
+            <w:r>
+              <w:rPr>
+                <w:rFonts w:ascii="Adobe Caslon Pro" w:hAnsi="Adobe Caslon Pro"/>
+                <w:sz w:val="18"/>
+                <w:szCs w:val="18"/>
+              </w:rPr>
+              <w:t>()</w:t>
             </w:r>
           </w:p>
         </w:tc>
@@ -8646,13 +9748,23 @@
                 <w:szCs w:val="18"/>
               </w:rPr>
             </w:pPr>
-            <w:r>
-              <w:rPr>
-                <w:rFonts w:ascii="Adobe Caslon Pro" w:hAnsi="Adobe Caslon Pro"/>
-                <w:sz w:val="18"/>
-                <w:szCs w:val="18"/>
-              </w:rPr>
-              <w:t>testNoLogsFound()</w:t>
+            <w:proofErr w:type="spellStart"/>
+            <w:r>
+              <w:rPr>
+                <w:rFonts w:ascii="Adobe Caslon Pro" w:hAnsi="Adobe Caslon Pro"/>
+                <w:sz w:val="18"/>
+                <w:szCs w:val="18"/>
+              </w:rPr>
+              <w:t>testNoLogsFound</w:t>
+            </w:r>
+            <w:proofErr w:type="spellEnd"/>
+            <w:r>
+              <w:rPr>
+                <w:rFonts w:ascii="Adobe Caslon Pro" w:hAnsi="Adobe Caslon Pro"/>
+                <w:sz w:val="18"/>
+                <w:szCs w:val="18"/>
+              </w:rPr>
+              <w:t>()</w:t>
             </w:r>
           </w:p>
         </w:tc>
@@ -8745,13 +9857,23 @@
                 <w:szCs w:val="18"/>
               </w:rPr>
             </w:pPr>
-            <w:r>
-              <w:rPr>
-                <w:rFonts w:ascii="Adobe Caslon Pro" w:hAnsi="Adobe Caslon Pro"/>
-                <w:sz w:val="18"/>
-                <w:szCs w:val="18"/>
-              </w:rPr>
-              <w:t>testMockLogsReturned()</w:t>
+            <w:proofErr w:type="spellStart"/>
+            <w:r>
+              <w:rPr>
+                <w:rFonts w:ascii="Adobe Caslon Pro" w:hAnsi="Adobe Caslon Pro"/>
+                <w:sz w:val="18"/>
+                <w:szCs w:val="18"/>
+              </w:rPr>
+              <w:t>testMockLogsReturned</w:t>
+            </w:r>
+            <w:proofErr w:type="spellEnd"/>
+            <w:r>
+              <w:rPr>
+                <w:rFonts w:ascii="Adobe Caslon Pro" w:hAnsi="Adobe Caslon Pro"/>
+                <w:sz w:val="18"/>
+                <w:szCs w:val="18"/>
+              </w:rPr>
+              <w:t>()</w:t>
             </w:r>
           </w:p>
         </w:tc>
@@ -8774,7 +9896,25 @@
                 <w:sz w:val="18"/>
                 <w:szCs w:val="18"/>
               </w:rPr>
-              <w:t>Verifies that when the mock_logs flag is provided, the JSON response includes</w:t>
+              <w:t xml:space="preserve">Verifies that when the </w:t>
+            </w:r>
+            <w:proofErr w:type="spellStart"/>
+            <w:r>
+              <w:rPr>
+                <w:rFonts w:ascii="Adobe Caslon Pro" w:hAnsi="Adobe Caslon Pro"/>
+                <w:sz w:val="18"/>
+                <w:szCs w:val="18"/>
+              </w:rPr>
+              <w:t>mock_logs</w:t>
+            </w:r>
+            <w:proofErr w:type="spellEnd"/>
+            <w:r>
+              <w:rPr>
+                <w:rFonts w:ascii="Adobe Caslon Pro" w:hAnsi="Adobe Caslon Pro"/>
+                <w:sz w:val="18"/>
+                <w:szCs w:val="18"/>
+              </w:rPr>
+              <w:t xml:space="preserve"> flag is provided, the JSON response includes</w:t>
             </w:r>
             <w:r>
               <w:rPr>
@@ -8790,7 +9930,43 @@
                 <w:sz w:val="18"/>
                 <w:szCs w:val="18"/>
               </w:rPr>
-              <w:t>both projectLogs and taskLogs arrays with the expected dummy data.</w:t>
+              <w:t xml:space="preserve">both </w:t>
+            </w:r>
+            <w:proofErr w:type="spellStart"/>
+            <w:r>
+              <w:rPr>
+                <w:rFonts w:ascii="Adobe Caslon Pro" w:hAnsi="Adobe Caslon Pro"/>
+                <w:sz w:val="18"/>
+                <w:szCs w:val="18"/>
+              </w:rPr>
+              <w:t>projectLogs</w:t>
+            </w:r>
+            <w:proofErr w:type="spellEnd"/>
+            <w:r>
+              <w:rPr>
+                <w:rFonts w:ascii="Adobe Caslon Pro" w:hAnsi="Adobe Caslon Pro"/>
+                <w:sz w:val="18"/>
+                <w:szCs w:val="18"/>
+              </w:rPr>
+              <w:t xml:space="preserve"> and </w:t>
+            </w:r>
+            <w:proofErr w:type="spellStart"/>
+            <w:r>
+              <w:rPr>
+                <w:rFonts w:ascii="Adobe Caslon Pro" w:hAnsi="Adobe Caslon Pro"/>
+                <w:sz w:val="18"/>
+                <w:szCs w:val="18"/>
+              </w:rPr>
+              <w:t>taskLogs</w:t>
+            </w:r>
+            <w:proofErr w:type="spellEnd"/>
+            <w:r>
+              <w:rPr>
+                <w:rFonts w:ascii="Adobe Caslon Pro" w:hAnsi="Adobe Caslon Pro"/>
+                <w:sz w:val="18"/>
+                <w:szCs w:val="18"/>
+              </w:rPr>
+              <w:t xml:space="preserve"> arrays with the expected dummy data.</w:t>
             </w:r>
           </w:p>
         </w:tc>
@@ -8844,13 +10020,23 @@
                 <w:szCs w:val="18"/>
               </w:rPr>
             </w:pPr>
-            <w:r>
-              <w:rPr>
-                <w:rFonts w:ascii="Adobe Caslon Pro" w:hAnsi="Adobe Caslon Pro"/>
-                <w:sz w:val="18"/>
-                <w:szCs w:val="18"/>
-              </w:rPr>
-              <w:t>testCsvExportProductionMode()</w:t>
+            <w:proofErr w:type="spellStart"/>
+            <w:r>
+              <w:rPr>
+                <w:rFonts w:ascii="Adobe Caslon Pro" w:hAnsi="Adobe Caslon Pro"/>
+                <w:sz w:val="18"/>
+                <w:szCs w:val="18"/>
+              </w:rPr>
+              <w:t>testCsvExportProductionMode</w:t>
+            </w:r>
+            <w:proofErr w:type="spellEnd"/>
+            <w:r>
+              <w:rPr>
+                <w:rFonts w:ascii="Adobe Caslon Pro" w:hAnsi="Adobe Caslon Pro"/>
+                <w:sz w:val="18"/>
+                <w:szCs w:val="18"/>
+              </w:rPr>
+              <w:t>()</w:t>
             </w:r>
           </w:p>
         </w:tc>
@@ -8873,7 +10059,25 @@
                 <w:sz w:val="18"/>
                 <w:szCs w:val="18"/>
               </w:rPr>
-              <w:t>Forces production mode using force_prod=1 and triggers CSV export via export=1.</w:t>
+              <w:t xml:space="preserve">Forces production mode using </w:t>
+            </w:r>
+            <w:proofErr w:type="spellStart"/>
+            <w:r>
+              <w:rPr>
+                <w:rFonts w:ascii="Adobe Caslon Pro" w:hAnsi="Adobe Caslon Pro"/>
+                <w:sz w:val="18"/>
+                <w:szCs w:val="18"/>
+              </w:rPr>
+              <w:t>force_prod</w:t>
+            </w:r>
+            <w:proofErr w:type="spellEnd"/>
+            <w:r>
+              <w:rPr>
+                <w:rFonts w:ascii="Adobe Caslon Pro" w:hAnsi="Adobe Caslon Pro"/>
+                <w:sz w:val="18"/>
+                <w:szCs w:val="18"/>
+              </w:rPr>
+              <w:t>=1 and triggers CSV export via export=1.</w:t>
             </w:r>
             <w:r>
               <w:rPr>
@@ -9163,7 +10367,25 @@
                 <w:sz w:val="18"/>
                 <w:szCs w:val="18"/>
               </w:rPr>
-              <w:t>After calling toggleTheme(), the body should switch to "dark-mode",</w:t>
+              <w:t xml:space="preserve">After calling </w:t>
+            </w:r>
+            <w:proofErr w:type="spellStart"/>
+            <w:r>
+              <w:rPr>
+                <w:rFonts w:ascii="Adobe Caslon Pro" w:hAnsi="Adobe Caslon Pro"/>
+                <w:sz w:val="18"/>
+                <w:szCs w:val="18"/>
+              </w:rPr>
+              <w:t>toggleTheme</w:t>
+            </w:r>
+            <w:proofErr w:type="spellEnd"/>
+            <w:r>
+              <w:rPr>
+                <w:rFonts w:ascii="Adobe Caslon Pro" w:hAnsi="Adobe Caslon Pro"/>
+                <w:sz w:val="18"/>
+                <w:szCs w:val="18"/>
+              </w:rPr>
+              <w:t>(), the body should switch to "dark-mode",</w:t>
             </w:r>
             <w:r>
               <w:rPr>
@@ -9179,7 +10401,25 @@
                 <w:sz w:val="18"/>
                 <w:szCs w:val="18"/>
               </w:rPr>
-              <w:t>the "light-mode" class should be removed, and localStorage should store "dark".</w:t>
+              <w:t xml:space="preserve">the "light-mode" class should be removed, and </w:t>
+            </w:r>
+            <w:proofErr w:type="spellStart"/>
+            <w:r>
+              <w:rPr>
+                <w:rFonts w:ascii="Adobe Caslon Pro" w:hAnsi="Adobe Caslon Pro"/>
+                <w:sz w:val="18"/>
+                <w:szCs w:val="18"/>
+              </w:rPr>
+              <w:t>localStorage</w:t>
+            </w:r>
+            <w:proofErr w:type="spellEnd"/>
+            <w:r>
+              <w:rPr>
+                <w:rFonts w:ascii="Adobe Caslon Pro" w:hAnsi="Adobe Caslon Pro"/>
+                <w:sz w:val="18"/>
+                <w:szCs w:val="18"/>
+              </w:rPr>
+              <w:t xml:space="preserve"> should store "dark".</w:t>
             </w:r>
           </w:p>
         </w:tc>
@@ -9262,7 +10502,25 @@
                 <w:sz w:val="18"/>
                 <w:szCs w:val="18"/>
               </w:rPr>
-              <w:t>Initially, the document body is set to "dark-mode".</w:t>
+              <w:t>Initially, the document body is set to "</w:t>
+            </w:r>
+            <w:proofErr w:type="gramStart"/>
+            <w:r>
+              <w:rPr>
+                <w:rFonts w:ascii="Adobe Caslon Pro" w:hAnsi="Adobe Caslon Pro"/>
+                <w:sz w:val="18"/>
+                <w:szCs w:val="18"/>
+              </w:rPr>
+              <w:t>dark-mode</w:t>
+            </w:r>
+            <w:proofErr w:type="gramEnd"/>
+            <w:r>
+              <w:rPr>
+                <w:rFonts w:ascii="Adobe Caslon Pro" w:hAnsi="Adobe Caslon Pro"/>
+                <w:sz w:val="18"/>
+                <w:szCs w:val="18"/>
+              </w:rPr>
+              <w:t>".</w:t>
             </w:r>
             <w:r>
               <w:rPr>
@@ -9278,7 +10536,25 @@
                 <w:sz w:val="18"/>
                 <w:szCs w:val="18"/>
               </w:rPr>
-              <w:t>After calling toggleTheme(), the body should switch to "light-mode",</w:t>
+              <w:t xml:space="preserve">After calling </w:t>
+            </w:r>
+            <w:proofErr w:type="spellStart"/>
+            <w:r>
+              <w:rPr>
+                <w:rFonts w:ascii="Adobe Caslon Pro" w:hAnsi="Adobe Caslon Pro"/>
+                <w:sz w:val="18"/>
+                <w:szCs w:val="18"/>
+              </w:rPr>
+              <w:t>toggleTheme</w:t>
+            </w:r>
+            <w:proofErr w:type="spellEnd"/>
+            <w:r>
+              <w:rPr>
+                <w:rFonts w:ascii="Adobe Caslon Pro" w:hAnsi="Adobe Caslon Pro"/>
+                <w:sz w:val="18"/>
+                <w:szCs w:val="18"/>
+              </w:rPr>
+              <w:t>(), the body should switch to "light-mode",</w:t>
             </w:r>
             <w:r>
               <w:rPr>
@@ -9294,16 +10570,25 @@
                 <w:sz w:val="18"/>
                 <w:szCs w:val="18"/>
               </w:rPr>
-              <w:t xml:space="preserve">the "dark-mode" </w:t>
-            </w:r>
-            <w:r>
-              <w:rPr>
-                <w:rFonts w:ascii="Adobe Caslon Pro" w:hAnsi="Adobe Caslon Pro"/>
-                <w:sz w:val="18"/>
-                <w:szCs w:val="18"/>
-              </w:rPr>
-              <w:lastRenderedPageBreak/>
-              <w:t>class should be removed, and localStorage should store "light".</w:t>
+              <w:t xml:space="preserve">the "dark-mode" class should be removed, and </w:t>
+            </w:r>
+            <w:proofErr w:type="spellStart"/>
+            <w:r>
+              <w:rPr>
+                <w:rFonts w:ascii="Adobe Caslon Pro" w:hAnsi="Adobe Caslon Pro"/>
+                <w:sz w:val="18"/>
+                <w:szCs w:val="18"/>
+              </w:rPr>
+              <w:t>localStorage</w:t>
+            </w:r>
+            <w:proofErr w:type="spellEnd"/>
+            <w:r>
+              <w:rPr>
+                <w:rFonts w:ascii="Adobe Caslon Pro" w:hAnsi="Adobe Caslon Pro"/>
+                <w:sz w:val="18"/>
+                <w:szCs w:val="18"/>
+              </w:rPr>
+              <w:t xml:space="preserve"> should store "light".</w:t>
             </w:r>
           </w:p>
         </w:tc>
@@ -9537,7 +10822,25 @@
                 <w:sz w:val="18"/>
                 <w:szCs w:val="18"/>
               </w:rPr>
-              <w:t>Expects the input field's type to change to "text" and the icon source to update to show "eye.svg".</w:t>
+              <w:t>Expects the input field's type to change to "text" and the icon source to update to show "</w:t>
+            </w:r>
+            <w:proofErr w:type="spellStart"/>
+            <w:r>
+              <w:rPr>
+                <w:rFonts w:ascii="Adobe Caslon Pro" w:hAnsi="Adobe Caslon Pro"/>
+                <w:sz w:val="18"/>
+                <w:szCs w:val="18"/>
+              </w:rPr>
+              <w:t>eye.svg</w:t>
+            </w:r>
+            <w:proofErr w:type="spellEnd"/>
+            <w:r>
+              <w:rPr>
+                <w:rFonts w:ascii="Adobe Caslon Pro" w:hAnsi="Adobe Caslon Pro"/>
+                <w:sz w:val="18"/>
+                <w:szCs w:val="18"/>
+              </w:rPr>
+              <w:t>".</w:t>
             </w:r>
           </w:p>
         </w:tc>
@@ -9634,7 +10937,16 @@
                 <w:sz w:val="18"/>
                 <w:szCs w:val="18"/>
               </w:rPr>
-              <w:t>Expects the input field's type to revert to "password" and the icon source to update to show "eye-crossed.png".</w:t>
+              <w:t xml:space="preserve">Expects the input field's type to revert to </w:t>
+            </w:r>
+            <w:r>
+              <w:rPr>
+                <w:rFonts w:ascii="Adobe Caslon Pro" w:hAnsi="Adobe Caslon Pro"/>
+                <w:sz w:val="18"/>
+                <w:szCs w:val="18"/>
+              </w:rPr>
+              <w:lastRenderedPageBreak/>
+              <w:t>"password" and the icon source to update to show "eye-crossed.png".</w:t>
             </w:r>
           </w:p>
         </w:tc>
@@ -10157,16 +11469,25 @@
                 <w:sz w:val="18"/>
                 <w:szCs w:val="18"/>
               </w:rPr>
-              <w:t xml:space="preserve">with a lightgreen fill </w:t>
-            </w:r>
-            <w:r>
-              <w:rPr>
-                <w:rFonts w:ascii="Adobe Caslon Pro" w:hAnsi="Adobe Caslon Pro"/>
-                <w:sz w:val="18"/>
-                <w:szCs w:val="18"/>
-              </w:rPr>
-              <w:lastRenderedPageBreak/>
-              <w:t>at 80% and the submit button enabled.</w:t>
+              <w:t xml:space="preserve">with a </w:t>
+            </w:r>
+            <w:proofErr w:type="spellStart"/>
+            <w:r>
+              <w:rPr>
+                <w:rFonts w:ascii="Adobe Caslon Pro" w:hAnsi="Adobe Caslon Pro"/>
+                <w:sz w:val="18"/>
+                <w:szCs w:val="18"/>
+              </w:rPr>
+              <w:t>lightgreen</w:t>
+            </w:r>
+            <w:proofErr w:type="spellEnd"/>
+            <w:r>
+              <w:rPr>
+                <w:rFonts w:ascii="Adobe Caslon Pro" w:hAnsi="Adobe Caslon Pro"/>
+                <w:sz w:val="18"/>
+                <w:szCs w:val="18"/>
+              </w:rPr>
+              <w:t xml:space="preserve"> fill at 80% and the submit button enabled.</w:t>
             </w:r>
           </w:p>
         </w:tc>

</xml_diff>

<commit_message>
Updated unit testing doc with more tests.
</commit_message>
<xml_diff>
--- a/DOCUMENTATION TEAM 6/UNIT TESTING/Unit Testing T6.docx
+++ b/DOCUMENTATION TEAM 6/UNIT TESTING/Unit Testing T6.docx
@@ -662,6 +662,7 @@
                 <w:sz w:val="18"/>
                 <w:szCs w:val="18"/>
               </w:rPr>
+              <w:lastRenderedPageBreak/>
               <w:t>Test File</w:t>
             </w:r>
           </w:p>
@@ -1810,6 +1811,7 @@
                 <w:sz w:val="18"/>
                 <w:szCs w:val="18"/>
               </w:rPr>
+              <w:lastRenderedPageBreak/>
               <w:t>Auth0CallbackTest.php</w:t>
             </w:r>
           </w:p>
@@ -2640,7 +2642,6 @@
                 <w:sz w:val="40"/>
                 <w:szCs w:val="40"/>
               </w:rPr>
-              <w:lastRenderedPageBreak/>
               <w:t>NEXT FILE</w:t>
             </w:r>
           </w:p>
@@ -3109,6 +3110,7 @@
                 <w:sz w:val="40"/>
                 <w:szCs w:val="40"/>
               </w:rPr>
+              <w:lastRenderedPageBreak/>
               <w:t>NEXT FILE</w:t>
             </w:r>
           </w:p>
@@ -4631,17 +4633,9 @@
                 <w:sz w:val="18"/>
                 <w:szCs w:val="18"/>
               </w:rPr>
-              <w:t>testNoTasksFallbackMessage</w:t>
+              <w:t>testUserCanViewDashboard</w:t>
             </w:r>
             <w:proofErr w:type="spellEnd"/>
-            <w:r>
-              <w:rPr>
-                <w:rFonts w:ascii="Adobe Caslon Pro" w:hAnsi="Adobe Caslon Pro"/>
-                <w:sz w:val="18"/>
-                <w:szCs w:val="18"/>
-              </w:rPr>
-              <w:t>()</w:t>
-            </w:r>
           </w:p>
           <w:p>
             <w:pPr>
@@ -4673,32 +4667,18 @@
                 <w:sz w:val="18"/>
                 <w:szCs w:val="18"/>
               </w:rPr>
-              <w:t>Dashboard shows fallback message when no tasks</w:t>
-            </w:r>
-            <w:r>
-              <w:rPr>
-                <w:rFonts w:ascii="Adobe Caslon Pro" w:hAnsi="Adobe Caslon Pro"/>
-                <w:sz w:val="18"/>
-                <w:szCs w:val="18"/>
-              </w:rPr>
-              <w:t>, expect “</w:t>
-            </w:r>
-            <w:r>
-              <w:rPr>
-                <w:rFonts w:ascii="Adobe Caslon Pro" w:hAnsi="Adobe Caslon Pro"/>
-                <w:sz w:val="18"/>
-                <w:szCs w:val="18"/>
-              </w:rPr>
-              <w:t>No tasks found</w:t>
-            </w:r>
-            <w:r>
-              <w:rPr>
-                <w:rFonts w:ascii="Adobe Caslon Pro" w:hAnsi="Adobe Caslon Pro"/>
-                <w:sz w:val="18"/>
-                <w:szCs w:val="18"/>
-              </w:rPr>
-              <w:t>”.</w:t>
-            </w:r>
+              <w:t>User sees their assigned tasks only and view the dashboard features they should be viewing (no create task button)</w:t>
+            </w:r>
+          </w:p>
+          <w:p>
+            <w:pPr>
+              <w:cnfStyle w:val="000000000000" w:firstRow="0" w:lastRow="0" w:firstColumn="0" w:lastColumn="0" w:oddVBand="0" w:evenVBand="0" w:oddHBand="0" w:evenHBand="0" w:firstRowFirstColumn="0" w:firstRowLastColumn="0" w:lastRowFirstColumn="0" w:lastRowLastColumn="0"/>
+              <w:rPr>
+                <w:rFonts w:ascii="Adobe Caslon Pro" w:hAnsi="Adobe Caslon Pro"/>
+                <w:sz w:val="18"/>
+                <w:szCs w:val="18"/>
+              </w:rPr>
+            </w:pPr>
           </w:p>
         </w:tc>
         <w:tc>
@@ -4719,10 +4699,10 @@
                 <w:noProof/>
               </w:rPr>
               <w:drawing>
-                <wp:inline distT="0" distB="0" distL="0" distR="0" wp14:anchorId="4C8C4080" wp14:editId="3B934E8F">
-                  <wp:extent cx="2223770" cy="1835785"/>
+                <wp:inline distT="0" distB="0" distL="0" distR="0" wp14:anchorId="052E3E18" wp14:editId="5A10DF4E">
+                  <wp:extent cx="2223770" cy="916940"/>
                   <wp:effectExtent l="0" t="0" r="5080" b="0"/>
-                  <wp:docPr id="1697402203" name="Picture 1"/>
+                  <wp:docPr id="1266387215" name="Picture 1"/>
                   <wp:cNvGraphicFramePr>
                     <a:graphicFrameLocks xmlns:a="http://schemas.openxmlformats.org/drawingml/2006/main" noChangeAspect="1"/>
                   </wp:cNvGraphicFramePr>
@@ -4730,7 +4710,7 @@
                     <a:graphicData uri="http://schemas.openxmlformats.org/drawingml/2006/picture">
                       <pic:pic xmlns:pic="http://schemas.openxmlformats.org/drawingml/2006/picture">
                         <pic:nvPicPr>
-                          <pic:cNvPr id="1697402203" name=""/>
+                          <pic:cNvPr id="1266387215" name=""/>
                           <pic:cNvPicPr/>
                         </pic:nvPicPr>
                         <pic:blipFill>
@@ -4742,7 +4722,7 @@
                         <pic:spPr>
                           <a:xfrm>
                             <a:off x="0" y="0"/>
-                            <a:ext cx="2223770" cy="1835785"/>
+                            <a:ext cx="2223770" cy="916940"/>
                           </a:xfrm>
                           <a:prstGeom prst="rect">
                             <a:avLst/>
@@ -4906,7 +4886,6 @@
                 <w:sz w:val="18"/>
                 <w:szCs w:val="18"/>
               </w:rPr>
-              <w:lastRenderedPageBreak/>
               <w:t>CreateTaskPageTest.php</w:t>
             </w:r>
             <w:proofErr w:type="spellEnd"/>
@@ -6970,7 +6949,6 @@
                 <w:sz w:val="40"/>
                 <w:szCs w:val="40"/>
               </w:rPr>
-              <w:lastRenderedPageBreak/>
               <w:t>NEXT FILE</w:t>
             </w:r>
           </w:p>
@@ -10180,6 +10158,7 @@
                 <w:sz w:val="40"/>
                 <w:szCs w:val="40"/>
               </w:rPr>
+              <w:lastRenderedPageBreak/>
               <w:t>NEXT FILE</w:t>
             </w:r>
           </w:p>
@@ -10937,16 +10916,7 @@
                 <w:sz w:val="18"/>
                 <w:szCs w:val="18"/>
               </w:rPr>
-              <w:t xml:space="preserve">Expects the input field's type to revert to </w:t>
-            </w:r>
-            <w:r>
-              <w:rPr>
-                <w:rFonts w:ascii="Adobe Caslon Pro" w:hAnsi="Adobe Caslon Pro"/>
-                <w:sz w:val="18"/>
-                <w:szCs w:val="18"/>
-              </w:rPr>
-              <w:lastRenderedPageBreak/>
-              <w:t>"password" and the icon source to update to show "eye-crossed.png".</w:t>
+              <w:t>Expects the input field's type to revert to "password" and the icon source to update to show "eye-crossed.png".</w:t>
             </w:r>
           </w:p>
         </w:tc>
@@ -11607,6 +11577,688 @@
                 <w:rFonts w:ascii="Adobe Caslon Pro" w:hAnsi="Adobe Caslon Pro"/>
                 <w:sz w:val="18"/>
                 <w:szCs w:val="18"/>
+              </w:rPr>
+            </w:pPr>
+          </w:p>
+        </w:tc>
+      </w:tr>
+      <w:tr>
+        <w:trPr>
+          <w:trHeight w:val="966"/>
+        </w:trPr>
+        <w:tc>
+          <w:tcPr>
+            <w:cnfStyle w:val="001000000000" w:firstRow="0" w:lastRow="0" w:firstColumn="1" w:lastColumn="0" w:oddVBand="0" w:evenVBand="0" w:oddHBand="0" w:evenHBand="0" w:firstRowFirstColumn="0" w:firstRowLastColumn="0" w:lastRowFirstColumn="0" w:lastRowLastColumn="0"/>
+            <w:tcW w:w="2357" w:type="dxa"/>
+          </w:tcPr>
+          <w:p>
+            <w:pPr>
+              <w:rPr>
+                <w:rFonts w:ascii="Adobe Caslon Pro" w:hAnsi="Adobe Caslon Pro"/>
+                <w:sz w:val="18"/>
+                <w:szCs w:val="18"/>
+              </w:rPr>
+            </w:pPr>
+            <w:r>
+              <w:rPr>
+                <w:rFonts w:ascii="Adobe Caslon Pro" w:hAnsi="Adobe Caslon Pro"/>
+                <w:b w:val="0"/>
+                <w:bCs w:val="0"/>
+                <w:sz w:val="40"/>
+                <w:szCs w:val="40"/>
+              </w:rPr>
+              <w:t>NEXT FILE</w:t>
+            </w:r>
+          </w:p>
+        </w:tc>
+        <w:tc>
+          <w:tcPr>
+            <w:tcW w:w="3249" w:type="dxa"/>
+          </w:tcPr>
+          <w:p>
+            <w:pPr>
+              <w:cnfStyle w:val="000000000000" w:firstRow="0" w:lastRow="0" w:firstColumn="0" w:lastColumn="0" w:oddVBand="0" w:evenVBand="0" w:oddHBand="0" w:evenHBand="0" w:firstRowFirstColumn="0" w:firstRowLastColumn="0" w:lastRowFirstColumn="0" w:lastRowLastColumn="0"/>
+              <w:rPr>
+                <w:rFonts w:ascii="Adobe Caslon Pro" w:hAnsi="Adobe Caslon Pro"/>
+                <w:sz w:val="18"/>
+                <w:szCs w:val="18"/>
+              </w:rPr>
+            </w:pPr>
+            <w:r>
+              <w:rPr>
+                <w:rFonts w:ascii="Adobe Caslon Pro" w:hAnsi="Adobe Caslon Pro"/>
+                <w:sz w:val="40"/>
+                <w:szCs w:val="40"/>
+              </w:rPr>
+              <w:t>------------</w:t>
+            </w:r>
+            <w:r>
+              <w:rPr>
+                <w:rFonts w:ascii="Adobe Caslon Pro" w:hAnsi="Adobe Caslon Pro"/>
+                <w:sz w:val="40"/>
+                <w:szCs w:val="40"/>
+              </w:rPr>
+              <w:t>------</w:t>
+            </w:r>
+          </w:p>
+        </w:tc>
+        <w:tc>
+          <w:tcPr>
+            <w:tcW w:w="2333" w:type="dxa"/>
+          </w:tcPr>
+          <w:p>
+            <w:pPr>
+              <w:cnfStyle w:val="000000000000" w:firstRow="0" w:lastRow="0" w:firstColumn="0" w:lastColumn="0" w:oddVBand="0" w:evenVBand="0" w:oddHBand="0" w:evenHBand="0" w:firstRowFirstColumn="0" w:firstRowLastColumn="0" w:lastRowFirstColumn="0" w:lastRowLastColumn="0"/>
+              <w:rPr>
+                <w:rFonts w:ascii="Adobe Caslon Pro" w:hAnsi="Adobe Caslon Pro"/>
+                <w:sz w:val="18"/>
+                <w:szCs w:val="18"/>
+              </w:rPr>
+            </w:pPr>
+            <w:r>
+              <w:rPr>
+                <w:rFonts w:ascii="Adobe Caslon Pro" w:hAnsi="Adobe Caslon Pro"/>
+                <w:sz w:val="40"/>
+                <w:szCs w:val="40"/>
+              </w:rPr>
+              <w:t>-------</w:t>
+            </w:r>
+            <w:r>
+              <w:rPr>
+                <w:rFonts w:ascii="Adobe Caslon Pro" w:hAnsi="Adobe Caslon Pro"/>
+                <w:sz w:val="40"/>
+                <w:szCs w:val="40"/>
+              </w:rPr>
+              <w:t>------</w:t>
+            </w:r>
+          </w:p>
+        </w:tc>
+        <w:tc>
+          <w:tcPr>
+            <w:tcW w:w="3718" w:type="dxa"/>
+          </w:tcPr>
+          <w:p>
+            <w:pPr>
+              <w:cnfStyle w:val="000000000000" w:firstRow="0" w:lastRow="0" w:firstColumn="0" w:lastColumn="0" w:oddVBand="0" w:evenVBand="0" w:oddHBand="0" w:evenHBand="0" w:firstRowFirstColumn="0" w:firstRowLastColumn="0" w:lastRowFirstColumn="0" w:lastRowLastColumn="0"/>
+              <w:rPr>
+                <w:rFonts w:ascii="Adobe Caslon Pro" w:hAnsi="Adobe Caslon Pro"/>
+                <w:sz w:val="18"/>
+                <w:szCs w:val="18"/>
+              </w:rPr>
+            </w:pPr>
+            <w:r>
+              <w:rPr>
+                <w:rFonts w:ascii="Adobe Caslon Pro" w:hAnsi="Adobe Caslon Pro"/>
+                <w:sz w:val="40"/>
+                <w:szCs w:val="40"/>
+              </w:rPr>
+              <w:t>------------</w:t>
+            </w:r>
+            <w:r>
+              <w:rPr>
+                <w:rFonts w:ascii="Adobe Caslon Pro" w:hAnsi="Adobe Caslon Pro"/>
+                <w:sz w:val="40"/>
+                <w:szCs w:val="40"/>
+              </w:rPr>
+              <w:t>---------</w:t>
+            </w:r>
+          </w:p>
+        </w:tc>
+      </w:tr>
+      <w:tr>
+        <w:trPr>
+          <w:trHeight w:val="966"/>
+        </w:trPr>
+        <w:tc>
+          <w:tcPr>
+            <w:cnfStyle w:val="001000000000" w:firstRow="0" w:lastRow="0" w:firstColumn="1" w:lastColumn="0" w:oddVBand="0" w:evenVBand="0" w:oddHBand="0" w:evenHBand="0" w:firstRowFirstColumn="0" w:firstRowLastColumn="0" w:lastRowFirstColumn="0" w:lastRowLastColumn="0"/>
+            <w:tcW w:w="2357" w:type="dxa"/>
+          </w:tcPr>
+          <w:p>
+            <w:pPr>
+              <w:rPr>
+                <w:rFonts w:ascii="Adobe Caslon Pro" w:hAnsi="Adobe Caslon Pro"/>
+                <w:sz w:val="18"/>
+                <w:szCs w:val="18"/>
+              </w:rPr>
+            </w:pPr>
+            <w:r>
+              <w:rPr>
+                <w:rFonts w:ascii="Adobe Caslon Pro" w:hAnsi="Adobe Caslon Pro"/>
+                <w:sz w:val="18"/>
+                <w:szCs w:val="18"/>
+              </w:rPr>
+              <w:t>ToggleDropdown.test</w:t>
+            </w:r>
+            <w:r>
+              <w:rPr>
+                <w:rFonts w:ascii="Adobe Caslon Pro" w:hAnsi="Adobe Caslon Pro"/>
+                <w:sz w:val="18"/>
+                <w:szCs w:val="18"/>
+              </w:rPr>
+              <w:t>.JS</w:t>
+            </w:r>
+          </w:p>
+        </w:tc>
+        <w:tc>
+          <w:tcPr>
+            <w:tcW w:w="3249" w:type="dxa"/>
+          </w:tcPr>
+          <w:p>
+            <w:pPr>
+              <w:cnfStyle w:val="000000000000" w:firstRow="0" w:lastRow="0" w:firstColumn="0" w:lastColumn="0" w:oddVBand="0" w:evenVBand="0" w:oddHBand="0" w:evenHBand="0" w:firstRowFirstColumn="0" w:firstRowLastColumn="0" w:lastRowFirstColumn="0" w:lastRowLastColumn="0"/>
+              <w:rPr>
+                <w:rFonts w:ascii="Adobe Caslon Pro" w:hAnsi="Adobe Caslon Pro"/>
+                <w:sz w:val="18"/>
+                <w:szCs w:val="18"/>
+              </w:rPr>
+            </w:pPr>
+            <w:r>
+              <w:rPr>
+                <w:rFonts w:ascii="Adobe Caslon Pro" w:hAnsi="Adobe Caslon Pro"/>
+                <w:sz w:val="18"/>
+                <w:szCs w:val="18"/>
+              </w:rPr>
+              <w:t xml:space="preserve">Test: open the dropdown when toggled </w:t>
+            </w:r>
+          </w:p>
+        </w:tc>
+        <w:tc>
+          <w:tcPr>
+            <w:tcW w:w="2333" w:type="dxa"/>
+          </w:tcPr>
+          <w:p>
+            <w:pPr>
+              <w:cnfStyle w:val="000000000000" w:firstRow="0" w:lastRow="0" w:firstColumn="0" w:lastColumn="0" w:oddVBand="0" w:evenVBand="0" w:oddHBand="0" w:evenHBand="0" w:firstRowFirstColumn="0" w:firstRowLastColumn="0" w:lastRowFirstColumn="0" w:lastRowLastColumn="0"/>
+              <w:rPr>
+                <w:rFonts w:ascii="Adobe Caslon Pro" w:hAnsi="Adobe Caslon Pro"/>
+                <w:sz w:val="18"/>
+                <w:szCs w:val="18"/>
+              </w:rPr>
+            </w:pPr>
+            <w:r>
+              <w:rPr>
+                <w:rFonts w:ascii="Adobe Caslon Pro" w:hAnsi="Adobe Caslon Pro"/>
+                <w:sz w:val="18"/>
+                <w:szCs w:val="18"/>
+              </w:rPr>
+              <w:t xml:space="preserve">When the user clicks on </w:t>
+            </w:r>
+            <w:proofErr w:type="gramStart"/>
+            <w:r>
+              <w:rPr>
+                <w:rFonts w:ascii="Adobe Caslon Pro" w:hAnsi="Adobe Caslon Pro"/>
+                <w:sz w:val="18"/>
+                <w:szCs w:val="18"/>
+              </w:rPr>
+              <w:t>the .ACTION</w:t>
+            </w:r>
+            <w:proofErr w:type="gramEnd"/>
+            <w:r>
+              <w:rPr>
+                <w:rFonts w:ascii="Adobe Caslon Pro" w:hAnsi="Adobe Caslon Pro"/>
+                <w:sz w:val="18"/>
+                <w:szCs w:val="18"/>
+              </w:rPr>
+              <w:t xml:space="preserve">-DROPDOWN-TOGGLE button, the corresponding dropdown </w:t>
+            </w:r>
+            <w:r>
+              <w:rPr>
+                <w:rFonts w:ascii="Adobe Caslon Pro" w:hAnsi="Adobe Caslon Pro"/>
+                <w:sz w:val="18"/>
+                <w:szCs w:val="18"/>
+              </w:rPr>
+              <w:t>becomes active.</w:t>
+            </w:r>
+          </w:p>
+        </w:tc>
+        <w:tc>
+          <w:tcPr>
+            <w:tcW w:w="3718" w:type="dxa"/>
+          </w:tcPr>
+          <w:p>
+            <w:pPr>
+              <w:cnfStyle w:val="000000000000" w:firstRow="0" w:lastRow="0" w:firstColumn="0" w:lastColumn="0" w:oddVBand="0" w:evenVBand="0" w:oddHBand="0" w:evenHBand="0" w:firstRowFirstColumn="0" w:firstRowLastColumn="0" w:lastRowFirstColumn="0" w:lastRowLastColumn="0"/>
+              <w:rPr>
+                <w:rFonts w:ascii="Adobe Caslon Pro" w:hAnsi="Adobe Caslon Pro"/>
+                <w:sz w:val="40"/>
+                <w:szCs w:val="40"/>
+              </w:rPr>
+            </w:pPr>
+          </w:p>
+        </w:tc>
+      </w:tr>
+      <w:tr>
+        <w:trPr>
+          <w:trHeight w:val="966"/>
+        </w:trPr>
+        <w:tc>
+          <w:tcPr>
+            <w:cnfStyle w:val="001000000000" w:firstRow="0" w:lastRow="0" w:firstColumn="1" w:lastColumn="0" w:oddVBand="0" w:evenVBand="0" w:oddHBand="0" w:evenHBand="0" w:firstRowFirstColumn="0" w:firstRowLastColumn="0" w:lastRowFirstColumn="0" w:lastRowLastColumn="0"/>
+            <w:tcW w:w="2357" w:type="dxa"/>
+          </w:tcPr>
+          <w:p>
+            <w:pPr>
+              <w:rPr>
+                <w:rFonts w:ascii="Adobe Caslon Pro" w:hAnsi="Adobe Caslon Pro"/>
+                <w:sz w:val="18"/>
+                <w:szCs w:val="18"/>
+              </w:rPr>
+            </w:pPr>
+          </w:p>
+        </w:tc>
+        <w:tc>
+          <w:tcPr>
+            <w:tcW w:w="3249" w:type="dxa"/>
+          </w:tcPr>
+          <w:p>
+            <w:pPr>
+              <w:cnfStyle w:val="000000000000" w:firstRow="0" w:lastRow="0" w:firstColumn="0" w:lastColumn="0" w:oddVBand="0" w:evenVBand="0" w:oddHBand="0" w:evenHBand="0" w:firstRowFirstColumn="0" w:firstRowLastColumn="0" w:lastRowFirstColumn="0" w:lastRowLastColumn="0"/>
+              <w:rPr>
+                <w:rFonts w:ascii="Adobe Caslon Pro" w:hAnsi="Adobe Caslon Pro"/>
+                <w:sz w:val="18"/>
+                <w:szCs w:val="18"/>
+              </w:rPr>
+            </w:pPr>
+            <w:r>
+              <w:rPr>
+                <w:rFonts w:ascii="Adobe Caslon Pro" w:hAnsi="Adobe Caslon Pro"/>
+                <w:sz w:val="18"/>
+                <w:szCs w:val="18"/>
+              </w:rPr>
+              <w:t>Test: Closes other dropdowns when one is opened</w:t>
+            </w:r>
+          </w:p>
+        </w:tc>
+        <w:tc>
+          <w:tcPr>
+            <w:tcW w:w="2333" w:type="dxa"/>
+          </w:tcPr>
+          <w:p>
+            <w:pPr>
+              <w:cnfStyle w:val="000000000000" w:firstRow="0" w:lastRow="0" w:firstColumn="0" w:lastColumn="0" w:oddVBand="0" w:evenVBand="0" w:oddHBand="0" w:evenHBand="0" w:firstRowFirstColumn="0" w:firstRowLastColumn="0" w:lastRowFirstColumn="0" w:lastRowLastColumn="0"/>
+              <w:rPr>
+                <w:rFonts w:ascii="Adobe Caslon Pro" w:hAnsi="Adobe Caslon Pro"/>
+                <w:sz w:val="18"/>
+                <w:szCs w:val="18"/>
+              </w:rPr>
+            </w:pPr>
+            <w:r>
+              <w:rPr>
+                <w:rFonts w:ascii="Adobe Caslon Pro" w:hAnsi="Adobe Caslon Pro"/>
+                <w:sz w:val="18"/>
+                <w:szCs w:val="18"/>
+              </w:rPr>
+              <w:t>When a second dropdown is toggled open, any other currently open dropdowns (with the active class) should be closed.</w:t>
+            </w:r>
+          </w:p>
+        </w:tc>
+        <w:tc>
+          <w:tcPr>
+            <w:tcW w:w="3718" w:type="dxa"/>
+          </w:tcPr>
+          <w:p>
+            <w:pPr>
+              <w:cnfStyle w:val="000000000000" w:firstRow="0" w:lastRow="0" w:firstColumn="0" w:lastColumn="0" w:oddVBand="0" w:evenVBand="0" w:oddHBand="0" w:evenHBand="0" w:firstRowFirstColumn="0" w:firstRowLastColumn="0" w:lastRowFirstColumn="0" w:lastRowLastColumn="0"/>
+              <w:rPr>
+                <w:rFonts w:ascii="Adobe Caslon Pro" w:hAnsi="Adobe Caslon Pro"/>
+                <w:sz w:val="40"/>
+                <w:szCs w:val="40"/>
+              </w:rPr>
+            </w:pPr>
+          </w:p>
+        </w:tc>
+      </w:tr>
+      <w:tr>
+        <w:trPr>
+          <w:trHeight w:val="966"/>
+        </w:trPr>
+        <w:tc>
+          <w:tcPr>
+            <w:cnfStyle w:val="001000000000" w:firstRow="0" w:lastRow="0" w:firstColumn="1" w:lastColumn="0" w:oddVBand="0" w:evenVBand="0" w:oddHBand="0" w:evenHBand="0" w:firstRowFirstColumn="0" w:firstRowLastColumn="0" w:lastRowFirstColumn="0" w:lastRowLastColumn="0"/>
+            <w:tcW w:w="2357" w:type="dxa"/>
+          </w:tcPr>
+          <w:p>
+            <w:pPr>
+              <w:rPr>
+                <w:rFonts w:ascii="Adobe Caslon Pro" w:hAnsi="Adobe Caslon Pro"/>
+                <w:sz w:val="18"/>
+                <w:szCs w:val="18"/>
+              </w:rPr>
+            </w:pPr>
+          </w:p>
+        </w:tc>
+        <w:tc>
+          <w:tcPr>
+            <w:tcW w:w="3249" w:type="dxa"/>
+          </w:tcPr>
+          <w:p>
+            <w:pPr>
+              <w:cnfStyle w:val="000000000000" w:firstRow="0" w:lastRow="0" w:firstColumn="0" w:lastColumn="0" w:oddVBand="0" w:evenVBand="0" w:oddHBand="0" w:evenHBand="0" w:firstRowFirstColumn="0" w:firstRowLastColumn="0" w:lastRowFirstColumn="0" w:lastRowLastColumn="0"/>
+              <w:rPr>
+                <w:rFonts w:ascii="Adobe Caslon Pro" w:hAnsi="Adobe Caslon Pro"/>
+                <w:sz w:val="40"/>
+                <w:szCs w:val="40"/>
+              </w:rPr>
+            </w:pPr>
+            <w:r>
+              <w:rPr>
+                <w:rFonts w:ascii="Adobe Caslon Pro" w:hAnsi="Adobe Caslon Pro"/>
+                <w:sz w:val="18"/>
+                <w:szCs w:val="18"/>
+              </w:rPr>
+              <w:t xml:space="preserve">Test: Closes </w:t>
+            </w:r>
+            <w:r>
+              <w:rPr>
+                <w:rFonts w:ascii="Adobe Caslon Pro" w:hAnsi="Adobe Caslon Pro"/>
+                <w:sz w:val="18"/>
+                <w:szCs w:val="18"/>
+              </w:rPr>
+              <w:t>dropdowns when clicking outside</w:t>
+            </w:r>
+          </w:p>
+        </w:tc>
+        <w:tc>
+          <w:tcPr>
+            <w:tcW w:w="2333" w:type="dxa"/>
+          </w:tcPr>
+          <w:p>
+            <w:pPr>
+              <w:cnfStyle w:val="000000000000" w:firstRow="0" w:lastRow="0" w:firstColumn="0" w:lastColumn="0" w:oddVBand="0" w:evenVBand="0" w:oddHBand="0" w:evenHBand="0" w:firstRowFirstColumn="0" w:firstRowLastColumn="0" w:lastRowFirstColumn="0" w:lastRowLastColumn="0"/>
+              <w:rPr>
+                <w:rFonts w:ascii="Adobe Caslon Pro" w:hAnsi="Adobe Caslon Pro"/>
+                <w:sz w:val="18"/>
+                <w:szCs w:val="18"/>
+              </w:rPr>
+            </w:pPr>
+            <w:r>
+              <w:rPr>
+                <w:rFonts w:ascii="Adobe Caslon Pro" w:hAnsi="Adobe Caslon Pro"/>
+                <w:sz w:val="18"/>
+                <w:szCs w:val="18"/>
+              </w:rPr>
+              <w:t xml:space="preserve">If a dropdown is open and the user clicks </w:t>
+            </w:r>
+            <w:r>
+              <w:rPr>
+                <w:rFonts w:ascii="Adobe Caslon Pro" w:hAnsi="Adobe Caslon Pro"/>
+                <w:b/>
+                <w:bCs/>
+                <w:sz w:val="18"/>
+                <w:szCs w:val="18"/>
+              </w:rPr>
+              <w:t>anywhere else on the page</w:t>
+            </w:r>
+            <w:r>
+              <w:rPr>
+                <w:rFonts w:ascii="Adobe Caslon Pro" w:hAnsi="Adobe Caslon Pro"/>
+                <w:sz w:val="18"/>
+                <w:szCs w:val="18"/>
+              </w:rPr>
+              <w:t>, it should be closed.</w:t>
+            </w:r>
+          </w:p>
+        </w:tc>
+        <w:tc>
+          <w:tcPr>
+            <w:tcW w:w="3718" w:type="dxa"/>
+          </w:tcPr>
+          <w:p>
+            <w:pPr>
+              <w:cnfStyle w:val="000000000000" w:firstRow="0" w:lastRow="0" w:firstColumn="0" w:lastColumn="0" w:oddVBand="0" w:evenVBand="0" w:oddHBand="0" w:evenHBand="0" w:firstRowFirstColumn="0" w:firstRowLastColumn="0" w:lastRowFirstColumn="0" w:lastRowLastColumn="0"/>
+              <w:rPr>
+                <w:rFonts w:ascii="Adobe Caslon Pro" w:hAnsi="Adobe Caslon Pro"/>
+                <w:sz w:val="40"/>
+                <w:szCs w:val="40"/>
+              </w:rPr>
+            </w:pPr>
+          </w:p>
+        </w:tc>
+      </w:tr>
+      <w:tr>
+        <w:trPr>
+          <w:trHeight w:val="966"/>
+        </w:trPr>
+        <w:tc>
+          <w:tcPr>
+            <w:cnfStyle w:val="001000000000" w:firstRow="0" w:lastRow="0" w:firstColumn="1" w:lastColumn="0" w:oddVBand="0" w:evenVBand="0" w:oddHBand="0" w:evenHBand="0" w:firstRowFirstColumn="0" w:firstRowLastColumn="0" w:lastRowFirstColumn="0" w:lastRowLastColumn="0"/>
+            <w:tcW w:w="2357" w:type="dxa"/>
+          </w:tcPr>
+          <w:p>
+            <w:pPr>
+              <w:rPr>
+                <w:rFonts w:ascii="Adobe Caslon Pro" w:hAnsi="Adobe Caslon Pro"/>
+                <w:sz w:val="18"/>
+                <w:szCs w:val="18"/>
+              </w:rPr>
+            </w:pPr>
+            <w:r>
+              <w:rPr>
+                <w:rFonts w:ascii="Adobe Caslon Pro" w:hAnsi="Adobe Caslon Pro"/>
+                <w:b w:val="0"/>
+                <w:bCs w:val="0"/>
+                <w:sz w:val="40"/>
+                <w:szCs w:val="40"/>
+              </w:rPr>
+              <w:t>NEXT FILE</w:t>
+            </w:r>
+          </w:p>
+        </w:tc>
+        <w:tc>
+          <w:tcPr>
+            <w:tcW w:w="3249" w:type="dxa"/>
+          </w:tcPr>
+          <w:p>
+            <w:pPr>
+              <w:cnfStyle w:val="000000000000" w:firstRow="0" w:lastRow="0" w:firstColumn="0" w:lastColumn="0" w:oddVBand="0" w:evenVBand="0" w:oddHBand="0" w:evenHBand="0" w:firstRowFirstColumn="0" w:firstRowLastColumn="0" w:lastRowFirstColumn="0" w:lastRowLastColumn="0"/>
+              <w:rPr>
+                <w:rFonts w:ascii="Adobe Caslon Pro" w:hAnsi="Adobe Caslon Pro"/>
+                <w:sz w:val="18"/>
+                <w:szCs w:val="18"/>
+              </w:rPr>
+            </w:pPr>
+            <w:r>
+              <w:rPr>
+                <w:rFonts w:ascii="Adobe Caslon Pro" w:hAnsi="Adobe Caslon Pro"/>
+                <w:sz w:val="40"/>
+                <w:szCs w:val="40"/>
+              </w:rPr>
+              <w:t>------------</w:t>
+            </w:r>
+            <w:r>
+              <w:rPr>
+                <w:rFonts w:ascii="Adobe Caslon Pro" w:hAnsi="Adobe Caslon Pro"/>
+                <w:sz w:val="40"/>
+                <w:szCs w:val="40"/>
+              </w:rPr>
+              <w:t>------</w:t>
+            </w:r>
+          </w:p>
+        </w:tc>
+        <w:tc>
+          <w:tcPr>
+            <w:tcW w:w="2333" w:type="dxa"/>
+          </w:tcPr>
+          <w:p>
+            <w:pPr>
+              <w:cnfStyle w:val="000000000000" w:firstRow="0" w:lastRow="0" w:firstColumn="0" w:lastColumn="0" w:oddVBand="0" w:evenVBand="0" w:oddHBand="0" w:evenHBand="0" w:firstRowFirstColumn="0" w:firstRowLastColumn="0" w:lastRowFirstColumn="0" w:lastRowLastColumn="0"/>
+              <w:rPr>
+                <w:rFonts w:ascii="Adobe Caslon Pro" w:hAnsi="Adobe Caslon Pro"/>
+                <w:sz w:val="18"/>
+                <w:szCs w:val="18"/>
+              </w:rPr>
+            </w:pPr>
+            <w:r>
+              <w:rPr>
+                <w:rFonts w:ascii="Adobe Caslon Pro" w:hAnsi="Adobe Caslon Pro"/>
+                <w:sz w:val="40"/>
+                <w:szCs w:val="40"/>
+              </w:rPr>
+              <w:t>-------</w:t>
+            </w:r>
+            <w:r>
+              <w:rPr>
+                <w:rFonts w:ascii="Adobe Caslon Pro" w:hAnsi="Adobe Caslon Pro"/>
+                <w:sz w:val="40"/>
+                <w:szCs w:val="40"/>
+              </w:rPr>
+              <w:t>------</w:t>
+            </w:r>
+          </w:p>
+        </w:tc>
+        <w:tc>
+          <w:tcPr>
+            <w:tcW w:w="3718" w:type="dxa"/>
+          </w:tcPr>
+          <w:p>
+            <w:pPr>
+              <w:cnfStyle w:val="000000000000" w:firstRow="0" w:lastRow="0" w:firstColumn="0" w:lastColumn="0" w:oddVBand="0" w:evenVBand="0" w:oddHBand="0" w:evenHBand="0" w:firstRowFirstColumn="0" w:firstRowLastColumn="0" w:lastRowFirstColumn="0" w:lastRowLastColumn="0"/>
+              <w:rPr>
+                <w:rFonts w:ascii="Adobe Caslon Pro" w:hAnsi="Adobe Caslon Pro"/>
+                <w:sz w:val="40"/>
+                <w:szCs w:val="40"/>
+              </w:rPr>
+            </w:pPr>
+            <w:r>
+              <w:rPr>
+                <w:rFonts w:ascii="Adobe Caslon Pro" w:hAnsi="Adobe Caslon Pro"/>
+                <w:sz w:val="40"/>
+                <w:szCs w:val="40"/>
+              </w:rPr>
+              <w:t>------------</w:t>
+            </w:r>
+            <w:r>
+              <w:rPr>
+                <w:rFonts w:ascii="Adobe Caslon Pro" w:hAnsi="Adobe Caslon Pro"/>
+                <w:sz w:val="40"/>
+                <w:szCs w:val="40"/>
+              </w:rPr>
+              <w:t>---------</w:t>
+            </w:r>
+          </w:p>
+        </w:tc>
+      </w:tr>
+      <w:tr>
+        <w:trPr>
+          <w:trHeight w:val="966"/>
+        </w:trPr>
+        <w:tc>
+          <w:tcPr>
+            <w:cnfStyle w:val="001000000000" w:firstRow="0" w:lastRow="0" w:firstColumn="1" w:lastColumn="0" w:oddVBand="0" w:evenVBand="0" w:oddHBand="0" w:evenHBand="0" w:firstRowFirstColumn="0" w:firstRowLastColumn="0" w:lastRowFirstColumn="0" w:lastRowLastColumn="0"/>
+            <w:tcW w:w="2357" w:type="dxa"/>
+          </w:tcPr>
+          <w:p>
+            <w:pPr>
+              <w:rPr>
+                <w:rFonts w:ascii="Adobe Caslon Pro" w:hAnsi="Adobe Caslon Pro"/>
+                <w:sz w:val="18"/>
+                <w:szCs w:val="18"/>
+              </w:rPr>
+            </w:pPr>
+            <w:r>
+              <w:rPr>
+                <w:rFonts w:ascii="Adobe Caslon Pro" w:hAnsi="Adobe Caslon Pro"/>
+                <w:sz w:val="18"/>
+                <w:szCs w:val="18"/>
+              </w:rPr>
+              <w:t>reset-link-copy.test</w:t>
+            </w:r>
+            <w:r>
+              <w:rPr>
+                <w:rFonts w:ascii="Adobe Caslon Pro" w:hAnsi="Adobe Caslon Pro"/>
+                <w:sz w:val="18"/>
+                <w:szCs w:val="18"/>
+              </w:rPr>
+              <w:t>.js</w:t>
+            </w:r>
+          </w:p>
+        </w:tc>
+        <w:tc>
+          <w:tcPr>
+            <w:tcW w:w="3249" w:type="dxa"/>
+          </w:tcPr>
+          <w:p>
+            <w:pPr>
+              <w:cnfStyle w:val="000000000000" w:firstRow="0" w:lastRow="0" w:firstColumn="0" w:lastColumn="0" w:oddVBand="0" w:evenVBand="0" w:oddHBand="0" w:evenHBand="0" w:firstRowFirstColumn="0" w:firstRowLastColumn="0" w:lastRowFirstColumn="0" w:lastRowLastColumn="0"/>
+              <w:rPr>
+                <w:rFonts w:ascii="Adobe Caslon Pro" w:hAnsi="Adobe Caslon Pro"/>
+                <w:sz w:val="18"/>
+                <w:szCs w:val="18"/>
+              </w:rPr>
+            </w:pPr>
+            <w:r>
+              <w:rPr>
+                <w:rFonts w:ascii="Adobe Caslon Pro" w:hAnsi="Adobe Caslon Pro"/>
+                <w:sz w:val="18"/>
+                <w:szCs w:val="18"/>
+              </w:rPr>
+              <w:t>Test: copies reset link and shows alert</w:t>
+            </w:r>
+          </w:p>
+        </w:tc>
+        <w:tc>
+          <w:tcPr>
+            <w:tcW w:w="2333" w:type="dxa"/>
+          </w:tcPr>
+          <w:p>
+            <w:pPr>
+              <w:cnfStyle w:val="000000000000" w:firstRow="0" w:lastRow="0" w:firstColumn="0" w:lastColumn="0" w:oddVBand="0" w:evenVBand="0" w:oddHBand="0" w:evenHBand="0" w:firstRowFirstColumn="0" w:firstRowLastColumn="0" w:lastRowFirstColumn="0" w:lastRowLastColumn="0"/>
+              <w:rPr>
+                <w:rFonts w:ascii="Adobe Caslon Pro" w:hAnsi="Adobe Caslon Pro"/>
+                <w:sz w:val="18"/>
+                <w:szCs w:val="18"/>
+              </w:rPr>
+            </w:pPr>
+            <w:r>
+              <w:rPr>
+                <w:rFonts w:ascii="Adobe Caslon Pro" w:hAnsi="Adobe Caslon Pro"/>
+                <w:sz w:val="18"/>
+                <w:szCs w:val="18"/>
+              </w:rPr>
+              <w:t xml:space="preserve">When </w:t>
+            </w:r>
+            <w:proofErr w:type="spellStart"/>
+            <w:proofErr w:type="gramStart"/>
+            <w:r>
+              <w:rPr>
+                <w:rFonts w:ascii="Adobe Caslon Pro" w:hAnsi="Adobe Caslon Pro"/>
+                <w:sz w:val="18"/>
+                <w:szCs w:val="18"/>
+              </w:rPr>
+              <w:t>copyResetLink</w:t>
+            </w:r>
+            <w:proofErr w:type="spellEnd"/>
+            <w:r>
+              <w:rPr>
+                <w:rFonts w:ascii="Adobe Caslon Pro" w:hAnsi="Adobe Caslon Pro"/>
+                <w:sz w:val="18"/>
+                <w:szCs w:val="18"/>
+              </w:rPr>
+              <w:t>(</w:t>
+            </w:r>
+            <w:proofErr w:type="gramEnd"/>
+            <w:r>
+              <w:rPr>
+                <w:rFonts w:ascii="Adobe Caslon Pro" w:hAnsi="Adobe Caslon Pro"/>
+                <w:sz w:val="18"/>
+                <w:szCs w:val="18"/>
+              </w:rPr>
+              <w:t>) is called, it copies the value of the #reset-link input and shows an alert with "Link copied to clipboard!".</w:t>
+            </w:r>
+          </w:p>
+        </w:tc>
+        <w:tc>
+          <w:tcPr>
+            <w:tcW w:w="3718" w:type="dxa"/>
+          </w:tcPr>
+          <w:p>
+            <w:pPr>
+              <w:cnfStyle w:val="000000000000" w:firstRow="0" w:lastRow="0" w:firstColumn="0" w:lastColumn="0" w:oddVBand="0" w:evenVBand="0" w:oddHBand="0" w:evenHBand="0" w:firstRowFirstColumn="0" w:firstRowLastColumn="0" w:lastRowFirstColumn="0" w:lastRowLastColumn="0"/>
+              <w:rPr>
+                <w:rFonts w:ascii="Adobe Caslon Pro" w:hAnsi="Adobe Caslon Pro"/>
+                <w:sz w:val="40"/>
+                <w:szCs w:val="40"/>
               </w:rPr>
             </w:pPr>
           </w:p>

</xml_diff>

<commit_message>
Added screenshots for new junit tests
</commit_message>
<xml_diff>
--- a/DOCUMENTATION TEAM 6/UNIT TESTING/Unit Testing T6.docx
+++ b/DOCUMENTATION TEAM 6/UNIT TESTING/Unit Testing T6.docx
@@ -71,18 +71,8 @@
           <w:sz w:val="24"/>
           <w:szCs w:val="24"/>
         </w:rPr>
-        <w:t xml:space="preserve"> </w:t>
+        <w:t xml:space="preserve"> php</w:t>
       </w:r>
-      <w:proofErr w:type="spellStart"/>
-      <w:r>
-        <w:rPr>
-          <w:rFonts w:ascii="Adobe Caslon Pro" w:hAnsi="Adobe Caslon Pro"/>
-          <w:sz w:val="24"/>
-          <w:szCs w:val="24"/>
-        </w:rPr>
-        <w:t>php</w:t>
-      </w:r>
-      <w:proofErr w:type="spellEnd"/>
       <w:r>
         <w:rPr>
           <w:rFonts w:ascii="Adobe Caslon Pro" w:hAnsi="Adobe Caslon Pro"/>
@@ -179,18 +169,8 @@
           <w:sz w:val="24"/>
           <w:szCs w:val="24"/>
         </w:rPr>
-        <w:t>vendor\bin\</w:t>
+        <w:t>vendor\bin\phpunit</w:t>
       </w:r>
-      <w:proofErr w:type="spellStart"/>
-      <w:r>
-        <w:rPr>
-          <w:rFonts w:ascii="Adobe Caslon Pro" w:hAnsi="Adobe Caslon Pro"/>
-          <w:sz w:val="24"/>
-          <w:szCs w:val="24"/>
-        </w:rPr>
-        <w:t>phpunit</w:t>
-      </w:r>
-      <w:proofErr w:type="spellEnd"/>
       <w:r>
         <w:rPr>
           <w:rFonts w:ascii="Adobe Caslon Pro" w:hAnsi="Adobe Caslon Pro"/>
@@ -276,25 +256,7 @@
           <w:sz w:val="24"/>
           <w:szCs w:val="24"/>
         </w:rPr>
-        <w:t xml:space="preserve"> with commands: “node -v” and “</w:t>
-      </w:r>
-      <w:proofErr w:type="spellStart"/>
-      <w:r>
-        <w:rPr>
-          <w:rFonts w:ascii="Adobe Caslon Pro" w:hAnsi="Adobe Caslon Pro"/>
-          <w:sz w:val="24"/>
-          <w:szCs w:val="24"/>
-        </w:rPr>
-        <w:t>npm</w:t>
-      </w:r>
-      <w:proofErr w:type="spellEnd"/>
-      <w:r>
-        <w:rPr>
-          <w:rFonts w:ascii="Adobe Caslon Pro" w:hAnsi="Adobe Caslon Pro"/>
-          <w:sz w:val="24"/>
-          <w:szCs w:val="24"/>
-        </w:rPr>
-        <w:t xml:space="preserve"> -v”</w:t>
+        <w:t xml:space="preserve"> with commands: “node -v” and “npm -v”</w:t>
       </w:r>
     </w:p>
     <w:p>
@@ -318,41 +280,13 @@
         </w:rPr>
         <w:t>Install jest with commands: “</w:t>
       </w:r>
-      <w:proofErr w:type="spellStart"/>
       <w:r>
         <w:rPr>
           <w:rFonts w:ascii="Adobe Caslon Pro" w:hAnsi="Adobe Caslon Pro"/>
           <w:sz w:val="24"/>
           <w:szCs w:val="24"/>
         </w:rPr>
-        <w:t>npm</w:t>
-      </w:r>
-      <w:proofErr w:type="spellEnd"/>
-      <w:r>
-        <w:rPr>
-          <w:rFonts w:ascii="Adobe Caslon Pro" w:hAnsi="Adobe Caslon Pro"/>
-          <w:sz w:val="24"/>
-          <w:szCs w:val="24"/>
-        </w:rPr>
-        <w:t xml:space="preserve"> </w:t>
-      </w:r>
-      <w:proofErr w:type="spellStart"/>
-      <w:r>
-        <w:rPr>
-          <w:rFonts w:ascii="Adobe Caslon Pro" w:hAnsi="Adobe Caslon Pro"/>
-          <w:sz w:val="24"/>
-          <w:szCs w:val="24"/>
-        </w:rPr>
-        <w:t>init</w:t>
-      </w:r>
-      <w:proofErr w:type="spellEnd"/>
-      <w:r>
-        <w:rPr>
-          <w:rFonts w:ascii="Adobe Caslon Pro" w:hAnsi="Adobe Caslon Pro"/>
-          <w:sz w:val="24"/>
-          <w:szCs w:val="24"/>
-        </w:rPr>
-        <w:t xml:space="preserve"> -y</w:t>
+        <w:t>npm init -y</w:t>
       </w:r>
       <w:r>
         <w:rPr>
@@ -362,23 +296,13 @@
         </w:rPr>
         <w:t>” and “</w:t>
       </w:r>
-      <w:proofErr w:type="spellStart"/>
       <w:r>
         <w:rPr>
           <w:rFonts w:ascii="Adobe Caslon Pro" w:hAnsi="Adobe Caslon Pro"/>
           <w:sz w:val="24"/>
           <w:szCs w:val="24"/>
         </w:rPr>
-        <w:t>npm</w:t>
-      </w:r>
-      <w:proofErr w:type="spellEnd"/>
-      <w:r>
-        <w:rPr>
-          <w:rFonts w:ascii="Adobe Caslon Pro" w:hAnsi="Adobe Caslon Pro"/>
-          <w:sz w:val="24"/>
-          <w:szCs w:val="24"/>
-        </w:rPr>
-        <w:t xml:space="preserve"> install --save-dev jest</w:t>
+        <w:t>npm install --save-dev jest</w:t>
       </w:r>
       <w:r>
         <w:rPr>
@@ -408,43 +332,15 @@
           <w:sz w:val="24"/>
           <w:szCs w:val="24"/>
         </w:rPr>
-        <w:t>Run “</w:t>
+        <w:t>Run “npm test” or “</w:t>
       </w:r>
-      <w:proofErr w:type="spellStart"/>
       <w:r>
         <w:rPr>
           <w:rFonts w:ascii="Adobe Caslon Pro" w:hAnsi="Adobe Caslon Pro"/>
           <w:sz w:val="24"/>
           <w:szCs w:val="24"/>
         </w:rPr>
-        <w:t>npm</w:t>
-      </w:r>
-      <w:proofErr w:type="spellEnd"/>
-      <w:r>
-        <w:rPr>
-          <w:rFonts w:ascii="Adobe Caslon Pro" w:hAnsi="Adobe Caslon Pro"/>
-          <w:sz w:val="24"/>
-          <w:szCs w:val="24"/>
-        </w:rPr>
-        <w:t xml:space="preserve"> test” or “</w:t>
-      </w:r>
-      <w:proofErr w:type="spellStart"/>
-      <w:r>
-        <w:rPr>
-          <w:rFonts w:ascii="Adobe Caslon Pro" w:hAnsi="Adobe Caslon Pro"/>
-          <w:sz w:val="24"/>
-          <w:szCs w:val="24"/>
-        </w:rPr>
-        <w:t>npx</w:t>
-      </w:r>
-      <w:proofErr w:type="spellEnd"/>
-      <w:r>
-        <w:rPr>
-          <w:rFonts w:ascii="Adobe Caslon Pro" w:hAnsi="Adobe Caslon Pro"/>
-          <w:sz w:val="24"/>
-          <w:szCs w:val="24"/>
-        </w:rPr>
-        <w:t xml:space="preserve"> jest path/to/</w:t>
+        <w:t>npx jest path/to/</w:t>
       </w:r>
       <w:r>
         <w:rPr>
@@ -460,18 +356,8 @@
           <w:sz w:val="24"/>
           <w:szCs w:val="24"/>
         </w:rPr>
-        <w:t>.</w:t>
+        <w:t>.js</w:t>
       </w:r>
-      <w:proofErr w:type="spellStart"/>
-      <w:r>
-        <w:rPr>
-          <w:rFonts w:ascii="Adobe Caslon Pro" w:hAnsi="Adobe Caslon Pro"/>
-          <w:sz w:val="24"/>
-          <w:szCs w:val="24"/>
-        </w:rPr>
-        <w:t>js</w:t>
-      </w:r>
-      <w:proofErr w:type="spellEnd"/>
       <w:r>
         <w:rPr>
           <w:rFonts w:ascii="Adobe Caslon Pro" w:hAnsi="Adobe Caslon Pro"/>
@@ -662,7 +548,6 @@
                 <w:sz w:val="18"/>
                 <w:szCs w:val="18"/>
               </w:rPr>
-              <w:lastRenderedPageBreak/>
               <w:t>Test File</w:t>
             </w:r>
           </w:p>
@@ -756,7 +641,6 @@
                 <w:szCs w:val="18"/>
               </w:rPr>
             </w:pPr>
-            <w:proofErr w:type="spellStart"/>
             <w:r>
               <w:rPr>
                 <w:rFonts w:ascii="Adobe Caslon Pro" w:hAnsi="Adobe Caslon Pro"/>
@@ -767,7 +651,6 @@
               </w:rPr>
               <w:t>DatabaseConnectionTest.php</w:t>
             </w:r>
-            <w:proofErr w:type="spellEnd"/>
           </w:p>
         </w:tc>
         <w:tc>
@@ -783,23 +666,13 @@
                 <w:szCs w:val="18"/>
               </w:rPr>
             </w:pPr>
-            <w:proofErr w:type="spellStart"/>
-            <w:r>
-              <w:rPr>
-                <w:rFonts w:ascii="Adobe Caslon Pro" w:hAnsi="Adobe Caslon Pro"/>
-                <w:sz w:val="18"/>
-                <w:szCs w:val="18"/>
-              </w:rPr>
-              <w:t>testConnectionIsValid</w:t>
-            </w:r>
-            <w:proofErr w:type="spellEnd"/>
-            <w:r>
-              <w:rPr>
-                <w:rFonts w:ascii="Adobe Caslon Pro" w:hAnsi="Adobe Caslon Pro"/>
-                <w:sz w:val="18"/>
-                <w:szCs w:val="18"/>
-              </w:rPr>
-              <w:t>()</w:t>
+            <w:r>
+              <w:rPr>
+                <w:rFonts w:ascii="Adobe Caslon Pro" w:hAnsi="Adobe Caslon Pro"/>
+                <w:sz w:val="18"/>
+                <w:szCs w:val="18"/>
+              </w:rPr>
+              <w:t>testConnectionIsValid()</w:t>
             </w:r>
           </w:p>
         </w:tc>
@@ -830,25 +703,7 @@
                 <w:sz w:val="18"/>
                 <w:szCs w:val="18"/>
               </w:rPr>
-              <w:t xml:space="preserve"> by using </w:t>
-            </w:r>
-            <w:proofErr w:type="spellStart"/>
-            <w:r>
-              <w:rPr>
-                <w:rFonts w:ascii="Adobe Caslon Pro" w:hAnsi="Adobe Caslon Pro"/>
-                <w:sz w:val="18"/>
-                <w:szCs w:val="18"/>
-              </w:rPr>
-              <w:t>inc_connect.php</w:t>
-            </w:r>
-            <w:proofErr w:type="spellEnd"/>
-            <w:r>
-              <w:rPr>
-                <w:rFonts w:ascii="Adobe Caslon Pro" w:hAnsi="Adobe Caslon Pro"/>
-                <w:sz w:val="18"/>
-                <w:szCs w:val="18"/>
-              </w:rPr>
-              <w:t xml:space="preserve"> and </w:t>
+              <w:t xml:space="preserve"> by using inc_connect.php and </w:t>
             </w:r>
             <w:r>
               <w:rPr>
@@ -864,43 +719,7 @@
                 <w:sz w:val="18"/>
                 <w:szCs w:val="18"/>
               </w:rPr>
-              <w:t xml:space="preserve">asserting the connection is </w:t>
-            </w:r>
-            <w:proofErr w:type="gramStart"/>
-            <w:r>
-              <w:rPr>
-                <w:rFonts w:ascii="Adobe Caslon Pro" w:hAnsi="Adobe Caslon Pro"/>
-                <w:sz w:val="18"/>
-                <w:szCs w:val="18"/>
-              </w:rPr>
-              <w:t>a</w:t>
-            </w:r>
-            <w:proofErr w:type="gramEnd"/>
-            <w:r>
-              <w:rPr>
-                <w:rFonts w:ascii="Adobe Caslon Pro" w:hAnsi="Adobe Caslon Pro"/>
-                <w:sz w:val="18"/>
-                <w:szCs w:val="18"/>
-              </w:rPr>
-              <w:t xml:space="preserve"> instance of </w:t>
-            </w:r>
-            <w:proofErr w:type="spellStart"/>
-            <w:r>
-              <w:rPr>
-                <w:rFonts w:ascii="Adobe Caslon Pro" w:hAnsi="Adobe Caslon Pro"/>
-                <w:sz w:val="18"/>
-                <w:szCs w:val="18"/>
-              </w:rPr>
-              <w:t>mysqli</w:t>
-            </w:r>
-            <w:proofErr w:type="spellEnd"/>
-            <w:r>
-              <w:rPr>
-                <w:rFonts w:ascii="Adobe Caslon Pro" w:hAnsi="Adobe Caslon Pro"/>
-                <w:sz w:val="18"/>
-                <w:szCs w:val="18"/>
-              </w:rPr>
-              <w:t xml:space="preserve"> class.</w:t>
+              <w:t>asserting the connection is a instance of mysqli class.</w:t>
             </w:r>
           </w:p>
         </w:tc>
@@ -954,23 +773,13 @@
                 <w:szCs w:val="18"/>
               </w:rPr>
             </w:pPr>
-            <w:proofErr w:type="spellStart"/>
-            <w:r>
-              <w:rPr>
-                <w:rFonts w:ascii="Adobe Caslon Pro" w:hAnsi="Adobe Caslon Pro"/>
-                <w:sz w:val="18"/>
-                <w:szCs w:val="18"/>
-              </w:rPr>
-              <w:t>testInsertAndFetch</w:t>
-            </w:r>
-            <w:proofErr w:type="spellEnd"/>
-            <w:r>
-              <w:rPr>
-                <w:rFonts w:ascii="Adobe Caslon Pro" w:hAnsi="Adobe Caslon Pro"/>
-                <w:sz w:val="18"/>
-                <w:szCs w:val="18"/>
-              </w:rPr>
-              <w:t>()</w:t>
+            <w:r>
+              <w:rPr>
+                <w:rFonts w:ascii="Adobe Caslon Pro" w:hAnsi="Adobe Caslon Pro"/>
+                <w:sz w:val="18"/>
+                <w:szCs w:val="18"/>
+              </w:rPr>
+              <w:t>testInsertAndFetch()</w:t>
             </w:r>
           </w:p>
         </w:tc>
@@ -993,25 +802,7 @@
                 <w:sz w:val="18"/>
                 <w:szCs w:val="18"/>
               </w:rPr>
-              <w:t xml:space="preserve">Test inserting a dummy row into the </w:t>
-            </w:r>
-            <w:proofErr w:type="spellStart"/>
-            <w:r>
-              <w:rPr>
-                <w:rFonts w:ascii="Adobe Caslon Pro" w:hAnsi="Adobe Caslon Pro"/>
-                <w:sz w:val="18"/>
-                <w:szCs w:val="18"/>
-              </w:rPr>
-              <w:t>test_table</w:t>
-            </w:r>
-            <w:proofErr w:type="spellEnd"/>
-            <w:r>
-              <w:rPr>
-                <w:rFonts w:ascii="Adobe Caslon Pro" w:hAnsi="Adobe Caslon Pro"/>
-                <w:sz w:val="18"/>
-                <w:szCs w:val="18"/>
-              </w:rPr>
-              <w:t xml:space="preserve"> and then fetching it.</w:t>
+              <w:t>Test inserting a dummy row into the test_table and then fetching it.</w:t>
             </w:r>
           </w:p>
           <w:p>
@@ -1343,23 +1134,13 @@
                 <w:szCs w:val="18"/>
               </w:rPr>
             </w:pPr>
-            <w:proofErr w:type="spellStart"/>
-            <w:r>
-              <w:rPr>
-                <w:rFonts w:ascii="Adobe Caslon Pro" w:hAnsi="Adobe Caslon Pro"/>
-                <w:sz w:val="18"/>
-                <w:szCs w:val="18"/>
-              </w:rPr>
-              <w:t>testLoginDoesNotCrash</w:t>
-            </w:r>
-            <w:proofErr w:type="spellEnd"/>
-            <w:r>
-              <w:rPr>
-                <w:rFonts w:ascii="Adobe Caslon Pro" w:hAnsi="Adobe Caslon Pro"/>
-                <w:sz w:val="18"/>
-                <w:szCs w:val="18"/>
-              </w:rPr>
-              <w:t>()</w:t>
+            <w:r>
+              <w:rPr>
+                <w:rFonts w:ascii="Adobe Caslon Pro" w:hAnsi="Adobe Caslon Pro"/>
+                <w:sz w:val="18"/>
+                <w:szCs w:val="18"/>
+              </w:rPr>
+              <w:t>testLoginDoesNotCrash()</w:t>
             </w:r>
           </w:p>
         </w:tc>
@@ -1444,23 +1225,13 @@
                 <w:szCs w:val="18"/>
               </w:rPr>
             </w:pPr>
-            <w:proofErr w:type="spellStart"/>
-            <w:r>
-              <w:rPr>
-                <w:rFonts w:ascii="Adobe Caslon Pro" w:hAnsi="Adobe Caslon Pro"/>
-                <w:sz w:val="18"/>
-                <w:szCs w:val="18"/>
-              </w:rPr>
-              <w:t>testLogoutUrlGenerated</w:t>
-            </w:r>
-            <w:proofErr w:type="spellEnd"/>
-            <w:r>
-              <w:rPr>
-                <w:rFonts w:ascii="Adobe Caslon Pro" w:hAnsi="Adobe Caslon Pro"/>
-                <w:sz w:val="18"/>
-                <w:szCs w:val="18"/>
-              </w:rPr>
-              <w:t>()</w:t>
+            <w:r>
+              <w:rPr>
+                <w:rFonts w:ascii="Adobe Caslon Pro" w:hAnsi="Adobe Caslon Pro"/>
+                <w:sz w:val="18"/>
+                <w:szCs w:val="18"/>
+              </w:rPr>
+              <w:t>testLogoutUrlGenerated()</w:t>
             </w:r>
           </w:p>
         </w:tc>
@@ -1545,23 +1316,13 @@
                 <w:szCs w:val="18"/>
               </w:rPr>
             </w:pPr>
-            <w:proofErr w:type="spellStart"/>
-            <w:r>
-              <w:rPr>
-                <w:rFonts w:ascii="Adobe Caslon Pro" w:hAnsi="Adobe Caslon Pro"/>
-                <w:sz w:val="18"/>
-                <w:szCs w:val="18"/>
-              </w:rPr>
-              <w:t>testLogoutClearsSession</w:t>
-            </w:r>
-            <w:proofErr w:type="spellEnd"/>
-            <w:r>
-              <w:rPr>
-                <w:rFonts w:ascii="Adobe Caslon Pro" w:hAnsi="Adobe Caslon Pro"/>
-                <w:sz w:val="18"/>
-                <w:szCs w:val="18"/>
-              </w:rPr>
-              <w:t>()</w:t>
+            <w:r>
+              <w:rPr>
+                <w:rFonts w:ascii="Adobe Caslon Pro" w:hAnsi="Adobe Caslon Pro"/>
+                <w:sz w:val="18"/>
+                <w:szCs w:val="18"/>
+              </w:rPr>
+              <w:t>testLogoutClearsSession()</w:t>
             </w:r>
           </w:p>
         </w:tc>
@@ -1811,7 +1572,6 @@
                 <w:sz w:val="18"/>
                 <w:szCs w:val="18"/>
               </w:rPr>
-              <w:lastRenderedPageBreak/>
               <w:t>Auth0CallbackTest.php</w:t>
             </w:r>
           </w:p>
@@ -1829,23 +1589,13 @@
                 <w:szCs w:val="18"/>
               </w:rPr>
             </w:pPr>
-            <w:proofErr w:type="spellStart"/>
-            <w:r>
-              <w:rPr>
-                <w:rFonts w:ascii="Adobe Caslon Pro" w:hAnsi="Adobe Caslon Pro"/>
-                <w:sz w:val="18"/>
-                <w:szCs w:val="18"/>
-              </w:rPr>
-              <w:t>testCallbackFlowSetsSessionData</w:t>
-            </w:r>
-            <w:proofErr w:type="spellEnd"/>
-            <w:r>
-              <w:rPr>
-                <w:rFonts w:ascii="Adobe Caslon Pro" w:hAnsi="Adobe Caslon Pro"/>
-                <w:sz w:val="18"/>
-                <w:szCs w:val="18"/>
-              </w:rPr>
-              <w:t>()</w:t>
+            <w:r>
+              <w:rPr>
+                <w:rFonts w:ascii="Adobe Caslon Pro" w:hAnsi="Adobe Caslon Pro"/>
+                <w:sz w:val="18"/>
+                <w:szCs w:val="18"/>
+              </w:rPr>
+              <w:t>testCallbackFlowSetsSessionData()</w:t>
             </w:r>
           </w:p>
         </w:tc>
@@ -1884,18 +1634,8 @@
                 <w:sz w:val="18"/>
                 <w:szCs w:val="18"/>
               </w:rPr>
-              <w:t xml:space="preserve">Uses a fake Auth0 instance (FakeAuth0) to simulate the Auth0 SDK </w:t>
-            </w:r>
-            <w:proofErr w:type="spellStart"/>
-            <w:r>
-              <w:rPr>
-                <w:rFonts w:ascii="Adobe Caslon Pro" w:hAnsi="Adobe Caslon Pro"/>
-                <w:sz w:val="18"/>
-                <w:szCs w:val="18"/>
-              </w:rPr>
-              <w:t>behavior</w:t>
-            </w:r>
-            <w:proofErr w:type="spellEnd"/>
+              <w:t>Uses a fake Auth0 instance (FakeAuth0) to simulate the Auth0 SDK behavior</w:t>
+            </w:r>
             <w:r>
               <w:rPr>
                 <w:rFonts w:ascii="Adobe Caslon Pro" w:hAnsi="Adobe Caslon Pro"/>
@@ -2186,23 +1926,13 @@
                 <w:szCs w:val="18"/>
               </w:rPr>
             </w:pPr>
-            <w:proofErr w:type="spellStart"/>
-            <w:r>
-              <w:rPr>
-                <w:rFonts w:ascii="Adobe Caslon Pro" w:hAnsi="Adobe Caslon Pro"/>
-                <w:sz w:val="18"/>
-                <w:szCs w:val="18"/>
-              </w:rPr>
-              <w:t>testLogoutClearsSession</w:t>
-            </w:r>
-            <w:proofErr w:type="spellEnd"/>
-            <w:r>
-              <w:rPr>
-                <w:rFonts w:ascii="Adobe Caslon Pro" w:hAnsi="Adobe Caslon Pro"/>
-                <w:sz w:val="18"/>
-                <w:szCs w:val="18"/>
-              </w:rPr>
-              <w:t>()</w:t>
+            <w:r>
+              <w:rPr>
+                <w:rFonts w:ascii="Adobe Caslon Pro" w:hAnsi="Adobe Caslon Pro"/>
+                <w:sz w:val="18"/>
+                <w:szCs w:val="18"/>
+              </w:rPr>
+              <w:t>testLogoutClearsSession()</w:t>
             </w:r>
           </w:p>
         </w:tc>
@@ -2470,23 +2200,13 @@
                 <w:szCs w:val="18"/>
               </w:rPr>
             </w:pPr>
-            <w:proofErr w:type="spellStart"/>
-            <w:r>
-              <w:rPr>
-                <w:rFonts w:ascii="Adobe Caslon Pro" w:hAnsi="Adobe Caslon Pro"/>
-                <w:sz w:val="18"/>
-                <w:szCs w:val="18"/>
-              </w:rPr>
-              <w:t>testSessionContainsExpectedKeysAfterLogin</w:t>
-            </w:r>
-            <w:proofErr w:type="spellEnd"/>
-            <w:r>
-              <w:rPr>
-                <w:rFonts w:ascii="Adobe Caslon Pro" w:hAnsi="Adobe Caslon Pro"/>
-                <w:sz w:val="18"/>
-                <w:szCs w:val="18"/>
-              </w:rPr>
-              <w:t>()</w:t>
+            <w:r>
+              <w:rPr>
+                <w:rFonts w:ascii="Adobe Caslon Pro" w:hAnsi="Adobe Caslon Pro"/>
+                <w:sz w:val="18"/>
+                <w:szCs w:val="18"/>
+              </w:rPr>
+              <w:t>testSessionContainsExpectedKeysAfterLogin()</w:t>
             </w:r>
           </w:p>
         </w:tc>
@@ -2642,6 +2362,7 @@
                 <w:sz w:val="40"/>
                 <w:szCs w:val="40"/>
               </w:rPr>
+              <w:lastRenderedPageBreak/>
               <w:t>NEXT FILE</w:t>
             </w:r>
           </w:p>
@@ -2757,7 +2478,6 @@
                 <w:szCs w:val="18"/>
               </w:rPr>
             </w:pPr>
-            <w:proofErr w:type="spellStart"/>
             <w:r>
               <w:rPr>
                 <w:rFonts w:ascii="Adobe Caslon Pro" w:hAnsi="Adobe Caslon Pro"/>
@@ -2778,7 +2498,6 @@
               </w:rPr>
               <w:t>.php</w:t>
             </w:r>
-            <w:proofErr w:type="spellEnd"/>
           </w:p>
         </w:tc>
         <w:tc>
@@ -2794,23 +2513,13 @@
                 <w:szCs w:val="18"/>
               </w:rPr>
             </w:pPr>
-            <w:proofErr w:type="spellStart"/>
-            <w:r>
-              <w:rPr>
-                <w:rFonts w:ascii="Adobe Caslon Pro" w:hAnsi="Adobe Caslon Pro"/>
-                <w:sz w:val="18"/>
-                <w:szCs w:val="18"/>
-              </w:rPr>
-              <w:t>testAdminHasAllPermissions</w:t>
-            </w:r>
-            <w:proofErr w:type="spellEnd"/>
-            <w:r>
-              <w:rPr>
-                <w:rFonts w:ascii="Adobe Caslon Pro" w:hAnsi="Adobe Caslon Pro"/>
-                <w:sz w:val="18"/>
-                <w:szCs w:val="18"/>
-              </w:rPr>
-              <w:t>()</w:t>
+            <w:r>
+              <w:rPr>
+                <w:rFonts w:ascii="Adobe Caslon Pro" w:hAnsi="Adobe Caslon Pro"/>
+                <w:sz w:val="18"/>
+                <w:szCs w:val="18"/>
+              </w:rPr>
+              <w:t>testAdminHasAllPermissions()</w:t>
             </w:r>
           </w:p>
         </w:tc>
@@ -2885,23 +2594,13 @@
                 <w:szCs w:val="18"/>
               </w:rPr>
             </w:pPr>
-            <w:proofErr w:type="spellStart"/>
-            <w:r>
-              <w:rPr>
-                <w:rFonts w:ascii="Adobe Caslon Pro" w:hAnsi="Adobe Caslon Pro"/>
-                <w:sz w:val="18"/>
-                <w:szCs w:val="18"/>
-              </w:rPr>
-              <w:t>testUserHasLimitedPermissions</w:t>
-            </w:r>
-            <w:proofErr w:type="spellEnd"/>
-            <w:r>
-              <w:rPr>
-                <w:rFonts w:ascii="Adobe Caslon Pro" w:hAnsi="Adobe Caslon Pro"/>
-                <w:sz w:val="18"/>
-                <w:szCs w:val="18"/>
-              </w:rPr>
-              <w:t>()</w:t>
+            <w:r>
+              <w:rPr>
+                <w:rFonts w:ascii="Adobe Caslon Pro" w:hAnsi="Adobe Caslon Pro"/>
+                <w:sz w:val="18"/>
+                <w:szCs w:val="18"/>
+              </w:rPr>
+              <w:t>testUserHasLimitedPermissions()</w:t>
             </w:r>
           </w:p>
         </w:tc>
@@ -2986,23 +2685,13 @@
                 <w:szCs w:val="18"/>
               </w:rPr>
             </w:pPr>
-            <w:proofErr w:type="spellStart"/>
-            <w:r>
-              <w:rPr>
-                <w:rFonts w:ascii="Adobe Caslon Pro" w:hAnsi="Adobe Caslon Pro"/>
-                <w:sz w:val="18"/>
-                <w:szCs w:val="18"/>
-              </w:rPr>
-              <w:t>testManagerCanEditTasks</w:t>
-            </w:r>
-            <w:proofErr w:type="spellEnd"/>
-            <w:r>
-              <w:rPr>
-                <w:rFonts w:ascii="Adobe Caslon Pro" w:hAnsi="Adobe Caslon Pro"/>
-                <w:sz w:val="18"/>
-                <w:szCs w:val="18"/>
-              </w:rPr>
-              <w:t>()</w:t>
+            <w:r>
+              <w:rPr>
+                <w:rFonts w:ascii="Adobe Caslon Pro" w:hAnsi="Adobe Caslon Pro"/>
+                <w:sz w:val="18"/>
+                <w:szCs w:val="18"/>
+              </w:rPr>
+              <w:t>testManagerCanEditTasks()</w:t>
             </w:r>
           </w:p>
         </w:tc>
@@ -3110,7 +2799,6 @@
                 <w:sz w:val="40"/>
                 <w:szCs w:val="40"/>
               </w:rPr>
-              <w:lastRenderedPageBreak/>
               <w:t>NEXT FILE</w:t>
             </w:r>
           </w:p>
@@ -3228,7 +2916,6 @@
                 <w:szCs w:val="40"/>
               </w:rPr>
             </w:pPr>
-            <w:proofErr w:type="spellStart"/>
             <w:r>
               <w:rPr>
                 <w:rFonts w:ascii="Adobe Caslon Pro" w:hAnsi="Adobe Caslon Pro"/>
@@ -3269,7 +2956,6 @@
               </w:rPr>
               <w:t>.php</w:t>
             </w:r>
-            <w:proofErr w:type="spellEnd"/>
           </w:p>
         </w:tc>
         <w:tc>
@@ -3285,23 +2971,13 @@
                 <w:szCs w:val="18"/>
               </w:rPr>
             </w:pPr>
-            <w:proofErr w:type="spellStart"/>
-            <w:r>
-              <w:rPr>
-                <w:rFonts w:ascii="Adobe Caslon Pro" w:hAnsi="Adobe Caslon Pro"/>
-                <w:sz w:val="18"/>
-                <w:szCs w:val="18"/>
-              </w:rPr>
-              <w:t>testAccessDeniedForGuest</w:t>
-            </w:r>
-            <w:proofErr w:type="spellEnd"/>
-            <w:r>
-              <w:rPr>
-                <w:rFonts w:ascii="Adobe Caslon Pro" w:hAnsi="Adobe Caslon Pro"/>
-                <w:sz w:val="18"/>
-                <w:szCs w:val="18"/>
-              </w:rPr>
-              <w:t>()</w:t>
+            <w:r>
+              <w:rPr>
+                <w:rFonts w:ascii="Adobe Caslon Pro" w:hAnsi="Adobe Caslon Pro"/>
+                <w:sz w:val="18"/>
+                <w:szCs w:val="18"/>
+              </w:rPr>
+              <w:t>testAccessDeniedForGuest()</w:t>
             </w:r>
           </w:p>
         </w:tc>
@@ -3392,23 +3068,13 @@
                 <w:szCs w:val="18"/>
               </w:rPr>
             </w:pPr>
-            <w:proofErr w:type="spellStart"/>
-            <w:r>
-              <w:rPr>
-                <w:rFonts w:ascii="Adobe Caslon Pro" w:hAnsi="Adobe Caslon Pro"/>
-                <w:sz w:val="18"/>
-                <w:szCs w:val="18"/>
-              </w:rPr>
-              <w:t>testAccessDeniedForNonAdmin</w:t>
-            </w:r>
-            <w:proofErr w:type="spellEnd"/>
-            <w:r>
-              <w:rPr>
-                <w:rFonts w:ascii="Adobe Caslon Pro" w:hAnsi="Adobe Caslon Pro"/>
-                <w:sz w:val="18"/>
-                <w:szCs w:val="18"/>
-              </w:rPr>
-              <w:t>()</w:t>
+            <w:r>
+              <w:rPr>
+                <w:rFonts w:ascii="Adobe Caslon Pro" w:hAnsi="Adobe Caslon Pro"/>
+                <w:sz w:val="18"/>
+                <w:szCs w:val="18"/>
+              </w:rPr>
+              <w:t>testAccessDeniedForNonAdmin()</w:t>
             </w:r>
           </w:p>
         </w:tc>
@@ -3483,23 +3149,13 @@
                 <w:szCs w:val="18"/>
               </w:rPr>
             </w:pPr>
-            <w:proofErr w:type="spellStart"/>
-            <w:r>
-              <w:rPr>
-                <w:rFonts w:ascii="Adobe Caslon Pro" w:hAnsi="Adobe Caslon Pro"/>
-                <w:sz w:val="18"/>
-                <w:szCs w:val="18"/>
-              </w:rPr>
-              <w:t>testAdminGetsAccess</w:t>
-            </w:r>
-            <w:proofErr w:type="spellEnd"/>
-            <w:r>
-              <w:rPr>
-                <w:rFonts w:ascii="Adobe Caslon Pro" w:hAnsi="Adobe Caslon Pro"/>
-                <w:sz w:val="18"/>
-                <w:szCs w:val="18"/>
-              </w:rPr>
-              <w:t>()</w:t>
+            <w:r>
+              <w:rPr>
+                <w:rFonts w:ascii="Adobe Caslon Pro" w:hAnsi="Adobe Caslon Pro"/>
+                <w:sz w:val="18"/>
+                <w:szCs w:val="18"/>
+              </w:rPr>
+              <w:t>testAdminGetsAccess()</w:t>
             </w:r>
           </w:p>
         </w:tc>
@@ -3574,23 +3230,13 @@
                 <w:szCs w:val="18"/>
               </w:rPr>
             </w:pPr>
-            <w:proofErr w:type="spellStart"/>
-            <w:r>
-              <w:rPr>
-                <w:rFonts w:ascii="Adobe Caslon Pro" w:hAnsi="Adobe Caslon Pro"/>
-                <w:sz w:val="18"/>
-                <w:szCs w:val="18"/>
-              </w:rPr>
-              <w:t>testAdminCanCreateUserWithMockedManager</w:t>
-            </w:r>
-            <w:proofErr w:type="spellEnd"/>
-            <w:r>
-              <w:rPr>
-                <w:rFonts w:ascii="Adobe Caslon Pro" w:hAnsi="Adobe Caslon Pro"/>
-                <w:sz w:val="18"/>
-                <w:szCs w:val="18"/>
-              </w:rPr>
-              <w:t>()</w:t>
+            <w:r>
+              <w:rPr>
+                <w:rFonts w:ascii="Adobe Caslon Pro" w:hAnsi="Adobe Caslon Pro"/>
+                <w:sz w:val="18"/>
+                <w:szCs w:val="18"/>
+              </w:rPr>
+              <w:t>testAdminCanCreateUserWithMockedManager()</w:t>
             </w:r>
           </w:p>
         </w:tc>
@@ -3681,23 +3327,13 @@
                 <w:szCs w:val="18"/>
               </w:rPr>
             </w:pPr>
-            <w:proofErr w:type="spellStart"/>
-            <w:r>
-              <w:rPr>
-                <w:rFonts w:ascii="Adobe Caslon Pro" w:hAnsi="Adobe Caslon Pro"/>
-                <w:sz w:val="18"/>
-                <w:szCs w:val="18"/>
-              </w:rPr>
-              <w:t>testAccessDeniedForManager</w:t>
-            </w:r>
-            <w:proofErr w:type="spellEnd"/>
-            <w:r>
-              <w:rPr>
-                <w:rFonts w:ascii="Adobe Caslon Pro" w:hAnsi="Adobe Caslon Pro"/>
-                <w:sz w:val="18"/>
-                <w:szCs w:val="18"/>
-              </w:rPr>
-              <w:t>()</w:t>
+            <w:r>
+              <w:rPr>
+                <w:rFonts w:ascii="Adobe Caslon Pro" w:hAnsi="Adobe Caslon Pro"/>
+                <w:sz w:val="18"/>
+                <w:szCs w:val="18"/>
+              </w:rPr>
+              <w:t>testAccessDeniedForManager()</w:t>
             </w:r>
           </w:p>
         </w:tc>
@@ -3772,23 +3408,13 @@
                 <w:szCs w:val="18"/>
               </w:rPr>
             </w:pPr>
-            <w:proofErr w:type="spellStart"/>
-            <w:r>
-              <w:rPr>
-                <w:rFonts w:ascii="Adobe Caslon Pro" w:hAnsi="Adobe Caslon Pro"/>
-                <w:sz w:val="18"/>
-                <w:szCs w:val="18"/>
-              </w:rPr>
-              <w:t>testAccessDeniedForUnknownRole</w:t>
-            </w:r>
-            <w:proofErr w:type="spellEnd"/>
-            <w:r>
-              <w:rPr>
-                <w:rFonts w:ascii="Adobe Caslon Pro" w:hAnsi="Adobe Caslon Pro"/>
-                <w:sz w:val="18"/>
-                <w:szCs w:val="18"/>
-              </w:rPr>
-              <w:t>()</w:t>
+            <w:r>
+              <w:rPr>
+                <w:rFonts w:ascii="Adobe Caslon Pro" w:hAnsi="Adobe Caslon Pro"/>
+                <w:sz w:val="18"/>
+                <w:szCs w:val="18"/>
+              </w:rPr>
+              <w:t>testAccessDeniedForUnknownRole()</w:t>
             </w:r>
           </w:p>
         </w:tc>
@@ -3863,23 +3489,13 @@
                 <w:szCs w:val="18"/>
               </w:rPr>
             </w:pPr>
-            <w:proofErr w:type="spellStart"/>
-            <w:r>
-              <w:rPr>
-                <w:rFonts w:ascii="Adobe Caslon Pro" w:hAnsi="Adobe Caslon Pro"/>
-                <w:sz w:val="18"/>
-                <w:szCs w:val="18"/>
-              </w:rPr>
-              <w:t>testAccessDeniedWhenRoleIsMissing</w:t>
-            </w:r>
-            <w:proofErr w:type="spellEnd"/>
-            <w:r>
-              <w:rPr>
-                <w:rFonts w:ascii="Adobe Caslon Pro" w:hAnsi="Adobe Caslon Pro"/>
-                <w:sz w:val="18"/>
-                <w:szCs w:val="18"/>
-              </w:rPr>
-              <w:t>()</w:t>
+            <w:r>
+              <w:rPr>
+                <w:rFonts w:ascii="Adobe Caslon Pro" w:hAnsi="Adobe Caslon Pro"/>
+                <w:sz w:val="18"/>
+                <w:szCs w:val="18"/>
+              </w:rPr>
+              <w:t>testAccessDeniedWhenRoleIsMissing()</w:t>
             </w:r>
           </w:p>
         </w:tc>
@@ -4102,7 +3718,6 @@
                 <w:szCs w:val="18"/>
               </w:rPr>
             </w:pPr>
-            <w:proofErr w:type="spellStart"/>
             <w:r>
               <w:rPr>
                 <w:rFonts w:ascii="Adobe Caslon Pro" w:hAnsi="Adobe Caslon Pro"/>
@@ -4113,7 +3728,6 @@
               </w:rPr>
               <w:t>ListTaskPageTest.php</w:t>
             </w:r>
-            <w:proofErr w:type="spellEnd"/>
           </w:p>
         </w:tc>
         <w:tc>
@@ -4129,23 +3743,13 @@
                 <w:szCs w:val="18"/>
               </w:rPr>
             </w:pPr>
-            <w:proofErr w:type="spellStart"/>
-            <w:r>
-              <w:rPr>
-                <w:rFonts w:ascii="Adobe Caslon Pro" w:hAnsi="Adobe Caslon Pro"/>
-                <w:sz w:val="18"/>
-                <w:szCs w:val="18"/>
-              </w:rPr>
-              <w:t>testGuestUserRedirectedToLogin</w:t>
-            </w:r>
-            <w:proofErr w:type="spellEnd"/>
-            <w:r>
-              <w:rPr>
-                <w:rFonts w:ascii="Adobe Caslon Pro" w:hAnsi="Adobe Caslon Pro"/>
-                <w:sz w:val="18"/>
-                <w:szCs w:val="18"/>
-              </w:rPr>
-              <w:t>()</w:t>
+            <w:r>
+              <w:rPr>
+                <w:rFonts w:ascii="Adobe Caslon Pro" w:hAnsi="Adobe Caslon Pro"/>
+                <w:sz w:val="18"/>
+                <w:szCs w:val="18"/>
+              </w:rPr>
+              <w:t>testGuestUserRedirectedToLogin()</w:t>
             </w:r>
           </w:p>
         </w:tc>
@@ -4230,23 +3834,13 @@
                 <w:szCs w:val="18"/>
               </w:rPr>
             </w:pPr>
-            <w:proofErr w:type="spellStart"/>
-            <w:r>
-              <w:rPr>
-                <w:rFonts w:ascii="Adobe Caslon Pro" w:hAnsi="Adobe Caslon Pro"/>
-                <w:sz w:val="18"/>
-                <w:szCs w:val="18"/>
-              </w:rPr>
-              <w:t>testAdminCanViewDashboard</w:t>
-            </w:r>
-            <w:proofErr w:type="spellEnd"/>
-            <w:r>
-              <w:rPr>
-                <w:rFonts w:ascii="Adobe Caslon Pro" w:hAnsi="Adobe Caslon Pro"/>
-                <w:sz w:val="18"/>
-                <w:szCs w:val="18"/>
-              </w:rPr>
-              <w:t>()</w:t>
+            <w:r>
+              <w:rPr>
+                <w:rFonts w:ascii="Adobe Caslon Pro" w:hAnsi="Adobe Caslon Pro"/>
+                <w:sz w:val="18"/>
+                <w:szCs w:val="18"/>
+              </w:rPr>
+              <w:t>testAdminCanViewDashboard()</w:t>
             </w:r>
           </w:p>
         </w:tc>
@@ -4331,23 +3925,13 @@
                 <w:szCs w:val="18"/>
               </w:rPr>
             </w:pPr>
-            <w:proofErr w:type="spellStart"/>
-            <w:r>
-              <w:rPr>
-                <w:rFonts w:ascii="Adobe Caslon Pro" w:hAnsi="Adobe Caslon Pro"/>
-                <w:sz w:val="18"/>
-                <w:szCs w:val="18"/>
-              </w:rPr>
-              <w:t>testUserSeesAssignedTasksOnly</w:t>
-            </w:r>
-            <w:proofErr w:type="spellEnd"/>
-            <w:r>
-              <w:rPr>
-                <w:rFonts w:ascii="Adobe Caslon Pro" w:hAnsi="Adobe Caslon Pro"/>
-                <w:sz w:val="18"/>
-                <w:szCs w:val="18"/>
-              </w:rPr>
-              <w:t>()</w:t>
+            <w:r>
+              <w:rPr>
+                <w:rFonts w:ascii="Adobe Caslon Pro" w:hAnsi="Adobe Caslon Pro"/>
+                <w:sz w:val="18"/>
+                <w:szCs w:val="18"/>
+              </w:rPr>
+              <w:t>testUserSeesAssignedTasksOnly()</w:t>
             </w:r>
           </w:p>
         </w:tc>
@@ -4424,23 +4008,13 @@
                 <w:szCs w:val="18"/>
               </w:rPr>
             </w:pPr>
-            <w:proofErr w:type="spellStart"/>
-            <w:r>
-              <w:rPr>
-                <w:rFonts w:ascii="Adobe Caslon Pro" w:hAnsi="Adobe Caslon Pro"/>
-                <w:sz w:val="18"/>
-                <w:szCs w:val="18"/>
-              </w:rPr>
-              <w:t>testAdminSeesAllTasks</w:t>
-            </w:r>
-            <w:proofErr w:type="spellEnd"/>
-            <w:r>
-              <w:rPr>
-                <w:rFonts w:ascii="Adobe Caslon Pro" w:hAnsi="Adobe Caslon Pro"/>
-                <w:sz w:val="18"/>
-                <w:szCs w:val="18"/>
-              </w:rPr>
-              <w:t>()</w:t>
+            <w:r>
+              <w:rPr>
+                <w:rFonts w:ascii="Adobe Caslon Pro" w:hAnsi="Adobe Caslon Pro"/>
+                <w:sz w:val="18"/>
+                <w:szCs w:val="18"/>
+              </w:rPr>
+              <w:t>testAdminSeesAllTasks()</w:t>
             </w:r>
           </w:p>
         </w:tc>
@@ -4525,23 +4099,13 @@
                 <w:szCs w:val="18"/>
               </w:rPr>
             </w:pPr>
-            <w:proofErr w:type="spellStart"/>
-            <w:r>
-              <w:rPr>
-                <w:rFonts w:ascii="Adobe Caslon Pro" w:hAnsi="Adobe Caslon Pro"/>
-                <w:sz w:val="18"/>
-                <w:szCs w:val="18"/>
-              </w:rPr>
-              <w:t>testUserCannotSeeUnassignedTasks</w:t>
-            </w:r>
-            <w:proofErr w:type="spellEnd"/>
-            <w:r>
-              <w:rPr>
-                <w:rFonts w:ascii="Adobe Caslon Pro" w:hAnsi="Adobe Caslon Pro"/>
-                <w:sz w:val="18"/>
-                <w:szCs w:val="18"/>
-              </w:rPr>
-              <w:t>()</w:t>
+            <w:r>
+              <w:rPr>
+                <w:rFonts w:ascii="Adobe Caslon Pro" w:hAnsi="Adobe Caslon Pro"/>
+                <w:sz w:val="18"/>
+                <w:szCs w:val="18"/>
+              </w:rPr>
+              <w:t>testUserCannotSeeUnassignedTasks()</w:t>
             </w:r>
           </w:p>
         </w:tc>
@@ -4626,7 +4190,6 @@
                 <w:szCs w:val="18"/>
               </w:rPr>
             </w:pPr>
-            <w:proofErr w:type="spellStart"/>
             <w:r>
               <w:rPr>
                 <w:rFonts w:ascii="Adobe Caslon Pro" w:hAnsi="Adobe Caslon Pro"/>
@@ -4635,7 +4198,14 @@
               </w:rPr>
               <w:t>testUserCanViewDashboard</w:t>
             </w:r>
-            <w:proofErr w:type="spellEnd"/>
+            <w:r>
+              <w:rPr>
+                <w:rFonts w:ascii="Adobe Caslon Pro" w:hAnsi="Adobe Caslon Pro"/>
+                <w:sz w:val="18"/>
+                <w:szCs w:val="18"/>
+              </w:rPr>
+              <w:t>()</w:t>
+            </w:r>
           </w:p>
           <w:p>
             <w:pPr>
@@ -4877,7 +4447,6 @@
                 <w:szCs w:val="18"/>
               </w:rPr>
             </w:pPr>
-            <w:proofErr w:type="spellStart"/>
             <w:r>
               <w:rPr>
                 <w:rFonts w:ascii="Adobe Caslon Pro" w:hAnsi="Adobe Caslon Pro"/>
@@ -4888,7 +4457,6 @@
               </w:rPr>
               <w:t>CreateTaskPageTest.php</w:t>
             </w:r>
-            <w:proofErr w:type="spellEnd"/>
           </w:p>
           <w:p>
             <w:pPr>
@@ -4915,23 +4483,13 @@
                 <w:szCs w:val="18"/>
               </w:rPr>
             </w:pPr>
-            <w:proofErr w:type="spellStart"/>
-            <w:r>
-              <w:rPr>
-                <w:rFonts w:ascii="Adobe Caslon Pro" w:hAnsi="Adobe Caslon Pro"/>
-                <w:sz w:val="18"/>
-                <w:szCs w:val="18"/>
-              </w:rPr>
-              <w:t>testAccessDeniedForGuest</w:t>
-            </w:r>
-            <w:proofErr w:type="spellEnd"/>
-            <w:r>
-              <w:rPr>
-                <w:rFonts w:ascii="Adobe Caslon Pro" w:hAnsi="Adobe Caslon Pro"/>
-                <w:sz w:val="18"/>
-                <w:szCs w:val="18"/>
-              </w:rPr>
-              <w:t>()</w:t>
+            <w:r>
+              <w:rPr>
+                <w:rFonts w:ascii="Adobe Caslon Pro" w:hAnsi="Adobe Caslon Pro"/>
+                <w:sz w:val="18"/>
+                <w:szCs w:val="18"/>
+              </w:rPr>
+              <w:t>testAccessDeniedForGuest()</w:t>
             </w:r>
           </w:p>
         </w:tc>
@@ -5022,23 +4580,13 @@
                 <w:szCs w:val="18"/>
               </w:rPr>
             </w:pPr>
-            <w:proofErr w:type="spellStart"/>
-            <w:r>
-              <w:rPr>
-                <w:rFonts w:ascii="Adobe Caslon Pro" w:hAnsi="Adobe Caslon Pro"/>
-                <w:sz w:val="18"/>
-                <w:szCs w:val="18"/>
-              </w:rPr>
-              <w:t>testAccessGrantedForAdmin</w:t>
-            </w:r>
-            <w:proofErr w:type="spellEnd"/>
-            <w:r>
-              <w:rPr>
-                <w:rFonts w:ascii="Adobe Caslon Pro" w:hAnsi="Adobe Caslon Pro"/>
-                <w:sz w:val="18"/>
-                <w:szCs w:val="18"/>
-              </w:rPr>
-              <w:t>()</w:t>
+            <w:r>
+              <w:rPr>
+                <w:rFonts w:ascii="Adobe Caslon Pro" w:hAnsi="Adobe Caslon Pro"/>
+                <w:sz w:val="18"/>
+                <w:szCs w:val="18"/>
+              </w:rPr>
+              <w:t>testAccessGrantedForAdmin()</w:t>
             </w:r>
           </w:p>
         </w:tc>
@@ -5129,23 +4677,13 @@
                 <w:szCs w:val="18"/>
               </w:rPr>
             </w:pPr>
-            <w:proofErr w:type="spellStart"/>
-            <w:r>
-              <w:rPr>
-                <w:rFonts w:ascii="Adobe Caslon Pro" w:hAnsi="Adobe Caslon Pro"/>
-                <w:sz w:val="18"/>
-                <w:szCs w:val="18"/>
-              </w:rPr>
-              <w:t>testInvalidFormSubmissionShowsError</w:t>
-            </w:r>
-            <w:proofErr w:type="spellEnd"/>
-            <w:r>
-              <w:rPr>
-                <w:rFonts w:ascii="Adobe Caslon Pro" w:hAnsi="Adobe Caslon Pro"/>
-                <w:sz w:val="18"/>
-                <w:szCs w:val="18"/>
-              </w:rPr>
-              <w:t>()</w:t>
+            <w:r>
+              <w:rPr>
+                <w:rFonts w:ascii="Adobe Caslon Pro" w:hAnsi="Adobe Caslon Pro"/>
+                <w:sz w:val="18"/>
+                <w:szCs w:val="18"/>
+              </w:rPr>
+              <w:t>testInvalidFormSubmissionShowsError()</w:t>
             </w:r>
           </w:p>
         </w:tc>
@@ -5236,23 +4774,13 @@
                 <w:szCs w:val="18"/>
               </w:rPr>
             </w:pPr>
-            <w:proofErr w:type="spellStart"/>
-            <w:r>
-              <w:rPr>
-                <w:rFonts w:ascii="Adobe Caslon Pro" w:hAnsi="Adobe Caslon Pro"/>
-                <w:sz w:val="18"/>
-                <w:szCs w:val="18"/>
-              </w:rPr>
-              <w:t>testTaskCreationWorks</w:t>
-            </w:r>
-            <w:proofErr w:type="spellEnd"/>
-            <w:r>
-              <w:rPr>
-                <w:rFonts w:ascii="Adobe Caslon Pro" w:hAnsi="Adobe Caslon Pro"/>
-                <w:sz w:val="18"/>
-                <w:szCs w:val="18"/>
-              </w:rPr>
-              <w:t>()</w:t>
+            <w:r>
+              <w:rPr>
+                <w:rFonts w:ascii="Adobe Caslon Pro" w:hAnsi="Adobe Caslon Pro"/>
+                <w:sz w:val="18"/>
+                <w:szCs w:val="18"/>
+              </w:rPr>
+              <w:t>testTaskCreationWorks()</w:t>
             </w:r>
           </w:p>
         </w:tc>
@@ -5493,7 +5021,6 @@
                 <w:szCs w:val="18"/>
               </w:rPr>
             </w:pPr>
-            <w:proofErr w:type="spellStart"/>
             <w:r>
               <w:rPr>
                 <w:rFonts w:ascii="Adobe Caslon Pro" w:hAnsi="Adobe Caslon Pro"/>
@@ -5504,7 +5031,6 @@
               </w:rPr>
               <w:t>CreateProjectPageTest.php</w:t>
             </w:r>
-            <w:proofErr w:type="spellEnd"/>
           </w:p>
         </w:tc>
         <w:tc>
@@ -5520,23 +5046,13 @@
                 <w:szCs w:val="18"/>
               </w:rPr>
             </w:pPr>
-            <w:proofErr w:type="spellStart"/>
-            <w:r>
-              <w:rPr>
-                <w:rFonts w:ascii="Adobe Caslon Pro" w:hAnsi="Adobe Caslon Pro"/>
-                <w:sz w:val="18"/>
-                <w:szCs w:val="18"/>
-              </w:rPr>
-              <w:t>testAccessDeniedForGuest</w:t>
-            </w:r>
-            <w:proofErr w:type="spellEnd"/>
-            <w:r>
-              <w:rPr>
-                <w:rFonts w:ascii="Adobe Caslon Pro" w:hAnsi="Adobe Caslon Pro"/>
-                <w:sz w:val="18"/>
-                <w:szCs w:val="18"/>
-              </w:rPr>
-              <w:t>()</w:t>
+            <w:r>
+              <w:rPr>
+                <w:rFonts w:ascii="Adobe Caslon Pro" w:hAnsi="Adobe Caslon Pro"/>
+                <w:sz w:val="18"/>
+                <w:szCs w:val="18"/>
+              </w:rPr>
+              <w:t>testAccessDeniedForGuest()</w:t>
             </w:r>
           </w:p>
         </w:tc>
@@ -5611,23 +5127,13 @@
                 <w:szCs w:val="18"/>
               </w:rPr>
             </w:pPr>
-            <w:proofErr w:type="spellStart"/>
-            <w:r>
-              <w:rPr>
-                <w:rFonts w:ascii="Adobe Caslon Pro" w:hAnsi="Adobe Caslon Pro"/>
-                <w:sz w:val="18"/>
-                <w:szCs w:val="18"/>
-              </w:rPr>
-              <w:t>testAccessGrantedForAdmin</w:t>
-            </w:r>
-            <w:proofErr w:type="spellEnd"/>
-            <w:r>
-              <w:rPr>
-                <w:rFonts w:ascii="Adobe Caslon Pro" w:hAnsi="Adobe Caslon Pro"/>
-                <w:sz w:val="18"/>
-                <w:szCs w:val="18"/>
-              </w:rPr>
-              <w:t>()</w:t>
+            <w:r>
+              <w:rPr>
+                <w:rFonts w:ascii="Adobe Caslon Pro" w:hAnsi="Adobe Caslon Pro"/>
+                <w:sz w:val="18"/>
+                <w:szCs w:val="18"/>
+              </w:rPr>
+              <w:t>testAccessGrantedForAdmin()</w:t>
             </w:r>
           </w:p>
         </w:tc>
@@ -5718,23 +5224,13 @@
                 <w:szCs w:val="18"/>
               </w:rPr>
             </w:pPr>
-            <w:proofErr w:type="spellStart"/>
-            <w:r>
-              <w:rPr>
-                <w:rFonts w:ascii="Adobe Caslon Pro" w:hAnsi="Adobe Caslon Pro"/>
-                <w:sz w:val="18"/>
-                <w:szCs w:val="18"/>
-              </w:rPr>
-              <w:t>testInvalidFormSubmissionShowsError</w:t>
-            </w:r>
-            <w:proofErr w:type="spellEnd"/>
-            <w:r>
-              <w:rPr>
-                <w:rFonts w:ascii="Adobe Caslon Pro" w:hAnsi="Adobe Caslon Pro"/>
-                <w:sz w:val="18"/>
-                <w:szCs w:val="18"/>
-              </w:rPr>
-              <w:t>()</w:t>
+            <w:r>
+              <w:rPr>
+                <w:rFonts w:ascii="Adobe Caslon Pro" w:hAnsi="Adobe Caslon Pro"/>
+                <w:sz w:val="18"/>
+                <w:szCs w:val="18"/>
+              </w:rPr>
+              <w:t>testInvalidFormSubmissionShowsError()</w:t>
             </w:r>
           </w:p>
         </w:tc>
@@ -5809,23 +5305,13 @@
                 <w:szCs w:val="18"/>
               </w:rPr>
             </w:pPr>
-            <w:proofErr w:type="spellStart"/>
-            <w:r>
-              <w:rPr>
-                <w:rFonts w:ascii="Adobe Caslon Pro" w:hAnsi="Adobe Caslon Pro"/>
-                <w:sz w:val="18"/>
-                <w:szCs w:val="18"/>
-              </w:rPr>
-              <w:t>testProjectCreationWorks</w:t>
-            </w:r>
-            <w:proofErr w:type="spellEnd"/>
-            <w:r>
-              <w:rPr>
-                <w:rFonts w:ascii="Adobe Caslon Pro" w:hAnsi="Adobe Caslon Pro"/>
-                <w:sz w:val="18"/>
-                <w:szCs w:val="18"/>
-              </w:rPr>
-              <w:t>()</w:t>
+            <w:r>
+              <w:rPr>
+                <w:rFonts w:ascii="Adobe Caslon Pro" w:hAnsi="Adobe Caslon Pro"/>
+                <w:sz w:val="18"/>
+                <w:szCs w:val="18"/>
+              </w:rPr>
+              <w:t>testProjectCreationWorks()</w:t>
             </w:r>
           </w:p>
         </w:tc>
@@ -5880,25 +5366,7 @@
                 <w:sz w:val="18"/>
                 <w:szCs w:val="18"/>
               </w:rPr>
-              <w:t xml:space="preserve">the project </w:t>
-            </w:r>
-            <w:proofErr w:type="gramStart"/>
-            <w:r>
-              <w:rPr>
-                <w:rFonts w:ascii="Adobe Caslon Pro" w:hAnsi="Adobe Caslon Pro"/>
-                <w:sz w:val="18"/>
-                <w:szCs w:val="18"/>
-              </w:rPr>
-              <w:t>actually exists</w:t>
-            </w:r>
-            <w:proofErr w:type="gramEnd"/>
-            <w:r>
-              <w:rPr>
-                <w:rFonts w:ascii="Adobe Caslon Pro" w:hAnsi="Adobe Caslon Pro"/>
-                <w:sz w:val="18"/>
-                <w:szCs w:val="18"/>
-              </w:rPr>
-              <w:t xml:space="preserve"> in the database.</w:t>
+              <w:t>the project actually exists in the database.</w:t>
             </w:r>
           </w:p>
         </w:tc>
@@ -5983,6 +5451,7 @@
                 <w:sz w:val="40"/>
                 <w:szCs w:val="40"/>
               </w:rPr>
+              <w:lastRenderedPageBreak/>
               <w:t>NEXT FILE</w:t>
             </w:r>
           </w:p>
@@ -6100,7 +5569,6 @@
                 <w:szCs w:val="18"/>
               </w:rPr>
             </w:pPr>
-            <w:proofErr w:type="spellStart"/>
             <w:r>
               <w:rPr>
                 <w:rFonts w:ascii="Adobe Caslon Pro" w:hAnsi="Adobe Caslon Pro"/>
@@ -6111,7 +5579,6 @@
               </w:rPr>
               <w:t>ViewTaskPageTest.php</w:t>
             </w:r>
-            <w:proofErr w:type="spellEnd"/>
           </w:p>
         </w:tc>
         <w:tc>
@@ -6127,23 +5594,13 @@
                 <w:szCs w:val="18"/>
               </w:rPr>
             </w:pPr>
-            <w:proofErr w:type="spellStart"/>
-            <w:r>
-              <w:rPr>
-                <w:rFonts w:ascii="Adobe Caslon Pro" w:hAnsi="Adobe Caslon Pro"/>
-                <w:sz w:val="18"/>
-                <w:szCs w:val="18"/>
-              </w:rPr>
-              <w:t>testInvalidTaskIdShowsError</w:t>
-            </w:r>
-            <w:proofErr w:type="spellEnd"/>
-            <w:r>
-              <w:rPr>
-                <w:rFonts w:ascii="Adobe Caslon Pro" w:hAnsi="Adobe Caslon Pro"/>
-                <w:sz w:val="18"/>
-                <w:szCs w:val="18"/>
-              </w:rPr>
-              <w:t>()</w:t>
+            <w:r>
+              <w:rPr>
+                <w:rFonts w:ascii="Adobe Caslon Pro" w:hAnsi="Adobe Caslon Pro"/>
+                <w:sz w:val="18"/>
+                <w:szCs w:val="18"/>
+              </w:rPr>
+              <w:t>testInvalidTaskIdShowsError()</w:t>
             </w:r>
           </w:p>
         </w:tc>
@@ -6218,23 +5675,13 @@
                 <w:szCs w:val="18"/>
               </w:rPr>
             </w:pPr>
-            <w:proofErr w:type="spellStart"/>
-            <w:r>
-              <w:rPr>
-                <w:rFonts w:ascii="Adobe Caslon Pro" w:hAnsi="Adobe Caslon Pro"/>
-                <w:sz w:val="18"/>
-                <w:szCs w:val="18"/>
-              </w:rPr>
-              <w:t>testNonexistentTaskShowsError</w:t>
-            </w:r>
-            <w:proofErr w:type="spellEnd"/>
-            <w:r>
-              <w:rPr>
-                <w:rFonts w:ascii="Adobe Caslon Pro" w:hAnsi="Adobe Caslon Pro"/>
-                <w:sz w:val="18"/>
-                <w:szCs w:val="18"/>
-              </w:rPr>
-              <w:t>()</w:t>
+            <w:r>
+              <w:rPr>
+                <w:rFonts w:ascii="Adobe Caslon Pro" w:hAnsi="Adobe Caslon Pro"/>
+                <w:sz w:val="18"/>
+                <w:szCs w:val="18"/>
+              </w:rPr>
+              <w:t>testNonexistentTaskShowsError()</w:t>
             </w:r>
           </w:p>
         </w:tc>
@@ -6257,25 +5704,7 @@
                 <w:sz w:val="18"/>
                 <w:szCs w:val="18"/>
               </w:rPr>
-              <w:t xml:space="preserve">Test that a </w:t>
-            </w:r>
-            <w:proofErr w:type="spellStart"/>
-            <w:r>
-              <w:rPr>
-                <w:rFonts w:ascii="Adobe Caslon Pro" w:hAnsi="Adobe Caslon Pro"/>
-                <w:sz w:val="18"/>
-                <w:szCs w:val="18"/>
-              </w:rPr>
-              <w:t>nonexistent</w:t>
-            </w:r>
-            <w:proofErr w:type="spellEnd"/>
-            <w:r>
-              <w:rPr>
-                <w:rFonts w:ascii="Adobe Caslon Pro" w:hAnsi="Adobe Caslon Pro"/>
-                <w:sz w:val="18"/>
-                <w:szCs w:val="18"/>
-              </w:rPr>
-              <w:t xml:space="preserve"> task ID (e.g. 99999) returns "Task not found" error.</w:t>
+              <w:t>Test that a nonexistent task ID (e.g. 99999) returns "Task not found" error.</w:t>
             </w:r>
           </w:p>
         </w:tc>
@@ -6327,23 +5756,13 @@
                 <w:szCs w:val="18"/>
               </w:rPr>
             </w:pPr>
-            <w:proofErr w:type="spellStart"/>
-            <w:r>
-              <w:rPr>
-                <w:rFonts w:ascii="Adobe Caslon Pro" w:hAnsi="Adobe Caslon Pro"/>
-                <w:sz w:val="18"/>
-                <w:szCs w:val="18"/>
-              </w:rPr>
-              <w:t>testViewTaskPageDisplaysTask</w:t>
-            </w:r>
-            <w:proofErr w:type="spellEnd"/>
-            <w:r>
-              <w:rPr>
-                <w:rFonts w:ascii="Adobe Caslon Pro" w:hAnsi="Adobe Caslon Pro"/>
-                <w:sz w:val="18"/>
-                <w:szCs w:val="18"/>
-              </w:rPr>
-              <w:t>()</w:t>
+            <w:r>
+              <w:rPr>
+                <w:rFonts w:ascii="Adobe Caslon Pro" w:hAnsi="Adobe Caslon Pro"/>
+                <w:sz w:val="18"/>
+                <w:szCs w:val="18"/>
+              </w:rPr>
+              <w:t>testViewTaskPageDisplaysTask()</w:t>
             </w:r>
           </w:p>
         </w:tc>
@@ -6568,7 +5987,6 @@
                 <w:szCs w:val="18"/>
               </w:rPr>
             </w:pPr>
-            <w:proofErr w:type="spellStart"/>
             <w:r>
               <w:rPr>
                 <w:rFonts w:ascii="Adobe Caslon Pro" w:hAnsi="Adobe Caslon Pro"/>
@@ -6609,7 +6027,6 @@
               </w:rPr>
               <w:t>.php</w:t>
             </w:r>
-            <w:proofErr w:type="spellEnd"/>
           </w:p>
         </w:tc>
         <w:tc>
@@ -6625,23 +6042,13 @@
                 <w:szCs w:val="18"/>
               </w:rPr>
             </w:pPr>
-            <w:proofErr w:type="spellStart"/>
-            <w:r>
-              <w:rPr>
-                <w:rFonts w:ascii="Adobe Caslon Pro" w:hAnsi="Adobe Caslon Pro"/>
-                <w:sz w:val="18"/>
-                <w:szCs w:val="18"/>
-              </w:rPr>
-              <w:t>testInvalidProjectIdShowsError</w:t>
-            </w:r>
-            <w:proofErr w:type="spellEnd"/>
-            <w:r>
-              <w:rPr>
-                <w:rFonts w:ascii="Adobe Caslon Pro" w:hAnsi="Adobe Caslon Pro"/>
-                <w:sz w:val="18"/>
-                <w:szCs w:val="18"/>
-              </w:rPr>
-              <w:t>()</w:t>
+            <w:r>
+              <w:rPr>
+                <w:rFonts w:ascii="Adobe Caslon Pro" w:hAnsi="Adobe Caslon Pro"/>
+                <w:sz w:val="18"/>
+                <w:szCs w:val="18"/>
+              </w:rPr>
+              <w:t>testInvalidProjectIdShowsError()</w:t>
             </w:r>
           </w:p>
         </w:tc>
@@ -6716,23 +6123,13 @@
                 <w:szCs w:val="18"/>
               </w:rPr>
             </w:pPr>
-            <w:proofErr w:type="spellStart"/>
-            <w:r>
-              <w:rPr>
-                <w:rFonts w:ascii="Adobe Caslon Pro" w:hAnsi="Adobe Caslon Pro"/>
-                <w:sz w:val="18"/>
-                <w:szCs w:val="18"/>
-              </w:rPr>
-              <w:t>testNonexistentProjectShowsError</w:t>
-            </w:r>
-            <w:proofErr w:type="spellEnd"/>
-            <w:r>
-              <w:rPr>
-                <w:rFonts w:ascii="Adobe Caslon Pro" w:hAnsi="Adobe Caslon Pro"/>
-                <w:sz w:val="18"/>
-                <w:szCs w:val="18"/>
-              </w:rPr>
-              <w:t>()</w:t>
+            <w:r>
+              <w:rPr>
+                <w:rFonts w:ascii="Adobe Caslon Pro" w:hAnsi="Adobe Caslon Pro"/>
+                <w:sz w:val="18"/>
+                <w:szCs w:val="18"/>
+              </w:rPr>
+              <w:t>testNonexistentProjectShowsError()</w:t>
             </w:r>
           </w:p>
         </w:tc>
@@ -6755,25 +6152,7 @@
                 <w:sz w:val="18"/>
                 <w:szCs w:val="18"/>
               </w:rPr>
-              <w:t xml:space="preserve">Test that a </w:t>
-            </w:r>
-            <w:proofErr w:type="spellStart"/>
-            <w:r>
-              <w:rPr>
-                <w:rFonts w:ascii="Adobe Caslon Pro" w:hAnsi="Adobe Caslon Pro"/>
-                <w:sz w:val="18"/>
-                <w:szCs w:val="18"/>
-              </w:rPr>
-              <w:t>nonexistent</w:t>
-            </w:r>
-            <w:proofErr w:type="spellEnd"/>
-            <w:r>
-              <w:rPr>
-                <w:rFonts w:ascii="Adobe Caslon Pro" w:hAnsi="Adobe Caslon Pro"/>
-                <w:sz w:val="18"/>
-                <w:szCs w:val="18"/>
-              </w:rPr>
-              <w:t xml:space="preserve"> project ID returns a "Project not found" error.</w:t>
+              <w:t>Test that a nonexistent project ID returns a "Project not found" error.</w:t>
             </w:r>
           </w:p>
         </w:tc>
@@ -6825,23 +6204,13 @@
                 <w:szCs w:val="18"/>
               </w:rPr>
             </w:pPr>
-            <w:proofErr w:type="spellStart"/>
-            <w:r>
-              <w:rPr>
-                <w:rFonts w:ascii="Adobe Caslon Pro" w:hAnsi="Adobe Caslon Pro"/>
-                <w:sz w:val="18"/>
-                <w:szCs w:val="18"/>
-              </w:rPr>
-              <w:t>testViewProjectPageDisplaysProject</w:t>
-            </w:r>
-            <w:proofErr w:type="spellEnd"/>
-            <w:r>
-              <w:rPr>
-                <w:rFonts w:ascii="Adobe Caslon Pro" w:hAnsi="Adobe Caslon Pro"/>
-                <w:sz w:val="18"/>
-                <w:szCs w:val="18"/>
-              </w:rPr>
-              <w:t>()</w:t>
+            <w:r>
+              <w:rPr>
+                <w:rFonts w:ascii="Adobe Caslon Pro" w:hAnsi="Adobe Caslon Pro"/>
+                <w:sz w:val="18"/>
+                <w:szCs w:val="18"/>
+              </w:rPr>
+              <w:t>testViewProjectPageDisplaysProject()</w:t>
             </w:r>
           </w:p>
         </w:tc>
@@ -7066,7 +6435,6 @@
                 <w:szCs w:val="18"/>
               </w:rPr>
             </w:pPr>
-            <w:proofErr w:type="spellStart"/>
             <w:r>
               <w:rPr>
                 <w:rFonts w:ascii="Adobe Caslon Pro" w:hAnsi="Adobe Caslon Pro"/>
@@ -7077,7 +6445,6 @@
               </w:rPr>
               <w:t>EditTaskPageTest.php</w:t>
             </w:r>
-            <w:proofErr w:type="spellEnd"/>
           </w:p>
         </w:tc>
         <w:tc>
@@ -7093,23 +6460,13 @@
                 <w:szCs w:val="18"/>
               </w:rPr>
             </w:pPr>
-            <w:proofErr w:type="spellStart"/>
-            <w:r>
-              <w:rPr>
-                <w:rFonts w:ascii="Adobe Caslon Pro" w:hAnsi="Adobe Caslon Pro"/>
-                <w:sz w:val="18"/>
-                <w:szCs w:val="18"/>
-              </w:rPr>
-              <w:t>testInvalidTaskId</w:t>
-            </w:r>
-            <w:proofErr w:type="spellEnd"/>
-            <w:r>
-              <w:rPr>
-                <w:rFonts w:ascii="Adobe Caslon Pro" w:hAnsi="Adobe Caslon Pro"/>
-                <w:sz w:val="18"/>
-                <w:szCs w:val="18"/>
-              </w:rPr>
-              <w:t>()</w:t>
+            <w:r>
+              <w:rPr>
+                <w:rFonts w:ascii="Adobe Caslon Pro" w:hAnsi="Adobe Caslon Pro"/>
+                <w:sz w:val="18"/>
+                <w:szCs w:val="18"/>
+              </w:rPr>
+              <w:t>testInvalidTaskId()</w:t>
             </w:r>
           </w:p>
         </w:tc>
@@ -7200,23 +6557,13 @@
                 <w:szCs w:val="18"/>
               </w:rPr>
             </w:pPr>
-            <w:proofErr w:type="spellStart"/>
-            <w:r>
-              <w:rPr>
-                <w:rFonts w:ascii="Adobe Caslon Pro" w:hAnsi="Adobe Caslon Pro"/>
-                <w:sz w:val="18"/>
-                <w:szCs w:val="18"/>
-              </w:rPr>
-              <w:t>testNonexistentTask</w:t>
-            </w:r>
-            <w:proofErr w:type="spellEnd"/>
-            <w:r>
-              <w:rPr>
-                <w:rFonts w:ascii="Adobe Caslon Pro" w:hAnsi="Adobe Caslon Pro"/>
-                <w:sz w:val="18"/>
-                <w:szCs w:val="18"/>
-              </w:rPr>
-              <w:t>()</w:t>
+            <w:r>
+              <w:rPr>
+                <w:rFonts w:ascii="Adobe Caslon Pro" w:hAnsi="Adobe Caslon Pro"/>
+                <w:sz w:val="18"/>
+                <w:szCs w:val="18"/>
+              </w:rPr>
+              <w:t>testNonexistentTask()</w:t>
             </w:r>
           </w:p>
         </w:tc>
@@ -7291,23 +6638,13 @@
                 <w:szCs w:val="18"/>
               </w:rPr>
             </w:pPr>
-            <w:proofErr w:type="spellStart"/>
-            <w:r>
-              <w:rPr>
-                <w:rFonts w:ascii="Adobe Caslon Pro" w:hAnsi="Adobe Caslon Pro"/>
-                <w:sz w:val="18"/>
-                <w:szCs w:val="18"/>
-              </w:rPr>
-              <w:t>testUnauthorizedUser</w:t>
-            </w:r>
-            <w:proofErr w:type="spellEnd"/>
-            <w:r>
-              <w:rPr>
-                <w:rFonts w:ascii="Adobe Caslon Pro" w:hAnsi="Adobe Caslon Pro"/>
-                <w:sz w:val="18"/>
-                <w:szCs w:val="18"/>
-              </w:rPr>
-              <w:t>()</w:t>
+            <w:r>
+              <w:rPr>
+                <w:rFonts w:ascii="Adobe Caslon Pro" w:hAnsi="Adobe Caslon Pro"/>
+                <w:sz w:val="18"/>
+                <w:szCs w:val="18"/>
+              </w:rPr>
+              <w:t>testUnauthorizedUser()</w:t>
             </w:r>
           </w:p>
         </w:tc>
@@ -7382,23 +6719,13 @@
                 <w:szCs w:val="18"/>
               </w:rPr>
             </w:pPr>
-            <w:proofErr w:type="spellStart"/>
-            <w:r>
-              <w:rPr>
-                <w:rFonts w:ascii="Adobe Caslon Pro" w:hAnsi="Adobe Caslon Pro"/>
-                <w:sz w:val="18"/>
-                <w:szCs w:val="18"/>
-              </w:rPr>
-              <w:t>testAllFieldsRequired</w:t>
-            </w:r>
-            <w:proofErr w:type="spellEnd"/>
-            <w:r>
-              <w:rPr>
-                <w:rFonts w:ascii="Adobe Caslon Pro" w:hAnsi="Adobe Caslon Pro"/>
-                <w:sz w:val="18"/>
-                <w:szCs w:val="18"/>
-              </w:rPr>
-              <w:t>()</w:t>
+            <w:r>
+              <w:rPr>
+                <w:rFonts w:ascii="Adobe Caslon Pro" w:hAnsi="Adobe Caslon Pro"/>
+                <w:sz w:val="18"/>
+                <w:szCs w:val="18"/>
+              </w:rPr>
+              <w:t>testAllFieldsRequired()</w:t>
             </w:r>
           </w:p>
         </w:tc>
@@ -7473,23 +6800,13 @@
                 <w:szCs w:val="18"/>
               </w:rPr>
             </w:pPr>
-            <w:proofErr w:type="spellStart"/>
-            <w:r>
-              <w:rPr>
-                <w:rFonts w:ascii="Adobe Caslon Pro" w:hAnsi="Adobe Caslon Pro"/>
-                <w:sz w:val="18"/>
-                <w:szCs w:val="18"/>
-              </w:rPr>
-              <w:t>testEditTaskSuccessNoAssign</w:t>
-            </w:r>
-            <w:proofErr w:type="spellEnd"/>
-            <w:r>
-              <w:rPr>
-                <w:rFonts w:ascii="Adobe Caslon Pro" w:hAnsi="Adobe Caslon Pro"/>
-                <w:sz w:val="18"/>
-                <w:szCs w:val="18"/>
-              </w:rPr>
-              <w:t>()</w:t>
+            <w:r>
+              <w:rPr>
+                <w:rFonts w:ascii="Adobe Caslon Pro" w:hAnsi="Adobe Caslon Pro"/>
+                <w:sz w:val="18"/>
+                <w:szCs w:val="18"/>
+              </w:rPr>
+              <w:t>testEditTaskSuccessNoAssign()</w:t>
             </w:r>
           </w:p>
         </w:tc>
@@ -7564,23 +6881,13 @@
                 <w:szCs w:val="18"/>
               </w:rPr>
             </w:pPr>
-            <w:proofErr w:type="spellStart"/>
-            <w:r>
-              <w:rPr>
-                <w:rFonts w:ascii="Adobe Caslon Pro" w:hAnsi="Adobe Caslon Pro"/>
-                <w:sz w:val="18"/>
-                <w:szCs w:val="18"/>
-              </w:rPr>
-              <w:t>testEditTaskSuccessWithAssign</w:t>
-            </w:r>
-            <w:proofErr w:type="spellEnd"/>
-            <w:r>
-              <w:rPr>
-                <w:rFonts w:ascii="Adobe Caslon Pro" w:hAnsi="Adobe Caslon Pro"/>
-                <w:sz w:val="18"/>
-                <w:szCs w:val="18"/>
-              </w:rPr>
-              <w:t>()</w:t>
+            <w:r>
+              <w:rPr>
+                <w:rFonts w:ascii="Adobe Caslon Pro" w:hAnsi="Adobe Caslon Pro"/>
+                <w:sz w:val="18"/>
+                <w:szCs w:val="18"/>
+              </w:rPr>
+              <w:t>testEditTaskSuccessWithAssign()</w:t>
             </w:r>
           </w:p>
         </w:tc>
@@ -7805,7 +7112,6 @@
                 <w:szCs w:val="18"/>
               </w:rPr>
             </w:pPr>
-            <w:proofErr w:type="spellStart"/>
             <w:r>
               <w:rPr>
                 <w:rFonts w:ascii="Adobe Caslon Pro" w:hAnsi="Adobe Caslon Pro"/>
@@ -7836,7 +7142,6 @@
               </w:rPr>
               <w:t>.php</w:t>
             </w:r>
-            <w:proofErr w:type="spellEnd"/>
           </w:p>
         </w:tc>
         <w:tc>
@@ -7852,23 +7157,13 @@
                 <w:szCs w:val="18"/>
               </w:rPr>
             </w:pPr>
-            <w:proofErr w:type="spellStart"/>
-            <w:r>
-              <w:rPr>
-                <w:rFonts w:ascii="Adobe Caslon Pro" w:hAnsi="Adobe Caslon Pro"/>
-                <w:sz w:val="18"/>
-                <w:szCs w:val="18"/>
-              </w:rPr>
-              <w:t>testInvalidProjectId</w:t>
-            </w:r>
-            <w:proofErr w:type="spellEnd"/>
-            <w:r>
-              <w:rPr>
-                <w:rFonts w:ascii="Adobe Caslon Pro" w:hAnsi="Adobe Caslon Pro"/>
-                <w:sz w:val="18"/>
-                <w:szCs w:val="18"/>
-              </w:rPr>
-              <w:t>()</w:t>
+            <w:r>
+              <w:rPr>
+                <w:rFonts w:ascii="Adobe Caslon Pro" w:hAnsi="Adobe Caslon Pro"/>
+                <w:sz w:val="18"/>
+                <w:szCs w:val="18"/>
+              </w:rPr>
+              <w:t>testInvalidProjectId()</w:t>
             </w:r>
           </w:p>
         </w:tc>
@@ -7945,23 +7240,13 @@
                 <w:szCs w:val="18"/>
               </w:rPr>
             </w:pPr>
-            <w:proofErr w:type="spellStart"/>
-            <w:r>
-              <w:rPr>
-                <w:rFonts w:ascii="Adobe Caslon Pro" w:hAnsi="Adobe Caslon Pro"/>
-                <w:sz w:val="18"/>
-                <w:szCs w:val="18"/>
-              </w:rPr>
-              <w:t>testNonexistentProjectShowsError</w:t>
-            </w:r>
-            <w:proofErr w:type="spellEnd"/>
-            <w:r>
-              <w:rPr>
-                <w:rFonts w:ascii="Adobe Caslon Pro" w:hAnsi="Adobe Caslon Pro"/>
-                <w:sz w:val="18"/>
-                <w:szCs w:val="18"/>
-              </w:rPr>
-              <w:t>()</w:t>
+            <w:r>
+              <w:rPr>
+                <w:rFonts w:ascii="Adobe Caslon Pro" w:hAnsi="Adobe Caslon Pro"/>
+                <w:sz w:val="18"/>
+                <w:szCs w:val="18"/>
+              </w:rPr>
+              <w:t>testNonexistentProjectShowsError()</w:t>
             </w:r>
           </w:p>
         </w:tc>
@@ -8038,23 +7323,13 @@
                 <w:szCs w:val="18"/>
               </w:rPr>
             </w:pPr>
-            <w:proofErr w:type="spellStart"/>
-            <w:r>
-              <w:rPr>
-                <w:rFonts w:ascii="Adobe Caslon Pro" w:hAnsi="Adobe Caslon Pro"/>
-                <w:sz w:val="18"/>
-                <w:szCs w:val="18"/>
-              </w:rPr>
-              <w:t>testUnauthorizedUser</w:t>
-            </w:r>
-            <w:proofErr w:type="spellEnd"/>
-            <w:r>
-              <w:rPr>
-                <w:rFonts w:ascii="Adobe Caslon Pro" w:hAnsi="Adobe Caslon Pro"/>
-                <w:sz w:val="18"/>
-                <w:szCs w:val="18"/>
-              </w:rPr>
-              <w:t>()</w:t>
+            <w:r>
+              <w:rPr>
+                <w:rFonts w:ascii="Adobe Caslon Pro" w:hAnsi="Adobe Caslon Pro"/>
+                <w:sz w:val="18"/>
+                <w:szCs w:val="18"/>
+              </w:rPr>
+              <w:t>testUnauthorizedUser()</w:t>
             </w:r>
           </w:p>
         </w:tc>
@@ -8131,23 +7406,13 @@
                 <w:szCs w:val="18"/>
               </w:rPr>
             </w:pPr>
-            <w:proofErr w:type="spellStart"/>
-            <w:r>
-              <w:rPr>
-                <w:rFonts w:ascii="Adobe Caslon Pro" w:hAnsi="Adobe Caslon Pro"/>
-                <w:sz w:val="18"/>
-                <w:szCs w:val="18"/>
-              </w:rPr>
-              <w:t>testEditProjectAllFieldsRequired</w:t>
-            </w:r>
-            <w:proofErr w:type="spellEnd"/>
-            <w:r>
-              <w:rPr>
-                <w:rFonts w:ascii="Adobe Caslon Pro" w:hAnsi="Adobe Caslon Pro"/>
-                <w:sz w:val="18"/>
-                <w:szCs w:val="18"/>
-              </w:rPr>
-              <w:t>()</w:t>
+            <w:r>
+              <w:rPr>
+                <w:rFonts w:ascii="Adobe Caslon Pro" w:hAnsi="Adobe Caslon Pro"/>
+                <w:sz w:val="18"/>
+                <w:szCs w:val="18"/>
+              </w:rPr>
+              <w:t>testEditProjectAllFieldsRequired()</w:t>
             </w:r>
           </w:p>
         </w:tc>
@@ -8224,23 +7489,13 @@
                 <w:szCs w:val="18"/>
               </w:rPr>
             </w:pPr>
-            <w:proofErr w:type="spellStart"/>
-            <w:r>
-              <w:rPr>
-                <w:rFonts w:ascii="Adobe Caslon Pro" w:hAnsi="Adobe Caslon Pro"/>
-                <w:sz w:val="18"/>
-                <w:szCs w:val="18"/>
-              </w:rPr>
-              <w:t>testEditProjectSuccessAsManager</w:t>
-            </w:r>
-            <w:proofErr w:type="spellEnd"/>
-            <w:r>
-              <w:rPr>
-                <w:rFonts w:ascii="Adobe Caslon Pro" w:hAnsi="Adobe Caslon Pro"/>
-                <w:sz w:val="18"/>
-                <w:szCs w:val="18"/>
-              </w:rPr>
-              <w:t>()</w:t>
+            <w:r>
+              <w:rPr>
+                <w:rFonts w:ascii="Adobe Caslon Pro" w:hAnsi="Adobe Caslon Pro"/>
+                <w:sz w:val="18"/>
+                <w:szCs w:val="18"/>
+              </w:rPr>
+              <w:t>testEditProjectSuccessAsManager()</w:t>
             </w:r>
           </w:p>
         </w:tc>
@@ -8317,23 +7572,13 @@
                 <w:szCs w:val="18"/>
               </w:rPr>
             </w:pPr>
-            <w:proofErr w:type="spellStart"/>
-            <w:r>
-              <w:rPr>
-                <w:rFonts w:ascii="Adobe Caslon Pro" w:hAnsi="Adobe Caslon Pro"/>
-                <w:sz w:val="18"/>
-                <w:szCs w:val="18"/>
-              </w:rPr>
-              <w:t>testEditProjectSuccessAsAdmin</w:t>
-            </w:r>
-            <w:proofErr w:type="spellEnd"/>
-            <w:r>
-              <w:rPr>
-                <w:rFonts w:ascii="Adobe Caslon Pro" w:hAnsi="Adobe Caslon Pro"/>
-                <w:sz w:val="18"/>
-                <w:szCs w:val="18"/>
-              </w:rPr>
-              <w:t>()</w:t>
+            <w:r>
+              <w:rPr>
+                <w:rFonts w:ascii="Adobe Caslon Pro" w:hAnsi="Adobe Caslon Pro"/>
+                <w:sz w:val="18"/>
+                <w:szCs w:val="18"/>
+              </w:rPr>
+              <w:t>testEditProjectSuccessAsAdmin()</w:t>
             </w:r>
           </w:p>
         </w:tc>
@@ -8560,7 +7805,6 @@
                 <w:szCs w:val="18"/>
               </w:rPr>
             </w:pPr>
-            <w:proofErr w:type="spellStart"/>
             <w:r>
               <w:rPr>
                 <w:rFonts w:ascii="Adobe Caslon Pro" w:hAnsi="Adobe Caslon Pro"/>
@@ -8571,7 +7815,6 @@
               </w:rPr>
               <w:t>TaskLogsTest.php</w:t>
             </w:r>
-            <w:proofErr w:type="spellEnd"/>
           </w:p>
         </w:tc>
         <w:tc>
@@ -8587,23 +7830,13 @@
                 <w:szCs w:val="18"/>
               </w:rPr>
             </w:pPr>
-            <w:proofErr w:type="spellStart"/>
-            <w:r>
-              <w:rPr>
-                <w:rFonts w:ascii="Adobe Caslon Pro" w:hAnsi="Adobe Caslon Pro"/>
-                <w:sz w:val="18"/>
-                <w:szCs w:val="18"/>
-              </w:rPr>
-              <w:t>testUnauthorizedUser</w:t>
-            </w:r>
-            <w:proofErr w:type="spellEnd"/>
-            <w:r>
-              <w:rPr>
-                <w:rFonts w:ascii="Adobe Caslon Pro" w:hAnsi="Adobe Caslon Pro"/>
-                <w:sz w:val="18"/>
-                <w:szCs w:val="18"/>
-              </w:rPr>
-              <w:t>()</w:t>
+            <w:r>
+              <w:rPr>
+                <w:rFonts w:ascii="Adobe Caslon Pro" w:hAnsi="Adobe Caslon Pro"/>
+                <w:sz w:val="18"/>
+                <w:szCs w:val="18"/>
+              </w:rPr>
+              <w:t>testUnauthorizedUser()</w:t>
             </w:r>
           </w:p>
         </w:tc>
@@ -8696,23 +7929,13 @@
                 <w:szCs w:val="18"/>
               </w:rPr>
             </w:pPr>
-            <w:proofErr w:type="spellStart"/>
-            <w:r>
-              <w:rPr>
-                <w:rFonts w:ascii="Adobe Caslon Pro" w:hAnsi="Adobe Caslon Pro"/>
-                <w:sz w:val="18"/>
-                <w:szCs w:val="18"/>
-              </w:rPr>
-              <w:t>testInvalidId</w:t>
-            </w:r>
-            <w:proofErr w:type="spellEnd"/>
-            <w:r>
-              <w:rPr>
-                <w:rFonts w:ascii="Adobe Caslon Pro" w:hAnsi="Adobe Caslon Pro"/>
-                <w:sz w:val="18"/>
-                <w:szCs w:val="18"/>
-              </w:rPr>
-              <w:t>()</w:t>
+            <w:r>
+              <w:rPr>
+                <w:rFonts w:ascii="Adobe Caslon Pro" w:hAnsi="Adobe Caslon Pro"/>
+                <w:sz w:val="18"/>
+                <w:szCs w:val="18"/>
+              </w:rPr>
+              <w:t>testInvalidId()</w:t>
             </w:r>
           </w:p>
         </w:tc>
@@ -8789,23 +8012,13 @@
                 <w:szCs w:val="18"/>
               </w:rPr>
             </w:pPr>
-            <w:proofErr w:type="spellStart"/>
-            <w:r>
-              <w:rPr>
-                <w:rFonts w:ascii="Adobe Caslon Pro" w:hAnsi="Adobe Caslon Pro"/>
-                <w:sz w:val="18"/>
-                <w:szCs w:val="18"/>
-              </w:rPr>
-              <w:t>testNonexistentTask</w:t>
-            </w:r>
-            <w:proofErr w:type="spellEnd"/>
-            <w:r>
-              <w:rPr>
-                <w:rFonts w:ascii="Adobe Caslon Pro" w:hAnsi="Adobe Caslon Pro"/>
-                <w:sz w:val="18"/>
-                <w:szCs w:val="18"/>
-              </w:rPr>
-              <w:t>()</w:t>
+            <w:r>
+              <w:rPr>
+                <w:rFonts w:ascii="Adobe Caslon Pro" w:hAnsi="Adobe Caslon Pro"/>
+                <w:sz w:val="18"/>
+                <w:szCs w:val="18"/>
+              </w:rPr>
+              <w:t>testNonexistentTask()</w:t>
             </w:r>
           </w:p>
         </w:tc>
@@ -8882,23 +8095,13 @@
                 <w:szCs w:val="18"/>
               </w:rPr>
             </w:pPr>
-            <w:proofErr w:type="spellStart"/>
-            <w:r>
-              <w:rPr>
-                <w:rFonts w:ascii="Adobe Caslon Pro" w:hAnsi="Adobe Caslon Pro"/>
-                <w:sz w:val="18"/>
-                <w:szCs w:val="18"/>
-              </w:rPr>
-              <w:t>testNoLogsFound</w:t>
-            </w:r>
-            <w:proofErr w:type="spellEnd"/>
-            <w:r>
-              <w:rPr>
-                <w:rFonts w:ascii="Adobe Caslon Pro" w:hAnsi="Adobe Caslon Pro"/>
-                <w:sz w:val="18"/>
-                <w:szCs w:val="18"/>
-              </w:rPr>
-              <w:t>()</w:t>
+            <w:r>
+              <w:rPr>
+                <w:rFonts w:ascii="Adobe Caslon Pro" w:hAnsi="Adobe Caslon Pro"/>
+                <w:sz w:val="18"/>
+                <w:szCs w:val="18"/>
+              </w:rPr>
+              <w:t>testNoLogsFound()</w:t>
             </w:r>
           </w:p>
         </w:tc>
@@ -8991,23 +8194,13 @@
                 <w:szCs w:val="18"/>
               </w:rPr>
             </w:pPr>
-            <w:proofErr w:type="spellStart"/>
-            <w:r>
-              <w:rPr>
-                <w:rFonts w:ascii="Adobe Caslon Pro" w:hAnsi="Adobe Caslon Pro"/>
-                <w:sz w:val="18"/>
-                <w:szCs w:val="18"/>
-              </w:rPr>
-              <w:t>testMockLogsReturned</w:t>
-            </w:r>
-            <w:proofErr w:type="spellEnd"/>
-            <w:r>
-              <w:rPr>
-                <w:rFonts w:ascii="Adobe Caslon Pro" w:hAnsi="Adobe Caslon Pro"/>
-                <w:sz w:val="18"/>
-                <w:szCs w:val="18"/>
-              </w:rPr>
-              <w:t>()</w:t>
+            <w:r>
+              <w:rPr>
+                <w:rFonts w:ascii="Adobe Caslon Pro" w:hAnsi="Adobe Caslon Pro"/>
+                <w:sz w:val="18"/>
+                <w:szCs w:val="18"/>
+              </w:rPr>
+              <w:t>testMockLogsReturned()</w:t>
             </w:r>
           </w:p>
         </w:tc>
@@ -9030,25 +8223,7 @@
                 <w:sz w:val="18"/>
                 <w:szCs w:val="18"/>
               </w:rPr>
-              <w:t xml:space="preserve">Verifies that when using the </w:t>
-            </w:r>
-            <w:proofErr w:type="spellStart"/>
-            <w:r>
-              <w:rPr>
-                <w:rFonts w:ascii="Adobe Caslon Pro" w:hAnsi="Adobe Caslon Pro"/>
-                <w:sz w:val="18"/>
-                <w:szCs w:val="18"/>
-              </w:rPr>
-              <w:t>mock_logs</w:t>
-            </w:r>
-            <w:proofErr w:type="spellEnd"/>
-            <w:r>
-              <w:rPr>
-                <w:rFonts w:ascii="Adobe Caslon Pro" w:hAnsi="Adobe Caslon Pro"/>
-                <w:sz w:val="18"/>
-                <w:szCs w:val="18"/>
-              </w:rPr>
-              <w:t xml:space="preserve"> flag, the JSON response returns a logs array</w:t>
+              <w:t>Verifies that when using the mock_logs flag, the JSON response returns a logs array</w:t>
             </w:r>
             <w:r>
               <w:rPr>
@@ -9118,23 +8293,13 @@
                 <w:szCs w:val="18"/>
               </w:rPr>
             </w:pPr>
-            <w:proofErr w:type="spellStart"/>
-            <w:r>
-              <w:rPr>
-                <w:rFonts w:ascii="Adobe Caslon Pro" w:hAnsi="Adobe Caslon Pro"/>
-                <w:sz w:val="18"/>
-                <w:szCs w:val="18"/>
-              </w:rPr>
-              <w:t>testCsvExportProductionMode</w:t>
-            </w:r>
-            <w:proofErr w:type="spellEnd"/>
-            <w:r>
-              <w:rPr>
-                <w:rFonts w:ascii="Adobe Caslon Pro" w:hAnsi="Adobe Caslon Pro"/>
-                <w:sz w:val="18"/>
-                <w:szCs w:val="18"/>
-              </w:rPr>
-              <w:t>()</w:t>
+            <w:r>
+              <w:rPr>
+                <w:rFonts w:ascii="Adobe Caslon Pro" w:hAnsi="Adobe Caslon Pro"/>
+                <w:sz w:val="18"/>
+                <w:szCs w:val="18"/>
+              </w:rPr>
+              <w:t>testCsvExportProductionMode()</w:t>
             </w:r>
           </w:p>
         </w:tc>
@@ -9157,25 +8322,7 @@
                 <w:sz w:val="18"/>
                 <w:szCs w:val="18"/>
               </w:rPr>
-              <w:t xml:space="preserve">Forces production mode by setting </w:t>
-            </w:r>
-            <w:proofErr w:type="spellStart"/>
-            <w:r>
-              <w:rPr>
-                <w:rFonts w:ascii="Adobe Caslon Pro" w:hAnsi="Adobe Caslon Pro"/>
-                <w:sz w:val="18"/>
-                <w:szCs w:val="18"/>
-              </w:rPr>
-              <w:t>force_prod</w:t>
-            </w:r>
-            <w:proofErr w:type="spellEnd"/>
-            <w:r>
-              <w:rPr>
-                <w:rFonts w:ascii="Adobe Caslon Pro" w:hAnsi="Adobe Caslon Pro"/>
-                <w:sz w:val="18"/>
-                <w:szCs w:val="18"/>
-              </w:rPr>
-              <w:t>=1 and export=1, then verifies that</w:t>
+              <w:t>Forces production mode by setting force_prod=1 and export=1, then verifies that</w:t>
             </w:r>
             <w:r>
               <w:rPr>
@@ -9278,6 +8425,7 @@
                 <w:sz w:val="40"/>
                 <w:szCs w:val="40"/>
               </w:rPr>
+              <w:lastRenderedPageBreak/>
               <w:t>NEXT FILE</w:t>
             </w:r>
           </w:p>
@@ -9395,7 +8543,6 @@
                 <w:szCs w:val="18"/>
               </w:rPr>
             </w:pPr>
-            <w:proofErr w:type="spellStart"/>
             <w:r>
               <w:rPr>
                 <w:rFonts w:ascii="Adobe Caslon Pro" w:hAnsi="Adobe Caslon Pro"/>
@@ -9406,7 +8553,6 @@
               </w:rPr>
               <w:t>ProjectLogsTest.php</w:t>
             </w:r>
-            <w:proofErr w:type="spellEnd"/>
           </w:p>
           <w:p>
             <w:pPr>
@@ -9431,23 +8577,13 @@
                 <w:szCs w:val="18"/>
               </w:rPr>
             </w:pPr>
-            <w:proofErr w:type="spellStart"/>
-            <w:r>
-              <w:rPr>
-                <w:rFonts w:ascii="Adobe Caslon Pro" w:hAnsi="Adobe Caslon Pro"/>
-                <w:sz w:val="18"/>
-                <w:szCs w:val="18"/>
-              </w:rPr>
-              <w:t>testUnauthorizedUser</w:t>
-            </w:r>
-            <w:proofErr w:type="spellEnd"/>
-            <w:r>
-              <w:rPr>
-                <w:rFonts w:ascii="Adobe Caslon Pro" w:hAnsi="Adobe Caslon Pro"/>
-                <w:sz w:val="18"/>
-                <w:szCs w:val="18"/>
-              </w:rPr>
-              <w:t>()</w:t>
+            <w:r>
+              <w:rPr>
+                <w:rFonts w:ascii="Adobe Caslon Pro" w:hAnsi="Adobe Caslon Pro"/>
+                <w:sz w:val="18"/>
+                <w:szCs w:val="18"/>
+              </w:rPr>
+              <w:t>testUnauthorizedUser()</w:t>
             </w:r>
           </w:p>
         </w:tc>
@@ -9540,23 +8676,13 @@
                 <w:szCs w:val="18"/>
               </w:rPr>
             </w:pPr>
-            <w:proofErr w:type="spellStart"/>
-            <w:r>
-              <w:rPr>
-                <w:rFonts w:ascii="Adobe Caslon Pro" w:hAnsi="Adobe Caslon Pro"/>
-                <w:sz w:val="18"/>
-                <w:szCs w:val="18"/>
-              </w:rPr>
-              <w:t>testInvalidProjectId</w:t>
-            </w:r>
-            <w:proofErr w:type="spellEnd"/>
-            <w:r>
-              <w:rPr>
-                <w:rFonts w:ascii="Adobe Caslon Pro" w:hAnsi="Adobe Caslon Pro"/>
-                <w:sz w:val="18"/>
-                <w:szCs w:val="18"/>
-              </w:rPr>
-              <w:t>()</w:t>
+            <w:r>
+              <w:rPr>
+                <w:rFonts w:ascii="Adobe Caslon Pro" w:hAnsi="Adobe Caslon Pro"/>
+                <w:sz w:val="18"/>
+                <w:szCs w:val="18"/>
+              </w:rPr>
+              <w:t>testInvalidProjectId()</w:t>
             </w:r>
           </w:p>
         </w:tc>
@@ -9633,23 +8759,13 @@
                 <w:szCs w:val="18"/>
               </w:rPr>
             </w:pPr>
-            <w:proofErr w:type="spellStart"/>
-            <w:r>
-              <w:rPr>
-                <w:rFonts w:ascii="Adobe Caslon Pro" w:hAnsi="Adobe Caslon Pro"/>
-                <w:sz w:val="18"/>
-                <w:szCs w:val="18"/>
-              </w:rPr>
-              <w:t>testNonexistentProject</w:t>
-            </w:r>
-            <w:proofErr w:type="spellEnd"/>
-            <w:r>
-              <w:rPr>
-                <w:rFonts w:ascii="Adobe Caslon Pro" w:hAnsi="Adobe Caslon Pro"/>
-                <w:sz w:val="18"/>
-                <w:szCs w:val="18"/>
-              </w:rPr>
-              <w:t>()</w:t>
+            <w:r>
+              <w:rPr>
+                <w:rFonts w:ascii="Adobe Caslon Pro" w:hAnsi="Adobe Caslon Pro"/>
+                <w:sz w:val="18"/>
+                <w:szCs w:val="18"/>
+              </w:rPr>
+              <w:t>testNonexistentProject()</w:t>
             </w:r>
           </w:p>
         </w:tc>
@@ -9726,23 +8842,13 @@
                 <w:szCs w:val="18"/>
               </w:rPr>
             </w:pPr>
-            <w:proofErr w:type="spellStart"/>
-            <w:r>
-              <w:rPr>
-                <w:rFonts w:ascii="Adobe Caslon Pro" w:hAnsi="Adobe Caslon Pro"/>
-                <w:sz w:val="18"/>
-                <w:szCs w:val="18"/>
-              </w:rPr>
-              <w:t>testNoLogsFound</w:t>
-            </w:r>
-            <w:proofErr w:type="spellEnd"/>
-            <w:r>
-              <w:rPr>
-                <w:rFonts w:ascii="Adobe Caslon Pro" w:hAnsi="Adobe Caslon Pro"/>
-                <w:sz w:val="18"/>
-                <w:szCs w:val="18"/>
-              </w:rPr>
-              <w:t>()</w:t>
+            <w:r>
+              <w:rPr>
+                <w:rFonts w:ascii="Adobe Caslon Pro" w:hAnsi="Adobe Caslon Pro"/>
+                <w:sz w:val="18"/>
+                <w:szCs w:val="18"/>
+              </w:rPr>
+              <w:t>testNoLogsFound()</w:t>
             </w:r>
           </w:p>
         </w:tc>
@@ -9835,23 +8941,13 @@
                 <w:szCs w:val="18"/>
               </w:rPr>
             </w:pPr>
-            <w:proofErr w:type="spellStart"/>
-            <w:r>
-              <w:rPr>
-                <w:rFonts w:ascii="Adobe Caslon Pro" w:hAnsi="Adobe Caslon Pro"/>
-                <w:sz w:val="18"/>
-                <w:szCs w:val="18"/>
-              </w:rPr>
-              <w:t>testMockLogsReturned</w:t>
-            </w:r>
-            <w:proofErr w:type="spellEnd"/>
-            <w:r>
-              <w:rPr>
-                <w:rFonts w:ascii="Adobe Caslon Pro" w:hAnsi="Adobe Caslon Pro"/>
-                <w:sz w:val="18"/>
-                <w:szCs w:val="18"/>
-              </w:rPr>
-              <w:t>()</w:t>
+            <w:r>
+              <w:rPr>
+                <w:rFonts w:ascii="Adobe Caslon Pro" w:hAnsi="Adobe Caslon Pro"/>
+                <w:sz w:val="18"/>
+                <w:szCs w:val="18"/>
+              </w:rPr>
+              <w:t>testMockLogsReturned()</w:t>
             </w:r>
           </w:p>
         </w:tc>
@@ -9874,25 +8970,7 @@
                 <w:sz w:val="18"/>
                 <w:szCs w:val="18"/>
               </w:rPr>
-              <w:t xml:space="preserve">Verifies that when the </w:t>
-            </w:r>
-            <w:proofErr w:type="spellStart"/>
-            <w:r>
-              <w:rPr>
-                <w:rFonts w:ascii="Adobe Caslon Pro" w:hAnsi="Adobe Caslon Pro"/>
-                <w:sz w:val="18"/>
-                <w:szCs w:val="18"/>
-              </w:rPr>
-              <w:t>mock_logs</w:t>
-            </w:r>
-            <w:proofErr w:type="spellEnd"/>
-            <w:r>
-              <w:rPr>
-                <w:rFonts w:ascii="Adobe Caslon Pro" w:hAnsi="Adobe Caslon Pro"/>
-                <w:sz w:val="18"/>
-                <w:szCs w:val="18"/>
-              </w:rPr>
-              <w:t xml:space="preserve"> flag is provided, the JSON response includes</w:t>
+              <w:t>Verifies that when the mock_logs flag is provided, the JSON response includes</w:t>
             </w:r>
             <w:r>
               <w:rPr>
@@ -9908,43 +8986,7 @@
                 <w:sz w:val="18"/>
                 <w:szCs w:val="18"/>
               </w:rPr>
-              <w:t xml:space="preserve">both </w:t>
-            </w:r>
-            <w:proofErr w:type="spellStart"/>
-            <w:r>
-              <w:rPr>
-                <w:rFonts w:ascii="Adobe Caslon Pro" w:hAnsi="Adobe Caslon Pro"/>
-                <w:sz w:val="18"/>
-                <w:szCs w:val="18"/>
-              </w:rPr>
-              <w:t>projectLogs</w:t>
-            </w:r>
-            <w:proofErr w:type="spellEnd"/>
-            <w:r>
-              <w:rPr>
-                <w:rFonts w:ascii="Adobe Caslon Pro" w:hAnsi="Adobe Caslon Pro"/>
-                <w:sz w:val="18"/>
-                <w:szCs w:val="18"/>
-              </w:rPr>
-              <w:t xml:space="preserve"> and </w:t>
-            </w:r>
-            <w:proofErr w:type="spellStart"/>
-            <w:r>
-              <w:rPr>
-                <w:rFonts w:ascii="Adobe Caslon Pro" w:hAnsi="Adobe Caslon Pro"/>
-                <w:sz w:val="18"/>
-                <w:szCs w:val="18"/>
-              </w:rPr>
-              <w:t>taskLogs</w:t>
-            </w:r>
-            <w:proofErr w:type="spellEnd"/>
-            <w:r>
-              <w:rPr>
-                <w:rFonts w:ascii="Adobe Caslon Pro" w:hAnsi="Adobe Caslon Pro"/>
-                <w:sz w:val="18"/>
-                <w:szCs w:val="18"/>
-              </w:rPr>
-              <w:t xml:space="preserve"> arrays with the expected dummy data.</w:t>
+              <w:t>both projectLogs and taskLogs arrays with the expected dummy data.</w:t>
             </w:r>
           </w:p>
         </w:tc>
@@ -9998,23 +9040,13 @@
                 <w:szCs w:val="18"/>
               </w:rPr>
             </w:pPr>
-            <w:proofErr w:type="spellStart"/>
-            <w:r>
-              <w:rPr>
-                <w:rFonts w:ascii="Adobe Caslon Pro" w:hAnsi="Adobe Caslon Pro"/>
-                <w:sz w:val="18"/>
-                <w:szCs w:val="18"/>
-              </w:rPr>
-              <w:t>testCsvExportProductionMode</w:t>
-            </w:r>
-            <w:proofErr w:type="spellEnd"/>
-            <w:r>
-              <w:rPr>
-                <w:rFonts w:ascii="Adobe Caslon Pro" w:hAnsi="Adobe Caslon Pro"/>
-                <w:sz w:val="18"/>
-                <w:szCs w:val="18"/>
-              </w:rPr>
-              <w:t>()</w:t>
+            <w:r>
+              <w:rPr>
+                <w:rFonts w:ascii="Adobe Caslon Pro" w:hAnsi="Adobe Caslon Pro"/>
+                <w:sz w:val="18"/>
+                <w:szCs w:val="18"/>
+              </w:rPr>
+              <w:t>testCsvExportProductionMode()</w:t>
             </w:r>
           </w:p>
         </w:tc>
@@ -10037,25 +9069,7 @@
                 <w:sz w:val="18"/>
                 <w:szCs w:val="18"/>
               </w:rPr>
-              <w:t xml:space="preserve">Forces production mode using </w:t>
-            </w:r>
-            <w:proofErr w:type="spellStart"/>
-            <w:r>
-              <w:rPr>
-                <w:rFonts w:ascii="Adobe Caslon Pro" w:hAnsi="Adobe Caslon Pro"/>
-                <w:sz w:val="18"/>
-                <w:szCs w:val="18"/>
-              </w:rPr>
-              <w:t>force_prod</w:t>
-            </w:r>
-            <w:proofErr w:type="spellEnd"/>
-            <w:r>
-              <w:rPr>
-                <w:rFonts w:ascii="Adobe Caslon Pro" w:hAnsi="Adobe Caslon Pro"/>
-                <w:sz w:val="18"/>
-                <w:szCs w:val="18"/>
-              </w:rPr>
-              <w:t>=1 and triggers CSV export via export=1.</w:t>
+              <w:t>Forces production mode using force_prod=1 and triggers CSV export via export=1.</w:t>
             </w:r>
             <w:r>
               <w:rPr>
@@ -10158,7 +9172,6 @@
                 <w:sz w:val="40"/>
                 <w:szCs w:val="40"/>
               </w:rPr>
-              <w:lastRenderedPageBreak/>
               <w:t>NEXT FILE</w:t>
             </w:r>
           </w:p>
@@ -10346,25 +9359,16 @@
                 <w:sz w:val="18"/>
                 <w:szCs w:val="18"/>
               </w:rPr>
-              <w:t xml:space="preserve">After calling </w:t>
-            </w:r>
-            <w:proofErr w:type="spellStart"/>
-            <w:r>
-              <w:rPr>
-                <w:rFonts w:ascii="Adobe Caslon Pro" w:hAnsi="Adobe Caslon Pro"/>
-                <w:sz w:val="18"/>
-                <w:szCs w:val="18"/>
-              </w:rPr>
-              <w:t>toggleTheme</w:t>
-            </w:r>
-            <w:proofErr w:type="spellEnd"/>
-            <w:r>
-              <w:rPr>
-                <w:rFonts w:ascii="Adobe Caslon Pro" w:hAnsi="Adobe Caslon Pro"/>
-                <w:sz w:val="18"/>
-                <w:szCs w:val="18"/>
-              </w:rPr>
-              <w:t>(), the body should switch to "dark-mode",</w:t>
+              <w:t xml:space="preserve">After calling toggleTheme(), the </w:t>
+            </w:r>
+            <w:r>
+              <w:rPr>
+                <w:rFonts w:ascii="Adobe Caslon Pro" w:hAnsi="Adobe Caslon Pro"/>
+                <w:sz w:val="18"/>
+                <w:szCs w:val="18"/>
+              </w:rPr>
+              <w:lastRenderedPageBreak/>
+              <w:t>body should switch to "dark-mode",</w:t>
             </w:r>
             <w:r>
               <w:rPr>
@@ -10380,25 +9384,7 @@
                 <w:sz w:val="18"/>
                 <w:szCs w:val="18"/>
               </w:rPr>
-              <w:t xml:space="preserve">the "light-mode" class should be removed, and </w:t>
-            </w:r>
-            <w:proofErr w:type="spellStart"/>
-            <w:r>
-              <w:rPr>
-                <w:rFonts w:ascii="Adobe Caslon Pro" w:hAnsi="Adobe Caslon Pro"/>
-                <w:sz w:val="18"/>
-                <w:szCs w:val="18"/>
-              </w:rPr>
-              <w:t>localStorage</w:t>
-            </w:r>
-            <w:proofErr w:type="spellEnd"/>
-            <w:r>
-              <w:rPr>
-                <w:rFonts w:ascii="Adobe Caslon Pro" w:hAnsi="Adobe Caslon Pro"/>
-                <w:sz w:val="18"/>
-                <w:szCs w:val="18"/>
-              </w:rPr>
-              <w:t xml:space="preserve"> should store "dark".</w:t>
+              <w:t>the "light-mode" class should be removed, and localStorage should store "dark".</w:t>
             </w:r>
           </w:p>
         </w:tc>
@@ -10481,25 +9467,7 @@
                 <w:sz w:val="18"/>
                 <w:szCs w:val="18"/>
               </w:rPr>
-              <w:t>Initially, the document body is set to "</w:t>
-            </w:r>
-            <w:proofErr w:type="gramStart"/>
-            <w:r>
-              <w:rPr>
-                <w:rFonts w:ascii="Adobe Caslon Pro" w:hAnsi="Adobe Caslon Pro"/>
-                <w:sz w:val="18"/>
-                <w:szCs w:val="18"/>
-              </w:rPr>
-              <w:t>dark-mode</w:t>
-            </w:r>
-            <w:proofErr w:type="gramEnd"/>
-            <w:r>
-              <w:rPr>
-                <w:rFonts w:ascii="Adobe Caslon Pro" w:hAnsi="Adobe Caslon Pro"/>
-                <w:sz w:val="18"/>
-                <w:szCs w:val="18"/>
-              </w:rPr>
-              <w:t>".</w:t>
+              <w:t>Initially, the document body is set to "dark-mode".</w:t>
             </w:r>
             <w:r>
               <w:rPr>
@@ -10515,25 +9483,7 @@
                 <w:sz w:val="18"/>
                 <w:szCs w:val="18"/>
               </w:rPr>
-              <w:t xml:space="preserve">After calling </w:t>
-            </w:r>
-            <w:proofErr w:type="spellStart"/>
-            <w:r>
-              <w:rPr>
-                <w:rFonts w:ascii="Adobe Caslon Pro" w:hAnsi="Adobe Caslon Pro"/>
-                <w:sz w:val="18"/>
-                <w:szCs w:val="18"/>
-              </w:rPr>
-              <w:t>toggleTheme</w:t>
-            </w:r>
-            <w:proofErr w:type="spellEnd"/>
-            <w:r>
-              <w:rPr>
-                <w:rFonts w:ascii="Adobe Caslon Pro" w:hAnsi="Adobe Caslon Pro"/>
-                <w:sz w:val="18"/>
-                <w:szCs w:val="18"/>
-              </w:rPr>
-              <w:t>(), the body should switch to "light-mode",</w:t>
+              <w:t>After calling toggleTheme(), the body should switch to "light-mode",</w:t>
             </w:r>
             <w:r>
               <w:rPr>
@@ -10549,25 +9499,7 @@
                 <w:sz w:val="18"/>
                 <w:szCs w:val="18"/>
               </w:rPr>
-              <w:t xml:space="preserve">the "dark-mode" class should be removed, and </w:t>
-            </w:r>
-            <w:proofErr w:type="spellStart"/>
-            <w:r>
-              <w:rPr>
-                <w:rFonts w:ascii="Adobe Caslon Pro" w:hAnsi="Adobe Caslon Pro"/>
-                <w:sz w:val="18"/>
-                <w:szCs w:val="18"/>
-              </w:rPr>
-              <w:t>localStorage</w:t>
-            </w:r>
-            <w:proofErr w:type="spellEnd"/>
-            <w:r>
-              <w:rPr>
-                <w:rFonts w:ascii="Adobe Caslon Pro" w:hAnsi="Adobe Caslon Pro"/>
-                <w:sz w:val="18"/>
-                <w:szCs w:val="18"/>
-              </w:rPr>
-              <w:t xml:space="preserve"> should store "light".</w:t>
+              <w:t>the "dark-mode" class should be removed, and localStorage should store "light".</w:t>
             </w:r>
           </w:p>
         </w:tc>
@@ -10584,6 +9516,46 @@
                 <w:szCs w:val="18"/>
               </w:rPr>
             </w:pPr>
+            <w:r>
+              <w:rPr>
+                <w:noProof/>
+              </w:rPr>
+              <w:drawing>
+                <wp:inline distT="0" distB="0" distL="0" distR="0" wp14:anchorId="165DB5F8" wp14:editId="241AB08E">
+                  <wp:extent cx="2223770" cy="839470"/>
+                  <wp:effectExtent l="0" t="0" r="5080" b="0"/>
+                  <wp:docPr id="1631655277" name="Picture 1"/>
+                  <wp:cNvGraphicFramePr>
+                    <a:graphicFrameLocks xmlns:a="http://schemas.openxmlformats.org/drawingml/2006/main" noChangeAspect="1"/>
+                  </wp:cNvGraphicFramePr>
+                  <a:graphic xmlns:a="http://schemas.openxmlformats.org/drawingml/2006/main">
+                    <a:graphicData uri="http://schemas.openxmlformats.org/drawingml/2006/picture">
+                      <pic:pic xmlns:pic="http://schemas.openxmlformats.org/drawingml/2006/picture">
+                        <pic:nvPicPr>
+                          <pic:cNvPr id="1631655277" name=""/>
+                          <pic:cNvPicPr/>
+                        </pic:nvPicPr>
+                        <pic:blipFill>
+                          <a:blip r:embed="rId21"/>
+                          <a:stretch>
+                            <a:fillRect/>
+                          </a:stretch>
+                        </pic:blipFill>
+                        <pic:spPr>
+                          <a:xfrm>
+                            <a:off x="0" y="0"/>
+                            <a:ext cx="2223770" cy="839470"/>
+                          </a:xfrm>
+                          <a:prstGeom prst="rect">
+                            <a:avLst/>
+                          </a:prstGeom>
+                        </pic:spPr>
+                      </pic:pic>
+                    </a:graphicData>
+                  </a:graphic>
+                </wp:inline>
+              </w:drawing>
+            </w:r>
           </w:p>
         </w:tc>
       </w:tr>
@@ -10801,25 +9773,7 @@
                 <w:sz w:val="18"/>
                 <w:szCs w:val="18"/>
               </w:rPr>
-              <w:t>Expects the input field's type to change to "text" and the icon source to update to show "</w:t>
-            </w:r>
-            <w:proofErr w:type="spellStart"/>
-            <w:r>
-              <w:rPr>
-                <w:rFonts w:ascii="Adobe Caslon Pro" w:hAnsi="Adobe Caslon Pro"/>
-                <w:sz w:val="18"/>
-                <w:szCs w:val="18"/>
-              </w:rPr>
-              <w:t>eye.svg</w:t>
-            </w:r>
-            <w:proofErr w:type="spellEnd"/>
-            <w:r>
-              <w:rPr>
-                <w:rFonts w:ascii="Adobe Caslon Pro" w:hAnsi="Adobe Caslon Pro"/>
-                <w:sz w:val="18"/>
-                <w:szCs w:val="18"/>
-              </w:rPr>
-              <w:t>".</w:t>
+              <w:t>Expects the input field's type to change to "text" and the icon source to update to show "eye.svg".</w:t>
             </w:r>
           </w:p>
         </w:tc>
@@ -10933,6 +9887,46 @@
                 <w:szCs w:val="18"/>
               </w:rPr>
             </w:pPr>
+            <w:r>
+              <w:rPr>
+                <w:noProof/>
+              </w:rPr>
+              <w:drawing>
+                <wp:inline distT="0" distB="0" distL="0" distR="0" wp14:anchorId="78AA47BA" wp14:editId="378EAB00">
+                  <wp:extent cx="2223770" cy="793750"/>
+                  <wp:effectExtent l="0" t="0" r="5080" b="6350"/>
+                  <wp:docPr id="280878858" name="Picture 1"/>
+                  <wp:cNvGraphicFramePr>
+                    <a:graphicFrameLocks xmlns:a="http://schemas.openxmlformats.org/drawingml/2006/main" noChangeAspect="1"/>
+                  </wp:cNvGraphicFramePr>
+                  <a:graphic xmlns:a="http://schemas.openxmlformats.org/drawingml/2006/main">
+                    <a:graphicData uri="http://schemas.openxmlformats.org/drawingml/2006/picture">
+                      <pic:pic xmlns:pic="http://schemas.openxmlformats.org/drawingml/2006/picture">
+                        <pic:nvPicPr>
+                          <pic:cNvPr id="280878858" name=""/>
+                          <pic:cNvPicPr/>
+                        </pic:nvPicPr>
+                        <pic:blipFill>
+                          <a:blip r:embed="rId22"/>
+                          <a:stretch>
+                            <a:fillRect/>
+                          </a:stretch>
+                        </pic:blipFill>
+                        <pic:spPr>
+                          <a:xfrm>
+                            <a:off x="0" y="0"/>
+                            <a:ext cx="2223770" cy="793750"/>
+                          </a:xfrm>
+                          <a:prstGeom prst="rect">
+                            <a:avLst/>
+                          </a:prstGeom>
+                        </pic:spPr>
+                      </pic:pic>
+                    </a:graphicData>
+                  </a:graphic>
+                </wp:inline>
+              </w:drawing>
+            </w:r>
           </w:p>
         </w:tc>
       </w:tr>
@@ -11439,25 +10433,7 @@
                 <w:sz w:val="18"/>
                 <w:szCs w:val="18"/>
               </w:rPr>
-              <w:t xml:space="preserve">with a </w:t>
-            </w:r>
-            <w:proofErr w:type="spellStart"/>
-            <w:r>
-              <w:rPr>
-                <w:rFonts w:ascii="Adobe Caslon Pro" w:hAnsi="Adobe Caslon Pro"/>
-                <w:sz w:val="18"/>
-                <w:szCs w:val="18"/>
-              </w:rPr>
-              <w:t>lightgreen</w:t>
-            </w:r>
-            <w:proofErr w:type="spellEnd"/>
-            <w:r>
-              <w:rPr>
-                <w:rFonts w:ascii="Adobe Caslon Pro" w:hAnsi="Adobe Caslon Pro"/>
-                <w:sz w:val="18"/>
-                <w:szCs w:val="18"/>
-              </w:rPr>
-              <w:t xml:space="preserve"> fill at 80% and the submit button enabled.</w:t>
+              <w:t>with a lightgreen fill at 80% and the submit button enabled.</w:t>
             </w:r>
           </w:p>
         </w:tc>
@@ -11579,6 +10555,46 @@
                 <w:szCs w:val="18"/>
               </w:rPr>
             </w:pPr>
+            <w:r>
+              <w:rPr>
+                <w:noProof/>
+              </w:rPr>
+              <w:drawing>
+                <wp:inline distT="0" distB="0" distL="0" distR="0" wp14:anchorId="43E5BCE1" wp14:editId="5F8BCDC4">
+                  <wp:extent cx="2223770" cy="1007745"/>
+                  <wp:effectExtent l="0" t="0" r="5080" b="1905"/>
+                  <wp:docPr id="425165541" name="Picture 1"/>
+                  <wp:cNvGraphicFramePr>
+                    <a:graphicFrameLocks xmlns:a="http://schemas.openxmlformats.org/drawingml/2006/main" noChangeAspect="1"/>
+                  </wp:cNvGraphicFramePr>
+                  <a:graphic xmlns:a="http://schemas.openxmlformats.org/drawingml/2006/main">
+                    <a:graphicData uri="http://schemas.openxmlformats.org/drawingml/2006/picture">
+                      <pic:pic xmlns:pic="http://schemas.openxmlformats.org/drawingml/2006/picture">
+                        <pic:nvPicPr>
+                          <pic:cNvPr id="425165541" name=""/>
+                          <pic:cNvPicPr/>
+                        </pic:nvPicPr>
+                        <pic:blipFill>
+                          <a:blip r:embed="rId23"/>
+                          <a:stretch>
+                            <a:fillRect/>
+                          </a:stretch>
+                        </pic:blipFill>
+                        <pic:spPr>
+                          <a:xfrm>
+                            <a:off x="0" y="0"/>
+                            <a:ext cx="2223770" cy="1007745"/>
+                          </a:xfrm>
+                          <a:prstGeom prst="rect">
+                            <a:avLst/>
+                          </a:prstGeom>
+                        </pic:spPr>
+                      </pic:pic>
+                    </a:graphicData>
+                  </a:graphic>
+                </wp:inline>
+              </w:drawing>
+            </w:r>
           </w:p>
         </w:tc>
       </w:tr>
@@ -11718,25 +10734,21 @@
             <w:pPr>
               <w:rPr>
                 <w:rFonts w:ascii="Adobe Caslon Pro" w:hAnsi="Adobe Caslon Pro"/>
-                <w:sz w:val="18"/>
-                <w:szCs w:val="18"/>
-              </w:rPr>
-            </w:pPr>
-            <w:r>
-              <w:rPr>
-                <w:rFonts w:ascii="Adobe Caslon Pro" w:hAnsi="Adobe Caslon Pro"/>
-                <w:sz w:val="18"/>
-                <w:szCs w:val="18"/>
-              </w:rPr>
-              <w:t>ToggleDropdown.test</w:t>
-            </w:r>
-            <w:r>
-              <w:rPr>
-                <w:rFonts w:ascii="Adobe Caslon Pro" w:hAnsi="Adobe Caslon Pro"/>
-                <w:sz w:val="18"/>
-                <w:szCs w:val="18"/>
-              </w:rPr>
-              <w:t>.JS</w:t>
+                <w:b w:val="0"/>
+                <w:bCs w:val="0"/>
+                <w:sz w:val="18"/>
+                <w:szCs w:val="18"/>
+              </w:rPr>
+            </w:pPr>
+            <w:r>
+              <w:rPr>
+                <w:rFonts w:ascii="Adobe Caslon Pro" w:hAnsi="Adobe Caslon Pro"/>
+                <w:b w:val="0"/>
+                <w:bCs w:val="0"/>
+                <w:sz w:val="18"/>
+                <w:szCs w:val="18"/>
+              </w:rPr>
+              <w:t>ToggleDropdown.test.JS</w:t>
             </w:r>
           </w:p>
         </w:tc>
@@ -11782,25 +10794,7 @@
                 <w:sz w:val="18"/>
                 <w:szCs w:val="18"/>
               </w:rPr>
-              <w:t xml:space="preserve">When the user clicks on </w:t>
-            </w:r>
-            <w:proofErr w:type="gramStart"/>
-            <w:r>
-              <w:rPr>
-                <w:rFonts w:ascii="Adobe Caslon Pro" w:hAnsi="Adobe Caslon Pro"/>
-                <w:sz w:val="18"/>
-                <w:szCs w:val="18"/>
-              </w:rPr>
-              <w:t>the .ACTION</w:t>
-            </w:r>
-            <w:proofErr w:type="gramEnd"/>
-            <w:r>
-              <w:rPr>
-                <w:rFonts w:ascii="Adobe Caslon Pro" w:hAnsi="Adobe Caslon Pro"/>
-                <w:sz w:val="18"/>
-                <w:szCs w:val="18"/>
-              </w:rPr>
-              <w:t xml:space="preserve">-DROPDOWN-TOGGLE button, the corresponding dropdown </w:t>
+              <w:t xml:space="preserve">When the user clicks on the .ACTION-DROPDOWN-TOGGLE button, the corresponding dropdown </w:t>
             </w:r>
             <w:r>
               <w:rPr>
@@ -12013,6 +11007,46 @@
                 <w:szCs w:val="40"/>
               </w:rPr>
             </w:pPr>
+            <w:r>
+              <w:rPr>
+                <w:noProof/>
+              </w:rPr>
+              <w:drawing>
+                <wp:inline distT="0" distB="0" distL="0" distR="0" wp14:anchorId="09C22FB0" wp14:editId="79AC3326">
+                  <wp:extent cx="2223770" cy="895985"/>
+                  <wp:effectExtent l="0" t="0" r="5080" b="0"/>
+                  <wp:docPr id="37932354" name="Picture 1"/>
+                  <wp:cNvGraphicFramePr>
+                    <a:graphicFrameLocks xmlns:a="http://schemas.openxmlformats.org/drawingml/2006/main" noChangeAspect="1"/>
+                  </wp:cNvGraphicFramePr>
+                  <a:graphic xmlns:a="http://schemas.openxmlformats.org/drawingml/2006/main">
+                    <a:graphicData uri="http://schemas.openxmlformats.org/drawingml/2006/picture">
+                      <pic:pic xmlns:pic="http://schemas.openxmlformats.org/drawingml/2006/picture">
+                        <pic:nvPicPr>
+                          <pic:cNvPr id="37932354" name=""/>
+                          <pic:cNvPicPr/>
+                        </pic:nvPicPr>
+                        <pic:blipFill>
+                          <a:blip r:embed="rId24"/>
+                          <a:stretch>
+                            <a:fillRect/>
+                          </a:stretch>
+                        </pic:blipFill>
+                        <pic:spPr>
+                          <a:xfrm>
+                            <a:off x="0" y="0"/>
+                            <a:ext cx="2223770" cy="895985"/>
+                          </a:xfrm>
+                          <a:prstGeom prst="rect">
+                            <a:avLst/>
+                          </a:prstGeom>
+                        </pic:spPr>
+                      </pic:pic>
+                    </a:graphicData>
+                  </a:graphic>
+                </wp:inline>
+              </w:drawing>
+            </w:r>
           </w:p>
         </w:tc>
       </w:tr>
@@ -12152,25 +11186,21 @@
             <w:pPr>
               <w:rPr>
                 <w:rFonts w:ascii="Adobe Caslon Pro" w:hAnsi="Adobe Caslon Pro"/>
-                <w:sz w:val="18"/>
-                <w:szCs w:val="18"/>
-              </w:rPr>
-            </w:pPr>
-            <w:r>
-              <w:rPr>
-                <w:rFonts w:ascii="Adobe Caslon Pro" w:hAnsi="Adobe Caslon Pro"/>
-                <w:sz w:val="18"/>
-                <w:szCs w:val="18"/>
-              </w:rPr>
-              <w:t>reset-link-copy.test</w:t>
-            </w:r>
-            <w:r>
-              <w:rPr>
-                <w:rFonts w:ascii="Adobe Caslon Pro" w:hAnsi="Adobe Caslon Pro"/>
-                <w:sz w:val="18"/>
-                <w:szCs w:val="18"/>
-              </w:rPr>
-              <w:t>.js</w:t>
+                <w:b w:val="0"/>
+                <w:bCs w:val="0"/>
+                <w:sz w:val="18"/>
+                <w:szCs w:val="18"/>
+              </w:rPr>
+            </w:pPr>
+            <w:r>
+              <w:rPr>
+                <w:rFonts w:ascii="Adobe Caslon Pro" w:hAnsi="Adobe Caslon Pro"/>
+                <w:b w:val="0"/>
+                <w:bCs w:val="0"/>
+                <w:sz w:val="18"/>
+                <w:szCs w:val="18"/>
+              </w:rPr>
+              <w:t>ResetLinkCopy.test.js</w:t>
             </w:r>
           </w:p>
         </w:tc>
@@ -12216,35 +11246,7 @@
                 <w:sz w:val="18"/>
                 <w:szCs w:val="18"/>
               </w:rPr>
-              <w:t xml:space="preserve">When </w:t>
-            </w:r>
-            <w:proofErr w:type="spellStart"/>
-            <w:proofErr w:type="gramStart"/>
-            <w:r>
-              <w:rPr>
-                <w:rFonts w:ascii="Adobe Caslon Pro" w:hAnsi="Adobe Caslon Pro"/>
-                <w:sz w:val="18"/>
-                <w:szCs w:val="18"/>
-              </w:rPr>
-              <w:t>copyResetLink</w:t>
-            </w:r>
-            <w:proofErr w:type="spellEnd"/>
-            <w:r>
-              <w:rPr>
-                <w:rFonts w:ascii="Adobe Caslon Pro" w:hAnsi="Adobe Caslon Pro"/>
-                <w:sz w:val="18"/>
-                <w:szCs w:val="18"/>
-              </w:rPr>
-              <w:t>(</w:t>
-            </w:r>
-            <w:proofErr w:type="gramEnd"/>
-            <w:r>
-              <w:rPr>
-                <w:rFonts w:ascii="Adobe Caslon Pro" w:hAnsi="Adobe Caslon Pro"/>
-                <w:sz w:val="18"/>
-                <w:szCs w:val="18"/>
-              </w:rPr>
-              <w:t>) is called, it copies the value of the #reset-link input and shows an alert with "Link copied to clipboard!".</w:t>
+              <w:t>When copyResetLink() is called, it copies the value of the #reset-link input and shows an alert with "Link copied to clipboard!".</w:t>
             </w:r>
           </w:p>
         </w:tc>
@@ -12261,6 +11263,46 @@
                 <w:szCs w:val="40"/>
               </w:rPr>
             </w:pPr>
+            <w:r>
+              <w:rPr>
+                <w:noProof/>
+              </w:rPr>
+              <w:drawing>
+                <wp:inline distT="0" distB="0" distL="0" distR="0" wp14:anchorId="2AB6245A" wp14:editId="289D5362">
+                  <wp:extent cx="2223770" cy="718820"/>
+                  <wp:effectExtent l="0" t="0" r="5080" b="5080"/>
+                  <wp:docPr id="1847171126" name="Picture 1"/>
+                  <wp:cNvGraphicFramePr>
+                    <a:graphicFrameLocks xmlns:a="http://schemas.openxmlformats.org/drawingml/2006/main" noChangeAspect="1"/>
+                  </wp:cNvGraphicFramePr>
+                  <a:graphic xmlns:a="http://schemas.openxmlformats.org/drawingml/2006/main">
+                    <a:graphicData uri="http://schemas.openxmlformats.org/drawingml/2006/picture">
+                      <pic:pic xmlns:pic="http://schemas.openxmlformats.org/drawingml/2006/picture">
+                        <pic:nvPicPr>
+                          <pic:cNvPr id="1847171126" name=""/>
+                          <pic:cNvPicPr/>
+                        </pic:nvPicPr>
+                        <pic:blipFill>
+                          <a:blip r:embed="rId25"/>
+                          <a:stretch>
+                            <a:fillRect/>
+                          </a:stretch>
+                        </pic:blipFill>
+                        <pic:spPr>
+                          <a:xfrm>
+                            <a:off x="0" y="0"/>
+                            <a:ext cx="2223770" cy="718820"/>
+                          </a:xfrm>
+                          <a:prstGeom prst="rect">
+                            <a:avLst/>
+                          </a:prstGeom>
+                        </pic:spPr>
+                      </pic:pic>
+                    </a:graphicData>
+                  </a:graphic>
+                </wp:inline>
+              </w:drawing>
+            </w:r>
           </w:p>
         </w:tc>
       </w:tr>
@@ -13007,6 +12049,7 @@
   <w:style w:type="character" w:default="1" w:styleId="DefaultParagraphFont">
     <w:name w:val="Default Paragraph Font"/>
     <w:uiPriority w:val="1"/>
+    <w:semiHidden/>
     <w:unhideWhenUsed/>
   </w:style>
   <w:style w:type="table" w:default="1" w:styleId="TableNormal">

</xml_diff>

<commit_message>
Updated unit testing file
</commit_message>
<xml_diff>
--- a/DOCUMENTATION TEAM 6/UNIT TESTING/Unit Testing T6.docx
+++ b/DOCUMENTATION TEAM 6/UNIT TESTING/Unit Testing T6.docx
@@ -71,8 +71,18 @@
           <w:sz w:val="24"/>
           <w:szCs w:val="24"/>
         </w:rPr>
-        <w:t xml:space="preserve"> php</w:t>
+        <w:t xml:space="preserve"> </w:t>
       </w:r>
+      <w:proofErr w:type="spellStart"/>
+      <w:r>
+        <w:rPr>
+          <w:rFonts w:ascii="Adobe Caslon Pro" w:hAnsi="Adobe Caslon Pro"/>
+          <w:sz w:val="24"/>
+          <w:szCs w:val="24"/>
+        </w:rPr>
+        <w:t>php</w:t>
+      </w:r>
+      <w:proofErr w:type="spellEnd"/>
       <w:r>
         <w:rPr>
           <w:rFonts w:ascii="Adobe Caslon Pro" w:hAnsi="Adobe Caslon Pro"/>
@@ -169,8 +179,18 @@
           <w:sz w:val="24"/>
           <w:szCs w:val="24"/>
         </w:rPr>
-        <w:t>vendor\bin\phpunit</w:t>
+        <w:t>vendor\bin\</w:t>
       </w:r>
+      <w:proofErr w:type="spellStart"/>
+      <w:r>
+        <w:rPr>
+          <w:rFonts w:ascii="Adobe Caslon Pro" w:hAnsi="Adobe Caslon Pro"/>
+          <w:sz w:val="24"/>
+          <w:szCs w:val="24"/>
+        </w:rPr>
+        <w:t>phpunit</w:t>
+      </w:r>
+      <w:proofErr w:type="spellEnd"/>
       <w:r>
         <w:rPr>
           <w:rFonts w:ascii="Adobe Caslon Pro" w:hAnsi="Adobe Caslon Pro"/>
@@ -256,7 +276,25 @@
           <w:sz w:val="24"/>
           <w:szCs w:val="24"/>
         </w:rPr>
-        <w:t xml:space="preserve"> with commands: “node -v” and “npm -v”</w:t>
+        <w:t xml:space="preserve"> with commands: “node -v” and “</w:t>
+      </w:r>
+      <w:proofErr w:type="spellStart"/>
+      <w:r>
+        <w:rPr>
+          <w:rFonts w:ascii="Adobe Caslon Pro" w:hAnsi="Adobe Caslon Pro"/>
+          <w:sz w:val="24"/>
+          <w:szCs w:val="24"/>
+        </w:rPr>
+        <w:t>npm</w:t>
+      </w:r>
+      <w:proofErr w:type="spellEnd"/>
+      <w:r>
+        <w:rPr>
+          <w:rFonts w:ascii="Adobe Caslon Pro" w:hAnsi="Adobe Caslon Pro"/>
+          <w:sz w:val="24"/>
+          <w:szCs w:val="24"/>
+        </w:rPr>
+        <w:t xml:space="preserve"> -v”</w:t>
       </w:r>
     </w:p>
     <w:p>
@@ -280,13 +318,41 @@
         </w:rPr>
         <w:t>Install jest with commands: “</w:t>
       </w:r>
+      <w:proofErr w:type="spellStart"/>
       <w:r>
         <w:rPr>
           <w:rFonts w:ascii="Adobe Caslon Pro" w:hAnsi="Adobe Caslon Pro"/>
           <w:sz w:val="24"/>
           <w:szCs w:val="24"/>
         </w:rPr>
-        <w:t>npm init -y</w:t>
+        <w:t>npm</w:t>
+      </w:r>
+      <w:proofErr w:type="spellEnd"/>
+      <w:r>
+        <w:rPr>
+          <w:rFonts w:ascii="Adobe Caslon Pro" w:hAnsi="Adobe Caslon Pro"/>
+          <w:sz w:val="24"/>
+          <w:szCs w:val="24"/>
+        </w:rPr>
+        <w:t xml:space="preserve"> </w:t>
+      </w:r>
+      <w:proofErr w:type="spellStart"/>
+      <w:r>
+        <w:rPr>
+          <w:rFonts w:ascii="Adobe Caslon Pro" w:hAnsi="Adobe Caslon Pro"/>
+          <w:sz w:val="24"/>
+          <w:szCs w:val="24"/>
+        </w:rPr>
+        <w:t>init</w:t>
+      </w:r>
+      <w:proofErr w:type="spellEnd"/>
+      <w:r>
+        <w:rPr>
+          <w:rFonts w:ascii="Adobe Caslon Pro" w:hAnsi="Adobe Caslon Pro"/>
+          <w:sz w:val="24"/>
+          <w:szCs w:val="24"/>
+        </w:rPr>
+        <w:t xml:space="preserve"> -y</w:t>
       </w:r>
       <w:r>
         <w:rPr>
@@ -296,13 +362,23 @@
         </w:rPr>
         <w:t>” and “</w:t>
       </w:r>
+      <w:proofErr w:type="spellStart"/>
       <w:r>
         <w:rPr>
           <w:rFonts w:ascii="Adobe Caslon Pro" w:hAnsi="Adobe Caslon Pro"/>
           <w:sz w:val="24"/>
           <w:szCs w:val="24"/>
         </w:rPr>
-        <w:t>npm install --save-dev jest</w:t>
+        <w:t>npm</w:t>
+      </w:r>
+      <w:proofErr w:type="spellEnd"/>
+      <w:r>
+        <w:rPr>
+          <w:rFonts w:ascii="Adobe Caslon Pro" w:hAnsi="Adobe Caslon Pro"/>
+          <w:sz w:val="24"/>
+          <w:szCs w:val="24"/>
+        </w:rPr>
+        <w:t xml:space="preserve"> install --save-dev jest</w:t>
       </w:r>
       <w:r>
         <w:rPr>
@@ -332,15 +408,43 @@
           <w:sz w:val="24"/>
           <w:szCs w:val="24"/>
         </w:rPr>
-        <w:t>Run “npm test” or “</w:t>
+        <w:t>Run “</w:t>
       </w:r>
+      <w:proofErr w:type="spellStart"/>
       <w:r>
         <w:rPr>
           <w:rFonts w:ascii="Adobe Caslon Pro" w:hAnsi="Adobe Caslon Pro"/>
           <w:sz w:val="24"/>
           <w:szCs w:val="24"/>
         </w:rPr>
-        <w:t>npx jest path/to/</w:t>
+        <w:t>npm</w:t>
+      </w:r>
+      <w:proofErr w:type="spellEnd"/>
+      <w:r>
+        <w:rPr>
+          <w:rFonts w:ascii="Adobe Caslon Pro" w:hAnsi="Adobe Caslon Pro"/>
+          <w:sz w:val="24"/>
+          <w:szCs w:val="24"/>
+        </w:rPr>
+        <w:t xml:space="preserve"> test” or “</w:t>
+      </w:r>
+      <w:proofErr w:type="spellStart"/>
+      <w:r>
+        <w:rPr>
+          <w:rFonts w:ascii="Adobe Caslon Pro" w:hAnsi="Adobe Caslon Pro"/>
+          <w:sz w:val="24"/>
+          <w:szCs w:val="24"/>
+        </w:rPr>
+        <w:t>npx</w:t>
+      </w:r>
+      <w:proofErr w:type="spellEnd"/>
+      <w:r>
+        <w:rPr>
+          <w:rFonts w:ascii="Adobe Caslon Pro" w:hAnsi="Adobe Caslon Pro"/>
+          <w:sz w:val="24"/>
+          <w:szCs w:val="24"/>
+        </w:rPr>
+        <w:t xml:space="preserve"> jest path/to/</w:t>
       </w:r>
       <w:r>
         <w:rPr>
@@ -356,8 +460,18 @@
           <w:sz w:val="24"/>
           <w:szCs w:val="24"/>
         </w:rPr>
-        <w:t>.js</w:t>
+        <w:t>.</w:t>
       </w:r>
+      <w:proofErr w:type="spellStart"/>
+      <w:r>
+        <w:rPr>
+          <w:rFonts w:ascii="Adobe Caslon Pro" w:hAnsi="Adobe Caslon Pro"/>
+          <w:sz w:val="24"/>
+          <w:szCs w:val="24"/>
+        </w:rPr>
+        <w:t>js</w:t>
+      </w:r>
+      <w:proofErr w:type="spellEnd"/>
       <w:r>
         <w:rPr>
           <w:rFonts w:ascii="Adobe Caslon Pro" w:hAnsi="Adobe Caslon Pro"/>
@@ -641,6 +755,7 @@
                 <w:szCs w:val="18"/>
               </w:rPr>
             </w:pPr>
+            <w:proofErr w:type="spellStart"/>
             <w:r>
               <w:rPr>
                 <w:rFonts w:ascii="Adobe Caslon Pro" w:hAnsi="Adobe Caslon Pro"/>
@@ -651,6 +766,7 @@
               </w:rPr>
               <w:t>DatabaseConnectionTest.php</w:t>
             </w:r>
+            <w:proofErr w:type="spellEnd"/>
           </w:p>
         </w:tc>
         <w:tc>
@@ -666,13 +782,23 @@
                 <w:szCs w:val="18"/>
               </w:rPr>
             </w:pPr>
-            <w:r>
-              <w:rPr>
-                <w:rFonts w:ascii="Adobe Caslon Pro" w:hAnsi="Adobe Caslon Pro"/>
-                <w:sz w:val="18"/>
-                <w:szCs w:val="18"/>
-              </w:rPr>
-              <w:t>testConnectionIsValid()</w:t>
+            <w:proofErr w:type="spellStart"/>
+            <w:r>
+              <w:rPr>
+                <w:rFonts w:ascii="Adobe Caslon Pro" w:hAnsi="Adobe Caslon Pro"/>
+                <w:sz w:val="18"/>
+                <w:szCs w:val="18"/>
+              </w:rPr>
+              <w:t>testConnectionIsValid</w:t>
+            </w:r>
+            <w:proofErr w:type="spellEnd"/>
+            <w:r>
+              <w:rPr>
+                <w:rFonts w:ascii="Adobe Caslon Pro" w:hAnsi="Adobe Caslon Pro"/>
+                <w:sz w:val="18"/>
+                <w:szCs w:val="18"/>
+              </w:rPr>
+              <w:t>()</w:t>
             </w:r>
           </w:p>
         </w:tc>
@@ -695,31 +821,43 @@
                 <w:sz w:val="18"/>
                 <w:szCs w:val="18"/>
               </w:rPr>
-              <w:t>Test that the database connection is valid</w:t>
-            </w:r>
-            <w:r>
-              <w:rPr>
-                <w:rFonts w:ascii="Adobe Caslon Pro" w:hAnsi="Adobe Caslon Pro"/>
-                <w:sz w:val="18"/>
-                <w:szCs w:val="18"/>
-              </w:rPr>
-              <w:t xml:space="preserve"> by using inc_connect.php and </w:t>
-            </w:r>
-            <w:r>
-              <w:rPr>
-                <w:rFonts w:ascii="Adobe Caslon Pro" w:hAnsi="Adobe Caslon Pro"/>
-                <w:sz w:val="18"/>
-                <w:szCs w:val="18"/>
-              </w:rPr>
-              <w:t xml:space="preserve">by </w:t>
-            </w:r>
-            <w:r>
-              <w:rPr>
-                <w:rFonts w:ascii="Adobe Caslon Pro" w:hAnsi="Adobe Caslon Pro"/>
-                <w:sz w:val="18"/>
-                <w:szCs w:val="18"/>
-              </w:rPr>
-              <w:t>asserting the connection is a instance of mysqli class.</w:t>
+              <w:t xml:space="preserve">Verifies that the database connection established via </w:t>
+            </w:r>
+            <w:proofErr w:type="spellStart"/>
+            <w:r>
+              <w:rPr>
+                <w:rFonts w:ascii="Adobe Caslon Pro" w:hAnsi="Adobe Caslon Pro"/>
+                <w:sz w:val="18"/>
+                <w:szCs w:val="18"/>
+              </w:rPr>
+              <w:t>inc_connect.php</w:t>
+            </w:r>
+            <w:proofErr w:type="spellEnd"/>
+            <w:r>
+              <w:rPr>
+                <w:rFonts w:ascii="Adobe Caslon Pro" w:hAnsi="Adobe Caslon Pro"/>
+                <w:sz w:val="18"/>
+                <w:szCs w:val="18"/>
+              </w:rPr>
+              <w:t xml:space="preserve"> is valid by asserting it is an instance of the </w:t>
+            </w:r>
+            <w:proofErr w:type="spellStart"/>
+            <w:r>
+              <w:rPr>
+                <w:rFonts w:ascii="Adobe Caslon Pro" w:hAnsi="Adobe Caslon Pro"/>
+                <w:sz w:val="18"/>
+                <w:szCs w:val="18"/>
+              </w:rPr>
+              <w:t>mysqli</w:t>
+            </w:r>
+            <w:proofErr w:type="spellEnd"/>
+            <w:r>
+              <w:rPr>
+                <w:rFonts w:ascii="Adobe Caslon Pro" w:hAnsi="Adobe Caslon Pro"/>
+                <w:sz w:val="18"/>
+                <w:szCs w:val="18"/>
+              </w:rPr>
+              <w:t xml:space="preserve"> class.</w:t>
             </w:r>
           </w:p>
         </w:tc>
@@ -773,13 +911,23 @@
                 <w:szCs w:val="18"/>
               </w:rPr>
             </w:pPr>
-            <w:r>
-              <w:rPr>
-                <w:rFonts w:ascii="Adobe Caslon Pro" w:hAnsi="Adobe Caslon Pro"/>
-                <w:sz w:val="18"/>
-                <w:szCs w:val="18"/>
-              </w:rPr>
-              <w:t>testInsertAndFetch()</w:t>
+            <w:proofErr w:type="spellStart"/>
+            <w:r>
+              <w:rPr>
+                <w:rFonts w:ascii="Adobe Caslon Pro" w:hAnsi="Adobe Caslon Pro"/>
+                <w:sz w:val="18"/>
+                <w:szCs w:val="18"/>
+              </w:rPr>
+              <w:t>testInsertAndFetch</w:t>
+            </w:r>
+            <w:proofErr w:type="spellEnd"/>
+            <w:r>
+              <w:rPr>
+                <w:rFonts w:ascii="Adobe Caslon Pro" w:hAnsi="Adobe Caslon Pro"/>
+                <w:sz w:val="18"/>
+                <w:szCs w:val="18"/>
+              </w:rPr>
+              <w:t>()</w:t>
             </w:r>
           </w:p>
         </w:tc>
@@ -802,18 +950,16 @@
                 <w:sz w:val="18"/>
                 <w:szCs w:val="18"/>
               </w:rPr>
-              <w:t>Test inserting a dummy row into the test_table and then fetching it.</w:t>
-            </w:r>
-          </w:p>
-          <w:p>
-            <w:pPr>
-              <w:cnfStyle w:val="000000000000" w:firstRow="0" w:lastRow="0" w:firstColumn="0" w:lastColumn="0" w:oddVBand="0" w:evenVBand="0" w:oddHBand="0" w:evenHBand="0" w:firstRowFirstColumn="0" w:firstRowLastColumn="0" w:lastRowFirstColumn="0" w:lastRowLastColumn="0"/>
-              <w:rPr>
-                <w:rFonts w:ascii="Adobe Caslon Pro" w:hAnsi="Adobe Caslon Pro"/>
-                <w:sz w:val="18"/>
-                <w:szCs w:val="18"/>
-              </w:rPr>
-            </w:pPr>
+              <w:t>Tests basic database functionality by inserting a dummy row into a test table and retrieving it to confirm data integrity.</w:t>
+            </w:r>
+            <w:r>
+              <w:rPr>
+                <w:rFonts w:ascii="Adobe Caslon Pro" w:hAnsi="Adobe Caslon Pro"/>
+                <w:sz w:val="18"/>
+                <w:szCs w:val="18"/>
+              </w:rPr>
+              <w:t xml:space="preserve"> </w:t>
+            </w:r>
           </w:p>
         </w:tc>
         <w:tc>
@@ -1070,18 +1216,16 @@
                 <w:sz w:val="18"/>
                 <w:szCs w:val="18"/>
               </w:rPr>
-              <w:t>Test that the Auth0Factory returns a valid Auth0 instance.</w:t>
-            </w:r>
-          </w:p>
-          <w:p>
-            <w:pPr>
-              <w:cnfStyle w:val="000000000000" w:firstRow="0" w:lastRow="0" w:firstColumn="0" w:lastColumn="0" w:oddVBand="0" w:evenVBand="0" w:oddHBand="0" w:evenHBand="0" w:firstRowFirstColumn="0" w:firstRowLastColumn="0" w:lastRowFirstColumn="0" w:lastRowLastColumn="0"/>
-              <w:rPr>
-                <w:rFonts w:ascii="Adobe Caslon Pro" w:hAnsi="Adobe Caslon Pro"/>
-                <w:sz w:val="18"/>
-                <w:szCs w:val="18"/>
-              </w:rPr>
-            </w:pPr>
+              <w:t>Ensures that the Auth0Factory correctly returns a valid Auth0 instance.</w:t>
+            </w:r>
+            <w:r>
+              <w:rPr>
+                <w:rFonts w:ascii="Adobe Caslon Pro" w:hAnsi="Adobe Caslon Pro"/>
+                <w:sz w:val="18"/>
+                <w:szCs w:val="18"/>
+              </w:rPr>
+              <w:t xml:space="preserve"> </w:t>
+            </w:r>
           </w:p>
         </w:tc>
         <w:tc>
@@ -1134,13 +1278,23 @@
                 <w:szCs w:val="18"/>
               </w:rPr>
             </w:pPr>
-            <w:r>
-              <w:rPr>
-                <w:rFonts w:ascii="Adobe Caslon Pro" w:hAnsi="Adobe Caslon Pro"/>
-                <w:sz w:val="18"/>
-                <w:szCs w:val="18"/>
-              </w:rPr>
-              <w:t>testLoginDoesNotCrash()</w:t>
+            <w:proofErr w:type="spellStart"/>
+            <w:r>
+              <w:rPr>
+                <w:rFonts w:ascii="Adobe Caslon Pro" w:hAnsi="Adobe Caslon Pro"/>
+                <w:sz w:val="18"/>
+                <w:szCs w:val="18"/>
+              </w:rPr>
+              <w:t>testLoginDoesNotCrash</w:t>
+            </w:r>
+            <w:proofErr w:type="spellEnd"/>
+            <w:r>
+              <w:rPr>
+                <w:rFonts w:ascii="Adobe Caslon Pro" w:hAnsi="Adobe Caslon Pro"/>
+                <w:sz w:val="18"/>
+                <w:szCs w:val="18"/>
+              </w:rPr>
+              <w:t>()</w:t>
             </w:r>
           </w:p>
         </w:tc>
@@ -1163,18 +1317,16 @@
                 <w:sz w:val="18"/>
                 <w:szCs w:val="18"/>
               </w:rPr>
-              <w:t>Test that calling the login() method on the Auth0 instance does not crash.</w:t>
-            </w:r>
-          </w:p>
-          <w:p>
-            <w:pPr>
-              <w:cnfStyle w:val="000000000000" w:firstRow="0" w:lastRow="0" w:firstColumn="0" w:lastColumn="0" w:oddVBand="0" w:evenVBand="0" w:oddHBand="0" w:evenHBand="0" w:firstRowFirstColumn="0" w:firstRowLastColumn="0" w:lastRowFirstColumn="0" w:lastRowLastColumn="0"/>
-              <w:rPr>
-                <w:rFonts w:ascii="Adobe Caslon Pro" w:hAnsi="Adobe Caslon Pro"/>
-                <w:sz w:val="18"/>
-                <w:szCs w:val="18"/>
-              </w:rPr>
-            </w:pPr>
+              <w:t>Confirms that calling the login() method on the Auth0 instance does not cause errors or exceptions.</w:t>
+            </w:r>
+            <w:r>
+              <w:rPr>
+                <w:rFonts w:ascii="Adobe Caslon Pro" w:hAnsi="Adobe Caslon Pro"/>
+                <w:sz w:val="18"/>
+                <w:szCs w:val="18"/>
+              </w:rPr>
+              <w:t xml:space="preserve"> </w:t>
+            </w:r>
           </w:p>
         </w:tc>
         <w:tc>
@@ -1225,13 +1377,23 @@
                 <w:szCs w:val="18"/>
               </w:rPr>
             </w:pPr>
-            <w:r>
-              <w:rPr>
-                <w:rFonts w:ascii="Adobe Caslon Pro" w:hAnsi="Adobe Caslon Pro"/>
-                <w:sz w:val="18"/>
-                <w:szCs w:val="18"/>
-              </w:rPr>
-              <w:t>testLogoutUrlGenerated()</w:t>
+            <w:proofErr w:type="spellStart"/>
+            <w:r>
+              <w:rPr>
+                <w:rFonts w:ascii="Adobe Caslon Pro" w:hAnsi="Adobe Caslon Pro"/>
+                <w:sz w:val="18"/>
+                <w:szCs w:val="18"/>
+              </w:rPr>
+              <w:t>testLogoutUrlGenerated</w:t>
+            </w:r>
+            <w:proofErr w:type="spellEnd"/>
+            <w:r>
+              <w:rPr>
+                <w:rFonts w:ascii="Adobe Caslon Pro" w:hAnsi="Adobe Caslon Pro"/>
+                <w:sz w:val="18"/>
+                <w:szCs w:val="18"/>
+              </w:rPr>
+              <w:t>()</w:t>
             </w:r>
           </w:p>
         </w:tc>
@@ -1254,18 +1416,16 @@
                 <w:sz w:val="18"/>
                 <w:szCs w:val="18"/>
               </w:rPr>
-              <w:t>Test that the logout() method generates a valid logout URL.</w:t>
-            </w:r>
-          </w:p>
-          <w:p>
-            <w:pPr>
-              <w:cnfStyle w:val="000000000000" w:firstRow="0" w:lastRow="0" w:firstColumn="0" w:lastColumn="0" w:oddVBand="0" w:evenVBand="0" w:oddHBand="0" w:evenHBand="0" w:firstRowFirstColumn="0" w:firstRowLastColumn="0" w:lastRowFirstColumn="0" w:lastRowLastColumn="0"/>
-              <w:rPr>
-                <w:rFonts w:ascii="Adobe Caslon Pro" w:hAnsi="Adobe Caslon Pro"/>
-                <w:sz w:val="18"/>
-                <w:szCs w:val="18"/>
-              </w:rPr>
-            </w:pPr>
+              <w:t>Validates that the logout() method successfully generates a proper logout URL.</w:t>
+            </w:r>
+            <w:r>
+              <w:rPr>
+                <w:rFonts w:ascii="Adobe Caslon Pro" w:hAnsi="Adobe Caslon Pro"/>
+                <w:sz w:val="18"/>
+                <w:szCs w:val="18"/>
+              </w:rPr>
+              <w:t xml:space="preserve"> </w:t>
+            </w:r>
           </w:p>
         </w:tc>
         <w:tc>
@@ -1316,13 +1476,23 @@
                 <w:szCs w:val="18"/>
               </w:rPr>
             </w:pPr>
-            <w:r>
-              <w:rPr>
-                <w:rFonts w:ascii="Adobe Caslon Pro" w:hAnsi="Adobe Caslon Pro"/>
-                <w:sz w:val="18"/>
-                <w:szCs w:val="18"/>
-              </w:rPr>
-              <w:t>testLogoutClearsSession()</w:t>
+            <w:proofErr w:type="spellStart"/>
+            <w:r>
+              <w:rPr>
+                <w:rFonts w:ascii="Adobe Caslon Pro" w:hAnsi="Adobe Caslon Pro"/>
+                <w:sz w:val="18"/>
+                <w:szCs w:val="18"/>
+              </w:rPr>
+              <w:t>testLogoutClearsSession</w:t>
+            </w:r>
+            <w:proofErr w:type="spellEnd"/>
+            <w:r>
+              <w:rPr>
+                <w:rFonts w:ascii="Adobe Caslon Pro" w:hAnsi="Adobe Caslon Pro"/>
+                <w:sz w:val="18"/>
+                <w:szCs w:val="18"/>
+              </w:rPr>
+              <w:t>()</w:t>
             </w:r>
           </w:p>
         </w:tc>
@@ -1345,18 +1515,16 @@
                 <w:sz w:val="18"/>
                 <w:szCs w:val="18"/>
               </w:rPr>
-              <w:t>Test that the auth0_logout.php file clears the user session.</w:t>
-            </w:r>
-          </w:p>
-          <w:p>
-            <w:pPr>
-              <w:cnfStyle w:val="000000000000" w:firstRow="0" w:lastRow="0" w:firstColumn="0" w:lastColumn="0" w:oddVBand="0" w:evenVBand="0" w:oddHBand="0" w:evenHBand="0" w:firstRowFirstColumn="0" w:firstRowLastColumn="0" w:lastRowFirstColumn="0" w:lastRowLastColumn="0"/>
-              <w:rPr>
-                <w:rFonts w:ascii="Adobe Caslon Pro" w:hAnsi="Adobe Caslon Pro"/>
-                <w:sz w:val="18"/>
-                <w:szCs w:val="18"/>
-              </w:rPr>
-            </w:pPr>
+              <w:t>Confirms that auth0_logout.php correctly clears the user session data upon logout.</w:t>
+            </w:r>
+            <w:r>
+              <w:rPr>
+                <w:rFonts w:ascii="Adobe Caslon Pro" w:hAnsi="Adobe Caslon Pro"/>
+                <w:sz w:val="18"/>
+                <w:szCs w:val="18"/>
+              </w:rPr>
+              <w:t xml:space="preserve"> </w:t>
+            </w:r>
           </w:p>
         </w:tc>
         <w:tc>
@@ -1589,13 +1757,23 @@
                 <w:szCs w:val="18"/>
               </w:rPr>
             </w:pPr>
-            <w:r>
-              <w:rPr>
-                <w:rFonts w:ascii="Adobe Caslon Pro" w:hAnsi="Adobe Caslon Pro"/>
-                <w:sz w:val="18"/>
-                <w:szCs w:val="18"/>
-              </w:rPr>
-              <w:t>testCallbackFlowSetsSessionData()</w:t>
+            <w:proofErr w:type="spellStart"/>
+            <w:r>
+              <w:rPr>
+                <w:rFonts w:ascii="Adobe Caslon Pro" w:hAnsi="Adobe Caslon Pro"/>
+                <w:sz w:val="18"/>
+                <w:szCs w:val="18"/>
+              </w:rPr>
+              <w:t>testCallbackFlowSetsSessionData</w:t>
+            </w:r>
+            <w:proofErr w:type="spellEnd"/>
+            <w:r>
+              <w:rPr>
+                <w:rFonts w:ascii="Adobe Caslon Pro" w:hAnsi="Adobe Caslon Pro"/>
+                <w:sz w:val="18"/>
+                <w:szCs w:val="18"/>
+              </w:rPr>
+              <w:t>()</w:t>
             </w:r>
           </w:p>
         </w:tc>
@@ -1618,55 +1796,7 @@
                 <w:sz w:val="18"/>
                 <w:szCs w:val="18"/>
               </w:rPr>
-              <w:t>Tests the Auth0 callback flow.</w:t>
-            </w:r>
-            <w:r>
-              <w:rPr>
-                <w:rFonts w:ascii="Adobe Caslon Pro" w:hAnsi="Adobe Caslon Pro"/>
-                <w:sz w:val="18"/>
-                <w:szCs w:val="18"/>
-              </w:rPr>
-              <w:t xml:space="preserve"> </w:t>
-            </w:r>
-            <w:r>
-              <w:rPr>
-                <w:rFonts w:ascii="Adobe Caslon Pro" w:hAnsi="Adobe Caslon Pro"/>
-                <w:sz w:val="18"/>
-                <w:szCs w:val="18"/>
-              </w:rPr>
-              <w:t>Uses a fake Auth0 instance (FakeAuth0) to simulate the Auth0 SDK behavior</w:t>
-            </w:r>
-            <w:r>
-              <w:rPr>
-                <w:rFonts w:ascii="Adobe Caslon Pro" w:hAnsi="Adobe Caslon Pro"/>
-                <w:sz w:val="18"/>
-                <w:szCs w:val="18"/>
-              </w:rPr>
-              <w:t>.</w:t>
-            </w:r>
-            <w:r>
-              <w:rPr>
-                <w:rFonts w:ascii="Adobe Caslon Pro" w:hAnsi="Adobe Caslon Pro"/>
-                <w:sz w:val="18"/>
-                <w:szCs w:val="18"/>
-              </w:rPr>
-              <w:t xml:space="preserve"> Mocks Auth0UserManager to simulate fetching user data.</w:t>
-            </w:r>
-            <w:r>
-              <w:rPr>
-                <w:rFonts w:ascii="Adobe Caslon Pro" w:hAnsi="Adobe Caslon Pro"/>
-                <w:sz w:val="18"/>
-                <w:szCs w:val="18"/>
-              </w:rPr>
-              <w:t xml:space="preserve"> </w:t>
-            </w:r>
-            <w:r>
-              <w:rPr>
-                <w:rFonts w:ascii="Adobe Caslon Pro" w:hAnsi="Adobe Caslon Pro"/>
-                <w:sz w:val="18"/>
-                <w:szCs w:val="18"/>
-              </w:rPr>
-              <w:t>Verifies that after the callback, the session contains the expected user data.</w:t>
+              <w:t>Simulates the Auth0 callback process using a mock Auth0 instance and Auth0UserManager. Verifies that valid session data is set after authentication.</w:t>
             </w:r>
           </w:p>
         </w:tc>
@@ -1926,13 +2056,23 @@
                 <w:szCs w:val="18"/>
               </w:rPr>
             </w:pPr>
-            <w:r>
-              <w:rPr>
-                <w:rFonts w:ascii="Adobe Caslon Pro" w:hAnsi="Adobe Caslon Pro"/>
-                <w:sz w:val="18"/>
-                <w:szCs w:val="18"/>
-              </w:rPr>
-              <w:t>testLogoutClearsSession()</w:t>
+            <w:proofErr w:type="spellStart"/>
+            <w:r>
+              <w:rPr>
+                <w:rFonts w:ascii="Adobe Caslon Pro" w:hAnsi="Adobe Caslon Pro"/>
+                <w:sz w:val="18"/>
+                <w:szCs w:val="18"/>
+              </w:rPr>
+              <w:t>testLogoutClearsSession</w:t>
+            </w:r>
+            <w:proofErr w:type="spellEnd"/>
+            <w:r>
+              <w:rPr>
+                <w:rFonts w:ascii="Adobe Caslon Pro" w:hAnsi="Adobe Caslon Pro"/>
+                <w:sz w:val="18"/>
+                <w:szCs w:val="18"/>
+              </w:rPr>
+              <w:t>()</w:t>
             </w:r>
           </w:p>
         </w:tc>
@@ -1955,23 +2095,7 @@
                 <w:sz w:val="18"/>
                 <w:szCs w:val="18"/>
               </w:rPr>
-              <w:t>Sets a dummy user in the session.</w:t>
-            </w:r>
-            <w:r>
-              <w:rPr>
-                <w:rFonts w:ascii="Adobe Caslon Pro" w:hAnsi="Adobe Caslon Pro"/>
-                <w:sz w:val="18"/>
-                <w:szCs w:val="18"/>
-              </w:rPr>
-              <w:t xml:space="preserve"> </w:t>
-            </w:r>
-            <w:r>
-              <w:rPr>
-                <w:rFonts w:ascii="Adobe Caslon Pro" w:hAnsi="Adobe Caslon Pro"/>
-                <w:sz w:val="18"/>
-                <w:szCs w:val="18"/>
-              </w:rPr>
-              <w:t>Tests that logout clears session.</w:t>
+              <w:t>Sets a dummy user in the session and verifies that the logout process successfully clears all session data.</w:t>
             </w:r>
           </w:p>
         </w:tc>
@@ -2200,13 +2324,23 @@
                 <w:szCs w:val="18"/>
               </w:rPr>
             </w:pPr>
-            <w:r>
-              <w:rPr>
-                <w:rFonts w:ascii="Adobe Caslon Pro" w:hAnsi="Adobe Caslon Pro"/>
-                <w:sz w:val="18"/>
-                <w:szCs w:val="18"/>
-              </w:rPr>
-              <w:t>testSessionContainsExpectedKeysAfterLogin()</w:t>
+            <w:proofErr w:type="spellStart"/>
+            <w:r>
+              <w:rPr>
+                <w:rFonts w:ascii="Adobe Caslon Pro" w:hAnsi="Adobe Caslon Pro"/>
+                <w:sz w:val="18"/>
+                <w:szCs w:val="18"/>
+              </w:rPr>
+              <w:t>testSessionContainsExpectedKeysAfterLogin</w:t>
+            </w:r>
+            <w:proofErr w:type="spellEnd"/>
+            <w:r>
+              <w:rPr>
+                <w:rFonts w:ascii="Adobe Caslon Pro" w:hAnsi="Adobe Caslon Pro"/>
+                <w:sz w:val="18"/>
+                <w:szCs w:val="18"/>
+              </w:rPr>
+              <w:t>()</w:t>
             </w:r>
           </w:p>
         </w:tc>
@@ -2229,55 +2363,7 @@
                 <w:sz w:val="18"/>
                 <w:szCs w:val="18"/>
               </w:rPr>
-              <w:t>Test</w:t>
-            </w:r>
-            <w:r>
-              <w:rPr>
-                <w:rFonts w:ascii="Adobe Caslon Pro" w:hAnsi="Adobe Caslon Pro"/>
-                <w:sz w:val="18"/>
-                <w:szCs w:val="18"/>
-              </w:rPr>
-              <w:t>s</w:t>
-            </w:r>
-            <w:r>
-              <w:rPr>
-                <w:rFonts w:ascii="Adobe Caslon Pro" w:hAnsi="Adobe Caslon Pro"/>
-                <w:sz w:val="18"/>
-                <w:szCs w:val="18"/>
-              </w:rPr>
-              <w:t xml:space="preserve"> that after simulating a login, the session contains the expected keys and values.</w:t>
-            </w:r>
-            <w:r>
-              <w:rPr>
-                <w:rFonts w:ascii="Adobe Caslon Pro" w:hAnsi="Adobe Caslon Pro"/>
-                <w:sz w:val="18"/>
-                <w:szCs w:val="18"/>
-              </w:rPr>
-              <w:t xml:space="preserve"> </w:t>
-            </w:r>
-            <w:r>
-              <w:rPr>
-                <w:rFonts w:ascii="Adobe Caslon Pro" w:hAnsi="Adobe Caslon Pro"/>
-                <w:sz w:val="18"/>
-                <w:szCs w:val="18"/>
-              </w:rPr>
-              <w:t>Simulate</w:t>
-            </w:r>
-            <w:r>
-              <w:rPr>
-                <w:rFonts w:ascii="Adobe Caslon Pro" w:hAnsi="Adobe Caslon Pro"/>
-                <w:sz w:val="18"/>
-                <w:szCs w:val="18"/>
-              </w:rPr>
-              <w:t>s</w:t>
-            </w:r>
-            <w:r>
-              <w:rPr>
-                <w:rFonts w:ascii="Adobe Caslon Pro" w:hAnsi="Adobe Caslon Pro"/>
-                <w:sz w:val="18"/>
-                <w:szCs w:val="18"/>
-              </w:rPr>
-              <w:t xml:space="preserve"> a login by faking an Auth0 user with specific data.</w:t>
+              <w:t>After simulating a login, checks that the session includes all expected Auth0 keys and values. Uses a fake Auth0 user to validate session persistence.</w:t>
             </w:r>
           </w:p>
         </w:tc>
@@ -2362,7 +2448,6 @@
                 <w:sz w:val="40"/>
                 <w:szCs w:val="40"/>
               </w:rPr>
-              <w:lastRenderedPageBreak/>
               <w:t>NEXT FILE</w:t>
             </w:r>
           </w:p>
@@ -2478,6 +2563,7 @@
                 <w:szCs w:val="18"/>
               </w:rPr>
             </w:pPr>
+            <w:proofErr w:type="spellStart"/>
             <w:r>
               <w:rPr>
                 <w:rFonts w:ascii="Adobe Caslon Pro" w:hAnsi="Adobe Caslon Pro"/>
@@ -2486,6 +2572,7 @@
                 <w:sz w:val="18"/>
                 <w:szCs w:val="18"/>
               </w:rPr>
+              <w:lastRenderedPageBreak/>
               <w:t>AdminRoleTest</w:t>
             </w:r>
             <w:r>
@@ -2498,6 +2585,7 @@
               </w:rPr>
               <w:t>.php</w:t>
             </w:r>
+            <w:proofErr w:type="spellEnd"/>
           </w:p>
         </w:tc>
         <w:tc>
@@ -2513,13 +2601,23 @@
                 <w:szCs w:val="18"/>
               </w:rPr>
             </w:pPr>
-            <w:r>
-              <w:rPr>
-                <w:rFonts w:ascii="Adobe Caslon Pro" w:hAnsi="Adobe Caslon Pro"/>
-                <w:sz w:val="18"/>
-                <w:szCs w:val="18"/>
-              </w:rPr>
-              <w:t>testAdminHasAllPermissions()</w:t>
+            <w:proofErr w:type="spellStart"/>
+            <w:r>
+              <w:rPr>
+                <w:rFonts w:ascii="Adobe Caslon Pro" w:hAnsi="Adobe Caslon Pro"/>
+                <w:sz w:val="18"/>
+                <w:szCs w:val="18"/>
+              </w:rPr>
+              <w:t>testAdminHasAllPermissions</w:t>
+            </w:r>
+            <w:proofErr w:type="spellEnd"/>
+            <w:r>
+              <w:rPr>
+                <w:rFonts w:ascii="Adobe Caslon Pro" w:hAnsi="Adobe Caslon Pro"/>
+                <w:sz w:val="18"/>
+                <w:szCs w:val="18"/>
+              </w:rPr>
+              <w:t>()</w:t>
             </w:r>
           </w:p>
         </w:tc>
@@ -2542,7 +2640,7 @@
                 <w:sz w:val="18"/>
                 <w:szCs w:val="18"/>
               </w:rPr>
-              <w:t>Tests that an admin user has all the expected permissions.</w:t>
+              <w:t>Verifies that a user with the admin role has access to all assigned permissions and capabilities within the system.</w:t>
             </w:r>
           </w:p>
         </w:tc>
@@ -2594,13 +2692,23 @@
                 <w:szCs w:val="18"/>
               </w:rPr>
             </w:pPr>
-            <w:r>
-              <w:rPr>
-                <w:rFonts w:ascii="Adobe Caslon Pro" w:hAnsi="Adobe Caslon Pro"/>
-                <w:sz w:val="18"/>
-                <w:szCs w:val="18"/>
-              </w:rPr>
-              <w:t>testUserHasLimitedPermissions()</w:t>
+            <w:proofErr w:type="spellStart"/>
+            <w:r>
+              <w:rPr>
+                <w:rFonts w:ascii="Adobe Caslon Pro" w:hAnsi="Adobe Caslon Pro"/>
+                <w:sz w:val="18"/>
+                <w:szCs w:val="18"/>
+              </w:rPr>
+              <w:t>testUserHasLimitedPermissions</w:t>
+            </w:r>
+            <w:proofErr w:type="spellEnd"/>
+            <w:r>
+              <w:rPr>
+                <w:rFonts w:ascii="Adobe Caslon Pro" w:hAnsi="Adobe Caslon Pro"/>
+                <w:sz w:val="18"/>
+                <w:szCs w:val="18"/>
+              </w:rPr>
+              <w:t>()</w:t>
             </w:r>
           </w:p>
         </w:tc>
@@ -2623,18 +2731,16 @@
                 <w:sz w:val="18"/>
                 <w:szCs w:val="18"/>
               </w:rPr>
-              <w:t>Tests that a regular user has only limited permissions.</w:t>
-            </w:r>
-          </w:p>
-          <w:p>
-            <w:pPr>
-              <w:cnfStyle w:val="000000000000" w:firstRow="0" w:lastRow="0" w:firstColumn="0" w:lastColumn="0" w:oddVBand="0" w:evenVBand="0" w:oddHBand="0" w:evenHBand="0" w:firstRowFirstColumn="0" w:firstRowLastColumn="0" w:lastRowFirstColumn="0" w:lastRowLastColumn="0"/>
-              <w:rPr>
-                <w:rFonts w:ascii="Adobe Caslon Pro" w:hAnsi="Adobe Caslon Pro"/>
-                <w:sz w:val="18"/>
-                <w:szCs w:val="18"/>
-              </w:rPr>
-            </w:pPr>
+              <w:t>Checks that a regular user account has restricted access and cannot perform admin-level actions.</w:t>
+            </w:r>
+            <w:r>
+              <w:rPr>
+                <w:rFonts w:ascii="Adobe Caslon Pro" w:hAnsi="Adobe Caslon Pro"/>
+                <w:sz w:val="18"/>
+                <w:szCs w:val="18"/>
+              </w:rPr>
+              <w:t xml:space="preserve"> </w:t>
+            </w:r>
           </w:p>
         </w:tc>
         <w:tc>
@@ -2685,13 +2791,23 @@
                 <w:szCs w:val="18"/>
               </w:rPr>
             </w:pPr>
-            <w:r>
-              <w:rPr>
-                <w:rFonts w:ascii="Adobe Caslon Pro" w:hAnsi="Adobe Caslon Pro"/>
-                <w:sz w:val="18"/>
-                <w:szCs w:val="18"/>
-              </w:rPr>
-              <w:t>testManagerCanEditTasks()</w:t>
+            <w:proofErr w:type="spellStart"/>
+            <w:r>
+              <w:rPr>
+                <w:rFonts w:ascii="Adobe Caslon Pro" w:hAnsi="Adobe Caslon Pro"/>
+                <w:sz w:val="18"/>
+                <w:szCs w:val="18"/>
+              </w:rPr>
+              <w:t>testManagerCanEditTasks</w:t>
+            </w:r>
+            <w:proofErr w:type="spellEnd"/>
+            <w:r>
+              <w:rPr>
+                <w:rFonts w:ascii="Adobe Caslon Pro" w:hAnsi="Adobe Caslon Pro"/>
+                <w:sz w:val="18"/>
+                <w:szCs w:val="18"/>
+              </w:rPr>
+              <w:t>()</w:t>
             </w:r>
           </w:p>
         </w:tc>
@@ -2714,7 +2830,7 @@
                 <w:sz w:val="18"/>
                 <w:szCs w:val="18"/>
               </w:rPr>
-              <w:t>Tests that a manager user can edit tasks but cannot manage users.</w:t>
+              <w:t>Confirms that a manager can edit tasks but is restricted from performing admin-related functions such as user management</w:t>
             </w:r>
           </w:p>
         </w:tc>
@@ -2916,6 +3032,7 @@
                 <w:szCs w:val="40"/>
               </w:rPr>
             </w:pPr>
+            <w:proofErr w:type="spellStart"/>
             <w:r>
               <w:rPr>
                 <w:rFonts w:ascii="Adobe Caslon Pro" w:hAnsi="Adobe Caslon Pro"/>
@@ -2956,6 +3073,7 @@
               </w:rPr>
               <w:t>.php</w:t>
             </w:r>
+            <w:proofErr w:type="spellEnd"/>
           </w:p>
         </w:tc>
         <w:tc>
@@ -2971,13 +3089,23 @@
                 <w:szCs w:val="18"/>
               </w:rPr>
             </w:pPr>
-            <w:r>
-              <w:rPr>
-                <w:rFonts w:ascii="Adobe Caslon Pro" w:hAnsi="Adobe Caslon Pro"/>
-                <w:sz w:val="18"/>
-                <w:szCs w:val="18"/>
-              </w:rPr>
-              <w:t>testAccessDeniedForGuest()</w:t>
+            <w:proofErr w:type="spellStart"/>
+            <w:r>
+              <w:rPr>
+                <w:rFonts w:ascii="Adobe Caslon Pro" w:hAnsi="Adobe Caslon Pro"/>
+                <w:sz w:val="18"/>
+                <w:szCs w:val="18"/>
+              </w:rPr>
+              <w:t>testAccessDeniedForGuest</w:t>
+            </w:r>
+            <w:proofErr w:type="spellEnd"/>
+            <w:r>
+              <w:rPr>
+                <w:rFonts w:ascii="Adobe Caslon Pro" w:hAnsi="Adobe Caslon Pro"/>
+                <w:sz w:val="18"/>
+                <w:szCs w:val="18"/>
+              </w:rPr>
+              <w:t>()</w:t>
             </w:r>
           </w:p>
         </w:tc>
@@ -3000,23 +3128,7 @@
                 <w:sz w:val="18"/>
                 <w:szCs w:val="18"/>
               </w:rPr>
-              <w:t>Verifies that a guest (with no session) is denied access.</w:t>
-            </w:r>
-            <w:r>
-              <w:rPr>
-                <w:rFonts w:ascii="Adobe Caslon Pro" w:hAnsi="Adobe Caslon Pro"/>
-                <w:sz w:val="18"/>
-                <w:szCs w:val="18"/>
-              </w:rPr>
-              <w:t xml:space="preserve"> </w:t>
-            </w:r>
-            <w:r>
-              <w:rPr>
-                <w:rFonts w:ascii="Adobe Caslon Pro" w:hAnsi="Adobe Caslon Pro"/>
-                <w:sz w:val="18"/>
-                <w:szCs w:val="18"/>
-              </w:rPr>
-              <w:t>Expected output should include "Access Denied".</w:t>
+              <w:t>Ensures that an unauthenticated guest (no session) is denied access to protected areas. Output should include an "Access Denied" message.</w:t>
             </w:r>
           </w:p>
         </w:tc>
@@ -3068,13 +3180,23 @@
                 <w:szCs w:val="18"/>
               </w:rPr>
             </w:pPr>
-            <w:r>
-              <w:rPr>
-                <w:rFonts w:ascii="Adobe Caslon Pro" w:hAnsi="Adobe Caslon Pro"/>
-                <w:sz w:val="18"/>
-                <w:szCs w:val="18"/>
-              </w:rPr>
-              <w:t>testAccessDeniedForNonAdmin()</w:t>
+            <w:proofErr w:type="spellStart"/>
+            <w:r>
+              <w:rPr>
+                <w:rFonts w:ascii="Adobe Caslon Pro" w:hAnsi="Adobe Caslon Pro"/>
+                <w:sz w:val="18"/>
+                <w:szCs w:val="18"/>
+              </w:rPr>
+              <w:t>testAccessDeniedForNonAdmin</w:t>
+            </w:r>
+            <w:proofErr w:type="spellEnd"/>
+            <w:r>
+              <w:rPr>
+                <w:rFonts w:ascii="Adobe Caslon Pro" w:hAnsi="Adobe Caslon Pro"/>
+                <w:sz w:val="18"/>
+                <w:szCs w:val="18"/>
+              </w:rPr>
+              <w:t>()</w:t>
             </w:r>
           </w:p>
         </w:tc>
@@ -3097,7 +3219,7 @@
                 <w:sz w:val="18"/>
                 <w:szCs w:val="18"/>
               </w:rPr>
-              <w:t>Verifies that a user with role "user" cannot access the admin page.</w:t>
+              <w:t>Verifies that users with the "user" role cannot access the admin panel or perform admin-level tasks.</w:t>
             </w:r>
           </w:p>
         </w:tc>
@@ -3149,13 +3271,23 @@
                 <w:szCs w:val="18"/>
               </w:rPr>
             </w:pPr>
-            <w:r>
-              <w:rPr>
-                <w:rFonts w:ascii="Adobe Caslon Pro" w:hAnsi="Adobe Caslon Pro"/>
-                <w:sz w:val="18"/>
-                <w:szCs w:val="18"/>
-              </w:rPr>
-              <w:t>testAdminGetsAccess()</w:t>
+            <w:proofErr w:type="spellStart"/>
+            <w:r>
+              <w:rPr>
+                <w:rFonts w:ascii="Adobe Caslon Pro" w:hAnsi="Adobe Caslon Pro"/>
+                <w:sz w:val="18"/>
+                <w:szCs w:val="18"/>
+              </w:rPr>
+              <w:t>testAdminGetsAccess</w:t>
+            </w:r>
+            <w:proofErr w:type="spellEnd"/>
+            <w:r>
+              <w:rPr>
+                <w:rFonts w:ascii="Adobe Caslon Pro" w:hAnsi="Adobe Caslon Pro"/>
+                <w:sz w:val="18"/>
+                <w:szCs w:val="18"/>
+              </w:rPr>
+              <w:t>()</w:t>
             </w:r>
           </w:p>
         </w:tc>
@@ -3178,7 +3310,7 @@
                 <w:sz w:val="18"/>
                 <w:szCs w:val="18"/>
               </w:rPr>
-              <w:t>Verifies that an admin sees the welcome message when accessing the admin page.</w:t>
+              <w:t>Confirms that an admin successfully sees the welcome message upon accessing the admin dashboard.</w:t>
             </w:r>
           </w:p>
         </w:tc>
@@ -3230,13 +3362,23 @@
                 <w:szCs w:val="18"/>
               </w:rPr>
             </w:pPr>
-            <w:r>
-              <w:rPr>
-                <w:rFonts w:ascii="Adobe Caslon Pro" w:hAnsi="Adobe Caslon Pro"/>
-                <w:sz w:val="18"/>
-                <w:szCs w:val="18"/>
-              </w:rPr>
-              <w:t>testAdminCanCreateUserWithMockedManager()</w:t>
+            <w:proofErr w:type="spellStart"/>
+            <w:r>
+              <w:rPr>
+                <w:rFonts w:ascii="Adobe Caslon Pro" w:hAnsi="Adobe Caslon Pro"/>
+                <w:sz w:val="18"/>
+                <w:szCs w:val="18"/>
+              </w:rPr>
+              <w:t>testAdminCanCreateUserWithMockedManager</w:t>
+            </w:r>
+            <w:proofErr w:type="spellEnd"/>
+            <w:r>
+              <w:rPr>
+                <w:rFonts w:ascii="Adobe Caslon Pro" w:hAnsi="Adobe Caslon Pro"/>
+                <w:sz w:val="18"/>
+                <w:szCs w:val="18"/>
+              </w:rPr>
+              <w:t>()</w:t>
             </w:r>
           </w:p>
         </w:tc>
@@ -3259,23 +3401,7 @@
                 <w:sz w:val="18"/>
                 <w:szCs w:val="18"/>
               </w:rPr>
-              <w:t>Mocks Auth0UserManager to simulate successful user creation.</w:t>
-            </w:r>
-            <w:r>
-              <w:rPr>
-                <w:rFonts w:ascii="Adobe Caslon Pro" w:hAnsi="Adobe Caslon Pro"/>
-                <w:sz w:val="18"/>
-                <w:szCs w:val="18"/>
-              </w:rPr>
-              <w:t xml:space="preserve"> </w:t>
-            </w:r>
-            <w:r>
-              <w:rPr>
-                <w:rFonts w:ascii="Adobe Caslon Pro" w:hAnsi="Adobe Caslon Pro"/>
-                <w:sz w:val="18"/>
-                <w:szCs w:val="18"/>
-              </w:rPr>
-              <w:t>Injects the mock into the global space and verifies that a success message appears.</w:t>
+              <w:t>Mocks Auth0UserManager to simulate user creation. Injects the mock and verifies that a success message appears after the operation.</w:t>
             </w:r>
           </w:p>
         </w:tc>
@@ -3327,13 +3453,23 @@
                 <w:szCs w:val="18"/>
               </w:rPr>
             </w:pPr>
-            <w:r>
-              <w:rPr>
-                <w:rFonts w:ascii="Adobe Caslon Pro" w:hAnsi="Adobe Caslon Pro"/>
-                <w:sz w:val="18"/>
-                <w:szCs w:val="18"/>
-              </w:rPr>
-              <w:t>testAccessDeniedForManager()</w:t>
+            <w:proofErr w:type="spellStart"/>
+            <w:r>
+              <w:rPr>
+                <w:rFonts w:ascii="Adobe Caslon Pro" w:hAnsi="Adobe Caslon Pro"/>
+                <w:sz w:val="18"/>
+                <w:szCs w:val="18"/>
+              </w:rPr>
+              <w:t>testAccessDeniedForManager</w:t>
+            </w:r>
+            <w:proofErr w:type="spellEnd"/>
+            <w:r>
+              <w:rPr>
+                <w:rFonts w:ascii="Adobe Caslon Pro" w:hAnsi="Adobe Caslon Pro"/>
+                <w:sz w:val="18"/>
+                <w:szCs w:val="18"/>
+              </w:rPr>
+              <w:t>()</w:t>
             </w:r>
           </w:p>
         </w:tc>
@@ -3356,7 +3492,7 @@
                 <w:sz w:val="18"/>
                 <w:szCs w:val="18"/>
               </w:rPr>
-              <w:t>Verifies that a user with role "manager" is denied admin access.</w:t>
+              <w:t>Checks that users with the "manager" role are denied access to the admin page or any admin-level permissions.</w:t>
             </w:r>
           </w:p>
         </w:tc>
@@ -3408,13 +3544,23 @@
                 <w:szCs w:val="18"/>
               </w:rPr>
             </w:pPr>
-            <w:r>
-              <w:rPr>
-                <w:rFonts w:ascii="Adobe Caslon Pro" w:hAnsi="Adobe Caslon Pro"/>
-                <w:sz w:val="18"/>
-                <w:szCs w:val="18"/>
-              </w:rPr>
-              <w:t>testAccessDeniedForUnknownRole()</w:t>
+            <w:proofErr w:type="spellStart"/>
+            <w:r>
+              <w:rPr>
+                <w:rFonts w:ascii="Adobe Caslon Pro" w:hAnsi="Adobe Caslon Pro"/>
+                <w:sz w:val="18"/>
+                <w:szCs w:val="18"/>
+              </w:rPr>
+              <w:t>testAccessDeniedForUnknownRole</w:t>
+            </w:r>
+            <w:proofErr w:type="spellEnd"/>
+            <w:r>
+              <w:rPr>
+                <w:rFonts w:ascii="Adobe Caslon Pro" w:hAnsi="Adobe Caslon Pro"/>
+                <w:sz w:val="18"/>
+                <w:szCs w:val="18"/>
+              </w:rPr>
+              <w:t>()</w:t>
             </w:r>
           </w:p>
         </w:tc>
@@ -3437,7 +3583,7 @@
                 <w:sz w:val="18"/>
                 <w:szCs w:val="18"/>
               </w:rPr>
-              <w:t>Verifies that a user with an unknown or invalid role is denied access.</w:t>
+              <w:t>Verifies that users with invalid or unrecognized roles are denied access and redirected or shown an appropriate error.</w:t>
             </w:r>
           </w:p>
         </w:tc>
@@ -3489,13 +3635,23 @@
                 <w:szCs w:val="18"/>
               </w:rPr>
             </w:pPr>
-            <w:r>
-              <w:rPr>
-                <w:rFonts w:ascii="Adobe Caslon Pro" w:hAnsi="Adobe Caslon Pro"/>
-                <w:sz w:val="18"/>
-                <w:szCs w:val="18"/>
-              </w:rPr>
-              <w:t>testAccessDeniedWhenRoleIsMissing()</w:t>
+            <w:proofErr w:type="spellStart"/>
+            <w:r>
+              <w:rPr>
+                <w:rFonts w:ascii="Adobe Caslon Pro" w:hAnsi="Adobe Caslon Pro"/>
+                <w:sz w:val="18"/>
+                <w:szCs w:val="18"/>
+              </w:rPr>
+              <w:t>testAccessDeniedWhenRoleIsMissing</w:t>
+            </w:r>
+            <w:proofErr w:type="spellEnd"/>
+            <w:r>
+              <w:rPr>
+                <w:rFonts w:ascii="Adobe Caslon Pro" w:hAnsi="Adobe Caslon Pro"/>
+                <w:sz w:val="18"/>
+                <w:szCs w:val="18"/>
+              </w:rPr>
+              <w:t>()</w:t>
             </w:r>
           </w:p>
         </w:tc>
@@ -3518,8 +3674,26 @@
                 <w:sz w:val="18"/>
                 <w:szCs w:val="18"/>
               </w:rPr>
-              <w:t>Verifies that a user with no role set is denied access.</w:t>
-            </w:r>
+              <w:t xml:space="preserve">Ensures that users without a role set in their session are denied access to protected </w:t>
+            </w:r>
+            <w:proofErr w:type="gramStart"/>
+            <w:r>
+              <w:rPr>
+                <w:rFonts w:ascii="Adobe Caslon Pro" w:hAnsi="Adobe Caslon Pro"/>
+                <w:sz w:val="18"/>
+                <w:szCs w:val="18"/>
+              </w:rPr>
+              <w:t>pages.</w:t>
+            </w:r>
+            <w:r>
+              <w:rPr>
+                <w:rFonts w:ascii="Adobe Caslon Pro" w:hAnsi="Adobe Caslon Pro"/>
+                <w:sz w:val="18"/>
+                <w:szCs w:val="18"/>
+              </w:rPr>
+              <w:t>.</w:t>
+            </w:r>
+            <w:proofErr w:type="gramEnd"/>
           </w:p>
         </w:tc>
         <w:tc>
@@ -3718,6 +3892,7 @@
                 <w:szCs w:val="18"/>
               </w:rPr>
             </w:pPr>
+            <w:proofErr w:type="spellStart"/>
             <w:r>
               <w:rPr>
                 <w:rFonts w:ascii="Adobe Caslon Pro" w:hAnsi="Adobe Caslon Pro"/>
@@ -3728,6 +3903,7 @@
               </w:rPr>
               <w:t>ListTaskPageTest.php</w:t>
             </w:r>
+            <w:proofErr w:type="spellEnd"/>
           </w:p>
         </w:tc>
         <w:tc>
@@ -3743,13 +3919,23 @@
                 <w:szCs w:val="18"/>
               </w:rPr>
             </w:pPr>
-            <w:r>
-              <w:rPr>
-                <w:rFonts w:ascii="Adobe Caslon Pro" w:hAnsi="Adobe Caslon Pro"/>
-                <w:sz w:val="18"/>
-                <w:szCs w:val="18"/>
-              </w:rPr>
-              <w:t>testGuestUserRedirectedToLogin()</w:t>
+            <w:proofErr w:type="spellStart"/>
+            <w:r>
+              <w:rPr>
+                <w:rFonts w:ascii="Adobe Caslon Pro" w:hAnsi="Adobe Caslon Pro"/>
+                <w:sz w:val="18"/>
+                <w:szCs w:val="18"/>
+              </w:rPr>
+              <w:t>testGuestUserRedirectedToLogin</w:t>
+            </w:r>
+            <w:proofErr w:type="spellEnd"/>
+            <w:r>
+              <w:rPr>
+                <w:rFonts w:ascii="Adobe Caslon Pro" w:hAnsi="Adobe Caslon Pro"/>
+                <w:sz w:val="18"/>
+                <w:szCs w:val="18"/>
+              </w:rPr>
+              <w:t>()</w:t>
             </w:r>
           </w:p>
         </w:tc>
@@ -3772,15 +3958,7 @@
                 <w:sz w:val="18"/>
                 <w:szCs w:val="18"/>
               </w:rPr>
-              <w:t>Guest user should be redirected to login page</w:t>
-            </w:r>
-            <w:r>
-              <w:rPr>
-                <w:rFonts w:ascii="Adobe Caslon Pro" w:hAnsi="Adobe Caslon Pro"/>
-                <w:sz w:val="18"/>
-                <w:szCs w:val="18"/>
-              </w:rPr>
-              <w:t xml:space="preserve"> or expect “Please log in first” error.</w:t>
+              <w:t>Confirms that unauthenticated users (guests) are redirected to the login page or shown a "Please log in first" error when attempting to access the dashboard.</w:t>
             </w:r>
           </w:p>
         </w:tc>
@@ -3834,13 +4012,23 @@
                 <w:szCs w:val="18"/>
               </w:rPr>
             </w:pPr>
-            <w:r>
-              <w:rPr>
-                <w:rFonts w:ascii="Adobe Caslon Pro" w:hAnsi="Adobe Caslon Pro"/>
-                <w:sz w:val="18"/>
-                <w:szCs w:val="18"/>
-              </w:rPr>
-              <w:t>testAdminCanViewDashboard()</w:t>
+            <w:proofErr w:type="spellStart"/>
+            <w:r>
+              <w:rPr>
+                <w:rFonts w:ascii="Adobe Caslon Pro" w:hAnsi="Adobe Caslon Pro"/>
+                <w:sz w:val="18"/>
+                <w:szCs w:val="18"/>
+              </w:rPr>
+              <w:t>testAdminCanViewDashboard</w:t>
+            </w:r>
+            <w:proofErr w:type="spellEnd"/>
+            <w:r>
+              <w:rPr>
+                <w:rFonts w:ascii="Adobe Caslon Pro" w:hAnsi="Adobe Caslon Pro"/>
+                <w:sz w:val="18"/>
+                <w:szCs w:val="18"/>
+              </w:rPr>
+              <w:t>()</w:t>
             </w:r>
           </w:p>
         </w:tc>
@@ -3863,15 +4051,7 @@
                 <w:sz w:val="18"/>
                 <w:szCs w:val="18"/>
               </w:rPr>
-              <w:t>Admin sees full task list</w:t>
-            </w:r>
-            <w:r>
-              <w:rPr>
-                <w:rFonts w:ascii="Adobe Caslon Pro" w:hAnsi="Adobe Caslon Pro"/>
-                <w:sz w:val="18"/>
-                <w:szCs w:val="18"/>
-              </w:rPr>
-              <w:t>, opposed to User seeing their tasks only.</w:t>
+              <w:t>Verifies that an admin can access the full dashboard view, including all tasks and admin-level options.</w:t>
             </w:r>
           </w:p>
         </w:tc>
@@ -3925,13 +4105,23 @@
                 <w:szCs w:val="18"/>
               </w:rPr>
             </w:pPr>
-            <w:r>
-              <w:rPr>
-                <w:rFonts w:ascii="Adobe Caslon Pro" w:hAnsi="Adobe Caslon Pro"/>
-                <w:sz w:val="18"/>
-                <w:szCs w:val="18"/>
-              </w:rPr>
-              <w:t>testUserSeesAssignedTasksOnly()</w:t>
+            <w:proofErr w:type="spellStart"/>
+            <w:r>
+              <w:rPr>
+                <w:rFonts w:ascii="Adobe Caslon Pro" w:hAnsi="Adobe Caslon Pro"/>
+                <w:sz w:val="18"/>
+                <w:szCs w:val="18"/>
+              </w:rPr>
+              <w:t>testUserSeesAssignedTasksOnly</w:t>
+            </w:r>
+            <w:proofErr w:type="spellEnd"/>
+            <w:r>
+              <w:rPr>
+                <w:rFonts w:ascii="Adobe Caslon Pro" w:hAnsi="Adobe Caslon Pro"/>
+                <w:sz w:val="18"/>
+                <w:szCs w:val="18"/>
+              </w:rPr>
+              <w:t>()</w:t>
             </w:r>
           </w:p>
         </w:tc>
@@ -3954,7 +4144,7 @@
                 <w:sz w:val="18"/>
                 <w:szCs w:val="18"/>
               </w:rPr>
-              <w:t>Test: Normal user sees assigned tasks only (no create buttons)</w:t>
+              <w:t>Ensures that regular users only see tasks assigned to them and do not have access to task creation features.</w:t>
             </w:r>
           </w:p>
         </w:tc>
@@ -4008,13 +4198,23 @@
                 <w:szCs w:val="18"/>
               </w:rPr>
             </w:pPr>
-            <w:r>
-              <w:rPr>
-                <w:rFonts w:ascii="Adobe Caslon Pro" w:hAnsi="Adobe Caslon Pro"/>
-                <w:sz w:val="18"/>
-                <w:szCs w:val="18"/>
-              </w:rPr>
-              <w:t>testAdminSeesAllTasks()</w:t>
+            <w:proofErr w:type="spellStart"/>
+            <w:r>
+              <w:rPr>
+                <w:rFonts w:ascii="Adobe Caslon Pro" w:hAnsi="Adobe Caslon Pro"/>
+                <w:sz w:val="18"/>
+                <w:szCs w:val="18"/>
+              </w:rPr>
+              <w:t>testAdminSeesAllTasks</w:t>
+            </w:r>
+            <w:proofErr w:type="spellEnd"/>
+            <w:r>
+              <w:rPr>
+                <w:rFonts w:ascii="Adobe Caslon Pro" w:hAnsi="Adobe Caslon Pro"/>
+                <w:sz w:val="18"/>
+                <w:szCs w:val="18"/>
+              </w:rPr>
+              <w:t>()</w:t>
             </w:r>
           </w:p>
         </w:tc>
@@ -4037,15 +4237,7 @@
                 <w:sz w:val="18"/>
                 <w:szCs w:val="18"/>
               </w:rPr>
-              <w:t>Admin sees other users' tasks</w:t>
-            </w:r>
-            <w:r>
-              <w:rPr>
-                <w:rFonts w:ascii="Adobe Caslon Pro" w:hAnsi="Adobe Caslon Pro"/>
-                <w:sz w:val="18"/>
-                <w:szCs w:val="18"/>
-              </w:rPr>
-              <w:t>.</w:t>
+              <w:t>Confirms that admins can view all tasks, including those assigned to other users.</w:t>
             </w:r>
           </w:p>
         </w:tc>
@@ -4099,13 +4291,23 @@
                 <w:szCs w:val="18"/>
               </w:rPr>
             </w:pPr>
-            <w:r>
-              <w:rPr>
-                <w:rFonts w:ascii="Adobe Caslon Pro" w:hAnsi="Adobe Caslon Pro"/>
-                <w:sz w:val="18"/>
-                <w:szCs w:val="18"/>
-              </w:rPr>
-              <w:t>testUserCannotSeeUnassignedTasks()</w:t>
+            <w:proofErr w:type="spellStart"/>
+            <w:r>
+              <w:rPr>
+                <w:rFonts w:ascii="Adobe Caslon Pro" w:hAnsi="Adobe Caslon Pro"/>
+                <w:sz w:val="18"/>
+                <w:szCs w:val="18"/>
+              </w:rPr>
+              <w:t>testUserCannotSeeUnassignedTasks</w:t>
+            </w:r>
+            <w:proofErr w:type="spellEnd"/>
+            <w:r>
+              <w:rPr>
+                <w:rFonts w:ascii="Adobe Caslon Pro" w:hAnsi="Adobe Caslon Pro"/>
+                <w:sz w:val="18"/>
+                <w:szCs w:val="18"/>
+              </w:rPr>
+              <w:t>()</w:t>
             </w:r>
           </w:p>
         </w:tc>
@@ -4128,15 +4330,7 @@
                 <w:sz w:val="18"/>
                 <w:szCs w:val="18"/>
               </w:rPr>
-              <w:t>User does not see unassigned tasks</w:t>
-            </w:r>
-            <w:r>
-              <w:rPr>
-                <w:rFonts w:ascii="Adobe Caslon Pro" w:hAnsi="Adobe Caslon Pro"/>
-                <w:sz w:val="18"/>
-                <w:szCs w:val="18"/>
-              </w:rPr>
-              <w:t>.</w:t>
+              <w:t>Verifies that standard users do not see tasks that are unassigned or not specifically assigned to them.</w:t>
             </w:r>
           </w:p>
         </w:tc>
@@ -4190,6 +4384,7 @@
                 <w:szCs w:val="18"/>
               </w:rPr>
             </w:pPr>
+            <w:proofErr w:type="spellStart"/>
             <w:r>
               <w:rPr>
                 <w:rFonts w:ascii="Adobe Caslon Pro" w:hAnsi="Adobe Caslon Pro"/>
@@ -4198,6 +4393,7 @@
               </w:rPr>
               <w:t>testUserCanViewDashboard</w:t>
             </w:r>
+            <w:proofErr w:type="spellEnd"/>
             <w:r>
               <w:rPr>
                 <w:rFonts w:ascii="Adobe Caslon Pro" w:hAnsi="Adobe Caslon Pro"/>
@@ -4237,18 +4433,25 @@
                 <w:sz w:val="18"/>
                 <w:szCs w:val="18"/>
               </w:rPr>
-              <w:t>User sees their assigned tasks only and view the dashboard features they should be viewing (no create task button)</w:t>
-            </w:r>
-          </w:p>
-          <w:p>
-            <w:pPr>
-              <w:cnfStyle w:val="000000000000" w:firstRow="0" w:lastRow="0" w:firstColumn="0" w:lastColumn="0" w:oddVBand="0" w:evenVBand="0" w:oddHBand="0" w:evenHBand="0" w:firstRowFirstColumn="0" w:firstRowLastColumn="0" w:lastRowFirstColumn="0" w:lastRowLastColumn="0"/>
-              <w:rPr>
-                <w:rFonts w:ascii="Adobe Caslon Pro" w:hAnsi="Adobe Caslon Pro"/>
-                <w:sz w:val="18"/>
-                <w:szCs w:val="18"/>
-              </w:rPr>
-            </w:pPr>
+              <w:t xml:space="preserve">Ensures that users can access their dashboard and only see features relevant to their role, such as viewing assigned </w:t>
+            </w:r>
+            <w:r>
+              <w:rPr>
+                <w:rFonts w:ascii="Adobe Caslon Pro" w:hAnsi="Adobe Caslon Pro"/>
+                <w:sz w:val="18"/>
+                <w:szCs w:val="18"/>
+              </w:rPr>
+              <w:lastRenderedPageBreak/>
+              <w:t>tasks and hiding admin controls.</w:t>
+            </w:r>
+            <w:r>
+              <w:rPr>
+                <w:rFonts w:ascii="Adobe Caslon Pro" w:hAnsi="Adobe Caslon Pro"/>
+                <w:sz w:val="18"/>
+                <w:szCs w:val="18"/>
+              </w:rPr>
+              <w:t xml:space="preserve"> </w:t>
+            </w:r>
           </w:p>
         </w:tc>
         <w:tc>
@@ -4268,6 +4471,7 @@
               <w:rPr>
                 <w:noProof/>
               </w:rPr>
+              <w:lastRenderedPageBreak/>
               <w:drawing>
                 <wp:inline distT="0" distB="0" distL="0" distR="0" wp14:anchorId="052E3E18" wp14:editId="5A10DF4E">
                   <wp:extent cx="2223770" cy="916940"/>
@@ -4447,6 +4651,7 @@
                 <w:szCs w:val="18"/>
               </w:rPr>
             </w:pPr>
+            <w:proofErr w:type="spellStart"/>
             <w:r>
               <w:rPr>
                 <w:rFonts w:ascii="Adobe Caslon Pro" w:hAnsi="Adobe Caslon Pro"/>
@@ -4457,6 +4662,7 @@
               </w:rPr>
               <w:t>CreateTaskPageTest.php</w:t>
             </w:r>
+            <w:proofErr w:type="spellEnd"/>
           </w:p>
           <w:p>
             <w:pPr>
@@ -4483,13 +4689,23 @@
                 <w:szCs w:val="18"/>
               </w:rPr>
             </w:pPr>
-            <w:r>
-              <w:rPr>
-                <w:rFonts w:ascii="Adobe Caslon Pro" w:hAnsi="Adobe Caslon Pro"/>
-                <w:sz w:val="18"/>
-                <w:szCs w:val="18"/>
-              </w:rPr>
-              <w:t>testAccessDeniedForGuest()</w:t>
+            <w:proofErr w:type="spellStart"/>
+            <w:r>
+              <w:rPr>
+                <w:rFonts w:ascii="Adobe Caslon Pro" w:hAnsi="Adobe Caslon Pro"/>
+                <w:sz w:val="18"/>
+                <w:szCs w:val="18"/>
+              </w:rPr>
+              <w:t>testAccessDeniedForGuest</w:t>
+            </w:r>
+            <w:proofErr w:type="spellEnd"/>
+            <w:r>
+              <w:rPr>
+                <w:rFonts w:ascii="Adobe Caslon Pro" w:hAnsi="Adobe Caslon Pro"/>
+                <w:sz w:val="18"/>
+                <w:szCs w:val="18"/>
+              </w:rPr>
+              <w:t>()</w:t>
             </w:r>
           </w:p>
         </w:tc>
@@ -4512,23 +4728,7 @@
                 <w:sz w:val="18"/>
                 <w:szCs w:val="18"/>
               </w:rPr>
-              <w:t>If there's no user in session, the page should return JSON</w:t>
-            </w:r>
-            <w:r>
-              <w:rPr>
-                <w:rFonts w:ascii="Adobe Caslon Pro" w:hAnsi="Adobe Caslon Pro"/>
-                <w:sz w:val="18"/>
-                <w:szCs w:val="18"/>
-              </w:rPr>
-              <w:t xml:space="preserve"> </w:t>
-            </w:r>
-            <w:r>
-              <w:rPr>
-                <w:rFonts w:ascii="Adobe Caslon Pro" w:hAnsi="Adobe Caslon Pro"/>
-                <w:sz w:val="18"/>
-                <w:szCs w:val="18"/>
-              </w:rPr>
-              <w:t>error 'Not authorized' in test mode.</w:t>
+              <w:t>Verifies that unauthenticated users (no session) attempting to access the page receive a JSON error message: “Not authorized” (when in test mode).</w:t>
             </w:r>
           </w:p>
         </w:tc>
@@ -4580,13 +4780,23 @@
                 <w:szCs w:val="18"/>
               </w:rPr>
             </w:pPr>
-            <w:r>
-              <w:rPr>
-                <w:rFonts w:ascii="Adobe Caslon Pro" w:hAnsi="Adobe Caslon Pro"/>
-                <w:sz w:val="18"/>
-                <w:szCs w:val="18"/>
-              </w:rPr>
-              <w:t>testAccessGrantedForAdmin()</w:t>
+            <w:proofErr w:type="spellStart"/>
+            <w:r>
+              <w:rPr>
+                <w:rFonts w:ascii="Adobe Caslon Pro" w:hAnsi="Adobe Caslon Pro"/>
+                <w:sz w:val="18"/>
+                <w:szCs w:val="18"/>
+              </w:rPr>
+              <w:t>testAccessGrantedForAdmin</w:t>
+            </w:r>
+            <w:proofErr w:type="spellEnd"/>
+            <w:r>
+              <w:rPr>
+                <w:rFonts w:ascii="Adobe Caslon Pro" w:hAnsi="Adobe Caslon Pro"/>
+                <w:sz w:val="18"/>
+                <w:szCs w:val="18"/>
+              </w:rPr>
+              <w:t>()</w:t>
             </w:r>
           </w:p>
         </w:tc>
@@ -4609,23 +4819,15 @@
                 <w:sz w:val="18"/>
                 <w:szCs w:val="18"/>
               </w:rPr>
-              <w:t xml:space="preserve"> If the user is admin, they can view the form, </w:t>
-            </w:r>
-            <w:r>
-              <w:rPr>
-                <w:rFonts w:ascii="Adobe Caslon Pro" w:hAnsi="Adobe Caslon Pro"/>
-                <w:sz w:val="18"/>
-                <w:szCs w:val="18"/>
-              </w:rPr>
-              <w:t xml:space="preserve"> </w:t>
-            </w:r>
-            <w:r>
-              <w:rPr>
-                <w:rFonts w:ascii="Adobe Caslon Pro" w:hAnsi="Adobe Caslon Pro"/>
-                <w:sz w:val="18"/>
-                <w:szCs w:val="18"/>
-              </w:rPr>
-              <w:t>so presumably we get no JSON error and standard HTML (meaning JSON is null).</w:t>
+              <w:t> </w:t>
+            </w:r>
+            <w:r>
+              <w:rPr>
+                <w:rFonts w:ascii="Adobe Caslon Pro" w:hAnsi="Adobe Caslon Pro"/>
+                <w:sz w:val="18"/>
+                <w:szCs w:val="18"/>
+              </w:rPr>
+              <w:t>Confirms that admins can access the form without triggering JSON errors. The test passes if the response returns standard HTML output.</w:t>
             </w:r>
           </w:p>
         </w:tc>
@@ -4677,13 +4879,23 @@
                 <w:szCs w:val="18"/>
               </w:rPr>
             </w:pPr>
-            <w:r>
-              <w:rPr>
-                <w:rFonts w:ascii="Adobe Caslon Pro" w:hAnsi="Adobe Caslon Pro"/>
-                <w:sz w:val="18"/>
-                <w:szCs w:val="18"/>
-              </w:rPr>
-              <w:t>testInvalidFormSubmissionShowsError()</w:t>
+            <w:proofErr w:type="spellStart"/>
+            <w:r>
+              <w:rPr>
+                <w:rFonts w:ascii="Adobe Caslon Pro" w:hAnsi="Adobe Caslon Pro"/>
+                <w:sz w:val="18"/>
+                <w:szCs w:val="18"/>
+              </w:rPr>
+              <w:t>testInvalidFormSubmissionShowsError</w:t>
+            </w:r>
+            <w:proofErr w:type="spellEnd"/>
+            <w:r>
+              <w:rPr>
+                <w:rFonts w:ascii="Adobe Caslon Pro" w:hAnsi="Adobe Caslon Pro"/>
+                <w:sz w:val="18"/>
+                <w:szCs w:val="18"/>
+              </w:rPr>
+              <w:t>()</w:t>
             </w:r>
           </w:p>
         </w:tc>
@@ -4706,23 +4918,7 @@
                 <w:sz w:val="18"/>
                 <w:szCs w:val="18"/>
               </w:rPr>
-              <w:t>If we omit required fields (e.g., 'subject' is empty),</w:t>
-            </w:r>
-            <w:r>
-              <w:rPr>
-                <w:rFonts w:ascii="Adobe Caslon Pro" w:hAnsi="Adobe Caslon Pro"/>
-                <w:sz w:val="18"/>
-                <w:szCs w:val="18"/>
-              </w:rPr>
-              <w:t xml:space="preserve"> </w:t>
-            </w:r>
-            <w:r>
-              <w:rPr>
-                <w:rFonts w:ascii="Adobe Caslon Pro" w:hAnsi="Adobe Caslon Pro"/>
-                <w:sz w:val="18"/>
-                <w:szCs w:val="18"/>
-              </w:rPr>
-              <w:t>we expect "Please fill in all required fields." in JSON error.</w:t>
+              <w:t>Submits a form with missing required fields (e.g., empty subject) and checks for a JSON response indicating a validation error.</w:t>
             </w:r>
           </w:p>
         </w:tc>
@@ -4774,13 +4970,23 @@
                 <w:szCs w:val="18"/>
               </w:rPr>
             </w:pPr>
-            <w:r>
-              <w:rPr>
-                <w:rFonts w:ascii="Adobe Caslon Pro" w:hAnsi="Adobe Caslon Pro"/>
-                <w:sz w:val="18"/>
-                <w:szCs w:val="18"/>
-              </w:rPr>
-              <w:t>testTaskCreationWorks()</w:t>
+            <w:proofErr w:type="spellStart"/>
+            <w:r>
+              <w:rPr>
+                <w:rFonts w:ascii="Adobe Caslon Pro" w:hAnsi="Adobe Caslon Pro"/>
+                <w:sz w:val="18"/>
+                <w:szCs w:val="18"/>
+              </w:rPr>
+              <w:t>testTaskCreationWorks</w:t>
+            </w:r>
+            <w:proofErr w:type="spellEnd"/>
+            <w:r>
+              <w:rPr>
+                <w:rFonts w:ascii="Adobe Caslon Pro" w:hAnsi="Adobe Caslon Pro"/>
+                <w:sz w:val="18"/>
+                <w:szCs w:val="18"/>
+              </w:rPr>
+              <w:t>()</w:t>
             </w:r>
           </w:p>
         </w:tc>
@@ -4803,23 +5009,7 @@
                 <w:sz w:val="18"/>
                 <w:szCs w:val="18"/>
               </w:rPr>
-              <w:t>Submitting valid data should yield "Task created successfully." in JSON</w:t>
-            </w:r>
-            <w:r>
-              <w:rPr>
-                <w:rFonts w:ascii="Adobe Caslon Pro" w:hAnsi="Adobe Caslon Pro"/>
-                <w:sz w:val="18"/>
-                <w:szCs w:val="18"/>
-              </w:rPr>
-              <w:t xml:space="preserve"> </w:t>
-            </w:r>
-            <w:r>
-              <w:rPr>
-                <w:rFonts w:ascii="Adobe Caslon Pro" w:hAnsi="Adobe Caslon Pro"/>
-                <w:sz w:val="18"/>
-                <w:szCs w:val="18"/>
-              </w:rPr>
-              <w:t>and the new task should be in the DB.</w:t>
+              <w:t>Submits valid task data and checks for a success message in the JSON response. Also verifies that the task is successfully added to the database.</w:t>
             </w:r>
           </w:p>
         </w:tc>
@@ -5021,6 +5211,7 @@
                 <w:szCs w:val="18"/>
               </w:rPr>
             </w:pPr>
+            <w:proofErr w:type="spellStart"/>
             <w:r>
               <w:rPr>
                 <w:rFonts w:ascii="Adobe Caslon Pro" w:hAnsi="Adobe Caslon Pro"/>
@@ -5031,6 +5222,7 @@
               </w:rPr>
               <w:t>CreateProjectPageTest.php</w:t>
             </w:r>
+            <w:proofErr w:type="spellEnd"/>
           </w:p>
         </w:tc>
         <w:tc>
@@ -5046,13 +5238,23 @@
                 <w:szCs w:val="18"/>
               </w:rPr>
             </w:pPr>
-            <w:r>
-              <w:rPr>
-                <w:rFonts w:ascii="Adobe Caslon Pro" w:hAnsi="Adobe Caslon Pro"/>
-                <w:sz w:val="18"/>
-                <w:szCs w:val="18"/>
-              </w:rPr>
-              <w:t>testAccessDeniedForGuest()</w:t>
+            <w:proofErr w:type="spellStart"/>
+            <w:r>
+              <w:rPr>
+                <w:rFonts w:ascii="Adobe Caslon Pro" w:hAnsi="Adobe Caslon Pro"/>
+                <w:sz w:val="18"/>
+                <w:szCs w:val="18"/>
+              </w:rPr>
+              <w:t>testAccessDeniedForGuest</w:t>
+            </w:r>
+            <w:proofErr w:type="spellEnd"/>
+            <w:r>
+              <w:rPr>
+                <w:rFonts w:ascii="Adobe Caslon Pro" w:hAnsi="Adobe Caslon Pro"/>
+                <w:sz w:val="18"/>
+                <w:szCs w:val="18"/>
+              </w:rPr>
+              <w:t>()</w:t>
             </w:r>
           </w:p>
         </w:tc>
@@ -5075,7 +5277,7 @@
                 <w:sz w:val="18"/>
                 <w:szCs w:val="18"/>
               </w:rPr>
-              <w:t>This scenario checks if a user who isn't logged in tries to load the page. We expect a JSON error of 'Not authorized' from test mode.</w:t>
+              <w:t>Ensures that guests (unauthenticated users) attempting to access the project creation page receive a JSON error: “Not authorized.”</w:t>
             </w:r>
           </w:p>
         </w:tc>
@@ -5127,13 +5329,23 @@
                 <w:szCs w:val="18"/>
               </w:rPr>
             </w:pPr>
-            <w:r>
-              <w:rPr>
-                <w:rFonts w:ascii="Adobe Caslon Pro" w:hAnsi="Adobe Caslon Pro"/>
-                <w:sz w:val="18"/>
-                <w:szCs w:val="18"/>
-              </w:rPr>
-              <w:t>testAccessGrantedForAdmin()</w:t>
+            <w:proofErr w:type="spellStart"/>
+            <w:r>
+              <w:rPr>
+                <w:rFonts w:ascii="Adobe Caslon Pro" w:hAnsi="Adobe Caslon Pro"/>
+                <w:sz w:val="18"/>
+                <w:szCs w:val="18"/>
+              </w:rPr>
+              <w:t>testAccessGrantedForAdmin</w:t>
+            </w:r>
+            <w:proofErr w:type="spellEnd"/>
+            <w:r>
+              <w:rPr>
+                <w:rFonts w:ascii="Adobe Caslon Pro" w:hAnsi="Adobe Caslon Pro"/>
+                <w:sz w:val="18"/>
+                <w:szCs w:val="18"/>
+              </w:rPr>
+              <w:t>()</w:t>
             </w:r>
           </w:p>
         </w:tc>
@@ -5156,23 +5368,16 @@
                 <w:sz w:val="18"/>
                 <w:szCs w:val="18"/>
               </w:rPr>
-              <w:t>Here, I'm making sure an admin can view the form.</w:t>
-            </w:r>
-            <w:r>
-              <w:rPr>
-                <w:rFonts w:ascii="Adobe Caslon Pro" w:hAnsi="Adobe Caslon Pro"/>
-                <w:sz w:val="18"/>
-                <w:szCs w:val="18"/>
-              </w:rPr>
-              <w:t xml:space="preserve"> </w:t>
-            </w:r>
-            <w:r>
-              <w:rPr>
-                <w:rFonts w:ascii="Adobe Caslon Pro" w:hAnsi="Adobe Caslon Pro"/>
-                <w:sz w:val="18"/>
-                <w:szCs w:val="18"/>
-              </w:rPr>
-              <w:t>If the user is admin, we expect no JSON error, meaning it outputs normal HTML.</w:t>
+              <w:t xml:space="preserve">Confirms that admins can access the project creation form, and that the response </w:t>
+            </w:r>
+            <w:r>
+              <w:rPr>
+                <w:rFonts w:ascii="Adobe Caslon Pro" w:hAnsi="Adobe Caslon Pro"/>
+                <w:sz w:val="18"/>
+                <w:szCs w:val="18"/>
+              </w:rPr>
+              <w:lastRenderedPageBreak/>
+              <w:t>returns regular HTML without any JSON error when in test mode.</w:t>
             </w:r>
           </w:p>
         </w:tc>
@@ -5224,13 +5429,23 @@
                 <w:szCs w:val="18"/>
               </w:rPr>
             </w:pPr>
-            <w:r>
-              <w:rPr>
-                <w:rFonts w:ascii="Adobe Caslon Pro" w:hAnsi="Adobe Caslon Pro"/>
-                <w:sz w:val="18"/>
-                <w:szCs w:val="18"/>
-              </w:rPr>
-              <w:t>testInvalidFormSubmissionShowsError()</w:t>
+            <w:proofErr w:type="spellStart"/>
+            <w:r>
+              <w:rPr>
+                <w:rFonts w:ascii="Adobe Caslon Pro" w:hAnsi="Adobe Caslon Pro"/>
+                <w:sz w:val="18"/>
+                <w:szCs w:val="18"/>
+              </w:rPr>
+              <w:t>testInvalidFormSubmissionShowsError</w:t>
+            </w:r>
+            <w:proofErr w:type="spellEnd"/>
+            <w:r>
+              <w:rPr>
+                <w:rFonts w:ascii="Adobe Caslon Pro" w:hAnsi="Adobe Caslon Pro"/>
+                <w:sz w:val="18"/>
+                <w:szCs w:val="18"/>
+              </w:rPr>
+              <w:t>()</w:t>
             </w:r>
           </w:p>
         </w:tc>
@@ -5253,7 +5468,7 @@
                 <w:sz w:val="18"/>
                 <w:szCs w:val="18"/>
               </w:rPr>
-              <w:t>This checks if we pass incomplete data. We expect a JSON error "All fields are required." in test mode.</w:t>
+              <w:t>Submits incomplete form data (e.g., missing required fields) and verifies that a JSON error message such as “All fields are required” is returned.</w:t>
             </w:r>
           </w:p>
         </w:tc>
@@ -5305,13 +5520,23 @@
                 <w:szCs w:val="18"/>
               </w:rPr>
             </w:pPr>
-            <w:r>
-              <w:rPr>
-                <w:rFonts w:ascii="Adobe Caslon Pro" w:hAnsi="Adobe Caslon Pro"/>
-                <w:sz w:val="18"/>
-                <w:szCs w:val="18"/>
-              </w:rPr>
-              <w:t>testProjectCreationWorks()</w:t>
+            <w:proofErr w:type="spellStart"/>
+            <w:r>
+              <w:rPr>
+                <w:rFonts w:ascii="Adobe Caslon Pro" w:hAnsi="Adobe Caslon Pro"/>
+                <w:sz w:val="18"/>
+                <w:szCs w:val="18"/>
+              </w:rPr>
+              <w:t>testProjectCreationWorks</w:t>
+            </w:r>
+            <w:proofErr w:type="spellEnd"/>
+            <w:r>
+              <w:rPr>
+                <w:rFonts w:ascii="Adobe Caslon Pro" w:hAnsi="Adobe Caslon Pro"/>
+                <w:sz w:val="18"/>
+                <w:szCs w:val="18"/>
+              </w:rPr>
+              <w:t>()</w:t>
             </w:r>
           </w:p>
         </w:tc>
@@ -5334,39 +5559,7 @@
                 <w:sz w:val="18"/>
                 <w:szCs w:val="18"/>
               </w:rPr>
-              <w:t>Here, I submit valid data as an admin and expect</w:t>
-            </w:r>
-            <w:r>
-              <w:rPr>
-                <w:rFonts w:ascii="Adobe Caslon Pro" w:hAnsi="Adobe Caslon Pro"/>
-                <w:sz w:val="18"/>
-                <w:szCs w:val="18"/>
-              </w:rPr>
-              <w:t xml:space="preserve"> </w:t>
-            </w:r>
-            <w:r>
-              <w:rPr>
-                <w:rFonts w:ascii="Adobe Caslon Pro" w:hAnsi="Adobe Caslon Pro"/>
-                <w:sz w:val="18"/>
-                <w:szCs w:val="18"/>
-              </w:rPr>
-              <w:t>"Project created successfully." in the JSON, then confirm</w:t>
-            </w:r>
-            <w:r>
-              <w:rPr>
-                <w:rFonts w:ascii="Adobe Caslon Pro" w:hAnsi="Adobe Caslon Pro"/>
-                <w:sz w:val="18"/>
-                <w:szCs w:val="18"/>
-              </w:rPr>
-              <w:t xml:space="preserve"> </w:t>
-            </w:r>
-            <w:r>
-              <w:rPr>
-                <w:rFonts w:ascii="Adobe Caslon Pro" w:hAnsi="Adobe Caslon Pro"/>
-                <w:sz w:val="18"/>
-                <w:szCs w:val="18"/>
-              </w:rPr>
-              <w:t>the project actually exists in the database.</w:t>
+              <w:t>Submits valid project data as an admin and checks for a success message in the JSON response. Also verifies that the project is correctly added to the database.</w:t>
             </w:r>
           </w:p>
         </w:tc>
@@ -5451,7 +5644,6 @@
                 <w:sz w:val="40"/>
                 <w:szCs w:val="40"/>
               </w:rPr>
-              <w:lastRenderedPageBreak/>
               <w:t>NEXT FILE</w:t>
             </w:r>
           </w:p>
@@ -5569,6 +5761,7 @@
                 <w:szCs w:val="18"/>
               </w:rPr>
             </w:pPr>
+            <w:proofErr w:type="spellStart"/>
             <w:r>
               <w:rPr>
                 <w:rFonts w:ascii="Adobe Caslon Pro" w:hAnsi="Adobe Caslon Pro"/>
@@ -5579,6 +5772,7 @@
               </w:rPr>
               <w:t>ViewTaskPageTest.php</w:t>
             </w:r>
+            <w:proofErr w:type="spellEnd"/>
           </w:p>
         </w:tc>
         <w:tc>
@@ -5594,13 +5788,23 @@
                 <w:szCs w:val="18"/>
               </w:rPr>
             </w:pPr>
-            <w:r>
-              <w:rPr>
-                <w:rFonts w:ascii="Adobe Caslon Pro" w:hAnsi="Adobe Caslon Pro"/>
-                <w:sz w:val="18"/>
-                <w:szCs w:val="18"/>
-              </w:rPr>
-              <w:t>testInvalidTaskIdShowsError()</w:t>
+            <w:proofErr w:type="spellStart"/>
+            <w:r>
+              <w:rPr>
+                <w:rFonts w:ascii="Adobe Caslon Pro" w:hAnsi="Adobe Caslon Pro"/>
+                <w:sz w:val="18"/>
+                <w:szCs w:val="18"/>
+              </w:rPr>
+              <w:t>testInvalidTaskIdShowsError</w:t>
+            </w:r>
+            <w:proofErr w:type="spellEnd"/>
+            <w:r>
+              <w:rPr>
+                <w:rFonts w:ascii="Adobe Caslon Pro" w:hAnsi="Adobe Caslon Pro"/>
+                <w:sz w:val="18"/>
+                <w:szCs w:val="18"/>
+              </w:rPr>
+              <w:t>()</w:t>
             </w:r>
           </w:p>
         </w:tc>
@@ -5623,7 +5827,7 @@
                 <w:sz w:val="18"/>
                 <w:szCs w:val="18"/>
               </w:rPr>
-              <w:t>Test that an empty task ID returns a JSON error "Invalid task ID".</w:t>
+              <w:t>Confirms that submitting an empty or invalid task ID returns a JSON error message like “Invalid task ID.”</w:t>
             </w:r>
           </w:p>
         </w:tc>
@@ -5675,13 +5879,23 @@
                 <w:szCs w:val="18"/>
               </w:rPr>
             </w:pPr>
-            <w:r>
-              <w:rPr>
-                <w:rFonts w:ascii="Adobe Caslon Pro" w:hAnsi="Adobe Caslon Pro"/>
-                <w:sz w:val="18"/>
-                <w:szCs w:val="18"/>
-              </w:rPr>
-              <w:t>testNonexistentTaskShowsError()</w:t>
+            <w:proofErr w:type="spellStart"/>
+            <w:r>
+              <w:rPr>
+                <w:rFonts w:ascii="Adobe Caslon Pro" w:hAnsi="Adobe Caslon Pro"/>
+                <w:sz w:val="18"/>
+                <w:szCs w:val="18"/>
+              </w:rPr>
+              <w:t>testNonexistentTaskShowsError</w:t>
+            </w:r>
+            <w:proofErr w:type="spellEnd"/>
+            <w:r>
+              <w:rPr>
+                <w:rFonts w:ascii="Adobe Caslon Pro" w:hAnsi="Adobe Caslon Pro"/>
+                <w:sz w:val="18"/>
+                <w:szCs w:val="18"/>
+              </w:rPr>
+              <w:t>()</w:t>
             </w:r>
           </w:p>
         </w:tc>
@@ -5704,7 +5918,7 @@
                 <w:sz w:val="18"/>
                 <w:szCs w:val="18"/>
               </w:rPr>
-              <w:t>Test that a nonexistent task ID (e.g. 99999) returns "Task not found" error.</w:t>
+              <w:t>Verifies that a request for a task with a non-existent ID (e.g., 99999) returns a JSON error stating “Task not found.”</w:t>
             </w:r>
           </w:p>
         </w:tc>
@@ -5756,13 +5970,23 @@
                 <w:szCs w:val="18"/>
               </w:rPr>
             </w:pPr>
-            <w:r>
-              <w:rPr>
-                <w:rFonts w:ascii="Adobe Caslon Pro" w:hAnsi="Adobe Caslon Pro"/>
-                <w:sz w:val="18"/>
-                <w:szCs w:val="18"/>
-              </w:rPr>
-              <w:t>testViewTaskPageDisplaysTask()</w:t>
+            <w:proofErr w:type="spellStart"/>
+            <w:r>
+              <w:rPr>
+                <w:rFonts w:ascii="Adobe Caslon Pro" w:hAnsi="Adobe Caslon Pro"/>
+                <w:sz w:val="18"/>
+                <w:szCs w:val="18"/>
+              </w:rPr>
+              <w:t>testViewTaskPageDisplaysTask</w:t>
+            </w:r>
+            <w:proofErr w:type="spellEnd"/>
+            <w:r>
+              <w:rPr>
+                <w:rFonts w:ascii="Adobe Caslon Pro" w:hAnsi="Adobe Caslon Pro"/>
+                <w:sz w:val="18"/>
+                <w:szCs w:val="18"/>
+              </w:rPr>
+              <w:t>()</w:t>
             </w:r>
           </w:p>
         </w:tc>
@@ -5785,7 +6009,15 @@
                 <w:sz w:val="18"/>
                 <w:szCs w:val="18"/>
               </w:rPr>
-              <w:t>Test that a valid task ID returns correct task details in JSON.</w:t>
+              <w:t>Ensures that providing a valid task ID returns the correct task details in JSON format</w:t>
+            </w:r>
+            <w:r>
+              <w:rPr>
+                <w:rFonts w:ascii="Adobe Caslon Pro" w:hAnsi="Adobe Caslon Pro"/>
+                <w:sz w:val="18"/>
+                <w:szCs w:val="18"/>
+              </w:rPr>
+              <w:t>.</w:t>
             </w:r>
           </w:p>
         </w:tc>
@@ -5987,6 +6219,7 @@
                 <w:szCs w:val="18"/>
               </w:rPr>
             </w:pPr>
+            <w:proofErr w:type="spellStart"/>
             <w:r>
               <w:rPr>
                 <w:rFonts w:ascii="Adobe Caslon Pro" w:hAnsi="Adobe Caslon Pro"/>
@@ -6027,6 +6260,7 @@
               </w:rPr>
               <w:t>.php</w:t>
             </w:r>
+            <w:proofErr w:type="spellEnd"/>
           </w:p>
         </w:tc>
         <w:tc>
@@ -6042,13 +6276,23 @@
                 <w:szCs w:val="18"/>
               </w:rPr>
             </w:pPr>
-            <w:r>
-              <w:rPr>
-                <w:rFonts w:ascii="Adobe Caslon Pro" w:hAnsi="Adobe Caslon Pro"/>
-                <w:sz w:val="18"/>
-                <w:szCs w:val="18"/>
-              </w:rPr>
-              <w:t>testInvalidProjectIdShowsError()</w:t>
+            <w:proofErr w:type="spellStart"/>
+            <w:r>
+              <w:rPr>
+                <w:rFonts w:ascii="Adobe Caslon Pro" w:hAnsi="Adobe Caslon Pro"/>
+                <w:sz w:val="18"/>
+                <w:szCs w:val="18"/>
+              </w:rPr>
+              <w:t>testInvalidProjectIdShowsError</w:t>
+            </w:r>
+            <w:proofErr w:type="spellEnd"/>
+            <w:r>
+              <w:rPr>
+                <w:rFonts w:ascii="Adobe Caslon Pro" w:hAnsi="Adobe Caslon Pro"/>
+                <w:sz w:val="18"/>
+                <w:szCs w:val="18"/>
+              </w:rPr>
+              <w:t>()</w:t>
             </w:r>
           </w:p>
         </w:tc>
@@ -6071,7 +6315,16 @@
                 <w:sz w:val="18"/>
                 <w:szCs w:val="18"/>
               </w:rPr>
-              <w:t>Test that an empty or invalid project ID returns an error.</w:t>
+              <w:t xml:space="preserve">Confirms that an empty or invalid project ID triggers an </w:t>
+            </w:r>
+            <w:r>
+              <w:rPr>
+                <w:rFonts w:ascii="Adobe Caslon Pro" w:hAnsi="Adobe Caslon Pro"/>
+                <w:sz w:val="18"/>
+                <w:szCs w:val="18"/>
+              </w:rPr>
+              <w:lastRenderedPageBreak/>
+              <w:t>error response, preventing page load or data retrieval.</w:t>
             </w:r>
           </w:p>
         </w:tc>
@@ -6123,13 +6376,23 @@
                 <w:szCs w:val="18"/>
               </w:rPr>
             </w:pPr>
-            <w:r>
-              <w:rPr>
-                <w:rFonts w:ascii="Adobe Caslon Pro" w:hAnsi="Adobe Caslon Pro"/>
-                <w:sz w:val="18"/>
-                <w:szCs w:val="18"/>
-              </w:rPr>
-              <w:t>testNonexistentProjectShowsError()</w:t>
+            <w:proofErr w:type="spellStart"/>
+            <w:r>
+              <w:rPr>
+                <w:rFonts w:ascii="Adobe Caslon Pro" w:hAnsi="Adobe Caslon Pro"/>
+                <w:sz w:val="18"/>
+                <w:szCs w:val="18"/>
+              </w:rPr>
+              <w:t>testNonexistentProjectShowsError</w:t>
+            </w:r>
+            <w:proofErr w:type="spellEnd"/>
+            <w:r>
+              <w:rPr>
+                <w:rFonts w:ascii="Adobe Caslon Pro" w:hAnsi="Adobe Caslon Pro"/>
+                <w:sz w:val="18"/>
+                <w:szCs w:val="18"/>
+              </w:rPr>
+              <w:t>()</w:t>
             </w:r>
           </w:p>
         </w:tc>
@@ -6152,7 +6415,7 @@
                 <w:sz w:val="18"/>
                 <w:szCs w:val="18"/>
               </w:rPr>
-              <w:t>Test that a nonexistent project ID returns a "Project not found" error.</w:t>
+              <w:t>Validates that accessing a project with a non-existent ID returns an appropriate error message such as “Project not found.”</w:t>
             </w:r>
           </w:p>
         </w:tc>
@@ -6204,13 +6467,23 @@
                 <w:szCs w:val="18"/>
               </w:rPr>
             </w:pPr>
-            <w:r>
-              <w:rPr>
-                <w:rFonts w:ascii="Adobe Caslon Pro" w:hAnsi="Adobe Caslon Pro"/>
-                <w:sz w:val="18"/>
-                <w:szCs w:val="18"/>
-              </w:rPr>
-              <w:t>testViewProjectPageDisplaysProject()</w:t>
+            <w:proofErr w:type="spellStart"/>
+            <w:r>
+              <w:rPr>
+                <w:rFonts w:ascii="Adobe Caslon Pro" w:hAnsi="Adobe Caslon Pro"/>
+                <w:sz w:val="18"/>
+                <w:szCs w:val="18"/>
+              </w:rPr>
+              <w:t>testViewProjectPageDisplaysProject</w:t>
+            </w:r>
+            <w:proofErr w:type="spellEnd"/>
+            <w:r>
+              <w:rPr>
+                <w:rFonts w:ascii="Adobe Caslon Pro" w:hAnsi="Adobe Caslon Pro"/>
+                <w:sz w:val="18"/>
+                <w:szCs w:val="18"/>
+              </w:rPr>
+              <w:t>()</w:t>
             </w:r>
           </w:p>
         </w:tc>
@@ -6435,6 +6708,7 @@
                 <w:szCs w:val="18"/>
               </w:rPr>
             </w:pPr>
+            <w:proofErr w:type="spellStart"/>
             <w:r>
               <w:rPr>
                 <w:rFonts w:ascii="Adobe Caslon Pro" w:hAnsi="Adobe Caslon Pro"/>
@@ -6445,6 +6719,7 @@
               </w:rPr>
               <w:t>EditTaskPageTest.php</w:t>
             </w:r>
+            <w:proofErr w:type="spellEnd"/>
           </w:p>
         </w:tc>
         <w:tc>
@@ -6460,13 +6735,23 @@
                 <w:szCs w:val="18"/>
               </w:rPr>
             </w:pPr>
-            <w:r>
-              <w:rPr>
-                <w:rFonts w:ascii="Adobe Caslon Pro" w:hAnsi="Adobe Caslon Pro"/>
-                <w:sz w:val="18"/>
-                <w:szCs w:val="18"/>
-              </w:rPr>
-              <w:t>testInvalidTaskId()</w:t>
+            <w:proofErr w:type="spellStart"/>
+            <w:r>
+              <w:rPr>
+                <w:rFonts w:ascii="Adobe Caslon Pro" w:hAnsi="Adobe Caslon Pro"/>
+                <w:sz w:val="18"/>
+                <w:szCs w:val="18"/>
+              </w:rPr>
+              <w:t>testInvalidTaskId</w:t>
+            </w:r>
+            <w:proofErr w:type="spellEnd"/>
+            <w:r>
+              <w:rPr>
+                <w:rFonts w:ascii="Adobe Caslon Pro" w:hAnsi="Adobe Caslon Pro"/>
+                <w:sz w:val="18"/>
+                <w:szCs w:val="18"/>
+              </w:rPr>
+              <w:t>()</w:t>
             </w:r>
           </w:p>
         </w:tc>
@@ -6489,23 +6774,7 @@
                 <w:sz w:val="18"/>
                 <w:szCs w:val="18"/>
               </w:rPr>
-              <w:t>Test that "</w:t>
-            </w:r>
-            <w:r>
-              <w:rPr>
-                <w:rFonts w:ascii="Adobe Caslon Pro" w:hAnsi="Adobe Caslon Pro"/>
-                <w:sz w:val="18"/>
-                <w:szCs w:val="18"/>
-              </w:rPr>
-              <w:t>Invalid task ID</w:t>
-            </w:r>
-            <w:r>
-              <w:rPr>
-                <w:rFonts w:ascii="Adobe Caslon Pro" w:hAnsi="Adobe Caslon Pro"/>
-                <w:sz w:val="18"/>
-                <w:szCs w:val="18"/>
-              </w:rPr>
-              <w:t>" JSON error returns when Task ID is invalid.</w:t>
+              <w:t>Verifies that submitting an invalid task ID returns a JSON error message such as “Invalid task ID.”</w:t>
             </w:r>
           </w:p>
         </w:tc>
@@ -6557,13 +6826,23 @@
                 <w:szCs w:val="18"/>
               </w:rPr>
             </w:pPr>
-            <w:r>
-              <w:rPr>
-                <w:rFonts w:ascii="Adobe Caslon Pro" w:hAnsi="Adobe Caslon Pro"/>
-                <w:sz w:val="18"/>
-                <w:szCs w:val="18"/>
-              </w:rPr>
-              <w:t>testNonexistentTask()</w:t>
+            <w:proofErr w:type="spellStart"/>
+            <w:r>
+              <w:rPr>
+                <w:rFonts w:ascii="Adobe Caslon Pro" w:hAnsi="Adobe Caslon Pro"/>
+                <w:sz w:val="18"/>
+                <w:szCs w:val="18"/>
+              </w:rPr>
+              <w:t>testNonexistentTask</w:t>
+            </w:r>
+            <w:proofErr w:type="spellEnd"/>
+            <w:r>
+              <w:rPr>
+                <w:rFonts w:ascii="Adobe Caslon Pro" w:hAnsi="Adobe Caslon Pro"/>
+                <w:sz w:val="18"/>
+                <w:szCs w:val="18"/>
+              </w:rPr>
+              <w:t>()</w:t>
             </w:r>
           </w:p>
         </w:tc>
@@ -6586,7 +6865,7 @@
                 <w:sz w:val="18"/>
                 <w:szCs w:val="18"/>
               </w:rPr>
-              <w:t>Test that "Task not found" JSON error returns when Task not found.</w:t>
+              <w:t>Confirms that requesting a non-existent task ID (e.g., 99999) returns a JSON error: “Task not found.”</w:t>
             </w:r>
           </w:p>
         </w:tc>
@@ -6638,13 +6917,23 @@
                 <w:szCs w:val="18"/>
               </w:rPr>
             </w:pPr>
-            <w:r>
-              <w:rPr>
-                <w:rFonts w:ascii="Adobe Caslon Pro" w:hAnsi="Adobe Caslon Pro"/>
-                <w:sz w:val="18"/>
-                <w:szCs w:val="18"/>
-              </w:rPr>
-              <w:t>testUnauthorizedUser()</w:t>
+            <w:proofErr w:type="spellStart"/>
+            <w:r>
+              <w:rPr>
+                <w:rFonts w:ascii="Adobe Caslon Pro" w:hAnsi="Adobe Caslon Pro"/>
+                <w:sz w:val="18"/>
+                <w:szCs w:val="18"/>
+              </w:rPr>
+              <w:t>testUnauthorizedUser</w:t>
+            </w:r>
+            <w:proofErr w:type="spellEnd"/>
+            <w:r>
+              <w:rPr>
+                <w:rFonts w:ascii="Adobe Caslon Pro" w:hAnsi="Adobe Caslon Pro"/>
+                <w:sz w:val="18"/>
+                <w:szCs w:val="18"/>
+              </w:rPr>
+              <w:t>()</w:t>
             </w:r>
           </w:p>
         </w:tc>
@@ -6667,7 +6956,7 @@
                 <w:sz w:val="18"/>
                 <w:szCs w:val="18"/>
               </w:rPr>
-              <w:t>Test that when user is not authorized to see page expect JSON error.</w:t>
+              <w:t>Ensures that unauthorized users (not logged in or lacking permission) receive a JSON access error when trying to access the edit task page.</w:t>
             </w:r>
           </w:p>
         </w:tc>
@@ -6719,13 +7008,23 @@
                 <w:szCs w:val="18"/>
               </w:rPr>
             </w:pPr>
-            <w:r>
-              <w:rPr>
-                <w:rFonts w:ascii="Adobe Caslon Pro" w:hAnsi="Adobe Caslon Pro"/>
-                <w:sz w:val="18"/>
-                <w:szCs w:val="18"/>
-              </w:rPr>
-              <w:t>testAllFieldsRequired()</w:t>
+            <w:proofErr w:type="spellStart"/>
+            <w:r>
+              <w:rPr>
+                <w:rFonts w:ascii="Adobe Caslon Pro" w:hAnsi="Adobe Caslon Pro"/>
+                <w:sz w:val="18"/>
+                <w:szCs w:val="18"/>
+              </w:rPr>
+              <w:t>testAllFieldsRequired</w:t>
+            </w:r>
+            <w:proofErr w:type="spellEnd"/>
+            <w:r>
+              <w:rPr>
+                <w:rFonts w:ascii="Adobe Caslon Pro" w:hAnsi="Adobe Caslon Pro"/>
+                <w:sz w:val="18"/>
+                <w:szCs w:val="18"/>
+              </w:rPr>
+              <w:t>()</w:t>
             </w:r>
           </w:p>
         </w:tc>
@@ -6748,7 +7047,7 @@
                 <w:sz w:val="18"/>
                 <w:szCs w:val="18"/>
               </w:rPr>
-              <w:t>Test that all fields are filled in before submitting form.</w:t>
+              <w:t>Validates that all required form fields must be filled in before submission. Missing data results in a JSON validation error.</w:t>
             </w:r>
           </w:p>
         </w:tc>
@@ -6800,13 +7099,23 @@
                 <w:szCs w:val="18"/>
               </w:rPr>
             </w:pPr>
-            <w:r>
-              <w:rPr>
-                <w:rFonts w:ascii="Adobe Caslon Pro" w:hAnsi="Adobe Caslon Pro"/>
-                <w:sz w:val="18"/>
-                <w:szCs w:val="18"/>
-              </w:rPr>
-              <w:t>testEditTaskSuccessNoAssign()</w:t>
+            <w:proofErr w:type="spellStart"/>
+            <w:r>
+              <w:rPr>
+                <w:rFonts w:ascii="Adobe Caslon Pro" w:hAnsi="Adobe Caslon Pro"/>
+                <w:sz w:val="18"/>
+                <w:szCs w:val="18"/>
+              </w:rPr>
+              <w:t>testEditTaskSuccessNoAssign</w:t>
+            </w:r>
+            <w:proofErr w:type="spellEnd"/>
+            <w:r>
+              <w:rPr>
+                <w:rFonts w:ascii="Adobe Caslon Pro" w:hAnsi="Adobe Caslon Pro"/>
+                <w:sz w:val="18"/>
+                <w:szCs w:val="18"/>
+              </w:rPr>
+              <w:t>()</w:t>
             </w:r>
           </w:p>
         </w:tc>
@@ -6829,7 +7138,7 @@
                 <w:sz w:val="18"/>
                 <w:szCs w:val="18"/>
               </w:rPr>
-              <w:t>Test that when no Assigned user email is not sent.</w:t>
+              <w:t>Confirms that if a task is edited without assigning it to a user, no assignment email is triggered</w:t>
             </w:r>
           </w:p>
         </w:tc>
@@ -6881,13 +7190,23 @@
                 <w:szCs w:val="18"/>
               </w:rPr>
             </w:pPr>
-            <w:r>
-              <w:rPr>
-                <w:rFonts w:ascii="Adobe Caslon Pro" w:hAnsi="Adobe Caslon Pro"/>
-                <w:sz w:val="18"/>
-                <w:szCs w:val="18"/>
-              </w:rPr>
-              <w:t>testEditTaskSuccessWithAssign()</w:t>
+            <w:proofErr w:type="spellStart"/>
+            <w:r>
+              <w:rPr>
+                <w:rFonts w:ascii="Adobe Caslon Pro" w:hAnsi="Adobe Caslon Pro"/>
+                <w:sz w:val="18"/>
+                <w:szCs w:val="18"/>
+              </w:rPr>
+              <w:t>testEditTaskSuccessWithAssign</w:t>
+            </w:r>
+            <w:proofErr w:type="spellEnd"/>
+            <w:r>
+              <w:rPr>
+                <w:rFonts w:ascii="Adobe Caslon Pro" w:hAnsi="Adobe Caslon Pro"/>
+                <w:sz w:val="18"/>
+                <w:szCs w:val="18"/>
+              </w:rPr>
+              <w:t>()</w:t>
             </w:r>
           </w:p>
         </w:tc>
@@ -6910,7 +7229,7 @@
                 <w:sz w:val="18"/>
                 <w:szCs w:val="18"/>
               </w:rPr>
-              <w:t>Test that when user is Assigned email is sent.</w:t>
+              <w:t>Verifies that editing a task and assigning it to a user triggers an assignment email to be sent.</w:t>
             </w:r>
           </w:p>
         </w:tc>
@@ -7112,6 +7431,7 @@
                 <w:szCs w:val="18"/>
               </w:rPr>
             </w:pPr>
+            <w:proofErr w:type="spellStart"/>
             <w:r>
               <w:rPr>
                 <w:rFonts w:ascii="Adobe Caslon Pro" w:hAnsi="Adobe Caslon Pro"/>
@@ -7142,6 +7462,7 @@
               </w:rPr>
               <w:t>.php</w:t>
             </w:r>
+            <w:proofErr w:type="spellEnd"/>
           </w:p>
         </w:tc>
         <w:tc>
@@ -7157,13 +7478,23 @@
                 <w:szCs w:val="18"/>
               </w:rPr>
             </w:pPr>
-            <w:r>
-              <w:rPr>
-                <w:rFonts w:ascii="Adobe Caslon Pro" w:hAnsi="Adobe Caslon Pro"/>
-                <w:sz w:val="18"/>
-                <w:szCs w:val="18"/>
-              </w:rPr>
-              <w:t>testInvalidProjectId()</w:t>
+            <w:proofErr w:type="spellStart"/>
+            <w:r>
+              <w:rPr>
+                <w:rFonts w:ascii="Adobe Caslon Pro" w:hAnsi="Adobe Caslon Pro"/>
+                <w:sz w:val="18"/>
+                <w:szCs w:val="18"/>
+              </w:rPr>
+              <w:t>testInvalidProjectId</w:t>
+            </w:r>
+            <w:proofErr w:type="spellEnd"/>
+            <w:r>
+              <w:rPr>
+                <w:rFonts w:ascii="Adobe Caslon Pro" w:hAnsi="Adobe Caslon Pro"/>
+                <w:sz w:val="18"/>
+                <w:szCs w:val="18"/>
+              </w:rPr>
+              <w:t>()</w:t>
             </w:r>
           </w:p>
         </w:tc>
@@ -7186,7 +7517,7 @@
                 <w:sz w:val="18"/>
                 <w:szCs w:val="18"/>
               </w:rPr>
-              <w:t>Test that "Invalid project ID" JSON error returns when Project ID is invalid.</w:t>
+              <w:t>Verifies that submitting an invalid or empty project ID returns a JSON error message: “Invalid project ID.”</w:t>
             </w:r>
           </w:p>
         </w:tc>
@@ -7240,13 +7571,23 @@
                 <w:szCs w:val="18"/>
               </w:rPr>
             </w:pPr>
-            <w:r>
-              <w:rPr>
-                <w:rFonts w:ascii="Adobe Caslon Pro" w:hAnsi="Adobe Caslon Pro"/>
-                <w:sz w:val="18"/>
-                <w:szCs w:val="18"/>
-              </w:rPr>
-              <w:t>testNonexistentProjectShowsError()</w:t>
+            <w:proofErr w:type="spellStart"/>
+            <w:r>
+              <w:rPr>
+                <w:rFonts w:ascii="Adobe Caslon Pro" w:hAnsi="Adobe Caslon Pro"/>
+                <w:sz w:val="18"/>
+                <w:szCs w:val="18"/>
+              </w:rPr>
+              <w:t>testNonexistentProjectShowsError</w:t>
+            </w:r>
+            <w:proofErr w:type="spellEnd"/>
+            <w:r>
+              <w:rPr>
+                <w:rFonts w:ascii="Adobe Caslon Pro" w:hAnsi="Adobe Caslon Pro"/>
+                <w:sz w:val="18"/>
+                <w:szCs w:val="18"/>
+              </w:rPr>
+              <w:t>()</w:t>
             </w:r>
           </w:p>
         </w:tc>
@@ -7269,7 +7610,7 @@
                 <w:sz w:val="18"/>
                 <w:szCs w:val="18"/>
               </w:rPr>
-              <w:t>Test that "Project not found" JSON error returns when Project not found.</w:t>
+              <w:t>Confirms that a request for a non-existent project ID returns a JSON error such as “Project not found.”</w:t>
             </w:r>
           </w:p>
         </w:tc>
@@ -7323,13 +7664,23 @@
                 <w:szCs w:val="18"/>
               </w:rPr>
             </w:pPr>
-            <w:r>
-              <w:rPr>
-                <w:rFonts w:ascii="Adobe Caslon Pro" w:hAnsi="Adobe Caslon Pro"/>
-                <w:sz w:val="18"/>
-                <w:szCs w:val="18"/>
-              </w:rPr>
-              <w:t>testUnauthorizedUser()</w:t>
+            <w:proofErr w:type="spellStart"/>
+            <w:r>
+              <w:rPr>
+                <w:rFonts w:ascii="Adobe Caslon Pro" w:hAnsi="Adobe Caslon Pro"/>
+                <w:sz w:val="18"/>
+                <w:szCs w:val="18"/>
+              </w:rPr>
+              <w:t>testUnauthorizedUser</w:t>
+            </w:r>
+            <w:proofErr w:type="spellEnd"/>
+            <w:r>
+              <w:rPr>
+                <w:rFonts w:ascii="Adobe Caslon Pro" w:hAnsi="Adobe Caslon Pro"/>
+                <w:sz w:val="18"/>
+                <w:szCs w:val="18"/>
+              </w:rPr>
+              <w:t>()</w:t>
             </w:r>
           </w:p>
         </w:tc>
@@ -7352,7 +7703,7 @@
                 <w:sz w:val="18"/>
                 <w:szCs w:val="18"/>
               </w:rPr>
-              <w:t>Test that when user is not authorized to see page expect JSON error.</w:t>
+              <w:t>Ensures that users without access permissions receive a JSON error when attempting to access the edit project page.</w:t>
             </w:r>
           </w:p>
         </w:tc>
@@ -7406,13 +7757,23 @@
                 <w:szCs w:val="18"/>
               </w:rPr>
             </w:pPr>
-            <w:r>
-              <w:rPr>
-                <w:rFonts w:ascii="Adobe Caslon Pro" w:hAnsi="Adobe Caslon Pro"/>
-                <w:sz w:val="18"/>
-                <w:szCs w:val="18"/>
-              </w:rPr>
-              <w:t>testEditProjectAllFieldsRequired()</w:t>
+            <w:proofErr w:type="spellStart"/>
+            <w:r>
+              <w:rPr>
+                <w:rFonts w:ascii="Adobe Caslon Pro" w:hAnsi="Adobe Caslon Pro"/>
+                <w:sz w:val="18"/>
+                <w:szCs w:val="18"/>
+              </w:rPr>
+              <w:t>testEditProjectAllFieldsRequired</w:t>
+            </w:r>
+            <w:proofErr w:type="spellEnd"/>
+            <w:r>
+              <w:rPr>
+                <w:rFonts w:ascii="Adobe Caslon Pro" w:hAnsi="Adobe Caslon Pro"/>
+                <w:sz w:val="18"/>
+                <w:szCs w:val="18"/>
+              </w:rPr>
+              <w:t>()</w:t>
             </w:r>
           </w:p>
         </w:tc>
@@ -7435,7 +7796,7 @@
                 <w:sz w:val="18"/>
                 <w:szCs w:val="18"/>
               </w:rPr>
-              <w:t>Test that all fields are filled in before submitting form.</w:t>
+              <w:t>Validates that all required project form fields must be filled in before submission. Missing data should trigger a JSON validation error</w:t>
             </w:r>
           </w:p>
         </w:tc>
@@ -7489,13 +7850,23 @@
                 <w:szCs w:val="18"/>
               </w:rPr>
             </w:pPr>
-            <w:r>
-              <w:rPr>
-                <w:rFonts w:ascii="Adobe Caslon Pro" w:hAnsi="Adobe Caslon Pro"/>
-                <w:sz w:val="18"/>
-                <w:szCs w:val="18"/>
-              </w:rPr>
-              <w:t>testEditProjectSuccessAsManager()</w:t>
+            <w:proofErr w:type="spellStart"/>
+            <w:r>
+              <w:rPr>
+                <w:rFonts w:ascii="Adobe Caslon Pro" w:hAnsi="Adobe Caslon Pro"/>
+                <w:sz w:val="18"/>
+                <w:szCs w:val="18"/>
+              </w:rPr>
+              <w:t>testEditProjectSuccessAsManager</w:t>
+            </w:r>
+            <w:proofErr w:type="spellEnd"/>
+            <w:r>
+              <w:rPr>
+                <w:rFonts w:ascii="Adobe Caslon Pro" w:hAnsi="Adobe Caslon Pro"/>
+                <w:sz w:val="18"/>
+                <w:szCs w:val="18"/>
+              </w:rPr>
+              <w:t>()</w:t>
             </w:r>
           </w:p>
         </w:tc>
@@ -7518,7 +7889,7 @@
                 <w:sz w:val="18"/>
                 <w:szCs w:val="18"/>
               </w:rPr>
-              <w:t>Test that when editing as Manager, return JSON "Project updated successfully".</w:t>
+              <w:t>Confirms that when a user with the manager role edits a project with valid data, the system returns a JSON success message: “Project updated successfully.”</w:t>
             </w:r>
           </w:p>
         </w:tc>
@@ -7572,13 +7943,23 @@
                 <w:szCs w:val="18"/>
               </w:rPr>
             </w:pPr>
-            <w:r>
-              <w:rPr>
-                <w:rFonts w:ascii="Adobe Caslon Pro" w:hAnsi="Adobe Caslon Pro"/>
-                <w:sz w:val="18"/>
-                <w:szCs w:val="18"/>
-              </w:rPr>
-              <w:t>testEditProjectSuccessAsAdmin()</w:t>
+            <w:proofErr w:type="spellStart"/>
+            <w:r>
+              <w:rPr>
+                <w:rFonts w:ascii="Adobe Caslon Pro" w:hAnsi="Adobe Caslon Pro"/>
+                <w:sz w:val="18"/>
+                <w:szCs w:val="18"/>
+              </w:rPr>
+              <w:t>testEditProjectSuccessAsAdmin</w:t>
+            </w:r>
+            <w:proofErr w:type="spellEnd"/>
+            <w:r>
+              <w:rPr>
+                <w:rFonts w:ascii="Adobe Caslon Pro" w:hAnsi="Adobe Caslon Pro"/>
+                <w:sz w:val="18"/>
+                <w:szCs w:val="18"/>
+              </w:rPr>
+              <w:t>()</w:t>
             </w:r>
           </w:p>
         </w:tc>
@@ -7601,7 +7982,7 @@
                 <w:sz w:val="18"/>
                 <w:szCs w:val="18"/>
               </w:rPr>
-              <w:t>Test that when editing as Admin, return JSON "Project updated successfully".</w:t>
+              <w:t>Verifies that an admin can successfully edit a project and receives the expected JSON message: “Project updated successfully.”</w:t>
             </w:r>
           </w:p>
         </w:tc>
@@ -7805,6 +8186,7 @@
                 <w:szCs w:val="18"/>
               </w:rPr>
             </w:pPr>
+            <w:proofErr w:type="spellStart"/>
             <w:r>
               <w:rPr>
                 <w:rFonts w:ascii="Adobe Caslon Pro" w:hAnsi="Adobe Caslon Pro"/>
@@ -7815,6 +8197,7 @@
               </w:rPr>
               <w:t>TaskLogsTest.php</w:t>
             </w:r>
+            <w:proofErr w:type="spellEnd"/>
           </w:p>
         </w:tc>
         <w:tc>
@@ -7830,13 +8213,23 @@
                 <w:szCs w:val="18"/>
               </w:rPr>
             </w:pPr>
-            <w:r>
-              <w:rPr>
-                <w:rFonts w:ascii="Adobe Caslon Pro" w:hAnsi="Adobe Caslon Pro"/>
-                <w:sz w:val="18"/>
-                <w:szCs w:val="18"/>
-              </w:rPr>
-              <w:t>testUnauthorizedUser()</w:t>
+            <w:proofErr w:type="spellStart"/>
+            <w:r>
+              <w:rPr>
+                <w:rFonts w:ascii="Adobe Caslon Pro" w:hAnsi="Adobe Caslon Pro"/>
+                <w:sz w:val="18"/>
+                <w:szCs w:val="18"/>
+              </w:rPr>
+              <w:t>testUnauthorizedUser</w:t>
+            </w:r>
+            <w:proofErr w:type="spellEnd"/>
+            <w:r>
+              <w:rPr>
+                <w:rFonts w:ascii="Adobe Caslon Pro" w:hAnsi="Adobe Caslon Pro"/>
+                <w:sz w:val="18"/>
+                <w:szCs w:val="18"/>
+              </w:rPr>
+              <w:t>()</w:t>
             </w:r>
           </w:p>
         </w:tc>
@@ -7859,23 +8252,7 @@
                 <w:sz w:val="18"/>
                 <w:szCs w:val="18"/>
               </w:rPr>
-              <w:t>Verifies that if a user with a non-staff role (e.g., "user") accesses the page,</w:t>
-            </w:r>
-            <w:r>
-              <w:rPr>
-                <w:rFonts w:ascii="Adobe Caslon Pro" w:hAnsi="Adobe Caslon Pro"/>
-                <w:sz w:val="18"/>
-                <w:szCs w:val="18"/>
-              </w:rPr>
-              <w:t xml:space="preserve"> </w:t>
-            </w:r>
-            <w:r>
-              <w:rPr>
-                <w:rFonts w:ascii="Adobe Caslon Pro" w:hAnsi="Adobe Caslon Pro"/>
-                <w:sz w:val="18"/>
-                <w:szCs w:val="18"/>
-              </w:rPr>
-              <w:t>the JSON response contains "You are not authorized".</w:t>
+              <w:t>Verifies that if a user without the appropriate role (e.g., a regular user) accesses the task logs page, a JSON error message is returned: “You are not authorized.”</w:t>
             </w:r>
           </w:p>
         </w:tc>
@@ -7929,13 +8306,23 @@
                 <w:szCs w:val="18"/>
               </w:rPr>
             </w:pPr>
-            <w:r>
-              <w:rPr>
-                <w:rFonts w:ascii="Adobe Caslon Pro" w:hAnsi="Adobe Caslon Pro"/>
-                <w:sz w:val="18"/>
-                <w:szCs w:val="18"/>
-              </w:rPr>
-              <w:t>testInvalidId()</w:t>
+            <w:proofErr w:type="spellStart"/>
+            <w:r>
+              <w:rPr>
+                <w:rFonts w:ascii="Adobe Caslon Pro" w:hAnsi="Adobe Caslon Pro"/>
+                <w:sz w:val="18"/>
+                <w:szCs w:val="18"/>
+              </w:rPr>
+              <w:t>testInvalidId</w:t>
+            </w:r>
+            <w:proofErr w:type="spellEnd"/>
+            <w:r>
+              <w:rPr>
+                <w:rFonts w:ascii="Adobe Caslon Pro" w:hAnsi="Adobe Caslon Pro"/>
+                <w:sz w:val="18"/>
+                <w:szCs w:val="18"/>
+              </w:rPr>
+              <w:t>()</w:t>
             </w:r>
           </w:p>
         </w:tc>
@@ -7958,7 +8345,7 @@
                 <w:sz w:val="18"/>
                 <w:szCs w:val="18"/>
               </w:rPr>
-              <w:t>Verifies that providing an empty task ID returns a JSON error "Invalid task ID".</w:t>
+              <w:t>Checks that providing an empty or invalid task ID results in a JSON error: “Invalid task ID.”</w:t>
             </w:r>
           </w:p>
         </w:tc>
@@ -8012,13 +8399,23 @@
                 <w:szCs w:val="18"/>
               </w:rPr>
             </w:pPr>
-            <w:r>
-              <w:rPr>
-                <w:rFonts w:ascii="Adobe Caslon Pro" w:hAnsi="Adobe Caslon Pro"/>
-                <w:sz w:val="18"/>
-                <w:szCs w:val="18"/>
-              </w:rPr>
-              <w:t>testNonexistentTask()</w:t>
+            <w:proofErr w:type="spellStart"/>
+            <w:r>
+              <w:rPr>
+                <w:rFonts w:ascii="Adobe Caslon Pro" w:hAnsi="Adobe Caslon Pro"/>
+                <w:sz w:val="18"/>
+                <w:szCs w:val="18"/>
+              </w:rPr>
+              <w:t>testNonexistentTask</w:t>
+            </w:r>
+            <w:proofErr w:type="spellEnd"/>
+            <w:r>
+              <w:rPr>
+                <w:rFonts w:ascii="Adobe Caslon Pro" w:hAnsi="Adobe Caslon Pro"/>
+                <w:sz w:val="18"/>
+                <w:szCs w:val="18"/>
+              </w:rPr>
+              <w:t>()</w:t>
             </w:r>
           </w:p>
         </w:tc>
@@ -8041,7 +8438,7 @@
                 <w:sz w:val="18"/>
                 <w:szCs w:val="18"/>
               </w:rPr>
-              <w:t>Verifies that a task ID of "99999" returns a JSON error "Task not found".</w:t>
+              <w:t>Confirms that using a non-existent task ID (e.g., 99999) returns a JSON error message: “Task not found.”</w:t>
             </w:r>
           </w:p>
         </w:tc>
@@ -8095,13 +8492,23 @@
                 <w:szCs w:val="18"/>
               </w:rPr>
             </w:pPr>
-            <w:r>
-              <w:rPr>
-                <w:rFonts w:ascii="Adobe Caslon Pro" w:hAnsi="Adobe Caslon Pro"/>
-                <w:sz w:val="18"/>
-                <w:szCs w:val="18"/>
-              </w:rPr>
-              <w:t>testNoLogsFound()</w:t>
+            <w:proofErr w:type="spellStart"/>
+            <w:r>
+              <w:rPr>
+                <w:rFonts w:ascii="Adobe Caslon Pro" w:hAnsi="Adobe Caslon Pro"/>
+                <w:sz w:val="18"/>
+                <w:szCs w:val="18"/>
+              </w:rPr>
+              <w:t>testNoLogsFound</w:t>
+            </w:r>
+            <w:proofErr w:type="spellEnd"/>
+            <w:r>
+              <w:rPr>
+                <w:rFonts w:ascii="Adobe Caslon Pro" w:hAnsi="Adobe Caslon Pro"/>
+                <w:sz w:val="18"/>
+                <w:szCs w:val="18"/>
+              </w:rPr>
+              <w:t>()</w:t>
             </w:r>
           </w:p>
         </w:tc>
@@ -8124,23 +8531,7 @@
                 <w:sz w:val="18"/>
                 <w:szCs w:val="18"/>
               </w:rPr>
-              <w:t>Verifies that when there are no logs in the system for a given task,</w:t>
-            </w:r>
-            <w:r>
-              <w:rPr>
-                <w:rFonts w:ascii="Adobe Caslon Pro" w:hAnsi="Adobe Caslon Pro"/>
-                <w:sz w:val="18"/>
-                <w:szCs w:val="18"/>
-              </w:rPr>
-              <w:t xml:space="preserve"> </w:t>
-            </w:r>
-            <w:r>
-              <w:rPr>
-                <w:rFonts w:ascii="Adobe Caslon Pro" w:hAnsi="Adobe Caslon Pro"/>
-                <w:sz w:val="18"/>
-                <w:szCs w:val="18"/>
-              </w:rPr>
-              <w:t>the JSON response returns an "info" key with "No logs found".</w:t>
+              <w:t>Verifies that if no logs exist for a valid task, the JSON response contains an “info” message stating: “No logs found.”</w:t>
             </w:r>
           </w:p>
         </w:tc>
@@ -8194,13 +8585,23 @@
                 <w:szCs w:val="18"/>
               </w:rPr>
             </w:pPr>
-            <w:r>
-              <w:rPr>
-                <w:rFonts w:ascii="Adobe Caslon Pro" w:hAnsi="Adobe Caslon Pro"/>
-                <w:sz w:val="18"/>
-                <w:szCs w:val="18"/>
-              </w:rPr>
-              <w:t>testMockLogsReturned()</w:t>
+            <w:proofErr w:type="spellStart"/>
+            <w:r>
+              <w:rPr>
+                <w:rFonts w:ascii="Adobe Caslon Pro" w:hAnsi="Adobe Caslon Pro"/>
+                <w:sz w:val="18"/>
+                <w:szCs w:val="18"/>
+              </w:rPr>
+              <w:t>testMockLogsReturned</w:t>
+            </w:r>
+            <w:proofErr w:type="spellEnd"/>
+            <w:r>
+              <w:rPr>
+                <w:rFonts w:ascii="Adobe Caslon Pro" w:hAnsi="Adobe Caslon Pro"/>
+                <w:sz w:val="18"/>
+                <w:szCs w:val="18"/>
+              </w:rPr>
+              <w:t>()</w:t>
             </w:r>
           </w:p>
         </w:tc>
@@ -8223,23 +8624,25 @@
                 <w:sz w:val="18"/>
                 <w:szCs w:val="18"/>
               </w:rPr>
-              <w:t>Verifies that when using the mock_logs flag, the JSON response returns a logs array</w:t>
-            </w:r>
-            <w:r>
-              <w:rPr>
-                <w:rFonts w:ascii="Adobe Caslon Pro" w:hAnsi="Adobe Caslon Pro"/>
-                <w:sz w:val="18"/>
-                <w:szCs w:val="18"/>
-              </w:rPr>
-              <w:t xml:space="preserve"> </w:t>
-            </w:r>
-            <w:r>
-              <w:rPr>
-                <w:rFonts w:ascii="Adobe Caslon Pro" w:hAnsi="Adobe Caslon Pro"/>
-                <w:sz w:val="18"/>
-                <w:szCs w:val="18"/>
-              </w:rPr>
-              <w:t>containing one entry with expected values.</w:t>
+              <w:t xml:space="preserve">When the </w:t>
+            </w:r>
+            <w:proofErr w:type="spellStart"/>
+            <w:r>
+              <w:rPr>
+                <w:rFonts w:ascii="Adobe Caslon Pro" w:hAnsi="Adobe Caslon Pro"/>
+                <w:sz w:val="18"/>
+                <w:szCs w:val="18"/>
+              </w:rPr>
+              <w:t>mock_logs</w:t>
+            </w:r>
+            <w:proofErr w:type="spellEnd"/>
+            <w:r>
+              <w:rPr>
+                <w:rFonts w:ascii="Adobe Caslon Pro" w:hAnsi="Adobe Caslon Pro"/>
+                <w:sz w:val="18"/>
+                <w:szCs w:val="18"/>
+              </w:rPr>
+              <w:t xml:space="preserve"> flag is enabled, confirms that the JSON response returns a logs array containing one entry with expected mock values.</w:t>
             </w:r>
           </w:p>
         </w:tc>
@@ -8293,13 +8696,23 @@
                 <w:szCs w:val="18"/>
               </w:rPr>
             </w:pPr>
-            <w:r>
-              <w:rPr>
-                <w:rFonts w:ascii="Adobe Caslon Pro" w:hAnsi="Adobe Caslon Pro"/>
-                <w:sz w:val="18"/>
-                <w:szCs w:val="18"/>
-              </w:rPr>
-              <w:t>testCsvExportProductionMode()</w:t>
+            <w:proofErr w:type="spellStart"/>
+            <w:r>
+              <w:rPr>
+                <w:rFonts w:ascii="Adobe Caslon Pro" w:hAnsi="Adobe Caslon Pro"/>
+                <w:sz w:val="18"/>
+                <w:szCs w:val="18"/>
+              </w:rPr>
+              <w:t>testCsvExportProductionMode</w:t>
+            </w:r>
+            <w:proofErr w:type="spellEnd"/>
+            <w:r>
+              <w:rPr>
+                <w:rFonts w:ascii="Adobe Caslon Pro" w:hAnsi="Adobe Caslon Pro"/>
+                <w:sz w:val="18"/>
+                <w:szCs w:val="18"/>
+              </w:rPr>
+              <w:t>()</w:t>
             </w:r>
           </w:p>
         </w:tc>
@@ -8322,7 +8735,25 @@
                 <w:sz w:val="18"/>
                 <w:szCs w:val="18"/>
               </w:rPr>
-              <w:t>Forces production mode by setting force_prod=1 and export=1, then verifies that</w:t>
+              <w:t xml:space="preserve">Forces production mode by setting </w:t>
+            </w:r>
+            <w:proofErr w:type="spellStart"/>
+            <w:r>
+              <w:rPr>
+                <w:rFonts w:ascii="Adobe Caslon Pro" w:hAnsi="Adobe Caslon Pro"/>
+                <w:sz w:val="18"/>
+                <w:szCs w:val="18"/>
+              </w:rPr>
+              <w:t>force_prod</w:t>
+            </w:r>
+            <w:proofErr w:type="spellEnd"/>
+            <w:r>
+              <w:rPr>
+                <w:rFonts w:ascii="Adobe Caslon Pro" w:hAnsi="Adobe Caslon Pro"/>
+                <w:sz w:val="18"/>
+                <w:szCs w:val="18"/>
+              </w:rPr>
+              <w:t>=1 and export=1, then verifies that</w:t>
             </w:r>
             <w:r>
               <w:rPr>
@@ -8425,7 +8856,6 @@
                 <w:sz w:val="40"/>
                 <w:szCs w:val="40"/>
               </w:rPr>
-              <w:lastRenderedPageBreak/>
               <w:t>NEXT FILE</w:t>
             </w:r>
           </w:p>
@@ -8543,6 +8973,7 @@
                 <w:szCs w:val="18"/>
               </w:rPr>
             </w:pPr>
+            <w:proofErr w:type="spellStart"/>
             <w:r>
               <w:rPr>
                 <w:rFonts w:ascii="Adobe Caslon Pro" w:hAnsi="Adobe Caslon Pro"/>
@@ -8553,6 +8984,7 @@
               </w:rPr>
               <w:t>ProjectLogsTest.php</w:t>
             </w:r>
+            <w:proofErr w:type="spellEnd"/>
           </w:p>
           <w:p>
             <w:pPr>
@@ -8577,13 +9009,23 @@
                 <w:szCs w:val="18"/>
               </w:rPr>
             </w:pPr>
-            <w:r>
-              <w:rPr>
-                <w:rFonts w:ascii="Adobe Caslon Pro" w:hAnsi="Adobe Caslon Pro"/>
-                <w:sz w:val="18"/>
-                <w:szCs w:val="18"/>
-              </w:rPr>
-              <w:t>testUnauthorizedUser()</w:t>
+            <w:proofErr w:type="spellStart"/>
+            <w:r>
+              <w:rPr>
+                <w:rFonts w:ascii="Adobe Caslon Pro" w:hAnsi="Adobe Caslon Pro"/>
+                <w:sz w:val="18"/>
+                <w:szCs w:val="18"/>
+              </w:rPr>
+              <w:t>testUnauthorizedUser</w:t>
+            </w:r>
+            <w:proofErr w:type="spellEnd"/>
+            <w:r>
+              <w:rPr>
+                <w:rFonts w:ascii="Adobe Caslon Pro" w:hAnsi="Adobe Caslon Pro"/>
+                <w:sz w:val="18"/>
+                <w:szCs w:val="18"/>
+              </w:rPr>
+              <w:t>()</w:t>
             </w:r>
           </w:p>
         </w:tc>
@@ -8606,23 +9048,7 @@
                 <w:sz w:val="18"/>
                 <w:szCs w:val="18"/>
               </w:rPr>
-              <w:t>Verifies that if a user with a non-staff role (e.g., "user") accesses the page,</w:t>
-            </w:r>
-            <w:r>
-              <w:rPr>
-                <w:rFonts w:ascii="Adobe Caslon Pro" w:hAnsi="Adobe Caslon Pro"/>
-                <w:sz w:val="18"/>
-                <w:szCs w:val="18"/>
-              </w:rPr>
-              <w:t xml:space="preserve"> </w:t>
-            </w:r>
-            <w:r>
-              <w:rPr>
-                <w:rFonts w:ascii="Adobe Caslon Pro" w:hAnsi="Adobe Caslon Pro"/>
-                <w:sz w:val="18"/>
-                <w:szCs w:val="18"/>
-              </w:rPr>
-              <w:t>the JSON response contains "You are not authorized".</w:t>
+              <w:t>Verifies that users without appropriate access rights (e.g., role "user") are blocked from accessing the project logs page, returning a JSON error: “You are not authorized.”</w:t>
             </w:r>
           </w:p>
         </w:tc>
@@ -8676,13 +9102,23 @@
                 <w:szCs w:val="18"/>
               </w:rPr>
             </w:pPr>
-            <w:r>
-              <w:rPr>
-                <w:rFonts w:ascii="Adobe Caslon Pro" w:hAnsi="Adobe Caslon Pro"/>
-                <w:sz w:val="18"/>
-                <w:szCs w:val="18"/>
-              </w:rPr>
-              <w:t>testInvalidProjectId()</w:t>
+            <w:proofErr w:type="spellStart"/>
+            <w:r>
+              <w:rPr>
+                <w:rFonts w:ascii="Adobe Caslon Pro" w:hAnsi="Adobe Caslon Pro"/>
+                <w:sz w:val="18"/>
+                <w:szCs w:val="18"/>
+              </w:rPr>
+              <w:t>testInvalidProjectId</w:t>
+            </w:r>
+            <w:proofErr w:type="spellEnd"/>
+            <w:r>
+              <w:rPr>
+                <w:rFonts w:ascii="Adobe Caslon Pro" w:hAnsi="Adobe Caslon Pro"/>
+                <w:sz w:val="18"/>
+                <w:szCs w:val="18"/>
+              </w:rPr>
+              <w:t>()</w:t>
             </w:r>
           </w:p>
         </w:tc>
@@ -8705,7 +9141,7 @@
                 <w:sz w:val="18"/>
                 <w:szCs w:val="18"/>
               </w:rPr>
-              <w:t>Verifies that providing an empty project ID returns a JSON error "Invalid project ID".</w:t>
+              <w:t>Checks that submitting an empty or invalid project ID results in a JSON error message: “Invalid project ID.”</w:t>
             </w:r>
           </w:p>
         </w:tc>
@@ -8759,13 +9195,23 @@
                 <w:szCs w:val="18"/>
               </w:rPr>
             </w:pPr>
-            <w:r>
-              <w:rPr>
-                <w:rFonts w:ascii="Adobe Caslon Pro" w:hAnsi="Adobe Caslon Pro"/>
-                <w:sz w:val="18"/>
-                <w:szCs w:val="18"/>
-              </w:rPr>
-              <w:t>testNonexistentProject()</w:t>
+            <w:proofErr w:type="spellStart"/>
+            <w:r>
+              <w:rPr>
+                <w:rFonts w:ascii="Adobe Caslon Pro" w:hAnsi="Adobe Caslon Pro"/>
+                <w:sz w:val="18"/>
+                <w:szCs w:val="18"/>
+              </w:rPr>
+              <w:t>testNonexistentProject</w:t>
+            </w:r>
+            <w:proofErr w:type="spellEnd"/>
+            <w:r>
+              <w:rPr>
+                <w:rFonts w:ascii="Adobe Caslon Pro" w:hAnsi="Adobe Caslon Pro"/>
+                <w:sz w:val="18"/>
+                <w:szCs w:val="18"/>
+              </w:rPr>
+              <w:t>()</w:t>
             </w:r>
           </w:p>
         </w:tc>
@@ -8788,7 +9234,7 @@
                 <w:sz w:val="18"/>
                 <w:szCs w:val="18"/>
               </w:rPr>
-              <w:t>Verifies that a project ID of "99999" returns a JSON error "Project not found".</w:t>
+              <w:t>Confirms that using a non-existent project ID (e.g., 99999) returns a JSON error: “Project not found.”</w:t>
             </w:r>
           </w:p>
         </w:tc>
@@ -8842,13 +9288,23 @@
                 <w:szCs w:val="18"/>
               </w:rPr>
             </w:pPr>
-            <w:r>
-              <w:rPr>
-                <w:rFonts w:ascii="Adobe Caslon Pro" w:hAnsi="Adobe Caslon Pro"/>
-                <w:sz w:val="18"/>
-                <w:szCs w:val="18"/>
-              </w:rPr>
-              <w:t>testNoLogsFound()</w:t>
+            <w:proofErr w:type="spellStart"/>
+            <w:r>
+              <w:rPr>
+                <w:rFonts w:ascii="Adobe Caslon Pro" w:hAnsi="Adobe Caslon Pro"/>
+                <w:sz w:val="18"/>
+                <w:szCs w:val="18"/>
+              </w:rPr>
+              <w:t>testNoLogsFound</w:t>
+            </w:r>
+            <w:proofErr w:type="spellEnd"/>
+            <w:r>
+              <w:rPr>
+                <w:rFonts w:ascii="Adobe Caslon Pro" w:hAnsi="Adobe Caslon Pro"/>
+                <w:sz w:val="18"/>
+                <w:szCs w:val="18"/>
+              </w:rPr>
+              <w:t>()</w:t>
             </w:r>
           </w:p>
         </w:tc>
@@ -8871,23 +9327,7 @@
                 <w:sz w:val="18"/>
                 <w:szCs w:val="18"/>
               </w:rPr>
-              <w:t>Verifies that when there are no logs in the system for a given project,</w:t>
-            </w:r>
-            <w:r>
-              <w:rPr>
-                <w:rFonts w:ascii="Adobe Caslon Pro" w:hAnsi="Adobe Caslon Pro"/>
-                <w:sz w:val="18"/>
-                <w:szCs w:val="18"/>
-              </w:rPr>
-              <w:t xml:space="preserve"> </w:t>
-            </w:r>
-            <w:r>
-              <w:rPr>
-                <w:rFonts w:ascii="Adobe Caslon Pro" w:hAnsi="Adobe Caslon Pro"/>
-                <w:sz w:val="18"/>
-                <w:szCs w:val="18"/>
-              </w:rPr>
-              <w:t>the JSON response returns an info message "No logs found".</w:t>
+              <w:t>Verifies that if no logs exist for a valid project, the system returns a JSON response with an informational message: “No logs found.”</w:t>
             </w:r>
           </w:p>
         </w:tc>
@@ -8941,13 +9381,23 @@
                 <w:szCs w:val="18"/>
               </w:rPr>
             </w:pPr>
-            <w:r>
-              <w:rPr>
-                <w:rFonts w:ascii="Adobe Caslon Pro" w:hAnsi="Adobe Caslon Pro"/>
-                <w:sz w:val="18"/>
-                <w:szCs w:val="18"/>
-              </w:rPr>
-              <w:t>testMockLogsReturned()</w:t>
+            <w:proofErr w:type="spellStart"/>
+            <w:r>
+              <w:rPr>
+                <w:rFonts w:ascii="Adobe Caslon Pro" w:hAnsi="Adobe Caslon Pro"/>
+                <w:sz w:val="18"/>
+                <w:szCs w:val="18"/>
+              </w:rPr>
+              <w:t>testMockLogsReturned</w:t>
+            </w:r>
+            <w:proofErr w:type="spellEnd"/>
+            <w:r>
+              <w:rPr>
+                <w:rFonts w:ascii="Adobe Caslon Pro" w:hAnsi="Adobe Caslon Pro"/>
+                <w:sz w:val="18"/>
+                <w:szCs w:val="18"/>
+              </w:rPr>
+              <w:t>()</w:t>
             </w:r>
           </w:p>
         </w:tc>
@@ -8970,23 +9420,61 @@
                 <w:sz w:val="18"/>
                 <w:szCs w:val="18"/>
               </w:rPr>
-              <w:t>Verifies that when the mock_logs flag is provided, the JSON response includes</w:t>
-            </w:r>
-            <w:r>
-              <w:rPr>
-                <w:rFonts w:ascii="Adobe Caslon Pro" w:hAnsi="Adobe Caslon Pro"/>
-                <w:sz w:val="18"/>
-                <w:szCs w:val="18"/>
-              </w:rPr>
-              <w:t xml:space="preserve"> </w:t>
-            </w:r>
-            <w:r>
-              <w:rPr>
-                <w:rFonts w:ascii="Adobe Caslon Pro" w:hAnsi="Adobe Caslon Pro"/>
-                <w:sz w:val="18"/>
-                <w:szCs w:val="18"/>
-              </w:rPr>
-              <w:t>both projectLogs and taskLogs arrays with the expected dummy data.</w:t>
+              <w:t xml:space="preserve">Ensures that enabling the </w:t>
+            </w:r>
+            <w:proofErr w:type="spellStart"/>
+            <w:r>
+              <w:rPr>
+                <w:rFonts w:ascii="Adobe Caslon Pro" w:hAnsi="Adobe Caslon Pro"/>
+                <w:sz w:val="18"/>
+                <w:szCs w:val="18"/>
+              </w:rPr>
+              <w:t>mock_logs</w:t>
+            </w:r>
+            <w:proofErr w:type="spellEnd"/>
+            <w:r>
+              <w:rPr>
+                <w:rFonts w:ascii="Adobe Caslon Pro" w:hAnsi="Adobe Caslon Pro"/>
+                <w:sz w:val="18"/>
+                <w:szCs w:val="18"/>
+              </w:rPr>
+              <w:t xml:space="preserve"> flag returns a JSON response that includes both </w:t>
+            </w:r>
+            <w:proofErr w:type="spellStart"/>
+            <w:r>
+              <w:rPr>
+                <w:rFonts w:ascii="Adobe Caslon Pro" w:hAnsi="Adobe Caslon Pro"/>
+                <w:sz w:val="18"/>
+                <w:szCs w:val="18"/>
+              </w:rPr>
+              <w:t>projectLogs</w:t>
+            </w:r>
+            <w:proofErr w:type="spellEnd"/>
+            <w:r>
+              <w:rPr>
+                <w:rFonts w:ascii="Adobe Caslon Pro" w:hAnsi="Adobe Caslon Pro"/>
+                <w:sz w:val="18"/>
+                <w:szCs w:val="18"/>
+              </w:rPr>
+              <w:t xml:space="preserve"> and </w:t>
+            </w:r>
+            <w:proofErr w:type="spellStart"/>
+            <w:r>
+              <w:rPr>
+                <w:rFonts w:ascii="Adobe Caslon Pro" w:hAnsi="Adobe Caslon Pro"/>
+                <w:sz w:val="18"/>
+                <w:szCs w:val="18"/>
+              </w:rPr>
+              <w:t>taskLogs</w:t>
+            </w:r>
+            <w:proofErr w:type="spellEnd"/>
+            <w:r>
+              <w:rPr>
+                <w:rFonts w:ascii="Adobe Caslon Pro" w:hAnsi="Adobe Caslon Pro"/>
+                <w:sz w:val="18"/>
+                <w:szCs w:val="18"/>
+              </w:rPr>
+              <w:t xml:space="preserve"> arrays filled with expected dummy entries</w:t>
             </w:r>
           </w:p>
         </w:tc>
@@ -9040,13 +9528,23 @@
                 <w:szCs w:val="18"/>
               </w:rPr>
             </w:pPr>
-            <w:r>
-              <w:rPr>
-                <w:rFonts w:ascii="Adobe Caslon Pro" w:hAnsi="Adobe Caslon Pro"/>
-                <w:sz w:val="18"/>
-                <w:szCs w:val="18"/>
-              </w:rPr>
-              <w:t>testCsvExportProductionMode()</w:t>
+            <w:proofErr w:type="spellStart"/>
+            <w:r>
+              <w:rPr>
+                <w:rFonts w:ascii="Adobe Caslon Pro" w:hAnsi="Adobe Caslon Pro"/>
+                <w:sz w:val="18"/>
+                <w:szCs w:val="18"/>
+              </w:rPr>
+              <w:t>testCsvExportProductionMode</w:t>
+            </w:r>
+            <w:proofErr w:type="spellEnd"/>
+            <w:r>
+              <w:rPr>
+                <w:rFonts w:ascii="Adobe Caslon Pro" w:hAnsi="Adobe Caslon Pro"/>
+                <w:sz w:val="18"/>
+                <w:szCs w:val="18"/>
+              </w:rPr>
+              <w:t>()</w:t>
             </w:r>
           </w:p>
         </w:tc>
@@ -9069,7 +9567,25 @@
                 <w:sz w:val="18"/>
                 <w:szCs w:val="18"/>
               </w:rPr>
-              <w:t>Forces production mode using force_prod=1 and triggers CSV export via export=1.</w:t>
+              <w:t xml:space="preserve">Forces production mode using </w:t>
+            </w:r>
+            <w:proofErr w:type="spellStart"/>
+            <w:r>
+              <w:rPr>
+                <w:rFonts w:ascii="Adobe Caslon Pro" w:hAnsi="Adobe Caslon Pro"/>
+                <w:sz w:val="18"/>
+                <w:szCs w:val="18"/>
+              </w:rPr>
+              <w:t>force_prod</w:t>
+            </w:r>
+            <w:proofErr w:type="spellEnd"/>
+            <w:r>
+              <w:rPr>
+                <w:rFonts w:ascii="Adobe Caslon Pro" w:hAnsi="Adobe Caslon Pro"/>
+                <w:sz w:val="18"/>
+                <w:szCs w:val="18"/>
+              </w:rPr>
+              <w:t>=1 and triggers CSV export via export=1.</w:t>
             </w:r>
             <w:r>
               <w:rPr>
@@ -9359,16 +9875,25 @@
                 <w:sz w:val="18"/>
                 <w:szCs w:val="18"/>
               </w:rPr>
-              <w:t xml:space="preserve">After calling toggleTheme(), the </w:t>
-            </w:r>
-            <w:r>
-              <w:rPr>
-                <w:rFonts w:ascii="Adobe Caslon Pro" w:hAnsi="Adobe Caslon Pro"/>
-                <w:sz w:val="18"/>
-                <w:szCs w:val="18"/>
-              </w:rPr>
-              <w:lastRenderedPageBreak/>
-              <w:t>body should switch to "dark-mode",</w:t>
+              <w:t xml:space="preserve">After calling </w:t>
+            </w:r>
+            <w:proofErr w:type="spellStart"/>
+            <w:r>
+              <w:rPr>
+                <w:rFonts w:ascii="Adobe Caslon Pro" w:hAnsi="Adobe Caslon Pro"/>
+                <w:sz w:val="18"/>
+                <w:szCs w:val="18"/>
+              </w:rPr>
+              <w:t>toggleTheme</w:t>
+            </w:r>
+            <w:proofErr w:type="spellEnd"/>
+            <w:r>
+              <w:rPr>
+                <w:rFonts w:ascii="Adobe Caslon Pro" w:hAnsi="Adobe Caslon Pro"/>
+                <w:sz w:val="18"/>
+                <w:szCs w:val="18"/>
+              </w:rPr>
+              <w:t>(), the body should switch to "dark-mode",</w:t>
             </w:r>
             <w:r>
               <w:rPr>
@@ -9384,7 +9909,25 @@
                 <w:sz w:val="18"/>
                 <w:szCs w:val="18"/>
               </w:rPr>
-              <w:t>the "light-mode" class should be removed, and localStorage should store "dark".</w:t>
+              <w:t xml:space="preserve">the "light-mode" class should be removed, and </w:t>
+            </w:r>
+            <w:proofErr w:type="spellStart"/>
+            <w:r>
+              <w:rPr>
+                <w:rFonts w:ascii="Adobe Caslon Pro" w:hAnsi="Adobe Caslon Pro"/>
+                <w:sz w:val="18"/>
+                <w:szCs w:val="18"/>
+              </w:rPr>
+              <w:t>localStorage</w:t>
+            </w:r>
+            <w:proofErr w:type="spellEnd"/>
+            <w:r>
+              <w:rPr>
+                <w:rFonts w:ascii="Adobe Caslon Pro" w:hAnsi="Adobe Caslon Pro"/>
+                <w:sz w:val="18"/>
+                <w:szCs w:val="18"/>
+              </w:rPr>
+              <w:t xml:space="preserve"> should store "dark".</w:t>
             </w:r>
           </w:p>
         </w:tc>
@@ -9467,7 +10010,25 @@
                 <w:sz w:val="18"/>
                 <w:szCs w:val="18"/>
               </w:rPr>
-              <w:t>Initially, the document body is set to "dark-mode".</w:t>
+              <w:t>Initially, the document body is set to "</w:t>
+            </w:r>
+            <w:proofErr w:type="gramStart"/>
+            <w:r>
+              <w:rPr>
+                <w:rFonts w:ascii="Adobe Caslon Pro" w:hAnsi="Adobe Caslon Pro"/>
+                <w:sz w:val="18"/>
+                <w:szCs w:val="18"/>
+              </w:rPr>
+              <w:t>dark-mode</w:t>
+            </w:r>
+            <w:proofErr w:type="gramEnd"/>
+            <w:r>
+              <w:rPr>
+                <w:rFonts w:ascii="Adobe Caslon Pro" w:hAnsi="Adobe Caslon Pro"/>
+                <w:sz w:val="18"/>
+                <w:szCs w:val="18"/>
+              </w:rPr>
+              <w:t>".</w:t>
             </w:r>
             <w:r>
               <w:rPr>
@@ -9483,7 +10044,25 @@
                 <w:sz w:val="18"/>
                 <w:szCs w:val="18"/>
               </w:rPr>
-              <w:t>After calling toggleTheme(), the body should switch to "light-mode",</w:t>
+              <w:t xml:space="preserve">After calling </w:t>
+            </w:r>
+            <w:proofErr w:type="spellStart"/>
+            <w:r>
+              <w:rPr>
+                <w:rFonts w:ascii="Adobe Caslon Pro" w:hAnsi="Adobe Caslon Pro"/>
+                <w:sz w:val="18"/>
+                <w:szCs w:val="18"/>
+              </w:rPr>
+              <w:t>toggleTheme</w:t>
+            </w:r>
+            <w:proofErr w:type="spellEnd"/>
+            <w:r>
+              <w:rPr>
+                <w:rFonts w:ascii="Adobe Caslon Pro" w:hAnsi="Adobe Caslon Pro"/>
+                <w:sz w:val="18"/>
+                <w:szCs w:val="18"/>
+              </w:rPr>
+              <w:t>(), the body should switch to "light-mode",</w:t>
             </w:r>
             <w:r>
               <w:rPr>
@@ -9499,7 +10078,25 @@
                 <w:sz w:val="18"/>
                 <w:szCs w:val="18"/>
               </w:rPr>
-              <w:t>the "dark-mode" class should be removed, and localStorage should store "light".</w:t>
+              <w:t xml:space="preserve">the "dark-mode" class should be removed, and </w:t>
+            </w:r>
+            <w:proofErr w:type="spellStart"/>
+            <w:r>
+              <w:rPr>
+                <w:rFonts w:ascii="Adobe Caslon Pro" w:hAnsi="Adobe Caslon Pro"/>
+                <w:sz w:val="18"/>
+                <w:szCs w:val="18"/>
+              </w:rPr>
+              <w:t>localStorage</w:t>
+            </w:r>
+            <w:proofErr w:type="spellEnd"/>
+            <w:r>
+              <w:rPr>
+                <w:rFonts w:ascii="Adobe Caslon Pro" w:hAnsi="Adobe Caslon Pro"/>
+                <w:sz w:val="18"/>
+                <w:szCs w:val="18"/>
+              </w:rPr>
+              <w:t xml:space="preserve"> should store "light".</w:t>
             </w:r>
           </w:p>
         </w:tc>
@@ -9773,7 +10370,25 @@
                 <w:sz w:val="18"/>
                 <w:szCs w:val="18"/>
               </w:rPr>
-              <w:t>Expects the input field's type to change to "text" and the icon source to update to show "eye.svg".</w:t>
+              <w:t>Expects the input field's type to change to "text" and the icon source to update to show "</w:t>
+            </w:r>
+            <w:proofErr w:type="spellStart"/>
+            <w:r>
+              <w:rPr>
+                <w:rFonts w:ascii="Adobe Caslon Pro" w:hAnsi="Adobe Caslon Pro"/>
+                <w:sz w:val="18"/>
+                <w:szCs w:val="18"/>
+              </w:rPr>
+              <w:t>eye.svg</w:t>
+            </w:r>
+            <w:proofErr w:type="spellEnd"/>
+            <w:r>
+              <w:rPr>
+                <w:rFonts w:ascii="Adobe Caslon Pro" w:hAnsi="Adobe Caslon Pro"/>
+                <w:sz w:val="18"/>
+                <w:szCs w:val="18"/>
+              </w:rPr>
+              <w:t>".</w:t>
             </w:r>
           </w:p>
         </w:tc>
@@ -9870,7 +10485,16 @@
                 <w:sz w:val="18"/>
                 <w:szCs w:val="18"/>
               </w:rPr>
-              <w:t>Expects the input field's type to revert to "password" and the icon source to update to show "eye-crossed.png".</w:t>
+              <w:t xml:space="preserve">Expects the input field's type to revert to </w:t>
+            </w:r>
+            <w:r>
+              <w:rPr>
+                <w:rFonts w:ascii="Adobe Caslon Pro" w:hAnsi="Adobe Caslon Pro"/>
+                <w:sz w:val="18"/>
+                <w:szCs w:val="18"/>
+              </w:rPr>
+              <w:lastRenderedPageBreak/>
+              <w:t>"password" and the icon source to update to show "eye-crossed.png".</w:t>
             </w:r>
           </w:p>
         </w:tc>
@@ -9891,6 +10515,7 @@
               <w:rPr>
                 <w:noProof/>
               </w:rPr>
+              <w:lastRenderedPageBreak/>
               <w:drawing>
                 <wp:inline distT="0" distB="0" distL="0" distR="0" wp14:anchorId="78AA47BA" wp14:editId="378EAB00">
                   <wp:extent cx="2223770" cy="793750"/>
@@ -10433,7 +11058,25 @@
                 <w:sz w:val="18"/>
                 <w:szCs w:val="18"/>
               </w:rPr>
-              <w:t>with a lightgreen fill at 80% and the submit button enabled.</w:t>
+              <w:t xml:space="preserve">with a </w:t>
+            </w:r>
+            <w:proofErr w:type="spellStart"/>
+            <w:r>
+              <w:rPr>
+                <w:rFonts w:ascii="Adobe Caslon Pro" w:hAnsi="Adobe Caslon Pro"/>
+                <w:sz w:val="18"/>
+                <w:szCs w:val="18"/>
+              </w:rPr>
+              <w:t>lightgreen</w:t>
+            </w:r>
+            <w:proofErr w:type="spellEnd"/>
+            <w:r>
+              <w:rPr>
+                <w:rFonts w:ascii="Adobe Caslon Pro" w:hAnsi="Adobe Caslon Pro"/>
+                <w:sz w:val="18"/>
+                <w:szCs w:val="18"/>
+              </w:rPr>
+              <w:t xml:space="preserve"> fill at 80% and the submit button enabled.</w:t>
             </w:r>
           </w:p>
         </w:tc>
@@ -11246,7 +11889,25 @@
                 <w:sz w:val="18"/>
                 <w:szCs w:val="18"/>
               </w:rPr>
-              <w:t>When copyResetLink() is called, it copies the value of the #reset-link input and shows an alert with "Link copied to clipboard!".</w:t>
+              <w:t xml:space="preserve">When </w:t>
+            </w:r>
+            <w:proofErr w:type="spellStart"/>
+            <w:r>
+              <w:rPr>
+                <w:rFonts w:ascii="Adobe Caslon Pro" w:hAnsi="Adobe Caslon Pro"/>
+                <w:sz w:val="18"/>
+                <w:szCs w:val="18"/>
+              </w:rPr>
+              <w:t>copyResetLink</w:t>
+            </w:r>
+            <w:proofErr w:type="spellEnd"/>
+            <w:r>
+              <w:rPr>
+                <w:rFonts w:ascii="Adobe Caslon Pro" w:hAnsi="Adobe Caslon Pro"/>
+                <w:sz w:val="18"/>
+                <w:szCs w:val="18"/>
+              </w:rPr>
+              <w:t>() is called, it copies the value of the #reset-link input and shows an alert with "Link copied to clipboard!".</w:t>
             </w:r>
           </w:p>
         </w:tc>
@@ -12049,7 +12710,6 @@
   <w:style w:type="character" w:default="1" w:styleId="DefaultParagraphFont">
     <w:name w:val="Default Paragraph Font"/>
     <w:uiPriority w:val="1"/>
-    <w:semiHidden/>
     <w:unhideWhenUsed/>
   </w:style>
   <w:style w:type="table" w:default="1" w:styleId="TableNormal">

</xml_diff>